<commit_message>
Revert "labels fig filenames as per manuscript"
This reverts commit 9f8eedadbc6f3dc2c986af14594862884f44cc4b.
</commit_message>
<xml_diff>
--- a/Manuscript/Challenging the Link Between Early Childhood Television Exposure and Later Attention Problems.docx
+++ b/Manuscript/Challenging the Link Between Early Childhood Television Exposure and Later Attention Problems.docx
@@ -6,8 +6,6 @@
       <w:pPr>
         <w:outlineLvl w:val="0"/>
       </w:pPr>
-      <w:bookmarkStart w:id="0" w:name="_GoBack"/>
-      <w:bookmarkEnd w:id="0"/>
       <w:r>
         <w:t>Running h</w:t>
       </w:r>
@@ -217,7 +215,15 @@
         <w:t>attention problems (</w:t>
       </w:r>
       <w:r>
-        <w:t>Christakis, Zimmerman, DiGiuseppe, &amp; McCarty, 2004)</w:t>
+        <w:t xml:space="preserve">Christakis, Zimmerman, </w:t>
+      </w:r>
+      <w:proofErr w:type="spellStart"/>
+      <w:r>
+        <w:t>DiGiuseppe</w:t>
+      </w:r>
+      <w:proofErr w:type="spellEnd"/>
+      <w:r>
+        <w:t>, &amp; McCarty, 2004)</w:t>
       </w:r>
       <w:r>
         <w:t>, which continues to be frequently promoted</w:t>
@@ -392,9 +398,17 @@
         <w:t>material</w:t>
       </w:r>
       <w:r>
-        <w:t xml:space="preserve"> necessary to reproduce our analysis is available online via github </w:t>
-      </w:r>
-      <w:bookmarkStart w:id="1" w:name="_Hlk38443831"/>
+        <w:t xml:space="preserve"> necessary to reproduce our analysis is available online via </w:t>
+      </w:r>
+      <w:proofErr w:type="spellStart"/>
+      <w:r>
+        <w:t>github</w:t>
+      </w:r>
+      <w:proofErr w:type="spellEnd"/>
+      <w:r>
+        <w:t xml:space="preserve"> </w:t>
+      </w:r>
+      <w:bookmarkStart w:id="0" w:name="_Hlk38443831"/>
       <w:r>
         <w:t>(</w:t>
       </w:r>
@@ -406,7 +420,7 @@
           <w:t>https://github.com/mcbeem/TVAttention</w:t>
         </w:r>
       </w:hyperlink>
-      <w:bookmarkEnd w:id="1"/>
+      <w:bookmarkEnd w:id="0"/>
       <w:r>
         <w:t xml:space="preserve">) </w:t>
       </w:r>
@@ -507,7 +521,15 @@
         <w:t>can have</w:t>
       </w:r>
       <w:r>
-        <w:t xml:space="preserve"> a broad and deep impact on human lives. In developmental psychology in particular, there is a sense of relevance, indeed urgency, to many of its questions: </w:t>
+        <w:t xml:space="preserve"> a broad and deep impact on human lives. In developmental </w:t>
+      </w:r>
+      <w:proofErr w:type="gramStart"/>
+      <w:r>
+        <w:t>psychology in particular, there</w:t>
+      </w:r>
+      <w:proofErr w:type="gramEnd"/>
+      <w:r>
+        <w:t xml:space="preserve"> is a sense of relevance, indeed urgency, to many of its questions: </w:t>
       </w:r>
       <w:r>
         <w:t>What are the</w:t>
@@ -636,7 +658,15 @@
         <w:t>Christakis, Zi</w:t>
       </w:r>
       <w:r>
-        <w:t>mmerman, DiGiuseppe, and McCarty (2004</w:t>
+        <w:t xml:space="preserve">mmerman, </w:t>
+      </w:r>
+      <w:proofErr w:type="spellStart"/>
+      <w:r>
+        <w:t>DiGiuseppe</w:t>
+      </w:r>
+      <w:proofErr w:type="spellEnd"/>
+      <w:r>
+        <w:t>, and McCarty (2004</w:t>
       </w:r>
       <w:r>
         <w:t>)</w:t>
@@ -752,7 +782,23 @@
         <w:t xml:space="preserve"> </w:t>
       </w:r>
       <w:r>
-        <w:t>tested this some years ago, and what we found was that for the more television children watched before age three, the more likely they were to actually have attentional problems at school age. Specifically, for each hour that they watched before the age of three, their chances of having attentional problems was increased by about ten percent. So a child who watched two hours of TV a day before age three would be twenty percent more likely to have attention problems compared to a child who watched none (</w:t>
+        <w:t xml:space="preserve">tested this some years ago, and what we found was that for the more television children watched before age three, the more likely they were to </w:t>
+      </w:r>
+      <w:proofErr w:type="gramStart"/>
+      <w:r>
+        <w:t>actually have</w:t>
+      </w:r>
+      <w:proofErr w:type="gramEnd"/>
+      <w:r>
+        <w:t xml:space="preserve"> attentional problems at school age. Specifically, for each hour that they watched before the age of three, their chances of having attentional problems was increased by about ten percent. </w:t>
+      </w:r>
+      <w:proofErr w:type="gramStart"/>
+      <w:r>
+        <w:t>So</w:t>
+      </w:r>
+      <w:proofErr w:type="gramEnd"/>
+      <w:r>
+        <w:t xml:space="preserve"> a child who watched two hours of TV a day before age three would be twenty percent more likely to have attention problems compared to a child who watched none (</w:t>
       </w:r>
       <w:r>
         <w:t xml:space="preserve">Christakis, 2011, </w:t>
@@ -925,15 +971,33 @@
       <w:r>
         <w:t>the direction of effect was unclear (</w:t>
       </w:r>
-      <w:r>
-        <w:t xml:space="preserve">Nikkelen, </w:t>
-      </w:r>
+      <w:proofErr w:type="spellStart"/>
+      <w:r>
+        <w:t>Nikkelen</w:t>
+      </w:r>
+      <w:proofErr w:type="spellEnd"/>
+      <w:r>
+        <w:t xml:space="preserve">, </w:t>
+      </w:r>
+      <w:proofErr w:type="spellStart"/>
       <w:r>
         <w:lastRenderedPageBreak/>
-        <w:t>Valkenberg, Huizinga, &amp; Bushman, 2014</w:t>
-      </w:r>
-      <w:r>
-        <w:t xml:space="preserve">; see also Kostyrka-Allchorne, Cooper, &amp; Simpson, 2017). </w:t>
+        <w:t>Valkenberg</w:t>
+      </w:r>
+      <w:proofErr w:type="spellEnd"/>
+      <w:r>
+        <w:t>, Huizinga, &amp; Bushman, 2014</w:t>
+      </w:r>
+      <w:r>
+        <w:t xml:space="preserve">; see also </w:t>
+      </w:r>
+      <w:proofErr w:type="spellStart"/>
+      <w:r>
+        <w:t>Kostyrka-Allchorne</w:t>
+      </w:r>
+      <w:proofErr w:type="spellEnd"/>
+      <w:r>
+        <w:t xml:space="preserve">, Cooper, &amp; Simpson, 2017). </w:t>
       </w:r>
     </w:p>
     <w:p>
@@ -952,10 +1016,18 @@
         <w:t>-year-old claim is worth further examination. However, it is undeniable that the meme</w:t>
       </w:r>
       <w:r>
-        <w:t xml:space="preserve"> regarding the harmfulness of screen time in general, and TV watching in particular,</w:t>
-      </w:r>
-      <w:r>
-        <w:t xml:space="preserve"> is still deeply embedded in popular understanding. Using Google search in </w:t>
+        <w:t xml:space="preserve"> regarding the harmfulness of screen time in general, and TV </w:t>
+      </w:r>
+      <w:proofErr w:type="gramStart"/>
+      <w:r>
+        <w:t>watching in particular,</w:t>
+      </w:r>
+      <w:r>
+        <w:t xml:space="preserve"> is</w:t>
+      </w:r>
+      <w:proofErr w:type="gramEnd"/>
+      <w:r>
+        <w:t xml:space="preserve"> still deeply embedded in popular understanding. Using Google search in </w:t>
       </w:r>
       <w:r>
         <w:t xml:space="preserve">April </w:t>
@@ -1033,7 +1105,15 @@
         <w:t>)</w:t>
       </w:r>
       <w:r>
-        <w:t xml:space="preserve"> during the same time frame the more methodologically sound critique (Foster &amp; Watkins, 2010) had 18 citations and the meta-analysis (Nikkelen et al., 2014) had only 38.</w:t>
+        <w:t xml:space="preserve"> during the same time frame the more methodologically sound critique (Foster &amp; Watkins, 2010) had 18 citations and the meta-analysis (</w:t>
+      </w:r>
+      <w:proofErr w:type="spellStart"/>
+      <w:r>
+        <w:t>Nikkelen</w:t>
+      </w:r>
+      <w:proofErr w:type="spellEnd"/>
+      <w:r>
+        <w:t xml:space="preserve"> et al., 2014) had only 38.</w:t>
       </w:r>
     </w:p>
     <w:p>
@@ -1050,14 +1130,53 @@
       <w:r>
         <w:t>through use of a “multiverse analysis” (</w:t>
       </w:r>
+      <w:proofErr w:type="spellStart"/>
       <w:r>
         <w:t>Silberzahn</w:t>
       </w:r>
-      <w:r>
-        <w:t xml:space="preserve"> et al. 2017; Steegen, Tuerlinckx, Gelman, &amp; Vanpaemel, 2016; see also </w:t>
-      </w:r>
-      <w:r>
-        <w:t>Orben, Dienlin, &amp; Przybylski, 2019</w:t>
+      <w:proofErr w:type="spellEnd"/>
+      <w:r>
+        <w:t xml:space="preserve"> et al. 2017; </w:t>
+      </w:r>
+      <w:proofErr w:type="spellStart"/>
+      <w:r>
+        <w:t>Steegen</w:t>
+      </w:r>
+      <w:proofErr w:type="spellEnd"/>
+      <w:r>
+        <w:t xml:space="preserve">, </w:t>
+      </w:r>
+      <w:proofErr w:type="spellStart"/>
+      <w:r>
+        <w:t>Tuerlinckx</w:t>
+      </w:r>
+      <w:proofErr w:type="spellEnd"/>
+      <w:r>
+        <w:t xml:space="preserve">, Gelman, &amp; </w:t>
+      </w:r>
+      <w:proofErr w:type="spellStart"/>
+      <w:r>
+        <w:t>Vanpaemel</w:t>
+      </w:r>
+      <w:proofErr w:type="spellEnd"/>
+      <w:r>
+        <w:t xml:space="preserve">, 2016; see also </w:t>
+      </w:r>
+      <w:proofErr w:type="spellStart"/>
+      <w:r>
+        <w:t>Orben</w:t>
+      </w:r>
+      <w:proofErr w:type="spellEnd"/>
+      <w:r>
+        <w:t xml:space="preserve">, </w:t>
+      </w:r>
+      <w:proofErr w:type="spellStart"/>
+      <w:r>
+        <w:t>Dienlin</w:t>
+      </w:r>
+      <w:proofErr w:type="spellEnd"/>
+      <w:r>
+        <w:t>, &amp; Przybylski, 2019</w:t>
       </w:r>
       <w:r>
         <w:t>). In any research endeavor, a series of analytic decisions must be made, some of them arbitrary or nearly so</w:t>
@@ -1066,7 +1185,15 @@
         <w:t xml:space="preserve"> </w:t>
       </w:r>
       <w:r>
-        <w:t xml:space="preserve">(King &amp; Zeng, 2007). This series of decisions has been called the “garden of forking paths” (Gelman &amp; Loken, 2013). </w:t>
+        <w:t xml:space="preserve">(King &amp; Zeng, 2007). This series of decisions has been called the “garden of forking paths” (Gelman &amp; </w:t>
+      </w:r>
+      <w:proofErr w:type="spellStart"/>
+      <w:r>
+        <w:t>Loken</w:t>
+      </w:r>
+      <w:proofErr w:type="spellEnd"/>
+      <w:r>
+        <w:t xml:space="preserve">, 2013). </w:t>
       </w:r>
       <w:r>
         <w:t xml:space="preserve">If different paths through the garden lead to </w:t>
@@ -1407,7 +1534,15 @@
         <w:t>a priori</w:t>
       </w:r>
       <w:r>
-        <w:t xml:space="preserve"> method in the literature for determining the appropriate cutpoint, Christakis et al. (2004) chose a </w:t>
+        <w:t xml:space="preserve"> method in the literature for determining the appropriate </w:t>
+      </w:r>
+      <w:proofErr w:type="spellStart"/>
+      <w:r>
+        <w:t>cutpoint</w:t>
+      </w:r>
+      <w:proofErr w:type="spellEnd"/>
+      <w:r>
+        <w:t xml:space="preserve">, Christakis et al. (2004) chose a </w:t>
       </w:r>
       <w:r>
         <w:t xml:space="preserve">score </w:t>
@@ -1464,7 +1599,15 @@
         <w:t xml:space="preserve">the sensitivity of the findings to </w:t>
       </w:r>
       <w:r>
-        <w:t>this choice, we systematically varied the cutpoint from</w:t>
+        <w:t xml:space="preserve">this choice, we systematically varied the </w:t>
+      </w:r>
+      <w:proofErr w:type="spellStart"/>
+      <w:r>
+        <w:t>cutpoint</w:t>
+      </w:r>
+      <w:proofErr w:type="spellEnd"/>
+      <w:r>
+        <w:t xml:space="preserve"> from</w:t>
       </w:r>
       <w:r>
         <w:t xml:space="preserve"> </w:t>
@@ -1476,7 +1619,15 @@
         <w:t>to 130</w:t>
       </w:r>
       <w:r>
-        <w:t xml:space="preserve"> on the standardized outcome and used percentile-equivalent cutpoints on the raw outcome. </w:t>
+        <w:t xml:space="preserve"> on the standardized outcome and used percentile-equivalent </w:t>
+      </w:r>
+      <w:proofErr w:type="spellStart"/>
+      <w:r>
+        <w:t>cutpoints</w:t>
+      </w:r>
+      <w:proofErr w:type="spellEnd"/>
+      <w:r>
+        <w:t xml:space="preserve"> on the raw outcome. </w:t>
       </w:r>
     </w:p>
     <w:p>
@@ -1542,7 +1693,15 @@
         <w:t xml:space="preserve"> variable to be dichotomized</w:t>
       </w:r>
       <w:r>
-        <w:t xml:space="preserve"> and thus eliminate the need to choose a cutpoint. This allows us to test directly the claim that for each unit change in TV use we would see a change in </w:t>
+        <w:t xml:space="preserve"> and thus eliminate the need to choose a </w:t>
+      </w:r>
+      <w:proofErr w:type="spellStart"/>
+      <w:r>
+        <w:t>cutpoint</w:t>
+      </w:r>
+      <w:proofErr w:type="spellEnd"/>
+      <w:r>
+        <w:t xml:space="preserve">. This allows us to test directly the claim that for each unit change in TV use we would see a change in </w:t>
       </w:r>
       <w:r>
         <w:lastRenderedPageBreak/>
@@ -1805,7 +1964,15 @@
         <w:t xml:space="preserve"> </w:t>
       </w:r>
       <w:r>
-        <w:t xml:space="preserve">Choosing cutpoints at the extremes </w:t>
+        <w:t xml:space="preserve">Choosing </w:t>
+      </w:r>
+      <w:proofErr w:type="spellStart"/>
+      <w:r>
+        <w:t>cutpoints</w:t>
+      </w:r>
+      <w:proofErr w:type="spellEnd"/>
+      <w:r>
+        <w:t xml:space="preserve"> at the extremes </w:t>
       </w:r>
       <w:r>
         <w:t>(</w:t>
@@ -1847,29 +2014,48 @@
         <w:t xml:space="preserve">, which should increase the magnitude of the difference between groups but reduces precision and power by discarding the middle 60% of the data. </w:t>
       </w:r>
       <w:r>
-        <w:t>On the other hand, a</w:t>
-      </w:r>
-      <w:r>
-        <w:t xml:space="preserve"> contiguous division, such as a</w:t>
+        <w:t xml:space="preserve">On the other hand, a </w:t>
+      </w:r>
+      <w:proofErr w:type="gramStart"/>
+      <w:r>
+        <w:t>median split preserves</w:t>
+      </w:r>
+      <w:proofErr w:type="gramEnd"/>
+      <w:r>
+        <w:t xml:space="preserve"> all of the data but </w:t>
+      </w:r>
+      <w:r>
+        <w:t xml:space="preserve">would be expected to </w:t>
+      </w:r>
+      <w:r>
+        <w:t>reduce the effect size</w:t>
+      </w:r>
+      <w:r>
+        <w:t>.</w:t>
       </w:r>
       <w:r>
         <w:t xml:space="preserve"> </w:t>
       </w:r>
       <w:r>
-        <w:t>median split</w:t>
-      </w:r>
-      <w:r>
-        <w:t>,</w:t>
-      </w:r>
-      <w:r>
-        <w:t xml:space="preserve"> preserves all of the data but </w:t>
-      </w:r>
-      <w:r>
-        <w:t xml:space="preserve">would be expected to </w:t>
-      </w:r>
-      <w:r>
-        <w:t>reduce the effect size</w:t>
-      </w:r>
+        <w:t xml:space="preserve">To explore the </w:t>
+      </w:r>
+      <w:r>
+        <w:t>impact</w:t>
+      </w:r>
+      <w:r>
+        <w:t xml:space="preserve"> of how TV watching is categorized, we </w:t>
+      </w:r>
+      <w:r>
+        <w:t>r</w:t>
+      </w:r>
+      <w:r>
+        <w:t xml:space="preserve">an analyses using six different </w:t>
+      </w:r>
+      <w:proofErr w:type="spellStart"/>
+      <w:r>
+        <w:t>cutpoints</w:t>
+      </w:r>
+      <w:proofErr w:type="spellEnd"/>
       <w:r>
         <w:t>.</w:t>
       </w:r>
@@ -1877,46 +2063,36 @@
         <w:t xml:space="preserve"> </w:t>
       </w:r>
       <w:r>
-        <w:t xml:space="preserve">To explore the </w:t>
-      </w:r>
-      <w:r>
-        <w:t>impact</w:t>
-      </w:r>
-      <w:r>
-        <w:t xml:space="preserve"> of how TV watching is categorized, we </w:t>
-      </w:r>
-      <w:r>
-        <w:t>r</w:t>
-      </w:r>
-      <w:r>
-        <w:t>an analyses using six different cutpoints.</w:t>
-      </w:r>
+        <w:t xml:space="preserve">If the </w:t>
+      </w:r>
+      <w:r>
+        <w:t>effect of TV on attention is linear</w:t>
+      </w:r>
+      <w:r>
+        <w:t xml:space="preserve"> across the </w:t>
+      </w:r>
+      <w:r>
+        <w:t>range</w:t>
+      </w:r>
+      <w:r>
+        <w:t xml:space="preserve">, then the effect </w:t>
+      </w:r>
+      <w:r>
+        <w:t>should be proportional to the difference in median TV-watching between the groups</w:t>
+      </w:r>
+      <w:r>
+        <w:t xml:space="preserve"> regardless of </w:t>
+      </w:r>
+      <w:r>
+        <w:t xml:space="preserve">where the </w:t>
+      </w:r>
+      <w:proofErr w:type="spellStart"/>
+      <w:r>
+        <w:t>cutpoint</w:t>
+      </w:r>
+      <w:proofErr w:type="spellEnd"/>
       <w:r>
         <w:t xml:space="preserve"> </w:t>
-      </w:r>
-      <w:r>
-        <w:t xml:space="preserve">If the </w:t>
-      </w:r>
-      <w:r>
-        <w:t>effect of TV on attention is linear</w:t>
-      </w:r>
-      <w:r>
-        <w:t xml:space="preserve"> across the </w:t>
-      </w:r>
-      <w:r>
-        <w:t>range</w:t>
-      </w:r>
-      <w:r>
-        <w:t xml:space="preserve">, then the effect </w:t>
-      </w:r>
-      <w:r>
-        <w:t>should be proportional to the difference in median TV-watching between the groups</w:t>
-      </w:r>
-      <w:r>
-        <w:t xml:space="preserve"> regardless of </w:t>
-      </w:r>
-      <w:r>
-        <w:t xml:space="preserve">where the cutpoint </w:t>
       </w:r>
       <w:r>
         <w:t>is situated.</w:t>
@@ -1997,8 +2173,13 @@
       <w:r>
         <w:t xml:space="preserve"> (</w:t>
       </w:r>
-      <w:r>
-        <w:t xml:space="preserve">Imbens </w:t>
+      <w:proofErr w:type="spellStart"/>
+      <w:r>
+        <w:t>Imbens</w:t>
+      </w:r>
+      <w:proofErr w:type="spellEnd"/>
+      <w:r>
+        <w:t xml:space="preserve"> </w:t>
       </w:r>
       <w:r>
         <w:t xml:space="preserve">&amp; </w:t>
@@ -2135,9 +2316,11 @@
       <w:r>
         <w:t xml:space="preserve">We ran analyses both with and without this </w:t>
       </w:r>
+      <w:proofErr w:type="gramStart"/>
       <w:r>
         <w:t>doubly-robust</w:t>
       </w:r>
+      <w:proofErr w:type="gramEnd"/>
       <w:r>
         <w:t xml:space="preserve"> strategy.</w:t>
       </w:r>
@@ -2168,8 +2351,13 @@
       <w:r>
         <w:t xml:space="preserve">generally </w:t>
       </w:r>
-      <w:r>
-        <w:t xml:space="preserve">sufficient for removing 90% of the confounding bias. Generally, </w:t>
+      <w:proofErr w:type="gramStart"/>
+      <w:r>
+        <w:t>sufficient</w:t>
+      </w:r>
+      <w:proofErr w:type="gramEnd"/>
+      <w:r>
+        <w:t xml:space="preserve"> for removing 90% of the confounding bias. Generally, </w:t>
       </w:r>
       <w:r>
         <w:t xml:space="preserve">adding </w:t>
@@ -2695,11 +2883,19 @@
         </w:rPr>
         <w:t xml:space="preserve">ur project’s </w:t>
       </w:r>
+      <w:proofErr w:type="spellStart"/>
       <w:r>
         <w:rPr>
           <w:color w:val="000000" w:themeColor="text1"/>
         </w:rPr>
-        <w:t>Github page</w:t>
+        <w:t>Github</w:t>
+      </w:r>
+      <w:proofErr w:type="spellEnd"/>
+      <w:r>
+        <w:rPr>
+          <w:color w:val="000000" w:themeColor="text1"/>
+        </w:rPr>
+        <w:t xml:space="preserve"> page</w:t>
       </w:r>
       <w:r>
         <w:rPr>
@@ -2778,7 +2974,21 @@
         <w:rPr>
           <w:color w:val="000000" w:themeColor="text1"/>
         </w:rPr>
-        <w:t>code and computational environment is also preserved as a Docker compute container</w:t>
+        <w:t xml:space="preserve">code and computational environment </w:t>
+      </w:r>
+      <w:proofErr w:type="gramStart"/>
+      <w:r>
+        <w:rPr>
+          <w:color w:val="000000" w:themeColor="text1"/>
+        </w:rPr>
+        <w:t>is</w:t>
+      </w:r>
+      <w:proofErr w:type="gramEnd"/>
+      <w:r>
+        <w:rPr>
+          <w:color w:val="000000" w:themeColor="text1"/>
+        </w:rPr>
+        <w:t xml:space="preserve"> also preserved as a Docker compute container</w:t>
       </w:r>
       <w:r>
         <w:rPr>
@@ -2791,37 +3001,13 @@
         <w:rPr>
           <w:color w:val="000000" w:themeColor="text1"/>
         </w:rPr>
-        <w:t xml:space="preserve">, which </w:t>
+        <w:t>, which preserves the entire software toolchain (operating system + R</w:t>
       </w:r>
       <w:r>
         <w:rPr>
           <w:color w:val="000000" w:themeColor="text1"/>
         </w:rPr>
-        <w:t>archives</w:t>
-      </w:r>
-      <w:r>
-        <w:rPr>
-          <w:color w:val="000000" w:themeColor="text1"/>
-        </w:rPr>
-        <w:t xml:space="preserve"> the entire software toolchain (operating system + R</w:t>
-      </w:r>
-      <w:r>
-        <w:rPr>
-          <w:color w:val="000000" w:themeColor="text1"/>
-        </w:rPr>
-        <w:t xml:space="preserve"> + packages + analysis script)</w:t>
-      </w:r>
-      <w:r>
-        <w:rPr>
-          <w:color w:val="000000" w:themeColor="text1"/>
-        </w:rPr>
-        <w:t xml:space="preserve"> in a virtual machine</w:t>
-      </w:r>
-      <w:r>
-        <w:rPr>
-          <w:color w:val="000000" w:themeColor="text1"/>
-        </w:rPr>
-        <w:t xml:space="preserve">, hedging against the </w:t>
+        <w:t xml:space="preserve"> + packages + analysis script), hedging against the </w:t>
       </w:r>
       <w:r>
         <w:rPr>
@@ -3212,8 +3398,13 @@
         <w:t xml:space="preserve">The file “variable name propagation spreadsheet.xlsx” on the </w:t>
       </w:r>
       <w:r>
-        <w:t>project github</w:t>
-      </w:r>
+        <w:t xml:space="preserve">project </w:t>
+      </w:r>
+      <w:proofErr w:type="spellStart"/>
+      <w:r>
+        <w:t>github</w:t>
+      </w:r>
+      <w:proofErr w:type="spellEnd"/>
       <w:r>
         <w:t xml:space="preserve"> page (under “Documentation”) provides a crosswalk from our substantive, conceptual variable names to NLSY alphanumeric variable names. The analysis code is the canonical description of how the variables were constructed and should resolve any vagueness or ambiguity in the preceding description. </w:t>
       </w:r>
@@ -3374,7 +3565,15 @@
         <w:t xml:space="preserve"> Where applicable, all of these were extracted from the first wave of data availability to avoid conditioning on post-treatment variables, since they could have potentially biased our estimates if they were mediators or colliders (</w:t>
       </w:r>
       <w:r>
-        <w:t>Montgomery, Nyhan,</w:t>
+        <w:t xml:space="preserve">Montgomery, </w:t>
+      </w:r>
+      <w:proofErr w:type="spellStart"/>
+      <w:r>
+        <w:t>Nyhan</w:t>
+      </w:r>
+      <w:proofErr w:type="spellEnd"/>
+      <w:r>
+        <w:t>,</w:t>
       </w:r>
       <w:r>
         <w:t xml:space="preserve"> &amp; Torres, 2018; Rohrer, 2018).</w:t>
@@ -3419,7 +3618,15 @@
         <w:t>be</w:t>
       </w:r>
       <w:r>
-        <w:t xml:space="preserve"> confounders for TV use and childhood attention. We added family income, the partner or spouse’s highest level of educational attainment, an indicator variable for low birth weight (less than 2500 grams or 5 lbs 8 oz), </w:t>
+        <w:t xml:space="preserve"> confounders for TV use and childhood attention. We added family income, the partner or spouse’s highest level of educational attainment, an indicator variable for low birth weight (less than 2500 grams or 5 </w:t>
+      </w:r>
+      <w:proofErr w:type="spellStart"/>
+      <w:r>
+        <w:t>lbs</w:t>
+      </w:r>
+      <w:proofErr w:type="spellEnd"/>
+      <w:r>
+        <w:t xml:space="preserve"> 8 oz), </w:t>
       </w:r>
       <w:r>
         <w:t xml:space="preserve">child temperament, </w:t>
@@ -3492,7 +3699,15 @@
         <w:t>But we also</w:t>
       </w:r>
       <w:r>
-        <w:t xml:space="preserve"> expected a moderate degree of stability over time in these constructs (Lovibond, 1998; Trzesniewski, Donnellan, &amp; Robins, 2003), which may ameliorate some concern about the timing of their measurement. We hope that including these covariates reduced</w:t>
+        <w:t xml:space="preserve"> expected a moderate degree of stability over time in these constructs (Lovibond, 1998; </w:t>
+      </w:r>
+      <w:proofErr w:type="spellStart"/>
+      <w:r>
+        <w:t>Trzesniewski</w:t>
+      </w:r>
+      <w:proofErr w:type="spellEnd"/>
+      <w:r>
+        <w:t>, Donnellan, &amp; Robins, 2003), which may ameliorate some concern about the timing of their measurement. We hope that including these covariates reduced</w:t>
       </w:r>
       <w:r>
         <w:t xml:space="preserve"> the</w:t>
@@ -3507,7 +3722,15 @@
         <w:t xml:space="preserve"> it (</w:t>
       </w:r>
       <w:r>
-        <w:t>Westfall &amp; Yarkoni, 2016</w:t>
+        <w:t xml:space="preserve">Westfall &amp; </w:t>
+      </w:r>
+      <w:proofErr w:type="spellStart"/>
+      <w:r>
+        <w:t>Yarkoni</w:t>
+      </w:r>
+      <w:proofErr w:type="spellEnd"/>
+      <w:r>
+        <w:t>, 2016</w:t>
       </w:r>
       <w:r>
         <w:t>).</w:t>
@@ -3544,7 +3767,23 @@
         <w:t xml:space="preserve">Sullivan et al. 2015). In addition, </w:t>
       </w:r>
       <w:r>
-        <w:t>parents’ perception of infants’ energy level (Nabi &amp; Krcmar, 2016), poor self-regulation (Radesky et al., 2014), and fussiness (Thompson et al., 2013) all predict TV use, suggesting that parents may be showing TV to infants as a way to manage their difficult temperaments. In short, we suspected that relations between early television and later attention problems, to the extent that they exist, might be driven by their shared connection to early attention problems (as reflected in temperament).</w:t>
+        <w:t xml:space="preserve">parents’ perception of infants’ energy level (Nabi &amp; </w:t>
+      </w:r>
+      <w:proofErr w:type="spellStart"/>
+      <w:r>
+        <w:t>Krcmar</w:t>
+      </w:r>
+      <w:proofErr w:type="spellEnd"/>
+      <w:r>
+        <w:t>, 2016), poor self-regulation (</w:t>
+      </w:r>
+      <w:proofErr w:type="spellStart"/>
+      <w:r>
+        <w:t>Radesky</w:t>
+      </w:r>
+      <w:proofErr w:type="spellEnd"/>
+      <w:r>
+        <w:t xml:space="preserve"> et al., 2014), and fussiness (Thompson et al., 2013) all predict TV use, suggesting that parents may be showing TV to infants as a way to manage their difficult temperaments. In short, we suspected that relations between early television and later attention problems, to the extent that they exist, might be driven by their shared connection to early attention problems (as reflected in temperament).</w:t>
       </w:r>
       <w:r>
         <w:t xml:space="preserve"> </w:t>
@@ -3750,9 +3989,11 @@
       <w:r>
         <w:t xml:space="preserve"> </w:t>
       </w:r>
+      <w:proofErr w:type="spellStart"/>
       <w:r>
         <w:t>cutpoint</w:t>
       </w:r>
+      <w:proofErr w:type="spellEnd"/>
       <w:r>
         <w:t xml:space="preserve"> </w:t>
       </w:r>
@@ -3771,14 +4012,32 @@
       <w:r>
         <w:t xml:space="preserve"> were to this </w:t>
       </w:r>
+      <w:proofErr w:type="gramStart"/>
       <w:r>
         <w:t>particular</w:t>
       </w:r>
       <w:r>
-        <w:t xml:space="preserve"> cutpoint, w</w:t>
-      </w:r>
-      <w:r>
-        <w:t xml:space="preserve">e defined multiple dichotomous outcome variables by varying the standardized attention cutpoint from </w:t>
+        <w:t xml:space="preserve"> </w:t>
+      </w:r>
+      <w:proofErr w:type="spellStart"/>
+      <w:r>
+        <w:t>cutpoint</w:t>
+      </w:r>
+      <w:proofErr w:type="spellEnd"/>
+      <w:proofErr w:type="gramEnd"/>
+      <w:r>
+        <w:t>, w</w:t>
+      </w:r>
+      <w:r>
+        <w:t xml:space="preserve">e defined multiple dichotomous outcome variables by varying the standardized attention </w:t>
+      </w:r>
+      <w:proofErr w:type="spellStart"/>
+      <w:r>
+        <w:t>cutpoint</w:t>
+      </w:r>
+      <w:proofErr w:type="spellEnd"/>
+      <w:r>
+        <w:t xml:space="preserve"> from </w:t>
       </w:r>
       <w:r>
         <w:t xml:space="preserve">110 </w:t>
@@ -3823,7 +4082,15 @@
         <w:t>used</w:t>
       </w:r>
       <w:r>
-        <w:t xml:space="preserve"> cutpoints on the raw attention </w:t>
+        <w:t xml:space="preserve"> </w:t>
+      </w:r>
+      <w:proofErr w:type="spellStart"/>
+      <w:r>
+        <w:t>cutpoints</w:t>
+      </w:r>
+      <w:proofErr w:type="spellEnd"/>
+      <w:r>
+        <w:t xml:space="preserve"> on the raw attention </w:t>
       </w:r>
       <w:r>
         <w:t>measure</w:t>
@@ -3901,8 +4168,21 @@
         <w:t xml:space="preserve"> (</w:t>
       </w:r>
       <w:r>
-        <w:t>van Buuren &amp; Groothuis-Oudshoorn</w:t>
-      </w:r>
+        <w:t xml:space="preserve">van </w:t>
+      </w:r>
+      <w:proofErr w:type="spellStart"/>
+      <w:r>
+        <w:t>Buuren</w:t>
+      </w:r>
+      <w:proofErr w:type="spellEnd"/>
+      <w:r>
+        <w:t xml:space="preserve"> &amp; </w:t>
+      </w:r>
+      <w:proofErr w:type="spellStart"/>
+      <w:r>
+        <w:t>Groothuis-Oudshoorn</w:t>
+      </w:r>
+      <w:proofErr w:type="spellEnd"/>
       <w:r>
         <w:t xml:space="preserve">, 2011) </w:t>
       </w:r>
@@ -3934,8 +4214,13 @@
         <w:t>336 models [</w:t>
       </w:r>
       <w:r>
-        <w:t>21 (attention cutpoints</w:t>
-      </w:r>
+        <w:t xml:space="preserve">21 (attention </w:t>
+      </w:r>
+      <w:proofErr w:type="spellStart"/>
+      <w:r>
+        <w:t>cutpoints</w:t>
+      </w:r>
+      <w:proofErr w:type="spellEnd"/>
       <w:r>
         <w:t>) x 2 (outcomes) x 2 (TV ages) x 2 (covariate sets) x 2 (sample weights)</w:t>
       </w:r>
@@ -3955,7 +4240,15 @@
         <w:t>168 models [</w:t>
       </w:r>
       <w:r>
-        <w:t>21 (attention cutpoints) x 2 (outcomes) x 2 (TV ages) x 2 (covariate sets)</w:t>
+        <w:t xml:space="preserve">21 (attention </w:t>
+      </w:r>
+      <w:proofErr w:type="spellStart"/>
+      <w:r>
+        <w:t>cutpoints</w:t>
+      </w:r>
+      <w:proofErr w:type="spellEnd"/>
+      <w:r>
+        <w:t>) x 2 (outcomes) x 2 (TV ages) x 2 (covariate sets)</w:t>
       </w:r>
       <w:r>
         <w:t>],</w:t>
@@ -3973,7 +4266,15 @@
         <w:t xml:space="preserve"> models</w:t>
       </w:r>
       <w:r>
-        <w:t xml:space="preserve">. However, because of sparseness on the attention outcome (particularly the raw version), frequently the imposition of two adjacent cutoffs (e.g, 121 and 122) would produce identical categorizations of the outcome and therefore redundant results. After purging these redundancies, we were left with </w:t>
+        <w:t>. However, because of sparseness on the attention outcome (particularly the raw version), frequently the imposition of two adjacent cutoffs (</w:t>
+      </w:r>
+      <w:proofErr w:type="spellStart"/>
+      <w:r>
+        <w:t>e.g</w:t>
+      </w:r>
+      <w:proofErr w:type="spellEnd"/>
+      <w:r>
+        <w:t xml:space="preserve">, 121 and 122) would produce identical categorizations of the outcome and therefore redundant results. After purging these redundancies, we were left with </w:t>
       </w:r>
       <w:r>
         <w:t>200</w:t>
@@ -4004,7 +4305,7 @@
         <w:spacing w:line="480" w:lineRule="auto"/>
         <w:ind w:firstLine="720"/>
       </w:pPr>
-      <w:bookmarkStart w:id="2" w:name="_Hlk28963891"/>
+      <w:bookmarkStart w:id="1" w:name="_Hlk28963891"/>
       <w:r>
         <w:rPr>
           <w:b/>
@@ -4041,9 +4342,6 @@
         <w:t xml:space="preserve">using </w:t>
       </w:r>
       <w:r>
-        <w:t xml:space="preserve">the </w:t>
-      </w:r>
-      <w:r>
         <w:rPr>
           <w:i/>
           <w:iCs/>
@@ -4061,9 +4359,6 @@
         <w:t>mice</w:t>
       </w:r>
       <w:r>
-        <w:t xml:space="preserve"> packages</w:t>
-      </w:r>
-      <w:r>
         <w:t>, respectively).</w:t>
       </w:r>
       <w:r>
@@ -4127,7 +4422,7 @@
         <w:t xml:space="preserve"> </w:t>
       </w:r>
     </w:p>
-    <w:bookmarkEnd w:id="2"/>
+    <w:bookmarkEnd w:id="1"/>
     <w:p>
       <w:pPr>
         <w:spacing w:line="480" w:lineRule="auto"/>
@@ -4196,11 +4491,16 @@
       <w:r>
         <w:t xml:space="preserve"> </w:t>
       </w:r>
+      <w:proofErr w:type="spellStart"/>
       <w:r>
         <w:t>cutpoint</w:t>
       </w:r>
       <w:r>
-        <w:t xml:space="preserve">s </w:t>
+        <w:t>s</w:t>
+      </w:r>
+      <w:proofErr w:type="spellEnd"/>
+      <w:r>
+        <w:t xml:space="preserve"> </w:t>
       </w:r>
       <w:r>
         <w:t>to define</w:t>
@@ -4611,7 +4911,15 @@
         <w:ind w:firstLine="720"/>
       </w:pPr>
       <w:r>
-        <w:t>Where possible, we ran analyses with and without a doubly-robust strategy, with and without sampling weights, and for both the ATT and the ATE.</w:t>
+        <w:t xml:space="preserve">Where possible, we ran analyses with and without a </w:t>
+      </w:r>
+      <w:proofErr w:type="gramStart"/>
+      <w:r>
+        <w:t>doubly-robust</w:t>
+      </w:r>
+      <w:proofErr w:type="gramEnd"/>
+      <w:r>
+        <w:t xml:space="preserve"> strategy, with and without sampling weights, and for both the ATT and the ATE.</w:t>
       </w:r>
       <w:r>
         <w:t xml:space="preserve"> </w:t>
@@ -4639,13 +4947,29 @@
         <w:t>6</w:t>
       </w:r>
       <w:r>
-        <w:t xml:space="preserve">, Ridgeway, McCaffrey, Morral, Griffin, </w:t>
+        <w:t xml:space="preserve">, Ridgeway, McCaffrey, </w:t>
+      </w:r>
+      <w:proofErr w:type="spellStart"/>
+      <w:r>
+        <w:t>Morral</w:t>
+      </w:r>
+      <w:proofErr w:type="spellEnd"/>
+      <w:r>
+        <w:t xml:space="preserve">, Griffin, </w:t>
       </w:r>
       <w:r>
         <w:t>&amp;</w:t>
       </w:r>
       <w:r>
-        <w:t xml:space="preserve"> Burgette, 2017) to estimate the propensity scores, using bagging and cross-validation to prevent overfitting. Missing data on covariates is handled automatically by the classification tree approach</w:t>
+        <w:t xml:space="preserve"> </w:t>
+      </w:r>
+      <w:proofErr w:type="spellStart"/>
+      <w:r>
+        <w:t>Burgette</w:t>
+      </w:r>
+      <w:proofErr w:type="spellEnd"/>
+      <w:r>
+        <w:t>, 2017) to estimate the propensity scores, using bagging and cross-validation to prevent overfitting. Missing data on covariates is handled automatically by the classification tree approach</w:t>
       </w:r>
       <w:r>
         <w:t>, in that the missingness is treated as informative and propensity scores can be estimated for cases with missing covariate values.</w:t>
@@ -4687,7 +5011,15 @@
         <w:t>[</w:t>
       </w:r>
       <w:r>
-        <w:t>6 (TV cutpoints) x 2 (outcomes</w:t>
+        <w:t xml:space="preserve">6 (TV </w:t>
+      </w:r>
+      <w:proofErr w:type="spellStart"/>
+      <w:r>
+        <w:t>cutpoints</w:t>
+      </w:r>
+      <w:proofErr w:type="spellEnd"/>
+      <w:r>
+        <w:t>) x 2 (outcomes</w:t>
       </w:r>
       <w:r>
         <w:t>: raw vs. standardized</w:t>
@@ -4789,13 +5121,29 @@
         <w:t>[</w:t>
       </w:r>
       <w:r>
-        <w:t>five different numbers of strata (4, 5, 6, 7, or 8), which were fully crossed with 6 (TV cutpoints) x 2 (outcomes) x 2 (TV ages) x 2 (covariate sets)</w:t>
+        <w:t xml:space="preserve">five different numbers of strata (4, 5, 6, 7, or 8), which were fully crossed with 6 (TV </w:t>
+      </w:r>
+      <w:proofErr w:type="spellStart"/>
+      <w:r>
+        <w:t>cutpoints</w:t>
+      </w:r>
+      <w:proofErr w:type="spellEnd"/>
+      <w:r>
+        <w:t>) x 2 (outcomes) x 2 (TV ages) x 2 (covariate sets)</w:t>
       </w:r>
       <w:r>
         <w:t>]</w:t>
       </w:r>
       <w:r>
-        <w:t xml:space="preserve">. Neither sample weights nor the doubly-robust approach could be implemented in the stratification models, nor could </w:t>
+        <w:t xml:space="preserve">. Neither sample weights nor the </w:t>
+      </w:r>
+      <w:proofErr w:type="gramStart"/>
+      <w:r>
+        <w:t>doubly-robust</w:t>
+      </w:r>
+      <w:proofErr w:type="gramEnd"/>
+      <w:r>
+        <w:t xml:space="preserve"> approach could be implemented in the stratification models, nor could </w:t>
       </w:r>
       <w:r>
         <w:t>these models estimate the average treatment effect for the treated</w:t>
@@ -4809,6 +5157,7 @@
       <w:r>
         <w:t xml:space="preserve">We used the </w:t>
       </w:r>
+      <w:proofErr w:type="spellStart"/>
       <w:r>
         <w:rPr>
           <w:i/>
@@ -4816,8 +5165,25 @@
         </w:rPr>
         <w:t>PSAgraphics</w:t>
       </w:r>
-      <w:r>
-        <w:t xml:space="preserve"> package (v 2.1.1; Helmreich &amp; Pruzek, 2009) to perform the stratified analysis</w:t>
+      <w:proofErr w:type="spellEnd"/>
+      <w:r>
+        <w:t xml:space="preserve"> package (v 2.1.1; </w:t>
+      </w:r>
+      <w:proofErr w:type="spellStart"/>
+      <w:r>
+        <w:t>Helmreich</w:t>
+      </w:r>
+      <w:proofErr w:type="spellEnd"/>
+      <w:r>
+        <w:t xml:space="preserve"> &amp; </w:t>
+      </w:r>
+      <w:proofErr w:type="spellStart"/>
+      <w:r>
+        <w:t>Pruzek</w:t>
+      </w:r>
+      <w:proofErr w:type="spellEnd"/>
+      <w:r>
+        <w:t>, 2009) to perform the stratified analysis</w:t>
       </w:r>
       <w:r>
         <w:t>,</w:t>
@@ -4941,7 +5307,15 @@
         <w:t>s</w:t>
       </w:r>
       <w:r>
-        <w:t xml:space="preserve"> in this paper. However, the github repository “Results” directory contains a </w:t>
+        <w:t xml:space="preserve"> in this paper. However, the </w:t>
+      </w:r>
+      <w:proofErr w:type="spellStart"/>
+      <w:r>
+        <w:t>github</w:t>
+      </w:r>
+      <w:proofErr w:type="spellEnd"/>
+      <w:r>
+        <w:t xml:space="preserve"> repository “Results” directory contains a </w:t>
       </w:r>
       <w:r>
         <w:t xml:space="preserve">subfolder </w:t>
@@ -4966,7 +5340,15 @@
         <w:t>2</w:t>
       </w:r>
       <w:r>
-        <w:t>; Hlavac, 2015).</w:t>
+        <w:t xml:space="preserve">; </w:t>
+      </w:r>
+      <w:proofErr w:type="spellStart"/>
+      <w:r>
+        <w:t>Hlavac</w:t>
+      </w:r>
+      <w:proofErr w:type="spellEnd"/>
+      <w:r>
+        <w:t>, 2015).</w:t>
       </w:r>
       <w:r>
         <w:t xml:space="preserve"> </w:t>
@@ -5013,7 +5395,15 @@
         <w:t xml:space="preserve">. </w:t>
       </w:r>
       <w:r>
-        <w:t xml:space="preserve">The github site contains descriptive statistics specific to each of the </w:t>
+        <w:t xml:space="preserve">The </w:t>
+      </w:r>
+      <w:proofErr w:type="spellStart"/>
+      <w:r>
+        <w:t>github</w:t>
+      </w:r>
+      <w:proofErr w:type="spellEnd"/>
+      <w:r>
+        <w:t xml:space="preserve"> site contains descriptive statistics specific to each of the </w:t>
       </w:r>
       <w:r>
         <w:t xml:space="preserve">analysis models (for example, by low- and high-TV groups created to enable certain types of analysis). </w:t>
@@ -5573,9 +5963,11 @@
       <w:r>
         <w:t xml:space="preserve">attention </w:t>
       </w:r>
+      <w:proofErr w:type="spellStart"/>
       <w:r>
         <w:t>cutpoint</w:t>
       </w:r>
+      <w:proofErr w:type="spellEnd"/>
       <w:r>
         <w:t xml:space="preserve"> and other features of the analysis</w:t>
       </w:r>
@@ -5606,8 +5998,13 @@
       <w:r>
         <w:t xml:space="preserve">standardized attention </w:t>
       </w:r>
-      <w:r>
-        <w:t xml:space="preserve">cutpoints of </w:t>
+      <w:proofErr w:type="spellStart"/>
+      <w:r>
+        <w:t>cutpoints</w:t>
+      </w:r>
+      <w:proofErr w:type="spellEnd"/>
+      <w:r>
+        <w:t xml:space="preserve"> of </w:t>
       </w:r>
       <w:r>
         <w:t>11</w:t>
@@ -5831,7 +6228,15 @@
         <w:t xml:space="preserve">. </w:t>
       </w:r>
       <w:r>
-        <w:t xml:space="preserve">Further, we note that we were not able to exactly replicate the values reported by Chrisakis at al. (2004) under putatively identical models. </w:t>
+        <w:t xml:space="preserve">Further, we note that we were not able to exactly replicate the values reported by </w:t>
+      </w:r>
+      <w:proofErr w:type="spellStart"/>
+      <w:r>
+        <w:t>Chrisakis</w:t>
+      </w:r>
+      <w:proofErr w:type="spellEnd"/>
+      <w:r>
+        <w:t xml:space="preserve"> at al. (2004) under putatively identical models. </w:t>
       </w:r>
       <w:r>
         <w:t xml:space="preserve">Using the standardized attention outcome with a 120 cutoff, the original covariate set, listwise deletion, and sample weights, we estimated </w:t>
@@ -6212,7 +6617,15 @@
         <w:t>,</w:t>
       </w:r>
       <w:r>
-        <w:t xml:space="preserve"> all their estimates were in the ‘wrong’ direction (e.g, TV helps attention). </w:t>
+        <w:t xml:space="preserve"> all their estimates were in the ‘wrong’ direction (</w:t>
+      </w:r>
+      <w:proofErr w:type="spellStart"/>
+      <w:r>
+        <w:t>e.g</w:t>
+      </w:r>
+      <w:proofErr w:type="spellEnd"/>
+      <w:r>
+        <w:t xml:space="preserve">, TV helps attention). </w:t>
       </w:r>
     </w:p>
     <w:p>
@@ -6252,7 +6665,15 @@
         <w:t xml:space="preserve"> </w:t>
       </w:r>
       <w:r>
-        <w:t xml:space="preserve">Note that the effect sizes for models using different TV cutpoints to define the </w:t>
+        <w:t xml:space="preserve">Note that the effect sizes for models using different TV </w:t>
+      </w:r>
+      <w:proofErr w:type="spellStart"/>
+      <w:r>
+        <w:t>cutpoints</w:t>
+      </w:r>
+      <w:proofErr w:type="spellEnd"/>
+      <w:r>
+        <w:t xml:space="preserve"> to define the </w:t>
       </w:r>
       <w:r>
         <w:t xml:space="preserve">virtual ‘treatment’ and ‘control’ groups are not </w:t>
@@ -6283,7 +6704,7 @@
         <w:t xml:space="preserve"> = 0.06</w:t>
       </w:r>
       <w:r>
-        <w:t>8</w:t>
+        <w:t>7</w:t>
       </w:r>
       <w:r>
         <w:t xml:space="preserve">, </w:t>
@@ -6464,23 +6885,13 @@
       <w:r>
         <w:t xml:space="preserve">these </w:t>
       </w:r>
-      <w:r>
-        <w:t>cutpoints. The highest rate</w:t>
-      </w:r>
-      <w:r>
-        <w:t>s</w:t>
-      </w:r>
-      <w:r>
-        <w:t xml:space="preserve"> of significance w</w:t>
-      </w:r>
-      <w:r>
-        <w:t>ere</w:t>
-      </w:r>
-      <w:r>
-        <w:t xml:space="preserve"> associated with the </w:t>
-      </w:r>
-      <w:r>
-        <w:t>50</w:t>
+      <w:proofErr w:type="spellStart"/>
+      <w:r>
+        <w:t>cutpoints</w:t>
+      </w:r>
+      <w:proofErr w:type="spellEnd"/>
+      <w:r>
+        <w:t>. The highest rate of significance was associated with the 60</w:t>
       </w:r>
       <w:r>
         <w:rPr>
@@ -6489,25 +6900,7 @@
         <w:t>th</w:t>
       </w:r>
       <w:r>
-        <w:t xml:space="preserve"> and </w:t>
-      </w:r>
-      <w:r>
-        <w:t>60</w:t>
-      </w:r>
-      <w:r>
-        <w:rPr>
-          <w:vertAlign w:val="superscript"/>
-        </w:rPr>
-        <w:t>th</w:t>
-      </w:r>
-      <w:r>
-        <w:t xml:space="preserve"> percentile cutoff</w:t>
-      </w:r>
-      <w:r>
-        <w:t>s</w:t>
-      </w:r>
-      <w:r>
-        <w:t>.</w:t>
+        <w:t xml:space="preserve"> percentile cutoff.</w:t>
       </w:r>
       <w:r>
         <w:t xml:space="preserve"> </w:t>
@@ -6706,15 +7099,6 @@
         <w:rPr>
           <w:b/>
           <w:bCs/>
-          <w:i/>
-          <w:iCs/>
-        </w:rPr>
-        <w:t xml:space="preserve"> for multiverse II</w:t>
-      </w:r>
-      <w:r>
-        <w:rPr>
-          <w:b/>
-          <w:bCs/>
         </w:rPr>
         <w:t>.</w:t>
       </w:r>
@@ -6773,7 +7157,15 @@
         <w:t xml:space="preserve">results varied </w:t>
       </w:r>
       <w:r>
-        <w:t xml:space="preserve">over the TV cutpoint used to define the ‘treatment’ and ‘control’ groups. </w:t>
+        <w:t xml:space="preserve">over the TV </w:t>
+      </w:r>
+      <w:proofErr w:type="spellStart"/>
+      <w:r>
+        <w:t>cutpoint</w:t>
+      </w:r>
+      <w:proofErr w:type="spellEnd"/>
+      <w:r>
+        <w:t xml:space="preserve"> used to define the ‘treatment’ and ‘control’ groups. </w:t>
       </w:r>
       <w:r>
         <w:t xml:space="preserve">Only 2/324 (0.6%) of the models measuring TV exposure at age ~1.5 produced significant results, whereas </w:t>
@@ -6937,16 +7329,7 @@
         <w:t xml:space="preserve">for logistic regression – produced significant results. </w:t>
       </w:r>
       <w:r>
-        <w:t xml:space="preserve">If this dataset </w:t>
-      </w:r>
-      <w:r>
-        <w:t>contained evidence of a causal association between TV and attention, th</w:t>
-      </w:r>
-      <w:r>
-        <w:t>e superior analytic approaches should have yielded higher rates of statistical significance. Instead, the opposite occurred</w:t>
-      </w:r>
-      <w:r>
-        <w:t>, and we note that t</w:t>
+        <w:t>T</w:t>
       </w:r>
       <w:r>
         <w:t xml:space="preserve">his significance rate </w:t>
@@ -6960,20 +7343,19 @@
       <w:r>
         <w:t xml:space="preserve">. </w:t>
       </w:r>
-      <w:r>
-        <w:t xml:space="preserve">Thus our conclusion is that </w:t>
+      <w:proofErr w:type="gramStart"/>
+      <w:r>
+        <w:t>Thus</w:t>
+      </w:r>
+      <w:proofErr w:type="gramEnd"/>
+      <w:r>
+        <w:t xml:space="preserve"> our conclusion is that </w:t>
       </w:r>
       <w:r>
         <w:t>the</w:t>
       </w:r>
       <w:r>
-        <w:t xml:space="preserve"> claim is not robust and is </w:t>
-      </w:r>
-      <w:r>
-        <w:t>unlikely to be true.</w:t>
-      </w:r>
-      <w:r>
-        <w:t xml:space="preserve"> </w:t>
+        <w:t xml:space="preserve"> claim is not robust and is likely not true.</w:t>
       </w:r>
     </w:p>
     <w:p>
@@ -7142,11 +7524,7 @@
         <w:t xml:space="preserve">; </w:t>
       </w:r>
       <w:r>
-        <w:t xml:space="preserve">an unconfounded comparison </w:t>
-      </w:r>
-      <w:r>
-        <w:lastRenderedPageBreak/>
-        <w:t xml:space="preserve">reveals that </w:t>
+        <w:t xml:space="preserve">an unconfounded comparison reveals that </w:t>
       </w:r>
       <w:r>
         <w:t>19/72 (</w:t>
@@ -7194,7 +7572,15 @@
         <w:t xml:space="preserve">revealed that the likelihood of significance </w:t>
       </w:r>
       <w:r>
-        <w:t>varied across TV cutpoints, as shown by Table 3</w:t>
+        <w:t xml:space="preserve">varied across TV </w:t>
+      </w:r>
+      <w:proofErr w:type="spellStart"/>
+      <w:r>
+        <w:t>cutpoints</w:t>
+      </w:r>
+      <w:proofErr w:type="spellEnd"/>
+      <w:r>
+        <w:t>, as shown by Table 3</w:t>
       </w:r>
       <w:r>
         <w:t>. The</w:t>
@@ -7206,7 +7592,11 @@
         <w:t xml:space="preserve">significance </w:t>
       </w:r>
       <w:r>
-        <w:t xml:space="preserve">rates occurred </w:t>
+        <w:t xml:space="preserve">rates </w:t>
+      </w:r>
+      <w:r>
+        <w:lastRenderedPageBreak/>
+        <w:t xml:space="preserve">occurred </w:t>
       </w:r>
       <w:r>
         <w:t>at 50</w:t>
@@ -7227,10 +7617,18 @@
         <w:t>th</w:t>
       </w:r>
       <w:r>
-        <w:t xml:space="preserve"> percentile cutpoint</w:t>
-      </w:r>
-      <w:r>
-        <w:t>s (2.86 and 3.43 hours of TV per day, respectively)</w:t>
+        <w:t xml:space="preserve"> percentile </w:t>
+      </w:r>
+      <w:proofErr w:type="spellStart"/>
+      <w:r>
+        <w:t>cutpoint</w:t>
+      </w:r>
+      <w:r>
+        <w:t>s</w:t>
+      </w:r>
+      <w:proofErr w:type="spellEnd"/>
+      <w:r>
+        <w:t xml:space="preserve"> (2.86 and 3.43 hours of TV per day, respectively)</w:t>
       </w:r>
       <w:r>
         <w:t xml:space="preserve"> for the models </w:t>
@@ -7251,7 +7649,15 @@
         <w:t>Figure 4 displays a magnified view of the nonlinear ‘wiggle’ and</w:t>
       </w:r>
       <w:r>
-        <w:t xml:space="preserve"> indicates how the various TV percentile cutpoints for these models </w:t>
+        <w:t xml:space="preserve"> indicates how the various TV percentile </w:t>
+      </w:r>
+      <w:proofErr w:type="spellStart"/>
+      <w:r>
+        <w:t>cutpoints</w:t>
+      </w:r>
+      <w:proofErr w:type="spellEnd"/>
+      <w:r>
+        <w:t xml:space="preserve"> for these models </w:t>
       </w:r>
       <w:r>
         <w:t xml:space="preserve">aligned with </w:t>
@@ -7278,8 +7684,13 @@
         <w:t>th</w:t>
       </w:r>
       <w:r>
-        <w:t xml:space="preserve"> percentile cutpoints</w:t>
-      </w:r>
+        <w:t xml:space="preserve"> percentile </w:t>
+      </w:r>
+      <w:proofErr w:type="spellStart"/>
+      <w:r>
+        <w:t>cutpoints</w:t>
+      </w:r>
+      <w:proofErr w:type="spellEnd"/>
       <w:r>
         <w:t>, which had the highest significance rate</w:t>
       </w:r>
@@ -7332,13 +7743,7 @@
       </w:pPr>
       <w:r>
         <w:tab/>
-        <w:t xml:space="preserve">The results of the logistic regression models in </w:t>
-      </w:r>
-      <w:r>
-        <w:t>m</w:t>
-      </w:r>
-      <w:r>
-        <w:t xml:space="preserve">ultiverse I </w:t>
+        <w:t xml:space="preserve">The results of the logistic regression models in Multiverse I </w:t>
       </w:r>
       <w:r>
         <w:t xml:space="preserve">also support our hypothesis. </w:t>
@@ -7356,7 +7761,15 @@
         <w:t>2</w:t>
       </w:r>
       <w:r>
-        <w:t xml:space="preserve"> and Table 4, the significance of these models was strongly related to the attention cutpoint </w:t>
+        <w:t xml:space="preserve"> and Table 4, the significance of these models was strongly related to the attention </w:t>
+      </w:r>
+      <w:proofErr w:type="spellStart"/>
+      <w:r>
+        <w:t>cutpoint</w:t>
+      </w:r>
+      <w:proofErr w:type="spellEnd"/>
+      <w:r>
+        <w:t xml:space="preserve"> </w:t>
       </w:r>
       <w:r>
         <w:t>defin</w:t>
@@ -7371,7 +7784,15 @@
         <w:t xml:space="preserve"> the ‘normal’ and ‘problematic’ attention groups. </w:t>
       </w:r>
       <w:r>
-        <w:t xml:space="preserve">We believe that higher cutpoints in these models </w:t>
+        <w:t xml:space="preserve">We believe that higher </w:t>
+      </w:r>
+      <w:proofErr w:type="spellStart"/>
+      <w:r>
+        <w:t>cutpoints</w:t>
+      </w:r>
+      <w:proofErr w:type="spellEnd"/>
+      <w:r>
+        <w:t xml:space="preserve"> in these models </w:t>
       </w:r>
       <w:r>
         <w:t>manipulate the n</w:t>
@@ -7407,7 +7828,15 @@
         <w:t xml:space="preserve">) </w:t>
       </w:r>
       <w:r>
-        <w:t>for twelve different attention cutpoints.</w:t>
+        <w:t xml:space="preserve">for twelve different attention </w:t>
+      </w:r>
+      <w:proofErr w:type="spellStart"/>
+      <w:r>
+        <w:t>cutpoints</w:t>
+      </w:r>
+      <w:proofErr w:type="spellEnd"/>
+      <w:r>
+        <w:t>.</w:t>
       </w:r>
       <w:r>
         <w:t xml:space="preserve"> The nonlinearity can be easily observed in the pattern of dots</w:t>
@@ -7434,8 +7863,13 @@
         <w:t>performance of a logistic regression model</w:t>
       </w:r>
       <w:r>
-        <w:t xml:space="preserve"> using that cutpoint</w:t>
-      </w:r>
+        <w:t xml:space="preserve"> using that </w:t>
+      </w:r>
+      <w:proofErr w:type="spellStart"/>
+      <w:r>
+        <w:t>cutpoint</w:t>
+      </w:r>
+      <w:proofErr w:type="spellEnd"/>
       <w:r>
         <w:t xml:space="preserve">. The </w:t>
       </w:r>
@@ -7459,7 +7893,6 @@
         <w:t xml:space="preserve">, the </w:t>
       </w:r>
       <w:r>
-        <w:lastRenderedPageBreak/>
         <w:t>nonlinear configuration of points reduces the slope of the fitted line and, more importantly, adds uncertainty regarding the slope</w:t>
       </w:r>
       <w:r>
@@ -7491,10 +7924,22 @@
         <w:t xml:space="preserve"> of points</w:t>
       </w:r>
       <w:r>
-        <w:t xml:space="preserve">, making them more consistent with a linear trend. </w:t>
-      </w:r>
-      <w:r>
-        <w:t xml:space="preserve">As the cutpoint surpasses 120, the </w:t>
+        <w:t xml:space="preserve">, making them more consistent with a linear </w:t>
+      </w:r>
+      <w:r>
+        <w:lastRenderedPageBreak/>
+        <w:t xml:space="preserve">trend. </w:t>
+      </w:r>
+      <w:r>
+        <w:t xml:space="preserve">As the </w:t>
+      </w:r>
+      <w:proofErr w:type="spellStart"/>
+      <w:r>
+        <w:t>cutpoint</w:t>
+      </w:r>
+      <w:proofErr w:type="spellEnd"/>
+      <w:r>
+        <w:t xml:space="preserve"> surpasses 120, the </w:t>
       </w:r>
       <w:r>
         <w:rPr>
@@ -7507,7 +7952,15 @@
         <w:t>-value for</w:t>
       </w:r>
       <w:r>
-        <w:t xml:space="preserve"> the slope becomes significant and remains so through the highest cutpoint examined. This pattern is </w:t>
+        <w:t xml:space="preserve"> the slope becomes significant and remains so through the highest </w:t>
+      </w:r>
+      <w:proofErr w:type="spellStart"/>
+      <w:r>
+        <w:t>cutpoint</w:t>
+      </w:r>
+      <w:proofErr w:type="spellEnd"/>
+      <w:r>
+        <w:t xml:space="preserve"> examined. This pattern is </w:t>
       </w:r>
       <w:r>
         <w:t>consistent with the results of the logistic models.</w:t>
@@ -7708,8 +8161,13 @@
         <w:t>th</w:t>
       </w:r>
       <w:r>
-        <w:t xml:space="preserve"> percentile TV cutpoints</w:t>
-      </w:r>
+        <w:t xml:space="preserve"> percentile TV </w:t>
+      </w:r>
+      <w:proofErr w:type="spellStart"/>
+      <w:r>
+        <w:t>cutpoints</w:t>
+      </w:r>
+      <w:proofErr w:type="spellEnd"/>
       <w:r>
         <w:t xml:space="preserve">, </w:t>
       </w:r>
@@ -7732,7 +8190,15 @@
         <w:t xml:space="preserve">. </w:t>
       </w:r>
       <w:r>
-        <w:t>An effect size this small would be difficult to notice</w:t>
+        <w:t xml:space="preserve">An effect </w:t>
+      </w:r>
+      <w:proofErr w:type="gramStart"/>
+      <w:r>
+        <w:t>size</w:t>
+      </w:r>
+      <w:proofErr w:type="gramEnd"/>
+      <w:r>
+        <w:t xml:space="preserve"> this small would be difficult to notice</w:t>
       </w:r>
       <w:r>
         <w:t xml:space="preserve">, as two distributions differing by this amount exhibit a </w:t>
@@ -7807,11 +8273,7 @@
         <w:t>which indicated that</w:t>
       </w:r>
       <w:r>
-        <w:t xml:space="preserve"> each hour of additional TV watching </w:t>
-      </w:r>
-      <w:r>
-        <w:lastRenderedPageBreak/>
-        <w:t>would be associated with</w:t>
+        <w:t xml:space="preserve"> each hour of additional TV watching would be associated with</w:t>
       </w:r>
       <w:r>
         <w:t xml:space="preserve"> a</w:t>
@@ -7876,6 +8338,7 @@
         <w:ind w:firstLine="720"/>
       </w:pPr>
       <w:r>
+        <w:lastRenderedPageBreak/>
         <w:t>Our hunch at the outset of this project was that any relationship between early TV-watching and later attention problems might be the result of the third variable of temperament.</w:t>
       </w:r>
       <w:r>
@@ -7903,7 +8366,37 @@
         <w:t xml:space="preserve"> at all.</w:t>
       </w:r>
       <w:r>
-        <w:t xml:space="preserve"> </w:t>
+        <w:t xml:space="preserve"> One might argue that the current analysis is unnecessary because the field has already moved beyond the broad-brush claims from the original paper. Recent research about screen media use in children has gotten much more precise – investigating the specific effects of violent content, fantastical content, pace of scene-change, and the viewer’s voluntary control of the action, among other factors (Huber et al., 2018). Notably, however, much of this research was founded on the desire to locate a </w:t>
+      </w:r>
+      <w:r>
+        <w:rPr>
+          <w:i/>
+        </w:rPr>
+        <w:t>mechanism</w:t>
+      </w:r>
+      <w:r>
+        <w:t xml:space="preserve"> for the purported negative effect of TV – an effect that our multiverse analysis </w:t>
+      </w:r>
+      <w:r>
+        <w:t>calls into question.</w:t>
+      </w:r>
+      <w:r>
+        <w:t xml:space="preserve"> Further, although the field may have moved onto such nuanced questions, </w:t>
+      </w:r>
+      <w:r>
+        <w:t>clearly</w:t>
+      </w:r>
+      <w:r>
+        <w:t xml:space="preserve"> the public consciousness has not, with parents often continuing to echo the message that TV causes attention problems. We think the results of our analysis – that TV likely does </w:t>
+      </w:r>
+      <w:r>
+        <w:rPr>
+          <w:i/>
+        </w:rPr>
+        <w:t>not</w:t>
+      </w:r>
+      <w:r>
+        <w:t xml:space="preserve"> cause attention problems – bear repeating.</w:t>
       </w:r>
     </w:p>
     <w:p>
@@ -7912,45 +8405,6 @@
         <w:ind w:firstLine="720"/>
       </w:pPr>
       <w:r>
-        <w:t xml:space="preserve">One might argue that the current analysis is unnecessary because the field has already moved beyond the broad-brush claims from the original paper. Recent research about screen media use in children has gotten much more precise – investigating the specific effects of violent content, fantastical content, pace of scene-change, and the viewer’s voluntary control of the action, among other factors (Huber et al., 2018). Notably, however, much of this research was founded on the desire to locate a </w:t>
-      </w:r>
-      <w:r>
-        <w:rPr>
-          <w:i/>
-        </w:rPr>
-        <w:t>mechanism</w:t>
-      </w:r>
-      <w:r>
-        <w:t xml:space="preserve"> for the purported negative effect of TV – an effect that our multiverse analysis </w:t>
-      </w:r>
-      <w:r>
-        <w:t>calls into question.</w:t>
-      </w:r>
-      <w:r>
-        <w:t xml:space="preserve"> Further, although the field may have moved onto such nuanced questions, </w:t>
-      </w:r>
-      <w:r>
-        <w:t>clearly</w:t>
-      </w:r>
-      <w:r>
-        <w:t xml:space="preserve"> the public consciousness has not, with parents often continuing to echo the message that TV causes attention problems. We think the results of our analysis – that TV likely does </w:t>
-      </w:r>
-      <w:r>
-        <w:rPr>
-          <w:i/>
-        </w:rPr>
-        <w:t>not</w:t>
-      </w:r>
-      <w:r>
-        <w:t xml:space="preserve"> cause attention problems – bear repeating.</w:t>
-      </w:r>
-    </w:p>
-    <w:p>
-      <w:pPr>
-        <w:spacing w:line="480" w:lineRule="auto"/>
-        <w:ind w:firstLine="720"/>
-      </w:pPr>
-      <w:r>
         <w:t xml:space="preserve">We also hope the current paper adds to the discussion regarding the replicability crisis in inferential science. One method for </w:t>
       </w:r>
       <w:r>
@@ -7960,29 +8414,17 @@
         <w:t>findings is the</w:t>
       </w:r>
       <w:r>
-        <w:t xml:space="preserve"> preregistration of the study design and analysis plan. Preregistration </w:t>
-      </w:r>
-      <w:r>
-        <w:t>constrains</w:t>
-      </w:r>
-      <w:r>
-        <w:t xml:space="preserve"> researchers’ abilit</w:t>
-      </w:r>
-      <w:r>
-        <w:t>y</w:t>
-      </w:r>
-      <w:r>
-        <w:t xml:space="preserve"> to iterate over decision sets until “discovering” affirmative claims. However, </w:t>
+        <w:t xml:space="preserve"> preregistration of the study design and analysis plan. Preregistration removes researchers’ abilities to iterate over decision sets until “discovering” affirmative claims. However, preregistration does not fully address the deeper issue of model dependence, because a single analysis plan could still produce a </w:t>
+      </w:r>
+      <w:r>
+        <w:t xml:space="preserve">non-representative </w:t>
+      </w:r>
+      <w:r>
+        <w:t xml:space="preserve">result due to chance. The alternative is to make transparent the consequences of the multiple decision sets employed in an investigation. If </w:t>
       </w:r>
       <w:r>
         <w:lastRenderedPageBreak/>
-        <w:t xml:space="preserve">preregistration does not fully address the deeper issue of model dependence, because a single analysis plan could still produce a </w:t>
-      </w:r>
-      <w:r>
-        <w:t xml:space="preserve">non-representative </w:t>
-      </w:r>
-      <w:r>
-        <w:t xml:space="preserve">result due to chance. The alternative is to make transparent the consequences of the multiple decision sets employed in an investigation. If preregistering a single analysis is “good,” showing the results of many possible analyses is “better” (with pre-registration of a </w:t>
+        <w:t xml:space="preserve">preregistering a single analysis is “good,” showing the results of many possible analyses is “better” (with pre-registration of a </w:t>
       </w:r>
       <w:r>
         <w:rPr>
@@ -8249,7 +8691,11 @@
         <w:contextualSpacing/>
       </w:pPr>
       <w:r>
-        <w:t>Auerbach, J. G., Berger, A., Atzaba</w:t>
+        <w:t xml:space="preserve">Auerbach, J. G., Berger, A., </w:t>
+      </w:r>
+      <w:proofErr w:type="spellStart"/>
+      <w:r>
+        <w:t>Atzaba</w:t>
       </w:r>
       <w:r>
         <w:rPr>
@@ -8258,7 +8704,19 @@
         <w:t>‐</w:t>
       </w:r>
       <w:r>
-        <w:t>Poria, N., Arbelle, S., Cypin, N., Friedman, A., &amp; Landau, R. (2008). Temperament at 7, 12, and 25 months in children at familial risk for ADHD. </w:t>
+        <w:t>Poria</w:t>
+      </w:r>
+      <w:proofErr w:type="spellEnd"/>
+      <w:r>
+        <w:t xml:space="preserve">, N., </w:t>
+      </w:r>
+      <w:proofErr w:type="spellStart"/>
+      <w:r>
+        <w:t>Arbelle</w:t>
+      </w:r>
+      <w:proofErr w:type="spellEnd"/>
+      <w:r>
+        <w:t>, S., Cypin, N., Friedman, A., &amp; Landau, R. (2008). Temperament at 7, 12, and 25 months in children at familial risk for ADHD. </w:t>
       </w:r>
       <w:r>
         <w:rPr>
@@ -8511,32 +8969,174 @@
         <w:rPr>
           <w:iCs/>
         </w:rPr>
-        <w:t>Camerer, C. F., Dreber, A., Holzmeister, F., Ho, T.-H., Huber, J., Johannesson, M.</w:t>
-      </w:r>
+        <w:t xml:space="preserve">Camerer, C. F., </w:t>
+      </w:r>
+      <w:proofErr w:type="spellStart"/>
       <w:r>
         <w:rPr>
           <w:iCs/>
         </w:rPr>
-        <w:t xml:space="preserve">, Kirchler, M., Nave, G., Nosek, B. A., Pfeiffer, T., Altmejd, A., </w:t>
-      </w:r>
+        <w:t>Dreber</w:t>
+      </w:r>
+      <w:proofErr w:type="spellEnd"/>
       <w:r>
         <w:rPr>
           <w:iCs/>
         </w:rPr>
-        <w:t>Buttrick, N., Chan, T., Chen, Y., Forsell, E., Gampa, A., Heikensten, E., Hummer, L., Imai, T., …,</w:t>
-      </w:r>
+        <w:t xml:space="preserve">, A., </w:t>
+      </w:r>
+      <w:proofErr w:type="spellStart"/>
       <w:r>
         <w:rPr>
           <w:iCs/>
         </w:rPr>
+        <w:t>Holzmeister</w:t>
+      </w:r>
+      <w:proofErr w:type="spellEnd"/>
+      <w:r>
+        <w:rPr>
+          <w:iCs/>
+        </w:rPr>
+        <w:t xml:space="preserve">, F., Ho, T.-H., Huber, J., </w:t>
+      </w:r>
+      <w:proofErr w:type="spellStart"/>
+      <w:r>
+        <w:rPr>
+          <w:iCs/>
+        </w:rPr>
+        <w:t>Johannesson</w:t>
+      </w:r>
+      <w:proofErr w:type="spellEnd"/>
+      <w:r>
+        <w:rPr>
+          <w:iCs/>
+        </w:rPr>
+        <w:t>, M.</w:t>
+      </w:r>
+      <w:r>
+        <w:rPr>
+          <w:iCs/>
+        </w:rPr>
+        <w:t xml:space="preserve">, </w:t>
+      </w:r>
+      <w:proofErr w:type="spellStart"/>
+      <w:r>
+        <w:rPr>
+          <w:iCs/>
+        </w:rPr>
+        <w:t>Kirchler</w:t>
+      </w:r>
+      <w:proofErr w:type="spellEnd"/>
+      <w:r>
+        <w:rPr>
+          <w:iCs/>
+        </w:rPr>
+        <w:t xml:space="preserve">, M., Nave, G., </w:t>
+      </w:r>
+      <w:proofErr w:type="spellStart"/>
+      <w:r>
+        <w:rPr>
+          <w:iCs/>
+        </w:rPr>
+        <w:t>Nosek</w:t>
+      </w:r>
+      <w:proofErr w:type="spellEnd"/>
+      <w:r>
+        <w:rPr>
+          <w:iCs/>
+        </w:rPr>
+        <w:t xml:space="preserve">, B. A., Pfeiffer, T., </w:t>
+      </w:r>
+      <w:proofErr w:type="spellStart"/>
+      <w:r>
+        <w:rPr>
+          <w:iCs/>
+        </w:rPr>
+        <w:t>Altmejd</w:t>
+      </w:r>
+      <w:proofErr w:type="spellEnd"/>
+      <w:r>
+        <w:rPr>
+          <w:iCs/>
+        </w:rPr>
+        <w:t xml:space="preserve">, A., </w:t>
+      </w:r>
+      <w:proofErr w:type="spellStart"/>
+      <w:r>
+        <w:rPr>
+          <w:iCs/>
+        </w:rPr>
+        <w:t>Buttrick</w:t>
+      </w:r>
+      <w:proofErr w:type="spellEnd"/>
+      <w:r>
+        <w:rPr>
+          <w:iCs/>
+        </w:rPr>
+        <w:t xml:space="preserve">, N., Chan, T., Chen, Y., </w:t>
+      </w:r>
+      <w:proofErr w:type="spellStart"/>
+      <w:r>
+        <w:rPr>
+          <w:iCs/>
+        </w:rPr>
+        <w:t>Forsell</w:t>
+      </w:r>
+      <w:proofErr w:type="spellEnd"/>
+      <w:r>
+        <w:rPr>
+          <w:iCs/>
+        </w:rPr>
+        <w:t xml:space="preserve">, E., </w:t>
+      </w:r>
+      <w:proofErr w:type="spellStart"/>
+      <w:r>
+        <w:rPr>
+          <w:iCs/>
+        </w:rPr>
+        <w:t>Gampa</w:t>
+      </w:r>
+      <w:proofErr w:type="spellEnd"/>
+      <w:r>
+        <w:rPr>
+          <w:iCs/>
+        </w:rPr>
+        <w:t xml:space="preserve">, A., </w:t>
+      </w:r>
+      <w:proofErr w:type="spellStart"/>
+      <w:r>
+        <w:rPr>
+          <w:iCs/>
+        </w:rPr>
+        <w:t>Heikensten</w:t>
+      </w:r>
+      <w:proofErr w:type="spellEnd"/>
+      <w:r>
+        <w:rPr>
+          <w:iCs/>
+        </w:rPr>
+        <w:t>, E., Hummer, L., Imai, T., …,</w:t>
+      </w:r>
+      <w:r>
+        <w:rPr>
+          <w:iCs/>
+        </w:rPr>
         <w:t xml:space="preserve"> Wu, H. (2018). Evaluating the replicability of social science experiments in Nature and Science between 2010 and 2015. </w:t>
       </w:r>
       <w:r>
         <w:rPr>
           <w:i/>
         </w:rPr>
-        <w:t>Nature Human Behaviour</w:t>
-      </w:r>
+        <w:t xml:space="preserve">Nature Human </w:t>
+      </w:r>
+      <w:proofErr w:type="spellStart"/>
+      <w:r>
+        <w:rPr>
+          <w:i/>
+        </w:rPr>
+        <w:t>Behaviour</w:t>
+      </w:r>
+      <w:proofErr w:type="spellEnd"/>
       <w:r>
         <w:rPr>
           <w:iCs/>
@@ -8567,8 +9167,13 @@
         <w:spacing w:line="480" w:lineRule="auto"/>
         <w:ind w:left="720" w:hanging="720"/>
       </w:pPr>
-      <w:r>
-        <w:t>Certain, L. K., &amp; Kahn, R. S. (2002). Prevalence, correlates, and trajectory of television viewing among infants and toddlers. </w:t>
+      <w:proofErr w:type="gramStart"/>
+      <w:r>
+        <w:t>Certain</w:t>
+      </w:r>
+      <w:proofErr w:type="gramEnd"/>
+      <w:r>
+        <w:t>, L. K., &amp; Kahn, R. S. (2002). Prevalence, correlates, and trajectory of television viewing among infants and toddlers. </w:t>
       </w:r>
       <w:r>
         <w:rPr>
@@ -8649,7 +9254,15 @@
         <w:ind w:left="720" w:hanging="720"/>
       </w:pPr>
       <w:r>
-        <w:t xml:space="preserve">Christakis, D. A., Zimmerman, F. J., DiGiuseppe, D. L, &amp; McCarty, C. A. (2004). Early television exposure and subsequent attentional problems in children. </w:t>
+        <w:t xml:space="preserve">Christakis, D. A., Zimmerman, F. J., </w:t>
+      </w:r>
+      <w:proofErr w:type="spellStart"/>
+      <w:r>
+        <w:t>DiGiuseppe</w:t>
+      </w:r>
+      <w:proofErr w:type="spellEnd"/>
+      <w:r>
+        <w:t xml:space="preserve">, D. L, &amp; McCarty, C. A. (2004). Early television exposure and subsequent attentional problems in children. </w:t>
       </w:r>
       <w:r>
         <w:rPr>
@@ -8689,7 +9302,15 @@
         <w:t>Media and children</w:t>
       </w:r>
       <w:r>
-        <w:t xml:space="preserve"> [Video]. TEDxRainier. </w:t>
+        <w:t xml:space="preserve"> [Video]. </w:t>
+      </w:r>
+      <w:proofErr w:type="spellStart"/>
+      <w:r>
+        <w:t>TEDxRainier</w:t>
+      </w:r>
+      <w:proofErr w:type="spellEnd"/>
+      <w:r>
+        <w:t xml:space="preserve">. </w:t>
       </w:r>
       <w:hyperlink r:id="rId10" w:history="1">
         <w:r>
@@ -8783,8 +9404,21 @@
         <w:spacing w:line="480" w:lineRule="auto"/>
         <w:ind w:left="720" w:hanging="720"/>
       </w:pPr>
-      <w:r>
-        <w:t>Duch, H., Fisher, E. M., Ensari, I., &amp; Harrington, A. (2013). Screen time use in children under 3</w:t>
+      <w:proofErr w:type="spellStart"/>
+      <w:r>
+        <w:t>Duch</w:t>
+      </w:r>
+      <w:proofErr w:type="spellEnd"/>
+      <w:r>
+        <w:t xml:space="preserve">, H., Fisher, E. M., </w:t>
+      </w:r>
+      <w:proofErr w:type="spellStart"/>
+      <w:r>
+        <w:t>Ensari</w:t>
+      </w:r>
+      <w:proofErr w:type="spellEnd"/>
+      <w:r>
+        <w:t>, I., &amp; Harrington, A. (2013). Screen time use in children under 3</w:t>
       </w:r>
       <w:r>
         <w:t xml:space="preserve"> years old: a systematic review of correlates. </w:t>
@@ -8963,7 +9597,23 @@
           <w:color w:val="222222"/>
           <w:shd w:val="clear" w:color="auto" w:fill="FFFFFF"/>
         </w:rPr>
-        <w:t xml:space="preserve">Gelman, A., &amp; Loken, E. (2013). The garden of forking paths: Why multiple comparisons can be </w:t>
+        <w:t xml:space="preserve">Gelman, A., &amp; </w:t>
+      </w:r>
+      <w:proofErr w:type="spellStart"/>
+      <w:r>
+        <w:rPr>
+          <w:color w:val="222222"/>
+          <w:shd w:val="clear" w:color="auto" w:fill="FFFFFF"/>
+        </w:rPr>
+        <w:t>Loken</w:t>
+      </w:r>
+      <w:proofErr w:type="spellEnd"/>
+      <w:r>
+        <w:rPr>
+          <w:color w:val="222222"/>
+          <w:shd w:val="clear" w:color="auto" w:fill="FFFFFF"/>
+        </w:rPr>
+        <w:t xml:space="preserve">, E. (2013). The garden of forking paths: Why multiple comparisons can be </w:t>
       </w:r>
     </w:p>
     <w:p>
@@ -9166,8 +9816,19 @@
           <w:shd w:val="clear" w:color="auto" w:fill="FFFFFF"/>
         </w:rPr>
         <w:tab/>
-        <w:t>Sussex, UK:Wiley</w:t>
-      </w:r>
+        <w:t xml:space="preserve">Sussex, </w:t>
+      </w:r>
+      <w:proofErr w:type="spellStart"/>
+      <w:proofErr w:type="gramStart"/>
+      <w:r>
+        <w:rPr>
+          <w:color w:val="222222"/>
+          <w:shd w:val="clear" w:color="auto" w:fill="FFFFFF"/>
+        </w:rPr>
+        <w:t>UK:Wiley</w:t>
+      </w:r>
+      <w:proofErr w:type="spellEnd"/>
+      <w:proofErr w:type="gramEnd"/>
       <w:r>
         <w:rPr>
           <w:color w:val="222222"/>
@@ -9216,8 +9877,29 @@
         <w:ind w:left="720" w:hanging="720"/>
         <w:contextualSpacing/>
       </w:pPr>
-      <w:r>
-        <w:t>Gurevitz, M., Geva, R., Varon, M., &amp; Leitner, Y. (2014). Early markers in infants and toddlers for development of ADHD. </w:t>
+      <w:proofErr w:type="spellStart"/>
+      <w:r>
+        <w:t>Gurevitz</w:t>
+      </w:r>
+      <w:proofErr w:type="spellEnd"/>
+      <w:r>
+        <w:t xml:space="preserve">, M., </w:t>
+      </w:r>
+      <w:proofErr w:type="spellStart"/>
+      <w:r>
+        <w:t>Geva</w:t>
+      </w:r>
+      <w:proofErr w:type="spellEnd"/>
+      <w:r>
+        <w:t xml:space="preserve">, R., </w:t>
+      </w:r>
+      <w:proofErr w:type="spellStart"/>
+      <w:r>
+        <w:t>Varon</w:t>
+      </w:r>
+      <w:proofErr w:type="spellEnd"/>
+      <w:r>
+        <w:t>, M., &amp; Leitner, Y. (2014). Early markers in infants and toddlers for development of ADHD. </w:t>
       </w:r>
       <w:r>
         <w:rPr>
@@ -9260,8 +9942,29 @@
         <w:spacing w:line="480" w:lineRule="auto"/>
         <w:ind w:left="720" w:hanging="720"/>
       </w:pPr>
-      <w:r>
-        <w:t xml:space="preserve">Helmreich, J. E. &amp; Pruzek, R. M. (2009). PSAgraphics: An R Package to support propensity score analysis. </w:t>
+      <w:proofErr w:type="spellStart"/>
+      <w:r>
+        <w:t>Helmreich</w:t>
+      </w:r>
+      <w:proofErr w:type="spellEnd"/>
+      <w:r>
+        <w:t xml:space="preserve">, J. E. &amp; </w:t>
+      </w:r>
+      <w:proofErr w:type="spellStart"/>
+      <w:r>
+        <w:t>Pruzek</w:t>
+      </w:r>
+      <w:proofErr w:type="spellEnd"/>
+      <w:r>
+        <w:t xml:space="preserve">, R. M. (2009). </w:t>
+      </w:r>
+      <w:proofErr w:type="spellStart"/>
+      <w:r>
+        <w:t>PSAgraphics</w:t>
+      </w:r>
+      <w:proofErr w:type="spellEnd"/>
+      <w:r>
+        <w:t xml:space="preserve">: An R Package to support propensity score analysis. </w:t>
       </w:r>
       <w:r>
         <w:rPr>
@@ -9290,8 +9993,13 @@
         <w:spacing w:line="480" w:lineRule="auto"/>
         <w:ind w:left="720" w:hanging="720"/>
       </w:pPr>
-      <w:r>
-        <w:t xml:space="preserve">Hlavac, M. (2015). </w:t>
+      <w:proofErr w:type="spellStart"/>
+      <w:r>
+        <w:t>Hlavac</w:t>
+      </w:r>
+      <w:proofErr w:type="spellEnd"/>
+      <w:r>
+        <w:t xml:space="preserve">, M. (2015). </w:t>
       </w:r>
       <w:r>
         <w:rPr>
@@ -9329,7 +10037,23 @@
         <w:ind w:left="720" w:hanging="720"/>
       </w:pPr>
       <w:r>
-        <w:t>Huber, B., Yeates, M., Meyer, D., Fleckhammer, L., &amp; Kaufman, J. (2018). The effects of screen media content on young children’s executive functioning. </w:t>
+        <w:t xml:space="preserve">Huber, B., </w:t>
+      </w:r>
+      <w:proofErr w:type="spellStart"/>
+      <w:r>
+        <w:t>Yeates</w:t>
+      </w:r>
+      <w:proofErr w:type="spellEnd"/>
+      <w:r>
+        <w:t xml:space="preserve">, M., Meyer, D., </w:t>
+      </w:r>
+      <w:proofErr w:type="spellStart"/>
+      <w:r>
+        <w:t>Fleckhammer</w:t>
+      </w:r>
+      <w:proofErr w:type="spellEnd"/>
+      <w:r>
+        <w:t>, L., &amp; Kaufman, J. (2018). The effects of screen media content on young children’s executive functioning. </w:t>
       </w:r>
       <w:r>
         <w:rPr>
@@ -9405,8 +10129,13 @@
         <w:spacing w:line="480" w:lineRule="auto"/>
         <w:ind w:left="720" w:hanging="720"/>
       </w:pPr>
-      <w:r>
-        <w:t xml:space="preserve">Imbens, G. W. &amp; Wooldridge, J. M. (2009). Recent developments in the econometrics of program evaluation. </w:t>
+      <w:proofErr w:type="spellStart"/>
+      <w:r>
+        <w:t>Imbens</w:t>
+      </w:r>
+      <w:proofErr w:type="spellEnd"/>
+      <w:r>
+        <w:t xml:space="preserve">, G. W. &amp; Wooldridge, J. M. (2009). Recent developments in the econometrics of program evaluation. </w:t>
       </w:r>
       <w:r>
         <w:rPr>
@@ -9473,6 +10202,7 @@
           <w:shd w:val="clear" w:color="auto" w:fill="FFFFFF"/>
         </w:rPr>
       </w:pPr>
+      <w:proofErr w:type="spellStart"/>
       <w:r>
         <w:rPr>
           <w:color w:val="222222"/>
@@ -9485,7 +10215,15 @@
           <w:color w:val="222222"/>
           <w:shd w:val="clear" w:color="auto" w:fill="FFFFFF"/>
         </w:rPr>
-        <w:t>tyrka-Allchorne, K., Cooper, N.</w:t>
+        <w:t>tyrka-Allchorne</w:t>
+      </w:r>
+      <w:proofErr w:type="spellEnd"/>
+      <w:r>
+        <w:rPr>
+          <w:color w:val="222222"/>
+          <w:shd w:val="clear" w:color="auto" w:fill="FFFFFF"/>
+        </w:rPr>
+        <w:t>, K., Cooper, N.</w:t>
       </w:r>
       <w:r>
         <w:rPr>
@@ -9524,6 +10262,7 @@
         </w:rPr>
         <w:pgNum/>
       </w:r>
+      <w:proofErr w:type="spellStart"/>
       <w:r>
         <w:rPr>
           <w:color w:val="222222"/>
@@ -9531,6 +10270,7 @@
         </w:rPr>
         <w:t>ehavior</w:t>
       </w:r>
+      <w:proofErr w:type="spellEnd"/>
       <w:r>
         <w:rPr>
           <w:color w:val="222222"/>
@@ -9611,13 +10351,54 @@
         <w:spacing w:line="480" w:lineRule="auto"/>
         <w:ind w:left="720" w:hanging="720"/>
       </w:pPr>
+      <w:proofErr w:type="spellStart"/>
       <w:r>
         <w:rPr>
           <w:color w:val="222222"/>
           <w:shd w:val="clear" w:color="auto" w:fill="FFFFFF"/>
         </w:rPr>
         <w:lastRenderedPageBreak/>
-        <w:t xml:space="preserve">Lillard, A. S., Drell, M. B., Richey, E. M., Boguszewski, K., &amp; Smith, E. D. (2015). Further examination of the immediate impact of television on children’s executive </w:t>
+        <w:t>Lillard</w:t>
+      </w:r>
+      <w:proofErr w:type="spellEnd"/>
+      <w:r>
+        <w:rPr>
+          <w:color w:val="222222"/>
+          <w:shd w:val="clear" w:color="auto" w:fill="FFFFFF"/>
+        </w:rPr>
+        <w:t xml:space="preserve">, A. S., </w:t>
+      </w:r>
+      <w:proofErr w:type="spellStart"/>
+      <w:r>
+        <w:rPr>
+          <w:color w:val="222222"/>
+          <w:shd w:val="clear" w:color="auto" w:fill="FFFFFF"/>
+        </w:rPr>
+        <w:t>Drell</w:t>
+      </w:r>
+      <w:proofErr w:type="spellEnd"/>
+      <w:r>
+        <w:rPr>
+          <w:color w:val="222222"/>
+          <w:shd w:val="clear" w:color="auto" w:fill="FFFFFF"/>
+        </w:rPr>
+        <w:t xml:space="preserve">, M. B., Richey, E. M., </w:t>
+      </w:r>
+      <w:proofErr w:type="spellStart"/>
+      <w:r>
+        <w:rPr>
+          <w:color w:val="222222"/>
+          <w:shd w:val="clear" w:color="auto" w:fill="FFFFFF"/>
+        </w:rPr>
+        <w:t>Boguszewski</w:t>
+      </w:r>
+      <w:proofErr w:type="spellEnd"/>
+      <w:r>
+        <w:rPr>
+          <w:color w:val="222222"/>
+          <w:shd w:val="clear" w:color="auto" w:fill="FFFFFF"/>
+        </w:rPr>
+        <w:t xml:space="preserve">, K., &amp; Smith, E. D. (2015). Further examination of the immediate impact of television on children’s executive </w:t>
       </w:r>
       <w:r>
         <w:rPr>
@@ -9727,12 +10508,21 @@
         </w:rPr>
         <w:t xml:space="preserve"> </w:t>
       </w:r>
+      <w:proofErr w:type="spellStart"/>
       <w:r>
         <w:rPr>
           <w:color w:val="222222"/>
           <w:shd w:val="clear" w:color="auto" w:fill="FFFFFF"/>
         </w:rPr>
-        <w:t>Lillard, A. S., &amp; Peterson, J. (2011). The immediate impact of different types of television on young children</w:t>
+        <w:t>Lillard</w:t>
+      </w:r>
+      <w:proofErr w:type="spellEnd"/>
+      <w:r>
+        <w:rPr>
+          <w:color w:val="222222"/>
+          <w:shd w:val="clear" w:color="auto" w:fill="FFFFFF"/>
+        </w:rPr>
+        <w:t>, A. S., &amp; Peterson, J. (2011). The immediate impact of different types of television on young children</w:t>
       </w:r>
       <w:r>
         <w:rPr>
@@ -10000,11 +10790,16 @@
       <w:r>
         <w:t xml:space="preserve">. Dallas, TX: </w:t>
       </w:r>
+      <w:proofErr w:type="spellStart"/>
       <w:r>
         <w:t>BenB</w:t>
       </w:r>
       <w:r>
-        <w:t>ella Books.</w:t>
+        <w:t>ella</w:t>
+      </w:r>
+      <w:proofErr w:type="spellEnd"/>
+      <w:r>
+        <w:t xml:space="preserve"> Books.</w:t>
       </w:r>
     </w:p>
     <w:p>
@@ -10016,7 +10811,15 @@
         </w:rPr>
       </w:pPr>
       <w:r>
-        <w:t>Montgomery, J. M., Nyhan,</w:t>
+        <w:t xml:space="preserve">Montgomery, J. M., </w:t>
+      </w:r>
+      <w:proofErr w:type="spellStart"/>
+      <w:r>
+        <w:t>Nyhan</w:t>
+      </w:r>
+      <w:proofErr w:type="spellEnd"/>
+      <w:r>
+        <w:t>,</w:t>
       </w:r>
       <w:r>
         <w:t xml:space="preserve"> B. </w:t>
@@ -10062,7 +10865,23 @@
           <w:color w:val="222222"/>
           <w:shd w:val="clear" w:color="auto" w:fill="FFFFFF"/>
         </w:rPr>
-        <w:t>Nabi, R. L., &amp; Krcmar, M. (2016). It takes two: the effect of child characteristics on US parents’ motivations for allowing electronic media use. </w:t>
+        <w:t xml:space="preserve">Nabi, R. L., &amp; </w:t>
+      </w:r>
+      <w:proofErr w:type="spellStart"/>
+      <w:r>
+        <w:rPr>
+          <w:color w:val="222222"/>
+          <w:shd w:val="clear" w:color="auto" w:fill="FFFFFF"/>
+        </w:rPr>
+        <w:t>Krcmar</w:t>
+      </w:r>
+      <w:proofErr w:type="spellEnd"/>
+      <w:r>
+        <w:rPr>
+          <w:color w:val="222222"/>
+          <w:shd w:val="clear" w:color="auto" w:fill="FFFFFF"/>
+        </w:rPr>
+        <w:t>, M. (2016). It takes two: the effect of child characteristics on US parents’ motivations for allowing electronic media use. </w:t>
       </w:r>
       <w:r>
         <w:rPr>
@@ -10305,12 +11124,21 @@
           <w:shd w:val="clear" w:color="auto" w:fill="FFFFFF"/>
         </w:rPr>
       </w:pPr>
+      <w:proofErr w:type="spellStart"/>
       <w:r>
         <w:rPr>
           <w:color w:val="222222"/>
           <w:shd w:val="clear" w:color="auto" w:fill="FFFFFF"/>
         </w:rPr>
-        <w:t xml:space="preserve">Nikkelen, S. W., Valkenburg, P. M., Huizinga, M., &amp; Bushman, B. J. (2014). Media use and </w:t>
+        <w:t>Nikkelen</w:t>
+      </w:r>
+      <w:proofErr w:type="spellEnd"/>
+      <w:r>
+        <w:rPr>
+          <w:color w:val="222222"/>
+          <w:shd w:val="clear" w:color="auto" w:fill="FFFFFF"/>
+        </w:rPr>
+        <w:t xml:space="preserve">, S. W., Valkenburg, P. M., Huizinga, M., &amp; Bushman, B. J. (2014). Media use and </w:t>
       </w:r>
     </w:p>
     <w:p>
@@ -10506,12 +11334,37 @@
           <w:shd w:val="clear" w:color="auto" w:fill="FFFFFF"/>
         </w:rPr>
       </w:pPr>
+      <w:proofErr w:type="spellStart"/>
       <w:r>
         <w:rPr>
           <w:color w:val="222222"/>
           <w:shd w:val="clear" w:color="auto" w:fill="FFFFFF"/>
         </w:rPr>
-        <w:t xml:space="preserve">Orben, A., Dienlin, T., &amp; Przybylski, A. K. (2019). Social media’s enduring effect on adolescent life satisfaction. </w:t>
+        <w:t>Orben</w:t>
+      </w:r>
+      <w:proofErr w:type="spellEnd"/>
+      <w:r>
+        <w:rPr>
+          <w:color w:val="222222"/>
+          <w:shd w:val="clear" w:color="auto" w:fill="FFFFFF"/>
+        </w:rPr>
+        <w:t xml:space="preserve">, A., </w:t>
+      </w:r>
+      <w:proofErr w:type="spellStart"/>
+      <w:r>
+        <w:rPr>
+          <w:color w:val="222222"/>
+          <w:shd w:val="clear" w:color="auto" w:fill="FFFFFF"/>
+        </w:rPr>
+        <w:t>Dienlin</w:t>
+      </w:r>
+      <w:proofErr w:type="spellEnd"/>
+      <w:r>
+        <w:rPr>
+          <w:color w:val="222222"/>
+          <w:shd w:val="clear" w:color="auto" w:fill="FFFFFF"/>
+        </w:rPr>
+        <w:t xml:space="preserve">, T., &amp; Przybylski, A. K. (2019). Social media’s enduring effect on adolescent life satisfaction. </w:t>
       </w:r>
       <w:r>
         <w:rPr>
@@ -10557,7 +11410,39 @@
           <w:color w:val="222222"/>
           <w:shd w:val="clear" w:color="auto" w:fill="FFFFFF"/>
         </w:rPr>
-        <w:t xml:space="preserve">Plomin, R., Corley, R., DeFries, J. C., &amp; Fulker, D. W. (1990). Individual differences in </w:t>
+        <w:t xml:space="preserve">Plomin, R., Corley, R., </w:t>
+      </w:r>
+      <w:proofErr w:type="spellStart"/>
+      <w:r>
+        <w:rPr>
+          <w:color w:val="222222"/>
+          <w:shd w:val="clear" w:color="auto" w:fill="FFFFFF"/>
+        </w:rPr>
+        <w:t>DeFries</w:t>
+      </w:r>
+      <w:proofErr w:type="spellEnd"/>
+      <w:r>
+        <w:rPr>
+          <w:color w:val="222222"/>
+          <w:shd w:val="clear" w:color="auto" w:fill="FFFFFF"/>
+        </w:rPr>
+        <w:t xml:space="preserve">, J. C., &amp; </w:t>
+      </w:r>
+      <w:proofErr w:type="spellStart"/>
+      <w:r>
+        <w:rPr>
+          <w:color w:val="222222"/>
+          <w:shd w:val="clear" w:color="auto" w:fill="FFFFFF"/>
+        </w:rPr>
+        <w:t>Fulker</w:t>
+      </w:r>
+      <w:proofErr w:type="spellEnd"/>
+      <w:r>
+        <w:rPr>
+          <w:color w:val="222222"/>
+          <w:shd w:val="clear" w:color="auto" w:fill="FFFFFF"/>
+        </w:rPr>
+        <w:t xml:space="preserve">, D. W. (1990). Individual differences in </w:t>
       </w:r>
     </w:p>
     <w:p>
@@ -10828,12 +11713,21 @@
         <w:ind w:left="720" w:hanging="720"/>
         <w:outlineLvl w:val="0"/>
       </w:pPr>
+      <w:proofErr w:type="spellStart"/>
       <w:r>
         <w:rPr>
           <w:color w:val="222222"/>
           <w:shd w:val="clear" w:color="auto" w:fill="FFFFFF"/>
         </w:rPr>
-        <w:t>Radesky, J. S., Silverstein, M., Zuckerman, B., &amp; Christakis, D. A. (2014). Infant self-regulation and early childhood media exposure. </w:t>
+        <w:t>Radesky</w:t>
+      </w:r>
+      <w:proofErr w:type="spellEnd"/>
+      <w:r>
+        <w:rPr>
+          <w:color w:val="222222"/>
+          <w:shd w:val="clear" w:color="auto" w:fill="FFFFFF"/>
+        </w:rPr>
+        <w:t>, J. S., Silverstein, M., Zuckerman, B., &amp; Christakis, D. A. (2014). Infant self-regulation and early childhood media exposure. </w:t>
       </w:r>
       <w:r>
         <w:rPr>
@@ -10909,7 +11803,23 @@
         <w:ind w:left="720" w:hanging="720"/>
       </w:pPr>
       <w:r>
-        <w:t xml:space="preserve">Ridgeway, G., McCaffrey, D., Morral, A. Griffin, B., &amp; Burgettey, L. </w:t>
+        <w:t xml:space="preserve">Ridgeway, G., McCaffrey, D., </w:t>
+      </w:r>
+      <w:proofErr w:type="spellStart"/>
+      <w:r>
+        <w:t>Morral</w:t>
+      </w:r>
+      <w:proofErr w:type="spellEnd"/>
+      <w:r>
+        <w:t xml:space="preserve">, A. Griffin, B., &amp; </w:t>
+      </w:r>
+      <w:proofErr w:type="spellStart"/>
+      <w:r>
+        <w:t>Burgettey</w:t>
+      </w:r>
+      <w:proofErr w:type="spellEnd"/>
+      <w:r>
+        <w:t xml:space="preserve">, L. </w:t>
       </w:r>
       <w:r>
         <w:t xml:space="preserve">(2017). </w:t>
@@ -11004,6 +11914,7 @@
         </w:rPr>
         <w:t>observational studies for causal effects. </w:t>
       </w:r>
+      <w:proofErr w:type="spellStart"/>
       <w:r>
         <w:rPr>
           <w:i/>
@@ -11013,6 +11924,7 @@
         </w:rPr>
         <w:t>Biometrika</w:t>
       </w:r>
+      <w:proofErr w:type="spellEnd"/>
       <w:r>
         <w:rPr>
           <w:color w:val="222222"/>
@@ -11072,11 +11984,19 @@
           </w:rPr>
           <w:t xml:space="preserve"> </w:t>
         </w:r>
+        <w:proofErr w:type="spellStart"/>
         <w:r>
           <w:rPr>
             <w:rStyle w:val="Hyperlink"/>
           </w:rPr>
-          <w:t>biomet/70.1.41</w:t>
+          <w:t>biomet</w:t>
+        </w:r>
+        <w:proofErr w:type="spellEnd"/>
+        <w:r>
+          <w:rPr>
+            <w:rStyle w:val="Hyperlink"/>
+          </w:rPr>
+          <w:t>/70.1.41</w:t>
         </w:r>
       </w:hyperlink>
     </w:p>
@@ -11193,18 +12113,33 @@
         <w:spacing w:line="480" w:lineRule="auto"/>
         <w:ind w:left="720" w:hanging="720"/>
       </w:pPr>
-      <w:r>
-        <w:t>Silberzahn, R., Uhlmann, E. L., Martin, D. P., Anselmi, P., Aust, F.,</w:t>
+      <w:proofErr w:type="spellStart"/>
+      <w:r>
+        <w:t>Silberzahn</w:t>
+      </w:r>
+      <w:proofErr w:type="spellEnd"/>
+      <w:r>
+        <w:t xml:space="preserve">, R., Uhlmann, E. L., Martin, D. P., </w:t>
+      </w:r>
+      <w:proofErr w:type="spellStart"/>
+      <w:r>
+        <w:t>Anselmi</w:t>
+      </w:r>
+      <w:proofErr w:type="spellEnd"/>
+      <w:r>
+        <w:t>, P., Aust, F.,</w:t>
       </w:r>
       <w:r>
         <w:t xml:space="preserve"> Awtrey E., </w:t>
       </w:r>
+      <w:proofErr w:type="spellStart"/>
       <w:r>
         <w:t>Bahní</w:t>
       </w:r>
       <w:r>
         <w:t>k</w:t>
       </w:r>
+      <w:proofErr w:type="spellEnd"/>
       <w:r>
         <w:t xml:space="preserve">, </w:t>
       </w:r>
@@ -11212,7 +12147,15 @@
         <w:t>Š.</w:t>
       </w:r>
       <w:r>
-        <w:t>, Bai, F., Bannard, C., Bonnier, E., Carlsson, R., Cheung, F., Christensen, G., Clay, R., Craig, M. A., Dall Rosa, A., Dam, L</w:t>
+        <w:t xml:space="preserve">, Bai, F., </w:t>
+      </w:r>
+      <w:proofErr w:type="spellStart"/>
+      <w:r>
+        <w:t>Bannard</w:t>
+      </w:r>
+      <w:proofErr w:type="spellEnd"/>
+      <w:r>
+        <w:t>, C., Bonnier, E., Carlsson, R., Cheung, F., Christensen, G., Clay, R., Craig, M. A., Dall Rosa, A., Dam, L</w:t>
       </w:r>
       <w:r>
         <w:t xml:space="preserve">., Evans, M. H., Flores Cervantes, I., </w:t>
@@ -11221,7 +12164,15 @@
         <w:t>…</w:t>
       </w:r>
       <w:r>
-        <w:t xml:space="preserve"> Nosek, B. A. (201</w:t>
+        <w:t xml:space="preserve"> </w:t>
+      </w:r>
+      <w:proofErr w:type="spellStart"/>
+      <w:r>
+        <w:t>Nosek</w:t>
+      </w:r>
+      <w:proofErr w:type="spellEnd"/>
+      <w:r>
+        <w:t>, B. A. (201</w:t>
       </w:r>
       <w:r>
         <w:t>8</w:t>
@@ -11272,7 +12223,23 @@
           <w:color w:val="000000" w:themeColor="text1"/>
           <w:shd w:val="clear" w:color="auto" w:fill="FFFFFF"/>
         </w:rPr>
-        <w:t>Simmons, J. P., Nelson, L. D., &amp; Simonsohn, U. (2011). False-positive psychology: Undisclosed flexibility in data collection and analysis allows presenting anything as significant. </w:t>
+        <w:t xml:space="preserve">Simmons, J. P., Nelson, L. D., &amp; </w:t>
+      </w:r>
+      <w:proofErr w:type="spellStart"/>
+      <w:r>
+        <w:rPr>
+          <w:color w:val="000000" w:themeColor="text1"/>
+          <w:shd w:val="clear" w:color="auto" w:fill="FFFFFF"/>
+        </w:rPr>
+        <w:t>Simonsohn</w:t>
+      </w:r>
+      <w:proofErr w:type="spellEnd"/>
+      <w:r>
+        <w:rPr>
+          <w:color w:val="000000" w:themeColor="text1"/>
+          <w:shd w:val="clear" w:color="auto" w:fill="FFFFFF"/>
+        </w:rPr>
+        <w:t>, U. (2011). False-positive psychology: Undisclosed flexibility in data collection and analysis allows presenting anything as significant. </w:t>
       </w:r>
       <w:r>
         <w:rPr>
@@ -11365,7 +12332,21 @@
         <w:rPr>
           <w:shd w:val="clear" w:color="auto" w:fill="FFFFFF"/>
         </w:rPr>
-        <w:t>Smith, P. H., Dixon Jr, W. E., Jankowski, J. J., Sanscrainte, M. M., Davidson, B. K., &amp;</w:t>
+        <w:t xml:space="preserve">Smith, P. H., Dixon Jr, W. E., Jankowski, J. J., </w:t>
+      </w:r>
+      <w:proofErr w:type="spellStart"/>
+      <w:r>
+        <w:rPr>
+          <w:shd w:val="clear" w:color="auto" w:fill="FFFFFF"/>
+        </w:rPr>
+        <w:t>Sanscrainte</w:t>
+      </w:r>
+      <w:proofErr w:type="spellEnd"/>
+      <w:r>
+        <w:rPr>
+          <w:shd w:val="clear" w:color="auto" w:fill="FFFFFF"/>
+        </w:rPr>
+        <w:t>, M. M., Davidson, B. K., &amp;</w:t>
       </w:r>
       <w:r>
         <w:rPr>
@@ -11382,6 +12363,7 @@
           <w:shd w:val="clear" w:color="auto" w:fill="FFFFFF"/>
         </w:rPr>
       </w:pPr>
+      <w:proofErr w:type="spellStart"/>
       <w:r>
         <w:rPr>
           <w:shd w:val="clear" w:color="auto" w:fill="FFFFFF"/>
@@ -11392,7 +12374,14 @@
         <w:rPr>
           <w:shd w:val="clear" w:color="auto" w:fill="FFFFFF"/>
         </w:rPr>
-        <w:t>oboschefski, T. (1997). Longitudinal</w:t>
+        <w:t>oboschefski</w:t>
+      </w:r>
+      <w:proofErr w:type="spellEnd"/>
+      <w:r>
+        <w:rPr>
+          <w:shd w:val="clear" w:color="auto" w:fill="FFFFFF"/>
+        </w:rPr>
+        <w:t>, T. (1997). Longitudinal</w:t>
       </w:r>
       <w:r>
         <w:rPr>
@@ -11475,8 +12464,29 @@
           <w:rStyle w:val="Hyperlink"/>
         </w:rPr>
       </w:pPr>
-      <w:r>
-        <w:t xml:space="preserve">Steegen, S., Tuerlinckx, F., Gelman, A., &amp; Vanpaemel, W. (2016). Increasing transparency through a multiverse analysis. </w:t>
+      <w:proofErr w:type="spellStart"/>
+      <w:r>
+        <w:t>Steegen</w:t>
+      </w:r>
+      <w:proofErr w:type="spellEnd"/>
+      <w:r>
+        <w:t xml:space="preserve">, S., </w:t>
+      </w:r>
+      <w:proofErr w:type="spellStart"/>
+      <w:r>
+        <w:t>Tuerlinckx</w:t>
+      </w:r>
+      <w:proofErr w:type="spellEnd"/>
+      <w:r>
+        <w:t xml:space="preserve">, F., Gelman, A., &amp; </w:t>
+      </w:r>
+      <w:proofErr w:type="spellStart"/>
+      <w:r>
+        <w:t>Vanpaemel</w:t>
+      </w:r>
+      <w:proofErr w:type="spellEnd"/>
+      <w:r>
+        <w:t xml:space="preserve">, W. (2016). Increasing transparency through a multiverse analysis. </w:t>
       </w:r>
       <w:r>
         <w:rPr>
@@ -11503,7 +12513,23 @@
         <w:contextualSpacing/>
       </w:pPr>
       <w:r>
-        <w:t>Sullivan, E. L., Holton, K. F., Nousen, E. K., Barling, A. N., Sullivan, C. A., Propper, C. B., &amp; Nigg, J. T. (2015). Early identification of ADHD risk via infant temperament and emotion regulation: a pilot study. </w:t>
+        <w:t xml:space="preserve">Sullivan, E. L., Holton, K. F., </w:t>
+      </w:r>
+      <w:proofErr w:type="spellStart"/>
+      <w:r>
+        <w:t>Nousen</w:t>
+      </w:r>
+      <w:proofErr w:type="spellEnd"/>
+      <w:r>
+        <w:t xml:space="preserve">, E. K., Barling, A. N., Sullivan, C. A., Propper, C. B., &amp; </w:t>
+      </w:r>
+      <w:proofErr w:type="spellStart"/>
+      <w:r>
+        <w:t>Nigg</w:t>
+      </w:r>
+      <w:proofErr w:type="spellEnd"/>
+      <w:r>
+        <w:t>, J. T. (2015). Early identification of ADHD risk via infant temperament and emotion regulation: a pilot study. </w:t>
       </w:r>
       <w:r>
         <w:rPr>
@@ -11769,7 +12795,23 @@
           <w:color w:val="222222"/>
           <w:shd w:val="clear" w:color="auto" w:fill="FFFFFF"/>
         </w:rPr>
-        <w:t xml:space="preserve"> doi </w:t>
+        <w:t xml:space="preserve"> </w:t>
+      </w:r>
+      <w:proofErr w:type="spellStart"/>
+      <w:r>
+        <w:rPr>
+          <w:color w:val="222222"/>
+          <w:shd w:val="clear" w:color="auto" w:fill="FFFFFF"/>
+        </w:rPr>
+        <w:t>doi</w:t>
+      </w:r>
+      <w:proofErr w:type="spellEnd"/>
+      <w:r>
+        <w:rPr>
+          <w:color w:val="222222"/>
+          <w:shd w:val="clear" w:color="auto" w:fill="FFFFFF"/>
+        </w:rPr>
+        <w:t xml:space="preserve"> </w:t>
       </w:r>
       <w:r>
         <w:rPr>
@@ -11784,13 +12826,22 @@
         <w:spacing w:line="480" w:lineRule="auto"/>
         <w:ind w:left="720" w:hanging="720"/>
       </w:pPr>
+      <w:proofErr w:type="spellStart"/>
       <w:r>
         <w:rPr>
           <w:color w:val="222222"/>
           <w:shd w:val="clear" w:color="auto" w:fill="FFFFFF"/>
         </w:rPr>
         <w:lastRenderedPageBreak/>
-        <w:t>Trzesniewski, K. H., Donnellan, M. B., &amp; Robins, R. W. (2003). Stability of self-esteem across the life span. </w:t>
+        <w:t>Trzesniewski</w:t>
+      </w:r>
+      <w:proofErr w:type="spellEnd"/>
+      <w:r>
+        <w:rPr>
+          <w:color w:val="222222"/>
+          <w:shd w:val="clear" w:color="auto" w:fill="FFFFFF"/>
+        </w:rPr>
+        <w:t>, K. H., Donnellan, M. B., &amp; Robins, R. W. (2003). Stability of self-esteem across the life span. </w:t>
       </w:r>
       <w:r>
         <w:rPr>
@@ -11935,8 +12986,21 @@
         <w:spacing w:line="480" w:lineRule="auto"/>
         <w:ind w:left="720" w:hanging="720"/>
       </w:pPr>
-      <w:r>
-        <w:t>Vaala, S. E., &amp; Hornik, R. C. (2014). Predicting US infa</w:t>
+      <w:proofErr w:type="spellStart"/>
+      <w:r>
+        <w:t>Vaala</w:t>
+      </w:r>
+      <w:proofErr w:type="spellEnd"/>
+      <w:r>
+        <w:t xml:space="preserve">, S. E., &amp; </w:t>
+      </w:r>
+      <w:proofErr w:type="spellStart"/>
+      <w:r>
+        <w:t>Hornik</w:t>
+      </w:r>
+      <w:proofErr w:type="spellEnd"/>
+      <w:r>
+        <w:t>, R. C. (2014). Predicting US infa</w:t>
       </w:r>
       <w:r>
         <w:t>nts</w:t>
@@ -12075,7 +13139,23 @@
         <w:ind w:left="720" w:hanging="720"/>
       </w:pPr>
       <w:r>
-        <w:t xml:space="preserve">van Buuren, S., &amp; Groothuis-Oudshoorn, K. (2011). mice: Multivariate Imputation by Chained Equations in R. </w:t>
+        <w:t xml:space="preserve">van </w:t>
+      </w:r>
+      <w:proofErr w:type="spellStart"/>
+      <w:r>
+        <w:t>Buuren</w:t>
+      </w:r>
+      <w:proofErr w:type="spellEnd"/>
+      <w:r>
+        <w:t xml:space="preserve">, S., &amp; </w:t>
+      </w:r>
+      <w:proofErr w:type="spellStart"/>
+      <w:r>
+        <w:t>Groothuis-Oudshoorn</w:t>
+      </w:r>
+      <w:proofErr w:type="spellEnd"/>
+      <w:r>
+        <w:t xml:space="preserve">, K. (2011). mice: Multivariate Imputation by Chained Equations in R. </w:t>
       </w:r>
       <w:r>
         <w:rPr>
@@ -12101,8 +13181,21 @@
         <w:spacing w:line="480" w:lineRule="auto"/>
         <w:ind w:left="720" w:hanging="720"/>
       </w:pPr>
-      <w:r>
-        <w:t>Vandewater, E. A., Rideout, V.J., Wartella, E.A., Huang, X., Lee, J.H., &amp; Shim, M.</w:t>
+      <w:proofErr w:type="spellStart"/>
+      <w:r>
+        <w:t>Vandewater</w:t>
+      </w:r>
+      <w:proofErr w:type="spellEnd"/>
+      <w:r>
+        <w:t xml:space="preserve">, E. A., Rideout, V.J., </w:t>
+      </w:r>
+      <w:proofErr w:type="spellStart"/>
+      <w:r>
+        <w:t>Wartella</w:t>
+      </w:r>
+      <w:proofErr w:type="spellEnd"/>
+      <w:r>
+        <w:t>, E.A., Huang, X., Lee, J.H., &amp; Shim, M.</w:t>
       </w:r>
       <w:r>
         <w:t>S. (2007). Digital childhood: electronic media and technology use among infants, toddlers, and preschoolers. </w:t>
@@ -12167,7 +13260,23 @@
           <w:color w:val="222222"/>
           <w:shd w:val="clear" w:color="auto" w:fill="FFFFFF"/>
         </w:rPr>
-        <w:t>ny, A., Linnell, J., Casson, D.</w:t>
+        <w:t xml:space="preserve">ny, A., Linnell, J., </w:t>
+      </w:r>
+      <w:proofErr w:type="spellStart"/>
+      <w:r>
+        <w:rPr>
+          <w:color w:val="222222"/>
+          <w:shd w:val="clear" w:color="auto" w:fill="FFFFFF"/>
+        </w:rPr>
+        <w:t>Casson</w:t>
+      </w:r>
+      <w:proofErr w:type="spellEnd"/>
+      <w:r>
+        <w:rPr>
+          <w:color w:val="222222"/>
+          <w:shd w:val="clear" w:color="auto" w:fill="FFFFFF"/>
+        </w:rPr>
+        <w:t>, D.</w:t>
       </w:r>
       <w:r>
         <w:rPr>
@@ -12277,14 +13386,78 @@
           <w:color w:val="222222"/>
           <w:shd w:val="clear" w:color="auto" w:fill="FFFFFF"/>
         </w:rPr>
-        <w:t xml:space="preserve"> Hirsh-Pasek, K., Golinkoff, R.M., &amp; McCandliss, B.</w:t>
-      </w:r>
+        <w:t xml:space="preserve"> Hirsh-</w:t>
+      </w:r>
+      <w:proofErr w:type="spellStart"/>
       <w:r>
         <w:rPr>
           <w:color w:val="222222"/>
           <w:shd w:val="clear" w:color="auto" w:fill="FFFFFF"/>
         </w:rPr>
-        <w:t>D. (2014). Mise en place: Setting the stage for thought and action. </w:t>
+        <w:t>Pasek</w:t>
+      </w:r>
+      <w:proofErr w:type="spellEnd"/>
+      <w:r>
+        <w:rPr>
+          <w:color w:val="222222"/>
+          <w:shd w:val="clear" w:color="auto" w:fill="FFFFFF"/>
+        </w:rPr>
+        <w:t xml:space="preserve">, K., </w:t>
+      </w:r>
+      <w:proofErr w:type="spellStart"/>
+      <w:r>
+        <w:rPr>
+          <w:color w:val="222222"/>
+          <w:shd w:val="clear" w:color="auto" w:fill="FFFFFF"/>
+        </w:rPr>
+        <w:t>Golinkoff</w:t>
+      </w:r>
+      <w:proofErr w:type="spellEnd"/>
+      <w:r>
+        <w:rPr>
+          <w:color w:val="222222"/>
+          <w:shd w:val="clear" w:color="auto" w:fill="FFFFFF"/>
+        </w:rPr>
+        <w:t xml:space="preserve">, R.M., &amp; </w:t>
+      </w:r>
+      <w:proofErr w:type="spellStart"/>
+      <w:r>
+        <w:rPr>
+          <w:color w:val="222222"/>
+          <w:shd w:val="clear" w:color="auto" w:fill="FFFFFF"/>
+        </w:rPr>
+        <w:t>McCandliss</w:t>
+      </w:r>
+      <w:proofErr w:type="spellEnd"/>
+      <w:r>
+        <w:rPr>
+          <w:color w:val="222222"/>
+          <w:shd w:val="clear" w:color="auto" w:fill="FFFFFF"/>
+        </w:rPr>
+        <w:t>, B.</w:t>
+      </w:r>
+      <w:r>
+        <w:rPr>
+          <w:color w:val="222222"/>
+          <w:shd w:val="clear" w:color="auto" w:fill="FFFFFF"/>
+        </w:rPr>
+        <w:t xml:space="preserve">D. (2014). Mise </w:t>
+      </w:r>
+      <w:proofErr w:type="spellStart"/>
+      <w:r>
+        <w:rPr>
+          <w:color w:val="222222"/>
+          <w:shd w:val="clear" w:color="auto" w:fill="FFFFFF"/>
+        </w:rPr>
+        <w:t>en</w:t>
+      </w:r>
+      <w:proofErr w:type="spellEnd"/>
+      <w:r>
+        <w:rPr>
+          <w:color w:val="222222"/>
+          <w:shd w:val="clear" w:color="auto" w:fill="FFFFFF"/>
+        </w:rPr>
+        <w:t xml:space="preserve"> place: Setting the stage for thought and action. </w:t>
       </w:r>
       <w:r>
         <w:rPr>
@@ -12353,7 +13526,15 @@
         <w:ind w:left="720" w:hanging="720"/>
       </w:pPr>
       <w:r>
-        <w:t xml:space="preserve">Westfall, J., &amp; Yarkoni, T. (2016). Statistically Controlling for Confounding Constructs Is Harder than You Think. PLOS ONE, </w:t>
+        <w:t xml:space="preserve">Westfall, J., &amp; </w:t>
+      </w:r>
+      <w:proofErr w:type="spellStart"/>
+      <w:r>
+        <w:t>Yarkoni</w:t>
+      </w:r>
+      <w:proofErr w:type="spellEnd"/>
+      <w:r>
+        <w:t xml:space="preserve">, T. (2016). Statistically Controlling for Confounding Constructs Is Harder than You Think. PLOS ONE, </w:t>
       </w:r>
       <w:r>
         <w:rPr>
@@ -12772,8 +13953,18 @@
                 <w:sz w:val="22"/>
                 <w:szCs w:val="22"/>
               </w:rPr>
-              <w:t>Attention cutpoint</w:t>
-            </w:r>
+              <w:t xml:space="preserve">Attention </w:t>
+            </w:r>
+            <w:proofErr w:type="spellStart"/>
+            <w:r>
+              <w:rPr>
+                <w:color w:val="000000"/>
+                <w:sz w:val="22"/>
+                <w:szCs w:val="22"/>
+              </w:rPr>
+              <w:t>cutpoint</w:t>
+            </w:r>
+            <w:proofErr w:type="spellEnd"/>
           </w:p>
         </w:tc>
         <w:tc>
@@ -14095,8 +15286,18 @@
                 <w:sz w:val="22"/>
                 <w:szCs w:val="22"/>
               </w:rPr>
-              <w:t>TV cutpoint</w:t>
-            </w:r>
+              <w:t xml:space="preserve">TV </w:t>
+            </w:r>
+            <w:proofErr w:type="spellStart"/>
+            <w:r>
+              <w:rPr>
+                <w:color w:val="000000"/>
+                <w:sz w:val="22"/>
+                <w:szCs w:val="22"/>
+              </w:rPr>
+              <w:t>cutpoint</w:t>
+            </w:r>
+            <w:proofErr w:type="spellEnd"/>
           </w:p>
         </w:tc>
         <w:tc>
@@ -14443,13 +15644,23 @@
                 <w:szCs w:val="22"/>
               </w:rPr>
             </w:pPr>
-            <w:r>
-              <w:rPr>
-                <w:color w:val="000000"/>
-                <w:sz w:val="22"/>
-                <w:szCs w:val="22"/>
-              </w:rPr>
-              <w:t>Doubly-robust estimation</w:t>
+            <w:proofErr w:type="gramStart"/>
+            <w:r>
+              <w:rPr>
+                <w:color w:val="000000"/>
+                <w:sz w:val="22"/>
+                <w:szCs w:val="22"/>
+              </w:rPr>
+              <w:t>Doubly-robust</w:t>
+            </w:r>
+            <w:proofErr w:type="gramEnd"/>
+            <w:r>
+              <w:rPr>
+                <w:color w:val="000000"/>
+                <w:sz w:val="22"/>
+                <w:szCs w:val="22"/>
+              </w:rPr>
+              <w:t xml:space="preserve"> estimation</w:t>
             </w:r>
           </w:p>
         </w:tc>
@@ -14800,8 +16011,18 @@
                 <w:sz w:val="22"/>
                 <w:szCs w:val="22"/>
               </w:rPr>
-              <w:t>TV cutpoint</w:t>
-            </w:r>
+              <w:t xml:space="preserve">TV </w:t>
+            </w:r>
+            <w:proofErr w:type="spellStart"/>
+            <w:r>
+              <w:rPr>
+                <w:color w:val="000000"/>
+                <w:sz w:val="22"/>
+                <w:szCs w:val="22"/>
+              </w:rPr>
+              <w:t>cutpoint</w:t>
+            </w:r>
+            <w:proofErr w:type="spellEnd"/>
           </w:p>
         </w:tc>
         <w:tc>
@@ -15660,7 +16881,25 @@
                 <w:sz w:val="22"/>
                 <w:szCs w:val="22"/>
               </w:rPr>
-              <w:t>Age (yrs) when attention was measured</w:t>
+              <w:t>Age (</w:t>
+            </w:r>
+            <w:proofErr w:type="spellStart"/>
+            <w:r>
+              <w:rPr>
+                <w:color w:val="000000"/>
+                <w:sz w:val="22"/>
+                <w:szCs w:val="22"/>
+              </w:rPr>
+              <w:t>yrs</w:t>
+            </w:r>
+            <w:proofErr w:type="spellEnd"/>
+            <w:r>
+              <w:rPr>
+                <w:color w:val="000000"/>
+                <w:sz w:val="22"/>
+                <w:szCs w:val="22"/>
+              </w:rPr>
+              <w:t>) when attention was measured</w:t>
             </w:r>
           </w:p>
         </w:tc>
@@ -16284,6 +17523,7 @@
                 <w:szCs w:val="22"/>
               </w:rPr>
             </w:pPr>
+            <w:proofErr w:type="gramStart"/>
             <w:r>
               <w:rPr>
                 <w:color w:val="000000"/>
@@ -16298,7 +17538,16 @@
                 <w:sz w:val="22"/>
                 <w:szCs w:val="22"/>
               </w:rPr>
-              <w:t>Attention within-sex SS</w:t>
+              <w:t>Attention</w:t>
+            </w:r>
+            <w:proofErr w:type="gramEnd"/>
+            <w:r>
+              <w:rPr>
+                <w:color w:val="000000"/>
+                <w:sz w:val="22"/>
+                <w:szCs w:val="22"/>
+              </w:rPr>
+              <w:t xml:space="preserve"> within-sex SS</w:t>
             </w:r>
           </w:p>
         </w:tc>
@@ -23984,7 +25233,25 @@
                 <w:szCs w:val="22"/>
               </w:rPr>
               <w:lastRenderedPageBreak/>
-              <w:t>Standard metropolitan statistical area (urbanicty)</w:t>
+              <w:t>Standard metropolitan statistical area (</w:t>
+            </w:r>
+            <w:proofErr w:type="spellStart"/>
+            <w:r>
+              <w:rPr>
+                <w:color w:val="000000"/>
+                <w:sz w:val="22"/>
+                <w:szCs w:val="22"/>
+              </w:rPr>
+              <w:t>urbanicty</w:t>
+            </w:r>
+            <w:proofErr w:type="spellEnd"/>
+            <w:r>
+              <w:rPr>
+                <w:color w:val="000000"/>
+                <w:sz w:val="22"/>
+                <w:szCs w:val="22"/>
+              </w:rPr>
+              <w:t>)</w:t>
             </w:r>
           </w:p>
         </w:tc>
@@ -24762,8 +26029,13 @@
         <w:t>Inverse probability of treatment weighted (IPTW)</w:t>
       </w:r>
       <w:r>
-        <w:t xml:space="preserve"> propensity score model results by TV cutpoint</w:t>
-      </w:r>
+        <w:t xml:space="preserve"> propensity score model results by TV </w:t>
+      </w:r>
+      <w:proofErr w:type="spellStart"/>
+      <w:r>
+        <w:t>cutpoint</w:t>
+      </w:r>
+      <w:proofErr w:type="spellEnd"/>
     </w:p>
     <w:p/>
     <w:tbl>
@@ -24837,7 +26109,6 @@
       </w:tr>
       <w:tr>
         <w:trPr>
-          <w:trHeight w:val="429"/>
           <w:tblCellSpacing w:w="15" w:type="dxa"/>
         </w:trPr>
         <w:tc>
@@ -24856,7 +26127,21 @@
               <w:rPr>
                 <w:color w:val="000000"/>
               </w:rPr>
-              <w:t>TV cutpoint percentiles</w:t>
+              <w:t xml:space="preserve">TV </w:t>
+            </w:r>
+            <w:proofErr w:type="spellStart"/>
+            <w:r>
+              <w:rPr>
+                <w:color w:val="000000"/>
+              </w:rPr>
+              <w:t>cutpoint</w:t>
+            </w:r>
+            <w:proofErr w:type="spellEnd"/>
+            <w:r>
+              <w:rPr>
+                <w:color w:val="000000"/>
+              </w:rPr>
+              <w:t xml:space="preserve"> percentiles</w:t>
             </w:r>
           </w:p>
         </w:tc>
@@ -25524,7 +26809,23 @@
         <w:t xml:space="preserve">Table included only models measuring TV use at age ~3. </w:t>
       </w:r>
       <w:r>
-        <w:t>When two numbers are given for the cutpoint percentile, this implies that TV use between those percentiles were dropped. So 20/80 means that the low-TV group was defined as the 20</w:t>
+        <w:t xml:space="preserve">When two numbers are given for the </w:t>
+      </w:r>
+      <w:proofErr w:type="spellStart"/>
+      <w:r>
+        <w:t>cutpoint</w:t>
+      </w:r>
+      <w:proofErr w:type="spellEnd"/>
+      <w:r>
+        <w:t xml:space="preserve"> percentile, this implies that TV use between those percentiles were dropped. </w:t>
+      </w:r>
+      <w:proofErr w:type="gramStart"/>
+      <w:r>
+        <w:t>So</w:t>
+      </w:r>
+      <w:proofErr w:type="gramEnd"/>
+      <w:r>
+        <w:t xml:space="preserve"> 20/80 means that the low-TV group was defined as the 20</w:t>
       </w:r>
       <w:r>
         <w:rPr>
@@ -25552,7 +26853,15 @@
         <w:t>Non-sig</w:t>
       </w:r>
       <w:r>
-        <w:t xml:space="preserve">: the number of models using the specified attention cutpoint. </w:t>
+        <w:t xml:space="preserve">: the number of models using the specified attention </w:t>
+      </w:r>
+      <w:proofErr w:type="spellStart"/>
+      <w:r>
+        <w:t>cutpoint</w:t>
+      </w:r>
+      <w:proofErr w:type="spellEnd"/>
+      <w:r>
+        <w:t xml:space="preserve">. </w:t>
       </w:r>
       <w:r>
         <w:rPr>
@@ -25589,8 +26898,13 @@
       <w:r>
         <w:t xml:space="preserve">attention </w:t>
       </w:r>
-      <w:r>
-        <w:t>cutpoint and missing data treatment</w:t>
+      <w:proofErr w:type="spellStart"/>
+      <w:r>
+        <w:t>cutpoint</w:t>
+      </w:r>
+      <w:proofErr w:type="spellEnd"/>
+      <w:r>
+        <w:t xml:space="preserve"> and missing data treatment</w:t>
       </w:r>
     </w:p>
     <w:p/>
@@ -25643,7 +26957,6 @@
       </w:tr>
       <w:tr>
         <w:trPr>
-          <w:trHeight w:val="663"/>
           <w:tblCellSpacing w:w="15" w:type="dxa"/>
         </w:trPr>
         <w:tc>
@@ -25662,8 +26975,16 @@
               <w:rPr>
                 <w:color w:val="000000"/>
               </w:rPr>
-              <w:t>Attention cutpoint</w:t>
-            </w:r>
+              <w:t xml:space="preserve">Attention </w:t>
+            </w:r>
+            <w:proofErr w:type="spellStart"/>
+            <w:r>
+              <w:rPr>
+                <w:color w:val="000000"/>
+              </w:rPr>
+              <w:t>cutpoint</w:t>
+            </w:r>
+            <w:proofErr w:type="spellEnd"/>
           </w:p>
         </w:tc>
         <w:tc>
@@ -29678,7 +30999,15 @@
         <w:t>Non-sig</w:t>
       </w:r>
       <w:r>
-        <w:t xml:space="preserve">: the number of models using the specified attention cutpoint and missing data treatment that did not yield statistical significance. </w:t>
+        <w:t xml:space="preserve">: the number of models using the specified attention </w:t>
+      </w:r>
+      <w:proofErr w:type="spellStart"/>
+      <w:r>
+        <w:t>cutpoint</w:t>
+      </w:r>
+      <w:proofErr w:type="spellEnd"/>
+      <w:r>
+        <w:t xml:space="preserve"> and missing data treatment that did not yield statistical significance. </w:t>
       </w:r>
       <w:r>
         <w:rPr>
@@ -29689,18 +31018,6 @@
       </w:r>
       <w:r>
         <w:t>: the number of models that yielded statistical significance.</w:t>
-      </w:r>
-      <w:r>
-        <w:t xml:space="preserve"> </w:t>
-      </w:r>
-      <w:r>
-        <w:t>Cutoffs are given for the within-sex standardized attention scores; p</w:t>
-      </w:r>
-      <w:r>
-        <w:t>ercentile-equivalent cutoffs were applied to the raw attention scores</w:t>
-      </w:r>
-      <w:r>
-        <w:t>.</w:t>
       </w:r>
     </w:p>
     <w:p>
@@ -29834,11 +31151,24 @@
         <w:t>Bottom row</w:t>
       </w:r>
       <w:r>
-        <w:t>: adjusted (residualized) attention score with effect of covariates removed. Bottom panel: red ‘x’ points are adjusted based on imputed covariate values. Solid blue smoothing line fits to non-missing data only; red dashed smoothing line fit all data (including imputed values). P</w:t>
-      </w:r>
-      <w:r>
-        <w:t>oint locations are slightly jittered to reduce overplotting</w:t>
-      </w:r>
+        <w:t>: adjusted (</w:t>
+      </w:r>
+      <w:proofErr w:type="spellStart"/>
+      <w:r>
+        <w:t>residualized</w:t>
+      </w:r>
+      <w:proofErr w:type="spellEnd"/>
+      <w:r>
+        <w:t>) attention score with effect of covariates removed. Bottom panel: red ‘x’ points are adjusted based on imputed covariate values. Solid blue smoothing line fits to non-missing data only; red dashed smoothing line fit all data (including imputed values). P</w:t>
+      </w:r>
+      <w:r>
+        <w:t xml:space="preserve">oint locations are slightly jittered to reduce </w:t>
+      </w:r>
+      <w:proofErr w:type="spellStart"/>
+      <w:r>
+        <w:t>overplotting</w:t>
+      </w:r>
+      <w:proofErr w:type="spellEnd"/>
     </w:p>
     <w:p>
       <w:pPr>
@@ -30067,7 +31397,23 @@
           <w:sz w:val="22"/>
           <w:szCs w:val="22"/>
         </w:rPr>
-        <w:t xml:space="preserve"> Y-axis of each panel shows the cutpoint defining problematic attention. The dashed vertical reference line represents no association</w:t>
+        <w:t xml:space="preserve"> Y-axis of each panel shows the </w:t>
+      </w:r>
+      <w:proofErr w:type="spellStart"/>
+      <w:r>
+        <w:rPr>
+          <w:sz w:val="22"/>
+          <w:szCs w:val="22"/>
+        </w:rPr>
+        <w:t>cutpoint</w:t>
+      </w:r>
+      <w:proofErr w:type="spellEnd"/>
+      <w:r>
+        <w:rPr>
+          <w:sz w:val="22"/>
+          <w:szCs w:val="22"/>
+        </w:rPr>
+        <w:t xml:space="preserve"> defining problematic attention. The dashed vertical reference line represents no association</w:t>
       </w:r>
       <w:r>
         <w:rPr>
@@ -30277,78 +31623,6 @@
         </w:rPr>
         <w:t>. Y-axis of each panel shows the covariate set. Other model features are listed in the header to each pane. The outcomes are scaled such that higher scores indicate worse attention.</w:t>
       </w:r>
-      <w:r>
-        <w:rPr>
-          <w:sz w:val="22"/>
-          <w:szCs w:val="22"/>
-        </w:rPr>
-        <w:t xml:space="preserve"> </w:t>
-      </w:r>
-      <w:r>
-        <w:rPr>
-          <w:sz w:val="22"/>
-          <w:szCs w:val="22"/>
-        </w:rPr>
-        <w:t xml:space="preserve">The estimates describe the expected </w:t>
-      </w:r>
-      <w:r>
-        <w:rPr>
-          <w:sz w:val="22"/>
-          <w:szCs w:val="22"/>
-        </w:rPr>
-        <w:t xml:space="preserve">in </w:t>
-      </w:r>
-      <w:r>
-        <w:rPr>
-          <w:sz w:val="22"/>
-          <w:szCs w:val="22"/>
-        </w:rPr>
-        <w:t>attention</w:t>
-      </w:r>
-      <w:r>
-        <w:rPr>
-          <w:sz w:val="22"/>
-          <w:szCs w:val="22"/>
-        </w:rPr>
-        <w:t>, measured in standard deviation</w:t>
-      </w:r>
-      <w:r>
-        <w:rPr>
-          <w:sz w:val="22"/>
-          <w:szCs w:val="22"/>
-        </w:rPr>
-        <w:t xml:space="preserve"> units</w:t>
-      </w:r>
-      <w:r>
-        <w:rPr>
-          <w:sz w:val="22"/>
-          <w:szCs w:val="22"/>
-        </w:rPr>
-        <w:t xml:space="preserve">, </w:t>
-      </w:r>
-      <w:r>
-        <w:rPr>
-          <w:sz w:val="22"/>
-          <w:szCs w:val="22"/>
-        </w:rPr>
-        <w:t>for a one-hour increase in TV use. The dashed vertical reference line represents no association (</w:t>
-      </w:r>
-      <w:r>
-        <w:rPr>
-          <w:i/>
-          <w:iCs/>
-          <w:sz w:val="22"/>
-          <w:szCs w:val="22"/>
-        </w:rPr>
-        <w:t>b</w:t>
-      </w:r>
-      <w:r>
-        <w:rPr>
-          <w:sz w:val="22"/>
-          <w:szCs w:val="22"/>
-        </w:rPr>
-        <w:t>=0).</w:t>
-      </w:r>
     </w:p>
     <w:p/>
     <w:p>
@@ -30470,14 +31744,28 @@
           <w:sz w:val="22"/>
           <w:szCs w:val="22"/>
         </w:rPr>
-        <w:t>size</w:t>
+        <w:t xml:space="preserve">size </w:t>
       </w:r>
       <w:r>
         <w:rPr>
           <w:sz w:val="22"/>
           <w:szCs w:val="22"/>
         </w:rPr>
-        <w:t xml:space="preserve"> (Cohen’s </w:t>
+        <w:t>estimate and 95% CI</w:t>
+      </w:r>
+      <w:r>
+        <w:rPr>
+          <w:sz w:val="22"/>
+          <w:szCs w:val="22"/>
+        </w:rPr>
+        <w:t xml:space="preserve"> presented for each model.</w:t>
+      </w:r>
+      <w:r>
+        <w:rPr>
+          <w:sz w:val="22"/>
+          <w:szCs w:val="22"/>
+        </w:rPr>
+        <w:t xml:space="preserve"> Filled circles indicate </w:t>
       </w:r>
       <w:r>
         <w:rPr>
@@ -30486,14 +31774,14 @@
           <w:sz w:val="22"/>
           <w:szCs w:val="22"/>
         </w:rPr>
-        <w:t>d</w:t>
+        <w:t>p</w:t>
       </w:r>
       <w:r>
         <w:rPr>
           <w:sz w:val="22"/>
           <w:szCs w:val="22"/>
         </w:rPr>
-        <w:t>)</w:t>
+        <w:t xml:space="preserve"> &lt; .05.</w:t>
       </w:r>
       <w:r>
         <w:rPr>
@@ -30501,27 +31789,6 @@
           <w:szCs w:val="22"/>
         </w:rPr>
         <w:t xml:space="preserve"> </w:t>
-      </w:r>
-      <w:r>
-        <w:rPr>
-          <w:sz w:val="22"/>
-          <w:szCs w:val="22"/>
-        </w:rPr>
-        <w:t>estimate and 95% CI</w:t>
-      </w:r>
-      <w:r>
-        <w:rPr>
-          <w:sz w:val="22"/>
-          <w:szCs w:val="22"/>
-        </w:rPr>
-        <w:t xml:space="preserve"> presented for each model.</w:t>
-      </w:r>
-      <w:r>
-        <w:rPr>
-          <w:sz w:val="22"/>
-          <w:szCs w:val="22"/>
-        </w:rPr>
-        <w:t xml:space="preserve"> Filled circles indicate </w:t>
       </w:r>
       <w:r>
         <w:rPr>
@@ -30530,21 +31797,14 @@
           <w:sz w:val="22"/>
           <w:szCs w:val="22"/>
         </w:rPr>
-        <w:t>p</w:t>
+        <w:t>Panel A</w:t>
       </w:r>
       <w:r>
         <w:rPr>
           <w:sz w:val="22"/>
           <w:szCs w:val="22"/>
         </w:rPr>
-        <w:t xml:space="preserve"> &lt; .05.</w:t>
-      </w:r>
-      <w:r>
-        <w:rPr>
-          <w:sz w:val="22"/>
-          <w:szCs w:val="22"/>
-        </w:rPr>
-        <w:t xml:space="preserve"> </w:t>
+        <w:t xml:space="preserve">: Within-sex standardized attention outcome and TV measured at approximate age 3. </w:t>
       </w:r>
       <w:r>
         <w:rPr>
@@ -30553,14 +31813,7 @@
           <w:sz w:val="22"/>
           <w:szCs w:val="22"/>
         </w:rPr>
-        <w:t>Panel A</w:t>
-      </w:r>
-      <w:r>
-        <w:rPr>
-          <w:sz w:val="22"/>
-          <w:szCs w:val="22"/>
-        </w:rPr>
-        <w:t xml:space="preserve">: Within-sex standardized attention outcome and TV measured at approximate age 3. </w:t>
+        <w:t xml:space="preserve">Panel </w:t>
       </w:r>
       <w:r>
         <w:rPr>
@@ -30569,7 +31822,14 @@
           <w:sz w:val="22"/>
           <w:szCs w:val="22"/>
         </w:rPr>
-        <w:t xml:space="preserve">Panel </w:t>
+        <w:t>B</w:t>
+      </w:r>
+      <w:r>
+        <w:rPr>
+          <w:sz w:val="22"/>
+          <w:szCs w:val="22"/>
+        </w:rPr>
+        <w:t xml:space="preserve">: Raw attention outcome and TV measured at approximate age 3. </w:t>
       </w:r>
       <w:r>
         <w:rPr>
@@ -30578,14 +31838,7 @@
           <w:sz w:val="22"/>
           <w:szCs w:val="22"/>
         </w:rPr>
-        <w:t>B</w:t>
-      </w:r>
-      <w:r>
-        <w:rPr>
-          <w:sz w:val="22"/>
-          <w:szCs w:val="22"/>
-        </w:rPr>
-        <w:t xml:space="preserve">: Raw attention outcome and TV measured at approximate age 3. </w:t>
+        <w:t xml:space="preserve">Panel </w:t>
       </w:r>
       <w:r>
         <w:rPr>
@@ -30594,7 +31847,14 @@
           <w:sz w:val="22"/>
           <w:szCs w:val="22"/>
         </w:rPr>
-        <w:t xml:space="preserve">Panel </w:t>
+        <w:t>C</w:t>
+      </w:r>
+      <w:r>
+        <w:rPr>
+          <w:sz w:val="22"/>
+          <w:szCs w:val="22"/>
+        </w:rPr>
+        <w:t xml:space="preserve">: Within-sex standardized attention outcome and TV measured at approximate age 1.5. </w:t>
       </w:r>
       <w:r>
         <w:rPr>
@@ -30603,60 +31863,37 @@
           <w:sz w:val="22"/>
           <w:szCs w:val="22"/>
         </w:rPr>
-        <w:t>C</w:t>
+        <w:t>Panel D</w:t>
       </w:r>
       <w:r>
         <w:rPr>
           <w:sz w:val="22"/>
           <w:szCs w:val="22"/>
         </w:rPr>
-        <w:t xml:space="preserve">: Within-sex standardized attention outcome and TV measured at approximate age 1.5. </w:t>
-      </w:r>
-      <w:r>
-        <w:rPr>
-          <w:i/>
-          <w:iCs/>
+        <w:t>: Raw attention outcome and TV measured at approximate age 1.5.</w:t>
+      </w:r>
+      <w:r>
+        <w:rPr>
           <w:sz w:val="22"/>
           <w:szCs w:val="22"/>
         </w:rPr>
-        <w:t>Panel D</w:t>
-      </w:r>
+        <w:t xml:space="preserve"> Y-axis of each panel shows the percentile </w:t>
+      </w:r>
+      <w:proofErr w:type="spellStart"/>
       <w:r>
         <w:rPr>
           <w:sz w:val="22"/>
           <w:szCs w:val="22"/>
         </w:rPr>
-        <w:t>: Raw attention outcome and TV measured at approximate age 1.5.</w:t>
-      </w:r>
+        <w:t>cutpoint</w:t>
+      </w:r>
+      <w:proofErr w:type="spellEnd"/>
       <w:r>
         <w:rPr>
           <w:sz w:val="22"/>
           <w:szCs w:val="22"/>
         </w:rPr>
-        <w:t xml:space="preserve"> Y-axis of each panel shows the percentile cutpoint(s) defining the high- and low-TV groups. Other model features are listed in the header to each pane. ATE = average treatment effect. ATT = average treatment effect for the treated. The outcomes are scaled such that higher scores indicate worse attention.</w:t>
-      </w:r>
-      <w:r>
-        <w:rPr>
-          <w:sz w:val="22"/>
-          <w:szCs w:val="22"/>
-        </w:rPr>
-        <w:t xml:space="preserve"> The dashed vertical reference line represents no association (</w:t>
-      </w:r>
-      <w:r>
-        <w:rPr>
-          <w:i/>
-          <w:iCs/>
-          <w:sz w:val="22"/>
-          <w:szCs w:val="22"/>
-        </w:rPr>
-        <w:t>d</w:t>
-      </w:r>
-      <w:r>
-        <w:rPr>
-          <w:sz w:val="22"/>
-          <w:szCs w:val="22"/>
-        </w:rPr>
-        <w:t>=0).</w:t>
+        <w:t>(s) defining the high- and low-TV groups. Other model features are listed in the header to each pane. ATE = average treatment effect. ATT = average treatment effect for the treated. The outcomes are scaled such that higher scores indicate worse attention.</w:t>
       </w:r>
       <w:r>
         <w:br w:type="page"/>
@@ -30679,9 +31916,9 @@
           <w:noProof/>
         </w:rPr>
         <w:drawing>
-          <wp:inline distT="0" distB="0" distL="0" distR="0" wp14:anchorId="699A90E3" wp14:editId="142BF10A">
-            <wp:extent cx="7677726" cy="4606636"/>
-            <wp:effectExtent l="0" t="0" r="0" b="3810"/>
+          <wp:inline distT="0" distB="0" distL="0" distR="0" wp14:anchorId="699A90E3" wp14:editId="13DCD816">
+            <wp:extent cx="7886700" cy="4732020"/>
+            <wp:effectExtent l="0" t="0" r="0" b="0"/>
             <wp:docPr id="4" name="Picture 4"/>
             <wp:cNvGraphicFramePr>
               <a:graphicFrameLocks xmlns:a="http://schemas.openxmlformats.org/drawingml/2006/main" noChangeAspect="1"/>
@@ -30711,7 +31948,7 @@
                   <pic:spPr bwMode="auto">
                     <a:xfrm>
                       <a:off x="0" y="0"/>
-                      <a:ext cx="7704283" cy="4622570"/>
+                      <a:ext cx="7891073" cy="4734644"/>
                     </a:xfrm>
                     <a:prstGeom prst="rect">
                       <a:avLst/>
@@ -30729,6 +31966,201 @@
       </w:r>
     </w:p>
     <w:p>
+      <w:r>
+        <w:rPr>
+          <w:i/>
+          <w:iCs/>
+          <w:sz w:val="20"/>
+          <w:szCs w:val="20"/>
+        </w:rPr>
+        <w:t>Note</w:t>
+      </w:r>
+      <w:r>
+        <w:rPr>
+          <w:sz w:val="20"/>
+          <w:szCs w:val="20"/>
+        </w:rPr>
+        <w:t>:</w:t>
+      </w:r>
+      <w:r>
+        <w:rPr>
+          <w:sz w:val="22"/>
+          <w:szCs w:val="22"/>
+        </w:rPr>
+        <w:t xml:space="preserve"> </w:t>
+      </w:r>
+      <w:r>
+        <w:rPr>
+          <w:sz w:val="22"/>
+          <w:szCs w:val="22"/>
+        </w:rPr>
+        <w:t xml:space="preserve">Standardized </w:t>
+      </w:r>
+      <w:r>
+        <w:rPr>
+          <w:sz w:val="22"/>
+          <w:szCs w:val="22"/>
+        </w:rPr>
+        <w:t xml:space="preserve">effect </w:t>
+      </w:r>
+      <w:r>
+        <w:rPr>
+          <w:sz w:val="22"/>
+          <w:szCs w:val="22"/>
+        </w:rPr>
+        <w:t xml:space="preserve">size </w:t>
+      </w:r>
+      <w:r>
+        <w:rPr>
+          <w:sz w:val="22"/>
+          <w:szCs w:val="22"/>
+        </w:rPr>
+        <w:t>estimate and 95% CI</w:t>
+      </w:r>
+      <w:r>
+        <w:rPr>
+          <w:sz w:val="22"/>
+          <w:szCs w:val="22"/>
+        </w:rPr>
+        <w:t xml:space="preserve"> presented for each model. </w:t>
+      </w:r>
+      <w:r>
+        <w:rPr>
+          <w:sz w:val="22"/>
+          <w:szCs w:val="22"/>
+        </w:rPr>
+        <w:t xml:space="preserve">Filled circles indicate </w:t>
+      </w:r>
+      <w:r>
+        <w:rPr>
+          <w:i/>
+          <w:iCs/>
+          <w:sz w:val="22"/>
+          <w:szCs w:val="22"/>
+        </w:rPr>
+        <w:t>p</w:t>
+      </w:r>
+      <w:r>
+        <w:rPr>
+          <w:sz w:val="22"/>
+          <w:szCs w:val="22"/>
+        </w:rPr>
+        <w:t xml:space="preserve"> &lt; .05.</w:t>
+      </w:r>
+      <w:r>
+        <w:rPr>
+          <w:sz w:val="22"/>
+          <w:szCs w:val="22"/>
+        </w:rPr>
+        <w:t xml:space="preserve"> </w:t>
+      </w:r>
+      <w:r>
+        <w:rPr>
+          <w:i/>
+          <w:iCs/>
+          <w:sz w:val="22"/>
+          <w:szCs w:val="22"/>
+        </w:rPr>
+        <w:t>Panel A</w:t>
+      </w:r>
+      <w:r>
+        <w:rPr>
+          <w:sz w:val="22"/>
+          <w:szCs w:val="22"/>
+        </w:rPr>
+        <w:t xml:space="preserve">: Within-sex standardized attention outcome and TV measured at approximate age 3. </w:t>
+      </w:r>
+      <w:r>
+        <w:rPr>
+          <w:i/>
+          <w:iCs/>
+          <w:sz w:val="22"/>
+          <w:szCs w:val="22"/>
+        </w:rPr>
+        <w:t xml:space="preserve">Panel </w:t>
+      </w:r>
+      <w:r>
+        <w:rPr>
+          <w:i/>
+          <w:iCs/>
+          <w:sz w:val="22"/>
+          <w:szCs w:val="22"/>
+        </w:rPr>
+        <w:t>B</w:t>
+      </w:r>
+      <w:r>
+        <w:rPr>
+          <w:sz w:val="22"/>
+          <w:szCs w:val="22"/>
+        </w:rPr>
+        <w:t xml:space="preserve">: Raw attention outcome and TV measured at approximate age 3. </w:t>
+      </w:r>
+      <w:r>
+        <w:rPr>
+          <w:i/>
+          <w:iCs/>
+          <w:sz w:val="22"/>
+          <w:szCs w:val="22"/>
+        </w:rPr>
+        <w:t xml:space="preserve">Panel </w:t>
+      </w:r>
+      <w:r>
+        <w:rPr>
+          <w:i/>
+          <w:iCs/>
+          <w:sz w:val="22"/>
+          <w:szCs w:val="22"/>
+        </w:rPr>
+        <w:t>C</w:t>
+      </w:r>
+      <w:r>
+        <w:rPr>
+          <w:sz w:val="22"/>
+          <w:szCs w:val="22"/>
+        </w:rPr>
+        <w:t xml:space="preserve">: Within-sex standardized attention outcome and TV measured at approximate age 1.5. </w:t>
+      </w:r>
+      <w:r>
+        <w:rPr>
+          <w:i/>
+          <w:iCs/>
+          <w:sz w:val="22"/>
+          <w:szCs w:val="22"/>
+        </w:rPr>
+        <w:t>Panel D</w:t>
+      </w:r>
+      <w:r>
+        <w:rPr>
+          <w:sz w:val="22"/>
+          <w:szCs w:val="22"/>
+        </w:rPr>
+        <w:t>: Raw attention outcome and TV measured at approximate age 1.5.</w:t>
+      </w:r>
+      <w:r>
+        <w:rPr>
+          <w:sz w:val="22"/>
+          <w:szCs w:val="22"/>
+        </w:rPr>
+        <w:t xml:space="preserve"> Y-axis of each panel shows the percentile </w:t>
+      </w:r>
+      <w:proofErr w:type="spellStart"/>
+      <w:r>
+        <w:rPr>
+          <w:sz w:val="22"/>
+          <w:szCs w:val="22"/>
+        </w:rPr>
+        <w:t>cutpoint</w:t>
+      </w:r>
+      <w:proofErr w:type="spellEnd"/>
+      <w:r>
+        <w:rPr>
+          <w:sz w:val="22"/>
+          <w:szCs w:val="22"/>
+        </w:rPr>
+        <w:t>(s) defining the high- and low-TV groups. Other model features are listed in the header to each pane. The outcomes are scaled such that higher scores indicate worse attention.</w:t>
+      </w:r>
+    </w:p>
+    <w:p>
       <w:pPr>
         <w:sectPr>
           <w:pgSz w:w="15840" w:h="12240" w:orient="landscape"/>
@@ -30737,229 +32169,6 @@
           <w:docGrid w:linePitch="360"/>
         </w:sectPr>
       </w:pPr>
-      <w:r>
-        <w:rPr>
-          <w:i/>
-          <w:iCs/>
-          <w:sz w:val="20"/>
-          <w:szCs w:val="20"/>
-        </w:rPr>
-        <w:t>Note</w:t>
-      </w:r>
-      <w:r>
-        <w:rPr>
-          <w:sz w:val="20"/>
-          <w:szCs w:val="20"/>
-        </w:rPr>
-        <w:t>:</w:t>
-      </w:r>
-      <w:r>
-        <w:rPr>
-          <w:sz w:val="22"/>
-          <w:szCs w:val="22"/>
-        </w:rPr>
-        <w:t xml:space="preserve"> </w:t>
-      </w:r>
-      <w:r>
-        <w:rPr>
-          <w:sz w:val="22"/>
-          <w:szCs w:val="22"/>
-        </w:rPr>
-        <w:t xml:space="preserve">Standardized </w:t>
-      </w:r>
-      <w:r>
-        <w:rPr>
-          <w:sz w:val="22"/>
-          <w:szCs w:val="22"/>
-        </w:rPr>
-        <w:t xml:space="preserve">effect </w:t>
-      </w:r>
-      <w:r>
-        <w:rPr>
-          <w:sz w:val="22"/>
-          <w:szCs w:val="22"/>
-        </w:rPr>
-        <w:t xml:space="preserve">size </w:t>
-      </w:r>
-      <w:r>
-        <w:rPr>
-          <w:sz w:val="22"/>
-          <w:szCs w:val="22"/>
-        </w:rPr>
-        <w:t xml:space="preserve">(Cohen’s </w:t>
-      </w:r>
-      <w:r>
-        <w:rPr>
-          <w:i/>
-          <w:iCs/>
-          <w:sz w:val="22"/>
-          <w:szCs w:val="22"/>
-        </w:rPr>
-        <w:t>d</w:t>
-      </w:r>
-      <w:r>
-        <w:rPr>
-          <w:sz w:val="22"/>
-          <w:szCs w:val="22"/>
-        </w:rPr>
-        <w:t xml:space="preserve">) </w:t>
-      </w:r>
-      <w:r>
-        <w:rPr>
-          <w:sz w:val="22"/>
-          <w:szCs w:val="22"/>
-        </w:rPr>
-        <w:t>estimate and 95% CI</w:t>
-      </w:r>
-      <w:r>
-        <w:rPr>
-          <w:sz w:val="22"/>
-          <w:szCs w:val="22"/>
-        </w:rPr>
-        <w:t xml:space="preserve"> presented for each model. </w:t>
-      </w:r>
-      <w:r>
-        <w:rPr>
-          <w:sz w:val="22"/>
-          <w:szCs w:val="22"/>
-        </w:rPr>
-        <w:t xml:space="preserve">Filled circles indicate </w:t>
-      </w:r>
-      <w:r>
-        <w:rPr>
-          <w:i/>
-          <w:iCs/>
-          <w:sz w:val="22"/>
-          <w:szCs w:val="22"/>
-        </w:rPr>
-        <w:t>p</w:t>
-      </w:r>
-      <w:r>
-        <w:rPr>
-          <w:sz w:val="22"/>
-          <w:szCs w:val="22"/>
-        </w:rPr>
-        <w:t xml:space="preserve"> &lt; .05.</w:t>
-      </w:r>
-      <w:r>
-        <w:rPr>
-          <w:sz w:val="22"/>
-          <w:szCs w:val="22"/>
-        </w:rPr>
-        <w:t xml:space="preserve"> </w:t>
-      </w:r>
-      <w:r>
-        <w:rPr>
-          <w:i/>
-          <w:iCs/>
-          <w:sz w:val="22"/>
-          <w:szCs w:val="22"/>
-        </w:rPr>
-        <w:t>Panel A</w:t>
-      </w:r>
-      <w:r>
-        <w:rPr>
-          <w:sz w:val="22"/>
-          <w:szCs w:val="22"/>
-        </w:rPr>
-        <w:t xml:space="preserve">: Within-sex standardized attention outcome and TV measured at approximate age 3. </w:t>
-      </w:r>
-      <w:r>
-        <w:rPr>
-          <w:i/>
-          <w:iCs/>
-          <w:sz w:val="22"/>
-          <w:szCs w:val="22"/>
-        </w:rPr>
-        <w:t xml:space="preserve">Panel </w:t>
-      </w:r>
-      <w:r>
-        <w:rPr>
-          <w:i/>
-          <w:iCs/>
-          <w:sz w:val="22"/>
-          <w:szCs w:val="22"/>
-        </w:rPr>
-        <w:t>B</w:t>
-      </w:r>
-      <w:r>
-        <w:rPr>
-          <w:sz w:val="22"/>
-          <w:szCs w:val="22"/>
-        </w:rPr>
-        <w:t xml:space="preserve">: Raw attention outcome and TV measured at approximate age 3. </w:t>
-      </w:r>
-      <w:r>
-        <w:rPr>
-          <w:i/>
-          <w:iCs/>
-          <w:sz w:val="22"/>
-          <w:szCs w:val="22"/>
-        </w:rPr>
-        <w:t xml:space="preserve">Panel </w:t>
-      </w:r>
-      <w:r>
-        <w:rPr>
-          <w:i/>
-          <w:iCs/>
-          <w:sz w:val="22"/>
-          <w:szCs w:val="22"/>
-        </w:rPr>
-        <w:t>C</w:t>
-      </w:r>
-      <w:r>
-        <w:rPr>
-          <w:sz w:val="22"/>
-          <w:szCs w:val="22"/>
-        </w:rPr>
-        <w:t xml:space="preserve">: Within-sex standardized attention outcome and TV measured at approximate age 1.5. </w:t>
-      </w:r>
-      <w:r>
-        <w:rPr>
-          <w:i/>
-          <w:iCs/>
-          <w:sz w:val="22"/>
-          <w:szCs w:val="22"/>
-        </w:rPr>
-        <w:t>Panel D</w:t>
-      </w:r>
-      <w:r>
-        <w:rPr>
-          <w:sz w:val="22"/>
-          <w:szCs w:val="22"/>
-        </w:rPr>
-        <w:t>: Raw attention outcome and TV measured at approximate age 1.5.</w:t>
-      </w:r>
-      <w:r>
-        <w:rPr>
-          <w:sz w:val="22"/>
-          <w:szCs w:val="22"/>
-        </w:rPr>
-        <w:t xml:space="preserve"> Y-axis of each panel shows the percentile cutpoint(s) defining the high- and low-TV groups. Other model features are listed in the header to each pane. The outcomes are scaled such that higher scores indicate worse attention.</w:t>
-      </w:r>
-      <w:r>
-        <w:rPr>
-          <w:sz w:val="22"/>
-          <w:szCs w:val="22"/>
-        </w:rPr>
-        <w:t xml:space="preserve"> The dashed vertical reference line represents no association (</w:t>
-      </w:r>
-      <w:r>
-        <w:rPr>
-          <w:i/>
-          <w:iCs/>
-          <w:sz w:val="22"/>
-          <w:szCs w:val="22"/>
-        </w:rPr>
-        <w:t>d</w:t>
-      </w:r>
-      <w:r>
-        <w:rPr>
-          <w:sz w:val="22"/>
-          <w:szCs w:val="22"/>
-        </w:rPr>
-        <w:t>=0).</w:t>
-      </w:r>
     </w:p>
     <w:p>
       <w:r>
@@ -31053,21 +32262,53 @@
           <w:sz w:val="22"/>
           <w:szCs w:val="22"/>
         </w:rPr>
-        <w:t>: Panels display the zoomed-in residualized attention outcome (e.g., controlling for covariates</w:t>
-      </w:r>
+        <w:t xml:space="preserve">: Panels display the zoomed-in </w:t>
+      </w:r>
+      <w:proofErr w:type="spellStart"/>
       <w:r>
         <w:rPr>
           <w:sz w:val="22"/>
           <w:szCs w:val="22"/>
         </w:rPr>
-        <w:t>)</w:t>
-      </w:r>
+        <w:t>residualized</w:t>
+      </w:r>
+      <w:proofErr w:type="spellEnd"/>
       <w:r>
         <w:rPr>
           <w:sz w:val="22"/>
           <w:szCs w:val="22"/>
         </w:rPr>
-        <w:t xml:space="preserve"> versus TV measured at age ~3. Each panel depicts a different set of TV percentile cutpoints for defining the low- and high-TV groups; which are displayed as dark vertical lines</w:t>
+        <w:t xml:space="preserve"> attention outcome (e.g., controlling for covariates</w:t>
+      </w:r>
+      <w:r>
+        <w:rPr>
+          <w:sz w:val="22"/>
+          <w:szCs w:val="22"/>
+        </w:rPr>
+        <w:t>)</w:t>
+      </w:r>
+      <w:r>
+        <w:rPr>
+          <w:sz w:val="22"/>
+          <w:szCs w:val="22"/>
+        </w:rPr>
+        <w:t xml:space="preserve"> versus TV measured at age ~3. Each panel depicts a different set of TV percentile </w:t>
+      </w:r>
+      <w:proofErr w:type="spellStart"/>
+      <w:r>
+        <w:rPr>
+          <w:sz w:val="22"/>
+          <w:szCs w:val="22"/>
+        </w:rPr>
+        <w:t>cutpoints</w:t>
+      </w:r>
+      <w:proofErr w:type="spellEnd"/>
+      <w:r>
+        <w:rPr>
+          <w:sz w:val="22"/>
+          <w:szCs w:val="22"/>
+        </w:rPr>
+        <w:t xml:space="preserve"> for defining the low- and high-TV groups; which are displayed as dark vertical lines</w:t>
       </w:r>
       <w:r>
         <w:rPr>
@@ -31198,7 +32439,23 @@
           <w:sz w:val="22"/>
           <w:szCs w:val="22"/>
         </w:rPr>
-        <w:t>-axis), as defined by the attention cutpoint displayed on each panel, versus TV measured at age ~3 (</w:t>
+        <w:t xml:space="preserve">-axis), as defined by the attention </w:t>
+      </w:r>
+      <w:proofErr w:type="spellStart"/>
+      <w:r>
+        <w:rPr>
+          <w:sz w:val="22"/>
+          <w:szCs w:val="22"/>
+        </w:rPr>
+        <w:t>cutpoint</w:t>
+      </w:r>
+      <w:proofErr w:type="spellEnd"/>
+      <w:r>
+        <w:rPr>
+          <w:sz w:val="22"/>
+          <w:szCs w:val="22"/>
+        </w:rPr>
+        <w:t xml:space="preserve"> displayed on each panel, versus TV measured at age ~3 (</w:t>
       </w:r>
       <w:r>
         <w:rPr>
@@ -31230,35 +32487,7 @@
           <w:sz w:val="22"/>
           <w:szCs w:val="22"/>
         </w:rPr>
-        <w:t xml:space="preserve">-value are depicted on each plot; these </w:t>
-      </w:r>
-      <w:r>
-        <w:rPr>
-          <w:sz w:val="22"/>
-          <w:szCs w:val="22"/>
-        </w:rPr>
-        <w:t>represent</w:t>
-      </w:r>
-      <w:r>
-        <w:rPr>
-          <w:sz w:val="22"/>
-          <w:szCs w:val="22"/>
-        </w:rPr>
-        <w:t xml:space="preserve"> the performance of the logistic regression model in each situation. As the cutoff rise</w:t>
-      </w:r>
-      <w:r>
-        <w:rPr>
-          <w:sz w:val="22"/>
-          <w:szCs w:val="22"/>
-        </w:rPr>
-        <w:t>s</w:t>
-      </w:r>
-      <w:r>
-        <w:rPr>
-          <w:sz w:val="22"/>
-          <w:szCs w:val="22"/>
-        </w:rPr>
-        <w:t>, the association between TV and the probability of impaired attention seems to increase.</w:t>
+        <w:t>-value are depicted on each plot; these depict the performance of the logistic regression model in each situation. As the cutoffs rise, the association between TV and the probability of impaired attention seems to increase.</w:t>
       </w:r>
     </w:p>
     <w:p/>
@@ -31598,8 +32827,50 @@
           <w:szCs w:val="18"/>
           <w:highlight w:val="lightGray"/>
         </w:rPr>
-        <w:t>docker run --rm -e PASSWORD=TV -p 8787:8787 mmcbee/rstudio_tvattention:psychscience</w:t>
-      </w:r>
+        <w:t xml:space="preserve">docker run --rm -e PASSWORD=TV -p 8787:8787 </w:t>
+      </w:r>
+      <w:proofErr w:type="spellStart"/>
+      <w:r>
+        <w:rPr>
+          <w:rFonts w:ascii="Consolas" w:hAnsi="Consolas"/>
+          <w:sz w:val="18"/>
+          <w:szCs w:val="18"/>
+          <w:highlight w:val="lightGray"/>
+        </w:rPr>
+        <w:t>mmcbee</w:t>
+      </w:r>
+      <w:proofErr w:type="spellEnd"/>
+      <w:r>
+        <w:rPr>
+          <w:rFonts w:ascii="Consolas" w:hAnsi="Consolas"/>
+          <w:sz w:val="18"/>
+          <w:szCs w:val="18"/>
+          <w:highlight w:val="lightGray"/>
+        </w:rPr>
+        <w:t>/</w:t>
+      </w:r>
+      <w:proofErr w:type="spellStart"/>
+      <w:r>
+        <w:rPr>
+          <w:rFonts w:ascii="Consolas" w:hAnsi="Consolas"/>
+          <w:sz w:val="18"/>
+          <w:szCs w:val="18"/>
+          <w:highlight w:val="lightGray"/>
+        </w:rPr>
+        <w:t>rstudio_</w:t>
+      </w:r>
+      <w:proofErr w:type="gramStart"/>
+      <w:r>
+        <w:rPr>
+          <w:rFonts w:ascii="Consolas" w:hAnsi="Consolas"/>
+          <w:sz w:val="18"/>
+          <w:szCs w:val="18"/>
+          <w:highlight w:val="lightGray"/>
+        </w:rPr>
+        <w:t>tvattention:psychscience</w:t>
+      </w:r>
+      <w:proofErr w:type="spellEnd"/>
+      <w:proofErr w:type="gramEnd"/>
     </w:p>
     <w:p>
       <w:pPr>
@@ -31762,6 +33033,7 @@
         </w:rPr>
         <w:t xml:space="preserve">with username </w:t>
       </w:r>
+      <w:proofErr w:type="spellStart"/>
       <w:r>
         <w:rPr>
           <w:rFonts w:ascii="Consolas" w:hAnsi="Consolas"/>
@@ -31770,6 +33042,7 @@
         </w:rPr>
         <w:t>rstudio</w:t>
       </w:r>
+      <w:proofErr w:type="spellEnd"/>
       <w:r>
         <w:rPr>
           <w:sz w:val="22"/>
@@ -31821,8 +33094,20 @@
           <w:sz w:val="18"/>
           <w:szCs w:val="18"/>
         </w:rPr>
-        <w:t xml:space="preserve"> /Code/analysis.r</w:t>
-      </w:r>
+        <w:t xml:space="preserve"> /Code/</w:t>
+      </w:r>
+      <w:proofErr w:type="spellStart"/>
+      <w:proofErr w:type="gramStart"/>
+      <w:r>
+        <w:rPr>
+          <w:rFonts w:ascii="Consolas" w:hAnsi="Consolas"/>
+          <w:sz w:val="18"/>
+          <w:szCs w:val="18"/>
+        </w:rPr>
+        <w:t>analysis.r</w:t>
+      </w:r>
+      <w:proofErr w:type="spellEnd"/>
+      <w:proofErr w:type="gramEnd"/>
       <w:r>
         <w:rPr>
           <w:sz w:val="22"/>
@@ -31859,14 +33144,46 @@
           <w:sz w:val="22"/>
           <w:szCs w:val="22"/>
         </w:rPr>
-        <w:t xml:space="preserve"> by highlighting it all (Ctrl-A or Cmd-A) and then </w:t>
-      </w:r>
+        <w:t xml:space="preserve"> by highlighting it all (Ctrl-A or </w:t>
+      </w:r>
+      <w:proofErr w:type="spellStart"/>
       <w:r>
         <w:rPr>
           <w:sz w:val="22"/>
           <w:szCs w:val="22"/>
         </w:rPr>
-        <w:t>Ctrl-Enter or Cmd-Enter</w:t>
+        <w:t>Cmd</w:t>
+      </w:r>
+      <w:proofErr w:type="spellEnd"/>
+      <w:r>
+        <w:rPr>
+          <w:sz w:val="22"/>
+          <w:szCs w:val="22"/>
+        </w:rPr>
+        <w:t xml:space="preserve">-A) and then </w:t>
+      </w:r>
+      <w:r>
+        <w:rPr>
+          <w:sz w:val="22"/>
+          <w:szCs w:val="22"/>
+        </w:rPr>
+        <w:t xml:space="preserve">Ctrl-Enter or </w:t>
+      </w:r>
+      <w:proofErr w:type="spellStart"/>
+      <w:r>
+        <w:rPr>
+          <w:sz w:val="22"/>
+          <w:szCs w:val="22"/>
+        </w:rPr>
+        <w:t>Cmd</w:t>
+      </w:r>
+      <w:proofErr w:type="spellEnd"/>
+      <w:r>
+        <w:rPr>
+          <w:sz w:val="22"/>
+          <w:szCs w:val="22"/>
+        </w:rPr>
+        <w:t>-Enter</w:t>
       </w:r>
       <w:r>
         <w:rPr>
@@ -32095,8 +33412,19 @@
           <w:szCs w:val="18"/>
           <w:highlight w:val="lightGray"/>
         </w:rPr>
-        <w:t>docker ps</w:t>
-      </w:r>
+        <w:t xml:space="preserve">docker </w:t>
+      </w:r>
+      <w:proofErr w:type="spellStart"/>
+      <w:r>
+        <w:rPr>
+          <w:rFonts w:ascii="Consolas" w:hAnsi="Consolas" w:cstheme="majorHAnsi"/>
+          <w:sz w:val="18"/>
+          <w:szCs w:val="18"/>
+          <w:highlight w:val="lightGray"/>
+        </w:rPr>
+        <w:t>ps</w:t>
+      </w:r>
+      <w:proofErr w:type="spellEnd"/>
     </w:p>
     <w:p>
       <w:pPr>
@@ -32305,6 +33633,7 @@
         </w:rPr>
         <w:t xml:space="preserve">a combination of random words such as </w:t>
       </w:r>
+      <w:proofErr w:type="spellStart"/>
       <w:r>
         <w:rPr>
           <w:rFonts w:ascii="Consolas" w:hAnsi="Consolas"/>
@@ -32313,6 +33642,7 @@
         </w:rPr>
         <w:t>priceless_galois</w:t>
       </w:r>
+      <w:proofErr w:type="spellEnd"/>
       <w:r>
         <w:rPr>
           <w:sz w:val="22"/>
@@ -32320,6 +33650,7 @@
         </w:rPr>
         <w:t xml:space="preserve"> or </w:t>
       </w:r>
+      <w:proofErr w:type="spellStart"/>
       <w:r>
         <w:rPr>
           <w:rFonts w:ascii="Consolas" w:hAnsi="Consolas"/>
@@ -32328,6 +33659,7 @@
         </w:rPr>
         <w:t>competent_ellis</w:t>
       </w:r>
+      <w:proofErr w:type="spellEnd"/>
       <w:r>
         <w:rPr>
           <w:sz w:val="22"/>
@@ -32363,8 +33695,19 @@
           <w:szCs w:val="18"/>
           <w:highlight w:val="lightGray"/>
         </w:rPr>
-        <w:t>docker ps</w:t>
-      </w:r>
+        <w:t xml:space="preserve">docker </w:t>
+      </w:r>
+      <w:proofErr w:type="spellStart"/>
+      <w:r>
+        <w:rPr>
+          <w:rFonts w:ascii="Consolas" w:hAnsi="Consolas" w:cstheme="majorHAnsi"/>
+          <w:sz w:val="18"/>
+          <w:szCs w:val="18"/>
+          <w:highlight w:val="lightGray"/>
+        </w:rPr>
+        <w:t>ps</w:t>
+      </w:r>
+      <w:proofErr w:type="spellEnd"/>
       <w:r>
         <w:rPr>
           <w:sz w:val="22"/>
@@ -32468,7 +33811,15 @@
         <w:rPr>
           <w:rFonts w:ascii="Times New Roman" w:hAnsi="Times New Roman" w:cs="Times New Roman"/>
         </w:rPr>
-        <w:t xml:space="preserve">a Mac you will need to open a new Terminal window, as pressing Ctrl-C in the active Terminal window will </w:t>
+        <w:t>a Mac you will need to open a ne</w:t>
+      </w:r>
+      <w:bookmarkStart w:id="2" w:name="_GoBack"/>
+      <w:bookmarkEnd w:id="2"/>
+      <w:r>
+        <w:rPr>
+          <w:rFonts w:ascii="Times New Roman" w:hAnsi="Times New Roman" w:cs="Times New Roman"/>
+        </w:rPr>
+        <w:t xml:space="preserve">w Terminal window, as pressing Ctrl-C in the active Terminal window will </w:t>
       </w:r>
       <w:r>
         <w:rPr>
@@ -32499,9 +33850,6 @@
         <w:spacing w:after="120"/>
         <w:ind w:left="360" w:hanging="270"/>
         <w:contextualSpacing w:val="0"/>
-        <w:rPr>
-          <w:rFonts w:ascii="Times New Roman" w:hAnsi="Times New Roman" w:cs="Times New Roman"/>
-        </w:rPr>
       </w:pPr>
       <w:r>
         <w:rPr>
@@ -32534,7 +33882,27 @@
           <w:szCs w:val="18"/>
           <w:highlight w:val="lightGray"/>
         </w:rPr>
-        <w:t>cd “c:\Users\Matt\Documents\TVAttention”</w:t>
+        <w:t>cd “c:\Users\Matt\Documents\</w:t>
+      </w:r>
+      <w:proofErr w:type="spellStart"/>
+      <w:r>
+        <w:rPr>
+          <w:rFonts w:ascii="Consolas" w:hAnsi="Consolas" w:cs="Times New Roman"/>
+          <w:sz w:val="18"/>
+          <w:szCs w:val="18"/>
+          <w:highlight w:val="lightGray"/>
+        </w:rPr>
+        <w:t>TVAttention</w:t>
+      </w:r>
+      <w:proofErr w:type="spellEnd"/>
+      <w:r>
+        <w:rPr>
+          <w:rFonts w:ascii="Consolas" w:hAnsi="Consolas" w:cs="Times New Roman"/>
+          <w:sz w:val="18"/>
+          <w:szCs w:val="18"/>
+          <w:highlight w:val="lightGray"/>
+        </w:rPr>
+        <w:t>”</w:t>
       </w:r>
       <w:r>
         <w:rPr>
@@ -32669,6 +34037,8 @@
         <w:contextualSpacing w:val="0"/>
         <w:rPr>
           <w:rFonts w:ascii="Times New Roman" w:hAnsi="Times New Roman" w:cs="Times New Roman"/>
+          <w:sz w:val="28"/>
+          <w:szCs w:val="28"/>
         </w:rPr>
       </w:pPr>
       <w:r>
@@ -32681,20 +34051,10 @@
           <w:szCs w:val="18"/>
           <w:highlight w:val="lightGray"/>
         </w:rPr>
-        <w:t>docker cp CONTAINERID:home/rstudio .</w:t>
-      </w:r>
-      <w:r>
-        <w:rPr>
-          <w:rFonts w:ascii="Times New Roman" w:hAnsi="Times New Roman" w:cs="Times New Roman"/>
-        </w:rPr>
-        <w:t xml:space="preserve"> </w:t>
-      </w:r>
-      <w:r>
-        <w:rPr>
-          <w:rFonts w:ascii="Times New Roman" w:hAnsi="Times New Roman" w:cs="Times New Roman"/>
-        </w:rPr>
-        <w:t xml:space="preserve">For example, </w:t>
-      </w:r>
+        <w:t xml:space="preserve">docker cp </w:t>
+      </w:r>
+      <w:proofErr w:type="spellStart"/>
+      <w:proofErr w:type="gramStart"/>
       <w:r>
         <w:rPr>
           <w:rFonts w:ascii="Consolas" w:hAnsi="Consolas"/>
@@ -32702,8 +34062,91 @@
           <w:szCs w:val="18"/>
           <w:highlight w:val="lightGray"/>
         </w:rPr>
-        <w:t>docker cp b1971e3eea21:home/rstudio</w:t>
-      </w:r>
+        <w:t>CONTAINERID:home</w:t>
+      </w:r>
+      <w:proofErr w:type="spellEnd"/>
+      <w:proofErr w:type="gramEnd"/>
+      <w:r>
+        <w:rPr>
+          <w:rFonts w:ascii="Consolas" w:hAnsi="Consolas"/>
+          <w:sz w:val="18"/>
+          <w:szCs w:val="18"/>
+          <w:highlight w:val="lightGray"/>
+        </w:rPr>
+        <w:t>/</w:t>
+      </w:r>
+      <w:proofErr w:type="spellStart"/>
+      <w:r>
+        <w:rPr>
+          <w:rFonts w:ascii="Consolas" w:hAnsi="Consolas"/>
+          <w:sz w:val="18"/>
+          <w:szCs w:val="18"/>
+          <w:highlight w:val="lightGray"/>
+        </w:rPr>
+        <w:t>rstudio</w:t>
+      </w:r>
+      <w:proofErr w:type="spellEnd"/>
+      <w:r>
+        <w:rPr>
+          <w:rFonts w:ascii="Consolas" w:hAnsi="Consolas"/>
+          <w:sz w:val="18"/>
+          <w:szCs w:val="18"/>
+          <w:highlight w:val="lightGray"/>
+        </w:rPr>
+        <w:t xml:space="preserve"> .</w:t>
+      </w:r>
+      <w:r>
+        <w:rPr>
+          <w:rFonts w:ascii="Times New Roman" w:hAnsi="Times New Roman" w:cs="Times New Roman"/>
+        </w:rPr>
+        <w:t xml:space="preserve"> </w:t>
+      </w:r>
+      <w:r>
+        <w:rPr>
+          <w:rFonts w:ascii="Times New Roman" w:hAnsi="Times New Roman" w:cs="Times New Roman"/>
+        </w:rPr>
+        <w:t xml:space="preserve">For example, </w:t>
+      </w:r>
+      <w:r>
+        <w:rPr>
+          <w:rFonts w:ascii="Consolas" w:hAnsi="Consolas"/>
+          <w:sz w:val="18"/>
+          <w:szCs w:val="18"/>
+          <w:highlight w:val="lightGray"/>
+        </w:rPr>
+        <w:t>docker cp b1971e3eea</w:t>
+      </w:r>
+      <w:proofErr w:type="gramStart"/>
+      <w:r>
+        <w:rPr>
+          <w:rFonts w:ascii="Consolas" w:hAnsi="Consolas"/>
+          <w:sz w:val="18"/>
+          <w:szCs w:val="18"/>
+          <w:highlight w:val="lightGray"/>
+        </w:rPr>
+        <w:t>21:home</w:t>
+      </w:r>
+      <w:proofErr w:type="gramEnd"/>
+      <w:r>
+        <w:rPr>
+          <w:rFonts w:ascii="Consolas" w:hAnsi="Consolas"/>
+          <w:sz w:val="18"/>
+          <w:szCs w:val="18"/>
+          <w:highlight w:val="lightGray"/>
+        </w:rPr>
+        <w:t>/</w:t>
+      </w:r>
+      <w:proofErr w:type="spellStart"/>
+      <w:r>
+        <w:rPr>
+          <w:rFonts w:ascii="Consolas" w:hAnsi="Consolas"/>
+          <w:sz w:val="18"/>
+          <w:szCs w:val="18"/>
+          <w:highlight w:val="lightGray"/>
+        </w:rPr>
+        <w:t>rstudio</w:t>
+      </w:r>
+      <w:proofErr w:type="spellEnd"/>
       <w:r>
         <w:rPr>
           <w:rFonts w:ascii="Consolas" w:hAnsi="Consolas"/>
@@ -32821,11 +34264,6 @@
         <w:docPartUnique/>
       </w:docPartObj>
     </w:sdtPr>
-    <w:sdtEndPr>
-      <w:rPr>
-        <w:rStyle w:val="PageNumber"/>
-      </w:rPr>
-    </w:sdtEndPr>
     <w:sdtContent>
       <w:p>
         <w:pPr>
@@ -32877,11 +34315,6 @@
         <w:docPartUnique/>
       </w:docPartObj>
     </w:sdtPr>
-    <w:sdtEndPr>
-      <w:rPr>
-        <w:rStyle w:val="PageNumber"/>
-      </w:rPr>
-    </w:sdtEndPr>
     <w:sdtContent>
       <w:p>
         <w:pPr>
@@ -32967,7 +34400,23 @@
           <w:sz w:val="22"/>
           <w:szCs w:val="22"/>
         </w:rPr>
-        <w:t xml:space="preserve"> While Christakis et al. (2004) describes this cutpoint of 120 as “</w:t>
+        <w:t xml:space="preserve"> While Christakis et al. (2004) describes this </w:t>
+      </w:r>
+      <w:proofErr w:type="spellStart"/>
+      <w:r>
+        <w:rPr>
+          <w:sz w:val="22"/>
+          <w:szCs w:val="22"/>
+        </w:rPr>
+        <w:t>cutpoint</w:t>
+      </w:r>
+      <w:proofErr w:type="spellEnd"/>
+      <w:r>
+        <w:rPr>
+          <w:sz w:val="22"/>
+          <w:szCs w:val="22"/>
+        </w:rPr>
+        <w:t xml:space="preserve"> of 120 as “</w:t>
       </w:r>
       <w:r>
         <w:rPr>
@@ -32985,8 +34434,9 @@
           <w:sz w:val="22"/>
           <w:szCs w:val="22"/>
         </w:rPr>
-        <w:t>” (p. 709), it is actually</w:t>
-      </w:r>
+        <w:t xml:space="preserve">” (p. 709), it is </w:t>
+      </w:r>
+      <w:proofErr w:type="gramStart"/>
       <w:r>
         <w:rPr>
           <w:rStyle w:val="fontstyle11"/>
@@ -32994,7 +34444,7 @@
           <w:sz w:val="22"/>
           <w:szCs w:val="22"/>
         </w:rPr>
-        <w:t xml:space="preserve"> </w:t>
+        <w:t>actually</w:t>
       </w:r>
       <w:r>
         <w:rPr>
@@ -33003,7 +34453,26 @@
           <w:sz w:val="22"/>
           <w:szCs w:val="22"/>
         </w:rPr>
-        <w:t>1.33 SDs above the mean given that the standardized attention scores were constructed to have a standard deviation of 15.</w:t>
+        <w:t xml:space="preserve"> </w:t>
+      </w:r>
+      <w:r>
+        <w:rPr>
+          <w:rStyle w:val="fontstyle11"/>
+          <w:rFonts w:ascii="Times New Roman" w:hAnsi="Times New Roman"/>
+          <w:sz w:val="22"/>
+          <w:szCs w:val="22"/>
+        </w:rPr>
+        <w:t>1.33</w:t>
+      </w:r>
+      <w:proofErr w:type="gramEnd"/>
+      <w:r>
+        <w:rPr>
+          <w:rStyle w:val="fontstyle11"/>
+          <w:rFonts w:ascii="Times New Roman" w:hAnsi="Times New Roman"/>
+          <w:sz w:val="22"/>
+          <w:szCs w:val="22"/>
+        </w:rPr>
+        <w:t xml:space="preserve"> SDs above the mean given that the standardized attention scores were constructed to have a standard deviation of 15.</w:t>
       </w:r>
     </w:p>
   </w:footnote>
@@ -33061,7 +34530,23 @@
           <w:sz w:val="22"/>
           <w:szCs w:val="22"/>
         </w:rPr>
-        <w:t xml:space="preserve"> We did not adjust for all the covariates in the doubly-robust model</w:t>
+        <w:t xml:space="preserve"> We did not adjust for all the covariates in the </w:t>
+      </w:r>
+      <w:proofErr w:type="gramStart"/>
+      <w:r>
+        <w:rPr>
+          <w:sz w:val="22"/>
+          <w:szCs w:val="22"/>
+        </w:rPr>
+        <w:t>doubly-robust</w:t>
+      </w:r>
+      <w:proofErr w:type="gramEnd"/>
+      <w:r>
+        <w:rPr>
+          <w:sz w:val="22"/>
+          <w:szCs w:val="22"/>
+        </w:rPr>
+        <w:t xml:space="preserve"> model</w:t>
       </w:r>
       <w:r>
         <w:rPr>
@@ -35703,7 +37188,7 @@
 </file>
 
 <file path=customXml/itemProps1.xml><?xml version="1.0" encoding="utf-8"?>
-<ds:datastoreItem xmlns:ds="http://schemas.openxmlformats.org/officeDocument/2006/customXml" ds:itemID="{72C3E119-C038-4117-A1E8-DEB8B9706E3F}">
+<ds:datastoreItem xmlns:ds="http://schemas.openxmlformats.org/officeDocument/2006/customXml" ds:itemID="{12B708AD-6DED-4EA7-93A8-923CB6CAF4C4}">
   <ds:schemaRefs>
     <ds:schemaRef ds:uri="http://schemas.openxmlformats.org/officeDocument/2006/bibliography"/>
   </ds:schemaRefs>

</xml_diff>

<commit_message>
minor edits for resubmission
</commit_message>
<xml_diff>
--- a/Manuscript/Challenging the Link Between Early Childhood Television Exposure and Later Attention Problems.docx
+++ b/Manuscript/Challenging the Link Between Early Childhood Television Exposure and Later Attention Problems.docx
@@ -39,8 +39,6 @@
         <w:spacing w:line="480" w:lineRule="auto"/>
         <w:jc w:val="center"/>
       </w:pPr>
-      <w:bookmarkStart w:id="0" w:name="_GoBack"/>
-      <w:bookmarkEnd w:id="0"/>
     </w:p>
     <w:p>
       <w:pPr>
@@ -220,15 +218,7 @@
         <w:t>attention problems (</w:t>
       </w:r>
       <w:r>
-        <w:t xml:space="preserve">Christakis, Zimmerman, </w:t>
-      </w:r>
-      <w:proofErr w:type="spellStart"/>
-      <w:r>
-        <w:t>DiGiuseppe</w:t>
-      </w:r>
-      <w:proofErr w:type="spellEnd"/>
-      <w:r>
-        <w:t>, &amp; McCarty, 2004)</w:t>
+        <w:t>Christakis, Zimmerman, DiGiuseppe, &amp; McCarty, 2004)</w:t>
       </w:r>
       <w:r>
         <w:t>, which continues to be frequently promoted</w:t>
@@ -283,7 +273,21 @@
         <w:t>w</w:t>
       </w:r>
       <w:r>
-        <w:t xml:space="preserve">e conducted a multiverse analysis to examine </w:t>
+        <w:t xml:space="preserve">e conducted </w:t>
+      </w:r>
+      <w:r>
+        <w:t>two</w:t>
+      </w:r>
+      <w:r>
+        <w:t xml:space="preserve"> multiverse analys</w:t>
+      </w:r>
+      <w:r>
+        <w:t>e</w:t>
+      </w:r>
+      <w:bookmarkStart w:id="0" w:name="_GoBack"/>
+      <w:bookmarkEnd w:id="0"/>
+      <w:r>
+        <w:t xml:space="preserve">s to examine </w:t>
       </w:r>
       <w:r>
         <w:t>whether the</w:t>
@@ -405,11 +409,9 @@
       <w:r>
         <w:t xml:space="preserve"> necessary to reproduce our analysis is available online via </w:t>
       </w:r>
-      <w:proofErr w:type="spellStart"/>
       <w:r>
         <w:t>Github</w:t>
       </w:r>
-      <w:proofErr w:type="spellEnd"/>
       <w:r>
         <w:t xml:space="preserve"> </w:t>
       </w:r>
@@ -450,7 +452,21 @@
         <w:t>.</w:t>
       </w:r>
       <w:r>
-        <w:t xml:space="preserve"> Preprint [link].</w:t>
+        <w:t xml:space="preserve"> Preprint </w:t>
+      </w:r>
+      <w:r>
+        <w:t>[</w:t>
+      </w:r>
+      <w:hyperlink r:id="rId10" w:history="1">
+        <w:r>
+          <w:rPr>
+            <w:rStyle w:val="Hyperlink"/>
+          </w:rPr>
+          <w:t>https://psyarxiv.com/5hd4</w:t>
+        </w:r>
+      </w:hyperlink>
+      <w:r>
+        <w:t>].</w:t>
       </w:r>
     </w:p>
     <w:p>
@@ -526,15 +542,7 @@
         <w:t>can have</w:t>
       </w:r>
       <w:r>
-        <w:t xml:space="preserve"> a broad and deep impact on human lives. In developmental </w:t>
-      </w:r>
-      <w:proofErr w:type="gramStart"/>
-      <w:r>
-        <w:t>psychology in particular, there</w:t>
-      </w:r>
-      <w:proofErr w:type="gramEnd"/>
-      <w:r>
-        <w:t xml:space="preserve"> is a sense of relevance, indeed urgency, to many of its questions: </w:t>
+        <w:t xml:space="preserve"> a broad and deep impact on human lives. In developmental psychology in particular, there is a sense of relevance, indeed urgency, to many of its questions: </w:t>
       </w:r>
       <w:r>
         <w:t>What are the</w:t>
@@ -663,15 +671,7 @@
         <w:t>Christakis, Zi</w:t>
       </w:r>
       <w:r>
-        <w:t xml:space="preserve">mmerman, </w:t>
-      </w:r>
-      <w:proofErr w:type="spellStart"/>
-      <w:r>
-        <w:t>DiGiuseppe</w:t>
-      </w:r>
-      <w:proofErr w:type="spellEnd"/>
-      <w:r>
-        <w:t>, and McCarty (2004</w:t>
+        <w:t>mmerman, DiGiuseppe, and McCarty (2004</w:t>
       </w:r>
       <w:r>
         <w:t>)</w:t>
@@ -787,23 +787,7 @@
         <w:t xml:space="preserve"> </w:t>
       </w:r>
       <w:r>
-        <w:t xml:space="preserve">tested this some years ago, and what we found was that for the more television children watched before age three, the more likely they were to </w:t>
-      </w:r>
-      <w:proofErr w:type="gramStart"/>
-      <w:r>
-        <w:t>actually have</w:t>
-      </w:r>
-      <w:proofErr w:type="gramEnd"/>
-      <w:r>
-        <w:t xml:space="preserve"> attentional problems at school age. Specifically, for each hour that they watched before the age of three, their chances of having attentional problems was increased by about ten percent. </w:t>
-      </w:r>
-      <w:proofErr w:type="gramStart"/>
-      <w:r>
-        <w:t>So</w:t>
-      </w:r>
-      <w:proofErr w:type="gramEnd"/>
-      <w:r>
-        <w:t xml:space="preserve"> a child who watched two hours of TV a day before age three would be twenty percent more likely to have attention problems compared to a child who watched none (</w:t>
+        <w:t>tested this some years ago, and what we found was that for the more television children watched before age three, the more likely they were to actually have attentional problems at school age. Specifically, for each hour that they watched before the age of three, their chances of having attentional problems was increased by about ten percent. So a child who watched two hours of TV a day before age three would be twenty percent more likely to have attention problems compared to a child who watched none (</w:t>
       </w:r>
       <w:r>
         <w:t xml:space="preserve">Christakis, 2011, </w:t>
@@ -904,15 +888,7 @@
         <w:t>the claim,</w:t>
       </w:r>
       <w:r>
-        <w:t xml:space="preserve"> we think it is important to confirm: Is it </w:t>
-      </w:r>
-      <w:proofErr w:type="gramStart"/>
-      <w:r>
-        <w:t>really true</w:t>
-      </w:r>
-      <w:proofErr w:type="gramEnd"/>
-      <w:r>
-        <w:t>?</w:t>
+        <w:t xml:space="preserve"> we think it is important to confirm: Is it really true?</w:t>
       </w:r>
       <w:r>
         <w:t xml:space="preserve"> </w:t>
@@ -937,21 +913,13 @@
         <w:t>justifies</w:t>
       </w:r>
       <w:r>
-        <w:t xml:space="preserve"> </w:t>
-      </w:r>
-      <w:proofErr w:type="gramStart"/>
-      <w:r>
-        <w:t>skepticism</w:t>
+        <w:t xml:space="preserve"> skepticism</w:t>
       </w:r>
       <w:r>
         <w:t>.</w:t>
       </w:r>
       <w:r>
-        <w:t>.</w:t>
-      </w:r>
-      <w:proofErr w:type="gramEnd"/>
-      <w:r>
-        <w:t xml:space="preserve"> A re-analysis of the data set used by Christakis et al. (2004) indicated that the finding was not robust </w:t>
+        <w:t xml:space="preserve">. A re-analysis of the data set used by Christakis et al. (2004) indicated that the finding was not robust </w:t>
       </w:r>
       <w:r>
         <w:t>to</w:t>
@@ -993,32 +961,11 @@
       <w:r>
         <w:t>the direction of effect was unclear (</w:t>
       </w:r>
-      <w:proofErr w:type="spellStart"/>
-      <w:r>
-        <w:t>Nikkelen</w:t>
-      </w:r>
-      <w:proofErr w:type="spellEnd"/>
-      <w:r>
-        <w:t xml:space="preserve">, </w:t>
-      </w:r>
-      <w:proofErr w:type="spellStart"/>
-      <w:r>
-        <w:t>Valkenberg</w:t>
-      </w:r>
-      <w:proofErr w:type="spellEnd"/>
-      <w:r>
-        <w:t>, Huizinga, &amp; Bushman, 2014</w:t>
-      </w:r>
-      <w:r>
-        <w:t xml:space="preserve">; see also </w:t>
-      </w:r>
-      <w:proofErr w:type="spellStart"/>
-      <w:r>
-        <w:t>Kostyrka-Allchorne</w:t>
-      </w:r>
-      <w:proofErr w:type="spellEnd"/>
-      <w:r>
-        <w:t xml:space="preserve">, Cooper, &amp; Simpson, 2017). </w:t>
+      <w:r>
+        <w:t>Nikkelen, Valkenberg, Huizinga, &amp; Bushman, 2014</w:t>
+      </w:r>
+      <w:r>
+        <w:t xml:space="preserve">; see also Kostyrka-Allchorne, Cooper, &amp; Simpson, 2017). </w:t>
       </w:r>
     </w:p>
     <w:p>
@@ -1037,18 +984,10 @@
         <w:t>-year-old claim is worth further examination. However, it is undeniable that the meme</w:t>
       </w:r>
       <w:r>
-        <w:t xml:space="preserve"> regarding the harmfulness of screen time in general, and TV </w:t>
-      </w:r>
-      <w:proofErr w:type="gramStart"/>
-      <w:r>
-        <w:t>watching in particular,</w:t>
-      </w:r>
-      <w:r>
-        <w:t xml:space="preserve"> is</w:t>
-      </w:r>
-      <w:proofErr w:type="gramEnd"/>
-      <w:r>
-        <w:t xml:space="preserve"> still deeply embedded in popular understanding. Using Google search in </w:t>
+        <w:t xml:space="preserve"> regarding the harmfulness of screen time in general, and TV watching in particular,</w:t>
+      </w:r>
+      <w:r>
+        <w:t xml:space="preserve"> is still deeply embedded in popular understanding. Using Google search in </w:t>
       </w:r>
       <w:r>
         <w:t xml:space="preserve">April </w:t>
@@ -1126,15 +1065,7 @@
         <w:t>)</w:t>
       </w:r>
       <w:r>
-        <w:t xml:space="preserve"> during the same time frame the more methodologically sound critique (Foster &amp; Watkins, 2010) had 18 citations and the meta-analysis (</w:t>
-      </w:r>
-      <w:proofErr w:type="spellStart"/>
-      <w:r>
-        <w:t>Nikkelen</w:t>
-      </w:r>
-      <w:proofErr w:type="spellEnd"/>
-      <w:r>
-        <w:t xml:space="preserve"> et al., 2014) had only 38.</w:t>
+        <w:t xml:space="preserve"> during the same time frame the more methodologically sound critique (Foster &amp; Watkins, 2010) had 18 citations and the meta-analysis (Nikkelen et al., 2014) had only 38.</w:t>
       </w:r>
     </w:p>
     <w:p>
@@ -1151,53 +1082,14 @@
       <w:r>
         <w:t>through use of a “multiverse analysis” (</w:t>
       </w:r>
-      <w:proofErr w:type="spellStart"/>
       <w:r>
         <w:t>Silberzahn</w:t>
       </w:r>
-      <w:proofErr w:type="spellEnd"/>
-      <w:r>
-        <w:t xml:space="preserve"> et al. 2017; </w:t>
-      </w:r>
-      <w:proofErr w:type="spellStart"/>
-      <w:r>
-        <w:t>Steegen</w:t>
-      </w:r>
-      <w:proofErr w:type="spellEnd"/>
-      <w:r>
-        <w:t xml:space="preserve">, </w:t>
-      </w:r>
-      <w:proofErr w:type="spellStart"/>
-      <w:r>
-        <w:t>Tuerlinckx</w:t>
-      </w:r>
-      <w:proofErr w:type="spellEnd"/>
-      <w:r>
-        <w:t xml:space="preserve">, Gelman, &amp; </w:t>
-      </w:r>
-      <w:proofErr w:type="spellStart"/>
-      <w:r>
-        <w:t>Vanpaemel</w:t>
-      </w:r>
-      <w:proofErr w:type="spellEnd"/>
-      <w:r>
-        <w:t xml:space="preserve">, 2016; see also </w:t>
-      </w:r>
-      <w:proofErr w:type="spellStart"/>
-      <w:r>
-        <w:t>Orben</w:t>
-      </w:r>
-      <w:proofErr w:type="spellEnd"/>
-      <w:r>
-        <w:t xml:space="preserve">, </w:t>
-      </w:r>
-      <w:proofErr w:type="spellStart"/>
-      <w:r>
-        <w:t>Dienlin</w:t>
-      </w:r>
-      <w:proofErr w:type="spellEnd"/>
-      <w:r>
-        <w:t>, &amp; Przybylski, 2019</w:t>
+      <w:r>
+        <w:t xml:space="preserve"> et al. 2017; Steegen, Tuerlinckx, Gelman, &amp; Vanpaemel, 2016; see also </w:t>
+      </w:r>
+      <w:r>
+        <w:t>Orben, Dienlin, &amp; Przybylski, 2019</w:t>
       </w:r>
       <w:r>
         <w:t>). In any research endeavor, a series of analytic decisions must be made, some of them arbitrary or nearly so</w:t>
@@ -1206,15 +1098,7 @@
         <w:t xml:space="preserve"> </w:t>
       </w:r>
       <w:r>
-        <w:t xml:space="preserve">(King &amp; Zeng, 2007). This series of decisions has been called the “garden of forking paths” (Gelman &amp; </w:t>
-      </w:r>
-      <w:proofErr w:type="spellStart"/>
-      <w:r>
-        <w:t>Loken</w:t>
-      </w:r>
-      <w:proofErr w:type="spellEnd"/>
-      <w:r>
-        <w:t xml:space="preserve">, 2013). </w:t>
+        <w:t xml:space="preserve">(King &amp; Zeng, 2007). This series of decisions has been called the “garden of forking paths” (Gelman &amp; Loken, 2013). </w:t>
       </w:r>
       <w:r>
         <w:t xml:space="preserve">If different paths through the garden lead to </w:t>
@@ -1558,15 +1442,7 @@
         <w:t>a priori</w:t>
       </w:r>
       <w:r>
-        <w:t xml:space="preserve"> method in the literature for determining the appropriate </w:t>
-      </w:r>
-      <w:proofErr w:type="spellStart"/>
-      <w:r>
-        <w:t>cutpoint</w:t>
-      </w:r>
-      <w:proofErr w:type="spellEnd"/>
-      <w:r>
-        <w:t xml:space="preserve">, Christakis et al. (2004) chose a </w:t>
+        <w:t xml:space="preserve"> method in the literature for determining the appropriate cutpoint, Christakis et al. (2004) chose a </w:t>
       </w:r>
       <w:r>
         <w:t xml:space="preserve">score </w:t>
@@ -1623,15 +1499,7 @@
         <w:t xml:space="preserve">the sensitivity of the findings to </w:t>
       </w:r>
       <w:r>
-        <w:t xml:space="preserve">this choice, we systematically varied the </w:t>
-      </w:r>
-      <w:proofErr w:type="spellStart"/>
-      <w:r>
-        <w:t>cutpoint</w:t>
-      </w:r>
-      <w:proofErr w:type="spellEnd"/>
-      <w:r>
-        <w:t xml:space="preserve"> from</w:t>
+        <w:t>this choice, we systematically varied the cutpoint from</w:t>
       </w:r>
       <w:r>
         <w:t xml:space="preserve"> </w:t>
@@ -1643,15 +1511,7 @@
         <w:t>to 130</w:t>
       </w:r>
       <w:r>
-        <w:t xml:space="preserve"> on the standardized outcome and used percentile-equivalent </w:t>
-      </w:r>
-      <w:proofErr w:type="spellStart"/>
-      <w:r>
-        <w:t>cutpoints</w:t>
-      </w:r>
-      <w:proofErr w:type="spellEnd"/>
-      <w:r>
-        <w:t xml:space="preserve"> on the raw outcome. </w:t>
+        <w:t xml:space="preserve"> on the standardized outcome and used percentile-equivalent cutpoints on the raw outcome. </w:t>
       </w:r>
     </w:p>
     <w:p>
@@ -1717,15 +1577,7 @@
         <w:t xml:space="preserve"> variable to be dichotomized</w:t>
       </w:r>
       <w:r>
-        <w:t xml:space="preserve"> and thus eliminate the need to choose a </w:t>
-      </w:r>
-      <w:proofErr w:type="spellStart"/>
-      <w:r>
-        <w:t>cutpoint</w:t>
-      </w:r>
-      <w:proofErr w:type="spellEnd"/>
-      <w:r>
-        <w:t xml:space="preserve">. This allows us to test directly the claim that for each unit change in TV use we would see a change in </w:t>
+        <w:t xml:space="preserve"> and thus eliminate the need to choose a cutpoint. This allows us to test directly the claim that for each unit change in TV use we would see a change in </w:t>
       </w:r>
       <w:r>
         <w:lastRenderedPageBreak/>
@@ -2012,15 +1864,7 @@
         <w:t xml:space="preserve"> </w:t>
       </w:r>
       <w:r>
-        <w:t xml:space="preserve">Choosing </w:t>
-      </w:r>
-      <w:proofErr w:type="spellStart"/>
-      <w:r>
-        <w:t>cutpoints</w:t>
-      </w:r>
-      <w:proofErr w:type="spellEnd"/>
-      <w:r>
-        <w:t xml:space="preserve"> at the extremes </w:t>
+        <w:t xml:space="preserve">Choosing cutpoints at the extremes </w:t>
       </w:r>
       <w:r>
         <w:t>(</w:t>
@@ -2104,13 +1948,8 @@
         <w:t>r</w:t>
       </w:r>
       <w:r>
-        <w:t xml:space="preserve">an analyses using six different </w:t>
-      </w:r>
-      <w:proofErr w:type="spellStart"/>
-      <w:r>
-        <w:t>cutpoints</w:t>
-      </w:r>
-      <w:proofErr w:type="spellEnd"/>
+        <w:t>an analyses using six different cutpoints</w:t>
+      </w:r>
       <w:r>
         <w:t xml:space="preserve"> (see Table 1)</w:t>
       </w:r>
@@ -2146,15 +1985,7 @@
         <w:t xml:space="preserve"> regardless of </w:t>
       </w:r>
       <w:r>
-        <w:t xml:space="preserve">where the </w:t>
-      </w:r>
-      <w:proofErr w:type="spellStart"/>
-      <w:r>
-        <w:t>cutpoint</w:t>
-      </w:r>
-      <w:proofErr w:type="spellEnd"/>
-      <w:r>
-        <w:t xml:space="preserve"> </w:t>
+        <w:t xml:space="preserve">where the cutpoint </w:t>
       </w:r>
       <w:r>
         <w:t>is situated.</w:t>
@@ -2231,154 +2062,147 @@
       <w:r>
         <w:t xml:space="preserve"> (</w:t>
       </w:r>
-      <w:proofErr w:type="spellStart"/>
-      <w:r>
-        <w:t>Imbens</w:t>
-      </w:r>
-      <w:proofErr w:type="spellEnd"/>
+      <w:r>
+        <w:t xml:space="preserve">Imbens </w:t>
+      </w:r>
+      <w:r>
+        <w:t xml:space="preserve">&amp; </w:t>
+      </w:r>
+      <w:r>
+        <w:t>Woolridge</w:t>
+      </w:r>
+      <w:r>
+        <w:t>,</w:t>
+      </w:r>
       <w:r>
         <w:t xml:space="preserve"> </w:t>
       </w:r>
       <w:r>
-        <w:t xml:space="preserve">&amp; </w:t>
-      </w:r>
-      <w:r>
-        <w:t>Woolridge</w:t>
-      </w:r>
-      <w:r>
-        <w:t>,</w:t>
+        <w:t>2009).</w:t>
       </w:r>
       <w:r>
         <w:t xml:space="preserve"> </w:t>
       </w:r>
       <w:r>
-        <w:t>2009).</w:t>
+        <w:t>In IPTW, the propensity scores are used to construct weights</w:t>
+      </w:r>
+      <w:r>
+        <w:t xml:space="preserve"> that</w:t>
+      </w:r>
+      <w:r>
+        <w:t xml:space="preserve"> equalize the distribution of propensity scores between the treatment and control groups – and by implication, also equalize the distribution of all of the covariates that were included in the propensity score model (Guo &amp; Fraser, 2015). Using this method, we could estimate </w:t>
+      </w:r>
+      <w:r>
+        <w:t xml:space="preserve">both the average treatment effect (ATE) and the average treatment effect for the treated (ATT). </w:t>
+      </w:r>
+      <w:r>
+        <w:t>To explore the impact of</w:t>
+      </w:r>
+      <w:r>
+        <w:t xml:space="preserve"> using sampling weights, w</w:t>
+      </w:r>
+      <w:r>
+        <w:t>e r</w:t>
+      </w:r>
+      <w:r>
+        <w:t xml:space="preserve">an analyses </w:t>
+      </w:r>
+      <w:r>
+        <w:t>with and without them</w:t>
+      </w:r>
+      <w:r>
+        <w:t>.</w:t>
       </w:r>
       <w:r>
         <w:t xml:space="preserve"> </w:t>
       </w:r>
       <w:r>
-        <w:t>In IPTW, the propensity scores are used to construct weights</w:t>
-      </w:r>
-      <w:r>
-        <w:t xml:space="preserve"> that</w:t>
-      </w:r>
-      <w:r>
-        <w:t xml:space="preserve"> equalize the distribution of propensity scores between the treatment and control groups – and by implication, also equalize the distribution of all of the covariates that were included in the propensity score model (Guo &amp; Fraser, 2015). Using this method, we could estimate </w:t>
-      </w:r>
-      <w:r>
-        <w:t xml:space="preserve">both the average treatment effect (ATE) and the average treatment effect for the treated (ATT). </w:t>
-      </w:r>
-      <w:r>
-        <w:t>To explore the impact of</w:t>
-      </w:r>
-      <w:r>
-        <w:t xml:space="preserve"> using sampling weights, w</w:t>
-      </w:r>
-      <w:r>
-        <w:t>e r</w:t>
-      </w:r>
-      <w:r>
-        <w:t xml:space="preserve">an analyses </w:t>
-      </w:r>
-      <w:r>
-        <w:t>with and without them</w:t>
+        <w:t>Finally,</w:t>
+      </w:r>
+      <w:r>
+        <w:t xml:space="preserve"> </w:t>
+      </w:r>
+      <w:r>
+        <w:t xml:space="preserve">in each model, </w:t>
+      </w:r>
+      <w:r>
+        <w:t>we</w:t>
+      </w:r>
+      <w:r>
+        <w:t xml:space="preserve"> identified </w:t>
+      </w:r>
+      <w:r>
+        <w:t>the four</w:t>
+      </w:r>
+      <w:r>
+        <w:t xml:space="preserve"> covariates with </w:t>
+      </w:r>
+      <w:r>
+        <w:t xml:space="preserve">the </w:t>
+      </w:r>
+      <w:r>
+        <w:t>largest residual imbalance statistics and gave those covariates an additional regression adjustment</w:t>
       </w:r>
       <w:r>
         <w:t>.</w:t>
       </w:r>
       <w:r>
+        <w:rPr>
+          <w:rStyle w:val="FootnoteReference"/>
+        </w:rPr>
+        <w:footnoteReference w:id="4"/>
+      </w:r>
+      <w:r>
         <w:t xml:space="preserve"> </w:t>
       </w:r>
       <w:r>
-        <w:t>Finally,</w:t>
+        <w:t>This is referred to as a “doubly-robust” strategy</w:t>
+      </w:r>
+      <w:r>
+        <w:t xml:space="preserve"> which o</w:t>
+      </w:r>
+      <w:r>
+        <w:t>ffer</w:t>
+      </w:r>
+      <w:r>
+        <w:t>s</w:t>
+      </w:r>
+      <w:r>
+        <w:t xml:space="preserve"> protection against</w:t>
+      </w:r>
+      <w:r>
+        <w:t xml:space="preserve"> any remaining</w:t>
       </w:r>
       <w:r>
         <w:t xml:space="preserve"> </w:t>
       </w:r>
       <w:r>
-        <w:t xml:space="preserve">in each model, </w:t>
-      </w:r>
-      <w:r>
-        <w:t>we</w:t>
-      </w:r>
-      <w:r>
-        <w:t xml:space="preserve"> identified </w:t>
-      </w:r>
-      <w:r>
-        <w:t>the four</w:t>
-      </w:r>
-      <w:r>
-        <w:t xml:space="preserve"> covariates with </w:t>
-      </w:r>
-      <w:r>
-        <w:t xml:space="preserve">the </w:t>
-      </w:r>
-      <w:r>
-        <w:t>largest residual imbalance statistics and gave those covariates an additional regression adjustment</w:t>
-      </w:r>
-      <w:r>
-        <w:t>.</w:t>
-      </w:r>
-      <w:r>
-        <w:rPr>
-          <w:rStyle w:val="FootnoteReference"/>
-        </w:rPr>
-        <w:footnoteReference w:id="4"/>
+        <w:t>bias due to residual imbalance on the covariates after applying the</w:t>
       </w:r>
       <w:r>
         <w:t xml:space="preserve"> </w:t>
       </w:r>
       <w:r>
-        <w:t>This is referred to as a “doubly-robust” strategy</w:t>
-      </w:r>
-      <w:r>
-        <w:t xml:space="preserve"> which o</w:t>
-      </w:r>
-      <w:r>
-        <w:t>ffer</w:t>
-      </w:r>
-      <w:r>
-        <w:t>s</w:t>
-      </w:r>
-      <w:r>
-        <w:t xml:space="preserve"> protection against</w:t>
-      </w:r>
-      <w:r>
-        <w:t xml:space="preserve"> any remaining</w:t>
+        <w:t>propensity scores</w:t>
+      </w:r>
+      <w:r>
+        <w:t xml:space="preserve"> (</w:t>
+      </w:r>
+      <w:r>
+        <w:t>Guo &amp; Fraser, 2015</w:t>
+      </w:r>
+      <w:r>
+        <w:t>).</w:t>
       </w:r>
       <w:r>
         <w:t xml:space="preserve"> </w:t>
       </w:r>
       <w:r>
-        <w:t>bias due to residual imbalance on the covariates after applying the</w:t>
-      </w:r>
-      <w:r>
-        <w:t xml:space="preserve"> </w:t>
-      </w:r>
-      <w:r>
-        <w:t>propensity scores</w:t>
-      </w:r>
-      <w:r>
-        <w:t xml:space="preserve"> (</w:t>
-      </w:r>
-      <w:r>
-        <w:t>Guo &amp; Fraser, 2015</w:t>
-      </w:r>
-      <w:r>
-        <w:t>).</w:t>
-      </w:r>
-      <w:r>
-        <w:t xml:space="preserve"> </w:t>
-      </w:r>
-      <w:r>
         <w:t xml:space="preserve">We ran analyses both with and without this </w:t>
       </w:r>
-      <w:proofErr w:type="gramStart"/>
       <w:r>
         <w:t>doubly-robust</w:t>
       </w:r>
-      <w:proofErr w:type="gramEnd"/>
       <w:r>
         <w:t xml:space="preserve"> strategy.</w:t>
       </w:r>
@@ -2413,13 +2237,8 @@
       <w:r>
         <w:t xml:space="preserve">generally </w:t>
       </w:r>
-      <w:proofErr w:type="gramStart"/>
-      <w:r>
-        <w:t>sufficient</w:t>
-      </w:r>
-      <w:proofErr w:type="gramEnd"/>
-      <w:r>
-        <w:t xml:space="preserve"> for removing 90% of the confounding bias. Generally, </w:t>
+      <w:r>
+        <w:t xml:space="preserve">sufficient for removing 90% of the confounding bias. Generally, </w:t>
       </w:r>
       <w:r>
         <w:t xml:space="preserve">adding </w:t>
@@ -2950,19 +2769,11 @@
         </w:rPr>
         <w:t xml:space="preserve">ur project’s </w:t>
       </w:r>
-      <w:proofErr w:type="spellStart"/>
       <w:r>
         <w:rPr>
           <w:color w:val="000000" w:themeColor="text1"/>
         </w:rPr>
-        <w:t>Github</w:t>
-      </w:r>
-      <w:proofErr w:type="spellEnd"/>
-      <w:r>
-        <w:rPr>
-          <w:color w:val="000000" w:themeColor="text1"/>
-        </w:rPr>
-        <w:t xml:space="preserve"> page</w:t>
+        <w:t>Github page</w:t>
       </w:r>
       <w:r>
         <w:rPr>
@@ -3489,11 +3300,9 @@
       <w:r>
         <w:t xml:space="preserve">project </w:t>
       </w:r>
-      <w:proofErr w:type="spellStart"/>
       <w:r>
         <w:t>Github</w:t>
       </w:r>
-      <w:proofErr w:type="spellEnd"/>
       <w:r>
         <w:t xml:space="preserve"> page (under “Documentation”) provides a crosswalk from our substantive, conceptual variable names to NLSY alphanumeric variable names. The analysis code is the canonical description of how the variables were constructed and should resolve any vagueness or ambiguity in the preceding description. </w:t>
       </w:r>
@@ -3660,15 +3469,7 @@
         <w:t xml:space="preserve"> Where applicable, all of these were extracted from the first wave of data availability to avoid conditioning on post-treatment variables, since they could have potentially biased our estimates if they were mediators or colliders (</w:t>
       </w:r>
       <w:r>
-        <w:t xml:space="preserve">Montgomery, </w:t>
-      </w:r>
-      <w:proofErr w:type="spellStart"/>
-      <w:r>
-        <w:t>Nyhan</w:t>
-      </w:r>
-      <w:proofErr w:type="spellEnd"/>
-      <w:r>
-        <w:t>,</w:t>
+        <w:t>Montgomery, Nyhan,</w:t>
       </w:r>
       <w:r>
         <w:t xml:space="preserve"> &amp; Torres, 2018; Rohrer, 2018).</w:t>
@@ -3713,15 +3514,7 @@
         <w:t>be</w:t>
       </w:r>
       <w:r>
-        <w:t xml:space="preserve"> confounders for TV use and childhood attention. We added family income, the partner or spouse’s highest level of educational attainment, an indicator variable for low birth weight (less than 2500 grams or 5 </w:t>
-      </w:r>
-      <w:proofErr w:type="spellStart"/>
-      <w:r>
-        <w:t>lbs</w:t>
-      </w:r>
-      <w:proofErr w:type="spellEnd"/>
-      <w:r>
-        <w:t xml:space="preserve"> 8 oz), </w:t>
+        <w:t xml:space="preserve"> confounders for TV use and childhood attention. We added family income, the partner or spouse’s highest level of educational attainment, an indicator variable for low birth weight (less than 2500 grams or 5 lbs 8 oz), </w:t>
       </w:r>
       <w:r>
         <w:t xml:space="preserve">child temperament, </w:t>
@@ -3791,15 +3584,7 @@
         <w:t>But we also</w:t>
       </w:r>
       <w:r>
-        <w:t xml:space="preserve"> expected a moderate degree of stability over time in these constructs (Lovibond, 1998; </w:t>
-      </w:r>
-      <w:proofErr w:type="spellStart"/>
-      <w:r>
-        <w:t>Trzesniewski</w:t>
-      </w:r>
-      <w:proofErr w:type="spellEnd"/>
-      <w:r>
-        <w:t>, Donnellan, &amp; Robins, 2003), which may ameliorate some concern about the timing of their measurement. We hope that including these covariates reduced</w:t>
+        <w:t xml:space="preserve"> expected a moderate degree of stability over time in these constructs (Lovibond, 1998; Trzesniewski, Donnellan, &amp; Robins, 2003), which may ameliorate some concern about the timing of their measurement. We hope that including these covariates reduced</w:t>
       </w:r>
       <w:r>
         <w:t xml:space="preserve"> the</w:t>
@@ -3826,15 +3611,7 @@
         <w:t>(</w:t>
       </w:r>
       <w:r>
-        <w:t xml:space="preserve">Westfall &amp; </w:t>
-      </w:r>
-      <w:proofErr w:type="spellStart"/>
-      <w:r>
-        <w:t>Yarkoni</w:t>
-      </w:r>
-      <w:proofErr w:type="spellEnd"/>
-      <w:r>
-        <w:t>, 2016</w:t>
+        <w:t>Westfall &amp; Yarkoni, 2016</w:t>
       </w:r>
       <w:r>
         <w:t>).</w:t>
@@ -3871,23 +3648,7 @@
         <w:t xml:space="preserve">Sullivan et al. 2015). In addition, </w:t>
       </w:r>
       <w:r>
-        <w:t xml:space="preserve">parents’ perception of infants’ energy level (Nabi &amp; </w:t>
-      </w:r>
-      <w:proofErr w:type="spellStart"/>
-      <w:r>
-        <w:t>Krcmar</w:t>
-      </w:r>
-      <w:proofErr w:type="spellEnd"/>
-      <w:r>
-        <w:t>, 2016), poor self-regulation (</w:t>
-      </w:r>
-      <w:proofErr w:type="spellStart"/>
-      <w:r>
-        <w:t>Radesky</w:t>
-      </w:r>
-      <w:proofErr w:type="spellEnd"/>
-      <w:r>
-        <w:t xml:space="preserve"> et al., 2014), and fussiness (Thompson et al., 2013) all predict TV use, suggesting that parents may be showing TV to infants as a way to manage their difficult temperaments. In short, we suspected that relations between early television and later attention problems, to the extent that they exist, might be driven by their shared connection to early attention problems (as reflected in temperament).</w:t>
+        <w:t>parents’ perception of infants’ energy level (Nabi &amp; Krcmar, 2016), poor self-regulation (Radesky et al., 2014), and fussiness (Thompson et al., 2013) all predict TV use, suggesting that parents may be showing TV to infants as a way to manage their difficult temperaments. In short, we suspected that relations between early television and later attention problems, to the extent that they exist, might be driven by their shared connection to early attention problems (as reflected in temperament).</w:t>
       </w:r>
       <w:r>
         <w:t xml:space="preserve"> </w:t>
@@ -4027,7 +3788,6 @@
       <w:r>
         <w:t xml:space="preserve"> and three years of </w:t>
       </w:r>
-      <w:proofErr w:type="gramStart"/>
       <w:r>
         <w:t>age</w:t>
       </w:r>
@@ -4037,7 +3797,6 @@
       <w:r>
         <w:t xml:space="preserve"> and</w:t>
       </w:r>
-      <w:proofErr w:type="gramEnd"/>
       <w:r>
         <w:t xml:space="preserve"> incorporated the two different sets of covariates designated above. Additional features specific to each model are described in the </w:t>
       </w:r>
@@ -4107,11 +3866,9 @@
       <w:r>
         <w:t xml:space="preserve"> </w:t>
       </w:r>
-      <w:proofErr w:type="spellStart"/>
       <w:r>
         <w:t>cutpoint</w:t>
       </w:r>
-      <w:proofErr w:type="spellEnd"/>
       <w:r>
         <w:t xml:space="preserve"> </w:t>
       </w:r>
@@ -4130,32 +3887,14 @@
       <w:r>
         <w:t xml:space="preserve"> were to this </w:t>
       </w:r>
-      <w:proofErr w:type="gramStart"/>
       <w:r>
         <w:t>particular</w:t>
       </w:r>
       <w:r>
-        <w:t xml:space="preserve"> </w:t>
-      </w:r>
-      <w:proofErr w:type="spellStart"/>
-      <w:r>
-        <w:t>cutpoint</w:t>
-      </w:r>
-      <w:proofErr w:type="spellEnd"/>
-      <w:proofErr w:type="gramEnd"/>
-      <w:r>
-        <w:t>, w</w:t>
-      </w:r>
-      <w:r>
-        <w:t xml:space="preserve">e defined multiple dichotomous outcome variables by varying the standardized attention </w:t>
-      </w:r>
-      <w:proofErr w:type="spellStart"/>
-      <w:r>
-        <w:t>cutpoint</w:t>
-      </w:r>
-      <w:proofErr w:type="spellEnd"/>
-      <w:r>
-        <w:t xml:space="preserve"> from </w:t>
+        <w:t xml:space="preserve"> cutpoint, w</w:t>
+      </w:r>
+      <w:r>
+        <w:t xml:space="preserve">e defined multiple dichotomous outcome variables by varying the standardized attention cutpoint from </w:t>
       </w:r>
       <w:r>
         <w:t xml:space="preserve">110 </w:t>
@@ -4204,15 +3943,7 @@
         <w:t>used</w:t>
       </w:r>
       <w:r>
-        <w:t xml:space="preserve"> </w:t>
-      </w:r>
-      <w:proofErr w:type="spellStart"/>
-      <w:r>
-        <w:t>cutpoints</w:t>
-      </w:r>
-      <w:proofErr w:type="spellEnd"/>
-      <w:r>
-        <w:t xml:space="preserve"> on the raw attention </w:t>
+        <w:t xml:space="preserve"> cutpoints on the raw attention </w:t>
       </w:r>
       <w:r>
         <w:t>measure</w:t>
@@ -4289,21 +4020,8 @@
         <w:t xml:space="preserve"> (</w:t>
       </w:r>
       <w:r>
-        <w:t xml:space="preserve">van </w:t>
-      </w:r>
-      <w:proofErr w:type="spellStart"/>
-      <w:r>
-        <w:t>Buuren</w:t>
-      </w:r>
-      <w:proofErr w:type="spellEnd"/>
-      <w:r>
-        <w:t xml:space="preserve"> &amp; </w:t>
-      </w:r>
-      <w:proofErr w:type="spellStart"/>
-      <w:r>
-        <w:t>Groothuis-Oudshoorn</w:t>
-      </w:r>
-      <w:proofErr w:type="spellEnd"/>
+        <w:t>van Buuren &amp; Groothuis-Oudshoorn</w:t>
+      </w:r>
       <w:r>
         <w:t xml:space="preserve">, 2011) </w:t>
       </w:r>
@@ -4335,13 +4053,8 @@
         <w:t>336 models [</w:t>
       </w:r>
       <w:r>
-        <w:t xml:space="preserve">21 (attention </w:t>
-      </w:r>
-      <w:proofErr w:type="spellStart"/>
-      <w:r>
-        <w:t>cutpoints</w:t>
-      </w:r>
-      <w:proofErr w:type="spellEnd"/>
+        <w:t>21 (attention cutpoints</w:t>
+      </w:r>
       <w:r>
         <w:t>) x 2 (outcomes) x 2 (TV ages) x 2 (covariate sets) x 2 (sample weights)</w:t>
       </w:r>
@@ -4361,15 +4074,7 @@
         <w:t>168 models [</w:t>
       </w:r>
       <w:r>
-        <w:t xml:space="preserve">21 (attention </w:t>
-      </w:r>
-      <w:proofErr w:type="spellStart"/>
-      <w:r>
-        <w:t>cutpoints</w:t>
-      </w:r>
-      <w:proofErr w:type="spellEnd"/>
-      <w:r>
-        <w:t>) x 2 (outcomes) x 2 (TV ages) x 2 (covariate sets)</w:t>
+        <w:t>21 (attention cutpoints) x 2 (outcomes) x 2 (TV ages) x 2 (covariate sets)</w:t>
       </w:r>
       <w:r>
         <w:t>],</w:t>
@@ -4387,15 +4092,7 @@
         <w:t xml:space="preserve"> models</w:t>
       </w:r>
       <w:r>
-        <w:t>. However, because of sparseness on the attention outcome (particularly the raw version), frequently the imposition of two adjacent cutoffs (</w:t>
-      </w:r>
-      <w:proofErr w:type="spellStart"/>
-      <w:r>
-        <w:t>e.g</w:t>
-      </w:r>
-      <w:proofErr w:type="spellEnd"/>
-      <w:r>
-        <w:t xml:space="preserve">, 121 and 122) would produce identical categorizations of the outcome and therefore redundant results. After purging these redundancies, we were left with </w:t>
+        <w:t xml:space="preserve">. However, because of sparseness on the attention outcome (particularly the raw version), frequently the imposition of two adjacent cutoffs (e.g, 121 and 122) would produce identical categorizations of the outcome and therefore redundant results. After purging these redundancies, we were left with </w:t>
       </w:r>
       <w:r>
         <w:t>200</w:t>
@@ -4621,16 +4318,11 @@
       <w:r>
         <w:t xml:space="preserve"> </w:t>
       </w:r>
-      <w:proofErr w:type="spellStart"/>
       <w:r>
         <w:t>cutpoint</w:t>
       </w:r>
       <w:r>
-        <w:t>s</w:t>
-      </w:r>
-      <w:proofErr w:type="spellEnd"/>
-      <w:r>
-        <w:t xml:space="preserve"> </w:t>
+        <w:t xml:space="preserve">s </w:t>
       </w:r>
       <w:r>
         <w:t>to define</w:t>
@@ -5041,15 +4733,7 @@
         <w:ind w:firstLine="720"/>
       </w:pPr>
       <w:r>
-        <w:t xml:space="preserve">Where possible, we ran analyses with and without a </w:t>
-      </w:r>
-      <w:proofErr w:type="gramStart"/>
-      <w:r>
-        <w:t>doubly-robust</w:t>
-      </w:r>
-      <w:proofErr w:type="gramEnd"/>
-      <w:r>
-        <w:t xml:space="preserve"> strategy, with and without sampling weights, and for both the ATT and the ATE.</w:t>
+        <w:t>Where possible, we ran analyses with and without a doubly-robust strategy, with and without sampling weights, and for both the ATT and the ATE.</w:t>
       </w:r>
       <w:r>
         <w:t xml:space="preserve"> </w:t>
@@ -5077,29 +4761,13 @@
         <w:t>6</w:t>
       </w:r>
       <w:r>
-        <w:t xml:space="preserve">, Ridgeway, McCaffrey, </w:t>
-      </w:r>
-      <w:proofErr w:type="spellStart"/>
-      <w:r>
-        <w:t>Morral</w:t>
-      </w:r>
-      <w:proofErr w:type="spellEnd"/>
-      <w:r>
-        <w:t xml:space="preserve">, Griffin, </w:t>
+        <w:t xml:space="preserve">, Ridgeway, McCaffrey, Morral, Griffin, </w:t>
       </w:r>
       <w:r>
         <w:t>&amp;</w:t>
       </w:r>
       <w:r>
-        <w:t xml:space="preserve"> </w:t>
-      </w:r>
-      <w:proofErr w:type="spellStart"/>
-      <w:r>
-        <w:t>Burgette</w:t>
-      </w:r>
-      <w:proofErr w:type="spellEnd"/>
-      <w:r>
-        <w:t>, 2017) to estimate the propensity scores, using bagging and cross-validation to prevent overfitting. Missing data on covariates is handled automatically by the classification tree approach</w:t>
+        <w:t xml:space="preserve"> Burgette, 2017) to estimate the propensity scores, using bagging and cross-validation to prevent overfitting. Missing data on covariates is handled automatically by the classification tree approach</w:t>
       </w:r>
       <w:r>
         <w:t>, in that the missingness is treated as informative and propensity scores can be estimated for cases with missing covariate values.</w:t>
@@ -5141,15 +4809,7 @@
         <w:t>[</w:t>
       </w:r>
       <w:r>
-        <w:t xml:space="preserve">6 (TV </w:t>
-      </w:r>
-      <w:proofErr w:type="spellStart"/>
-      <w:r>
-        <w:t>cutpoints</w:t>
-      </w:r>
-      <w:proofErr w:type="spellEnd"/>
-      <w:r>
-        <w:t>) x 2 (outcomes</w:t>
+        <w:t>6 (TV cutpoints) x 2 (outcomes</w:t>
       </w:r>
       <w:r>
         <w:t xml:space="preserve">: raw vs. </w:t>
@@ -5251,29 +4911,13 @@
         <w:t>[</w:t>
       </w:r>
       <w:r>
-        <w:t xml:space="preserve">five different numbers of strata (4, 5, 6, 7, or 8), which were fully crossed with 6 (TV </w:t>
-      </w:r>
-      <w:proofErr w:type="spellStart"/>
-      <w:r>
-        <w:t>cutpoints</w:t>
-      </w:r>
-      <w:proofErr w:type="spellEnd"/>
-      <w:r>
-        <w:t>) x 2 (outcomes) x 2 (TV ages) x 2 (covariate sets)</w:t>
+        <w:t>five different numbers of strata (4, 5, 6, 7, or 8), which were fully crossed with 6 (TV cutpoints) x 2 (outcomes) x 2 (TV ages) x 2 (covariate sets)</w:t>
       </w:r>
       <w:r>
         <w:t>]</w:t>
       </w:r>
       <w:r>
-        <w:t xml:space="preserve">. Neither sample weights nor the </w:t>
-      </w:r>
-      <w:proofErr w:type="gramStart"/>
-      <w:r>
-        <w:t>doubly-robust</w:t>
-      </w:r>
-      <w:proofErr w:type="gramEnd"/>
-      <w:r>
-        <w:t xml:space="preserve"> approach could be implemented in the stratification models, nor could </w:t>
+        <w:t xml:space="preserve">. Neither sample weights nor the doubly-robust approach could be implemented in the stratification models, nor could </w:t>
       </w:r>
       <w:r>
         <w:t>these models estimate the average treatment effect for the treated</w:t>
@@ -5287,7 +4931,6 @@
       <w:r>
         <w:t xml:space="preserve">We used the </w:t>
       </w:r>
-      <w:proofErr w:type="spellStart"/>
       <w:r>
         <w:rPr>
           <w:i/>
@@ -5295,25 +4938,8 @@
         </w:rPr>
         <w:t>PSAgraphics</w:t>
       </w:r>
-      <w:proofErr w:type="spellEnd"/>
-      <w:r>
-        <w:t xml:space="preserve"> package (v 2.1.1; </w:t>
-      </w:r>
-      <w:proofErr w:type="spellStart"/>
-      <w:r>
-        <w:t>Helmreich</w:t>
-      </w:r>
-      <w:proofErr w:type="spellEnd"/>
-      <w:r>
-        <w:t xml:space="preserve"> &amp; </w:t>
-      </w:r>
-      <w:proofErr w:type="spellStart"/>
-      <w:r>
-        <w:t>Pruzek</w:t>
-      </w:r>
-      <w:proofErr w:type="spellEnd"/>
-      <w:r>
-        <w:t>, 2009) to perform the stratified analysis</w:t>
+      <w:r>
+        <w:t xml:space="preserve"> package (v 2.1.1; Helmreich &amp; Pruzek, 2009) to perform the stratified analysis</w:t>
       </w:r>
       <w:r>
         <w:t>,</w:t>
@@ -5439,11 +5065,9 @@
       <w:r>
         <w:t xml:space="preserve"> in this paper. However, the </w:t>
       </w:r>
-      <w:proofErr w:type="spellStart"/>
       <w:r>
         <w:t>Github</w:t>
       </w:r>
-      <w:proofErr w:type="spellEnd"/>
       <w:r>
         <w:t xml:space="preserve"> repository “Results” directory contains a </w:t>
       </w:r>
@@ -5470,15 +5094,7 @@
         <w:t>2</w:t>
       </w:r>
       <w:r>
-        <w:t xml:space="preserve">; </w:t>
-      </w:r>
-      <w:proofErr w:type="spellStart"/>
-      <w:r>
-        <w:t>Hlavac</w:t>
-      </w:r>
-      <w:proofErr w:type="spellEnd"/>
-      <w:r>
-        <w:t>, 2015).</w:t>
+        <w:t>; Hlavac, 2015).</w:t>
       </w:r>
       <w:r>
         <w:t xml:space="preserve"> </w:t>
@@ -5527,11 +5143,9 @@
       <w:r>
         <w:t xml:space="preserve">The </w:t>
       </w:r>
-      <w:proofErr w:type="spellStart"/>
       <w:r>
         <w:t>Github</w:t>
       </w:r>
-      <w:proofErr w:type="spellEnd"/>
       <w:r>
         <w:t xml:space="preserve"> site contains descriptive statistics specific to each of the </w:t>
       </w:r>
@@ -6099,11 +5713,9 @@
       <w:r>
         <w:t xml:space="preserve">attention </w:t>
       </w:r>
-      <w:proofErr w:type="spellStart"/>
       <w:r>
         <w:t>cutpoint</w:t>
       </w:r>
-      <w:proofErr w:type="spellEnd"/>
       <w:r>
         <w:t xml:space="preserve"> and other features of the analysis</w:t>
       </w:r>
@@ -6134,13 +5746,8 @@
       <w:r>
         <w:t xml:space="preserve">standardized attention </w:t>
       </w:r>
-      <w:proofErr w:type="spellStart"/>
-      <w:r>
-        <w:t>cutpoints</w:t>
-      </w:r>
-      <w:proofErr w:type="spellEnd"/>
-      <w:r>
-        <w:t xml:space="preserve"> of </w:t>
+      <w:r>
+        <w:t xml:space="preserve">cutpoints of </w:t>
       </w:r>
       <w:r>
         <w:t>11</w:t>
@@ -6364,15 +5971,7 @@
         <w:t xml:space="preserve">. </w:t>
       </w:r>
       <w:r>
-        <w:t xml:space="preserve">Further, we note that we were not able to exactly replicate the values reported by </w:t>
-      </w:r>
-      <w:proofErr w:type="spellStart"/>
-      <w:r>
-        <w:t>Chrisakis</w:t>
-      </w:r>
-      <w:proofErr w:type="spellEnd"/>
-      <w:r>
-        <w:t xml:space="preserve"> at al. (2004) under putatively identical models. </w:t>
+        <w:t xml:space="preserve">Further, we note that we were not able to exactly replicate the values reported by Chrisakis at al. (2004) under putatively identical models. </w:t>
       </w:r>
       <w:r>
         <w:t xml:space="preserve">Using the standardized attention outcome with a 120 cutoff, the original covariate set, listwise deletion, and sample weights, we estimated </w:t>
@@ -6753,15 +6352,7 @@
         <w:t>,</w:t>
       </w:r>
       <w:r>
-        <w:t xml:space="preserve"> all their estimates were in the ‘wrong’ direction (</w:t>
-      </w:r>
-      <w:proofErr w:type="spellStart"/>
-      <w:r>
-        <w:t>e.g</w:t>
-      </w:r>
-      <w:proofErr w:type="spellEnd"/>
-      <w:r>
-        <w:t xml:space="preserve">, TV helps attention). </w:t>
+        <w:t xml:space="preserve"> all their estimates were in the ‘wrong’ direction (e.g, TV helps attention). </w:t>
       </w:r>
     </w:p>
     <w:p>
@@ -6801,15 +6392,7 @@
         <w:t xml:space="preserve"> </w:t>
       </w:r>
       <w:r>
-        <w:t xml:space="preserve">Note that the effect sizes for models using different TV </w:t>
-      </w:r>
-      <w:proofErr w:type="spellStart"/>
-      <w:r>
-        <w:t>cutpoints</w:t>
-      </w:r>
-      <w:proofErr w:type="spellEnd"/>
-      <w:r>
-        <w:t xml:space="preserve"> to define the </w:t>
+        <w:t xml:space="preserve">Note that the effect sizes for models using different TV cutpoints to define the </w:t>
       </w:r>
       <w:r>
         <w:t xml:space="preserve">virtual ‘treatment’ and ‘control’ groups are not </w:t>
@@ -7021,13 +6604,8 @@
       <w:r>
         <w:t xml:space="preserve">these </w:t>
       </w:r>
-      <w:proofErr w:type="spellStart"/>
-      <w:r>
-        <w:t>cutpoints</w:t>
-      </w:r>
-      <w:proofErr w:type="spellEnd"/>
-      <w:r>
-        <w:t>. The highest rate</w:t>
+      <w:r>
+        <w:t>cutpoints. The highest rate</w:t>
       </w:r>
       <w:r>
         <w:t>s</w:t>
@@ -7335,15 +6913,7 @@
         <w:t xml:space="preserve">results varied </w:t>
       </w:r>
       <w:r>
-        <w:t xml:space="preserve">over the TV </w:t>
-      </w:r>
-      <w:proofErr w:type="spellStart"/>
-      <w:r>
-        <w:t>cutpoint</w:t>
-      </w:r>
-      <w:proofErr w:type="spellEnd"/>
-      <w:r>
-        <w:t xml:space="preserve"> used to define the ‘treatment’ and ‘control’ groups. </w:t>
+        <w:t xml:space="preserve">over the TV cutpoint used to define the ‘treatment’ and ‘control’ groups. </w:t>
       </w:r>
       <w:r>
         <w:t xml:space="preserve">Only 2/324 (0.6%) of the models measuring TV exposure at age ~1.5 produced significant results, whereas </w:t>
@@ -7530,13 +7100,8 @@
       <w:r>
         <w:t xml:space="preserve">. </w:t>
       </w:r>
-      <w:proofErr w:type="gramStart"/>
-      <w:r>
-        <w:t>Thus</w:t>
-      </w:r>
-      <w:proofErr w:type="gramEnd"/>
-      <w:r>
-        <w:t xml:space="preserve"> our conclusion is that </w:t>
+      <w:r>
+        <w:t xml:space="preserve">Thus our conclusion is that </w:t>
       </w:r>
       <w:r>
         <w:t>the</w:t>
@@ -7772,15 +7337,7 @@
         <w:t xml:space="preserve">revealed that the likelihood of significance </w:t>
       </w:r>
       <w:r>
-        <w:t xml:space="preserve">varied across TV </w:t>
-      </w:r>
-      <w:proofErr w:type="spellStart"/>
-      <w:r>
-        <w:t>cutpoints</w:t>
-      </w:r>
-      <w:proofErr w:type="spellEnd"/>
-      <w:r>
-        <w:t>, as shown by Table 3</w:t>
+        <w:t>varied across TV cutpoints, as shown by Table 3</w:t>
       </w:r>
       <w:r>
         <w:t>. The</w:t>
@@ -7813,18 +7370,10 @@
         <w:t>th</w:t>
       </w:r>
       <w:r>
-        <w:t xml:space="preserve"> percentile </w:t>
-      </w:r>
-      <w:proofErr w:type="spellStart"/>
-      <w:r>
-        <w:t>cutpoint</w:t>
-      </w:r>
-      <w:r>
-        <w:t>s</w:t>
-      </w:r>
-      <w:proofErr w:type="spellEnd"/>
-      <w:r>
-        <w:t xml:space="preserve"> (2.86 and 3.43 hours of TV per day, respectively)</w:t>
+        <w:t xml:space="preserve"> percentile cutpoint</w:t>
+      </w:r>
+      <w:r>
+        <w:t>s (2.86 and 3.43 hours of TV per day, respectively)</w:t>
       </w:r>
       <w:r>
         <w:t xml:space="preserve"> for the models </w:t>
@@ -7845,15 +7394,7 @@
         <w:t>Figure 4 displays a magnified view of the nonlinear ‘wiggle’ and</w:t>
       </w:r>
       <w:r>
-        <w:t xml:space="preserve"> indicates how the various TV percentile </w:t>
-      </w:r>
-      <w:proofErr w:type="spellStart"/>
-      <w:r>
-        <w:t>cutpoints</w:t>
-      </w:r>
-      <w:proofErr w:type="spellEnd"/>
-      <w:r>
-        <w:t xml:space="preserve"> for these models </w:t>
+        <w:t xml:space="preserve"> indicates how the various TV percentile cutpoints for these models </w:t>
       </w:r>
       <w:r>
         <w:t xml:space="preserve">aligned with </w:t>
@@ -7880,13 +7421,8 @@
         <w:t>th</w:t>
       </w:r>
       <w:r>
-        <w:t xml:space="preserve"> percentile </w:t>
-      </w:r>
-      <w:proofErr w:type="spellStart"/>
-      <w:r>
-        <w:t>cutpoints</w:t>
-      </w:r>
-      <w:proofErr w:type="spellEnd"/>
+        <w:t xml:space="preserve"> percentile cutpoints</w:t>
+      </w:r>
       <w:r>
         <w:t>, which had the highest significance rate</w:t>
       </w:r>
@@ -7963,15 +7499,7 @@
         <w:t>2</w:t>
       </w:r>
       <w:r>
-        <w:t xml:space="preserve"> and Table 4, the significance of these models was strongly related to the attention </w:t>
-      </w:r>
-      <w:proofErr w:type="spellStart"/>
-      <w:r>
-        <w:t>cutpoint</w:t>
-      </w:r>
-      <w:proofErr w:type="spellEnd"/>
-      <w:r>
-        <w:t xml:space="preserve"> </w:t>
+        <w:t xml:space="preserve"> and Table 4, the significance of these models was strongly related to the attention cutpoint </w:t>
       </w:r>
       <w:r>
         <w:t>defin</w:t>
@@ -7986,15 +7514,7 @@
         <w:t xml:space="preserve"> the ‘normal’ and ‘problematic’ attention groups. </w:t>
       </w:r>
       <w:r>
-        <w:t xml:space="preserve">We believe that higher </w:t>
-      </w:r>
-      <w:proofErr w:type="spellStart"/>
-      <w:r>
-        <w:t>cutpoints</w:t>
-      </w:r>
-      <w:proofErr w:type="spellEnd"/>
-      <w:r>
-        <w:t xml:space="preserve"> in these models </w:t>
+        <w:t xml:space="preserve">We believe that higher cutpoints in these models </w:t>
       </w:r>
       <w:r>
         <w:t xml:space="preserve">magnify </w:t>
@@ -8033,15 +7553,7 @@
         <w:t xml:space="preserve">) </w:t>
       </w:r>
       <w:r>
-        <w:t xml:space="preserve">for twelve different attention </w:t>
-      </w:r>
-      <w:proofErr w:type="spellStart"/>
-      <w:r>
-        <w:t>cutpoints</w:t>
-      </w:r>
-      <w:proofErr w:type="spellEnd"/>
-      <w:r>
-        <w:t>.</w:t>
+        <w:t>for twelve different attention cutpoints.</w:t>
       </w:r>
       <w:r>
         <w:t xml:space="preserve"> The nonlinearity can be easily observed in the pattern of dots</w:t>
@@ -8072,13 +7584,8 @@
         <w:t>of a logistic regression model</w:t>
       </w:r>
       <w:r>
-        <w:t xml:space="preserve"> using that </w:t>
-      </w:r>
-      <w:proofErr w:type="spellStart"/>
-      <w:r>
-        <w:t>cutpoint</w:t>
-      </w:r>
-      <w:proofErr w:type="spellEnd"/>
+        <w:t xml:space="preserve"> using that cutpoint</w:t>
+      </w:r>
       <w:r>
         <w:t xml:space="preserve">. The </w:t>
       </w:r>
@@ -8136,15 +7643,7 @@
         <w:t xml:space="preserve">, making them more consistent with a linear trend. </w:t>
       </w:r>
       <w:r>
-        <w:t xml:space="preserve">As the </w:t>
-      </w:r>
-      <w:proofErr w:type="spellStart"/>
-      <w:r>
-        <w:t>cutpoint</w:t>
-      </w:r>
-      <w:proofErr w:type="spellEnd"/>
-      <w:r>
-        <w:t xml:space="preserve"> surpasses 120, the </w:t>
+        <w:t xml:space="preserve">As the cutpoint surpasses 120, the </w:t>
       </w:r>
       <w:r>
         <w:rPr>
@@ -8157,15 +7656,7 @@
         <w:t>-value for</w:t>
       </w:r>
       <w:r>
-        <w:t xml:space="preserve"> the slope becomes significant and remains so through the highest </w:t>
-      </w:r>
-      <w:proofErr w:type="spellStart"/>
-      <w:r>
-        <w:t>cutpoint</w:t>
-      </w:r>
-      <w:proofErr w:type="spellEnd"/>
-      <w:r>
-        <w:t xml:space="preserve"> examined. This pattern is </w:t>
+        <w:t xml:space="preserve"> the slope becomes significant and remains so through the highest cutpoint examined. This pattern is </w:t>
       </w:r>
       <w:r>
         <w:t>consistent with the results of the logistic models.</w:t>
@@ -8366,13 +7857,8 @@
         <w:t>th</w:t>
       </w:r>
       <w:r>
-        <w:t xml:space="preserve"> percentile TV </w:t>
-      </w:r>
-      <w:proofErr w:type="spellStart"/>
-      <w:r>
-        <w:t>cutpoints</w:t>
-      </w:r>
-      <w:proofErr w:type="spellEnd"/>
+        <w:t xml:space="preserve"> percentile TV cutpoints</w:t>
+      </w:r>
       <w:r>
         <w:t xml:space="preserve">, </w:t>
       </w:r>
@@ -8395,15 +7881,7 @@
         <w:t xml:space="preserve">. </w:t>
       </w:r>
       <w:r>
-        <w:t xml:space="preserve">An effect </w:t>
-      </w:r>
-      <w:proofErr w:type="gramStart"/>
-      <w:r>
-        <w:t>size</w:t>
-      </w:r>
-      <w:proofErr w:type="gramEnd"/>
-      <w:r>
-        <w:t xml:space="preserve"> this small would be difficult to notice</w:t>
+        <w:t>An effect size this small would be difficult to notice</w:t>
       </w:r>
       <w:r>
         <w:t xml:space="preserve">, as two distributions differing by this amount exhibit a </w:t>
@@ -8821,11 +8299,7 @@
         <w:contextualSpacing/>
       </w:pPr>
       <w:r>
-        <w:t xml:space="preserve">Auerbach, J. G., Berger, A., </w:t>
-      </w:r>
-      <w:proofErr w:type="spellStart"/>
-      <w:r>
-        <w:t>Atzaba</w:t>
+        <w:t>Auerbach, J. G., Berger, A., Atzaba</w:t>
       </w:r>
       <w:r>
         <w:rPr>
@@ -8834,19 +8308,7 @@
         <w:t>‐</w:t>
       </w:r>
       <w:r>
-        <w:t>Poria</w:t>
-      </w:r>
-      <w:proofErr w:type="spellEnd"/>
-      <w:r>
-        <w:t xml:space="preserve">, N., </w:t>
-      </w:r>
-      <w:proofErr w:type="spellStart"/>
-      <w:r>
-        <w:t>Arbelle</w:t>
-      </w:r>
-      <w:proofErr w:type="spellEnd"/>
-      <w:r>
-        <w:t>, S., Cypin, N., Friedman, A., &amp; Landau, R. (2008). Temperament at 7, 12, and 25 months in children at familial risk for ADHD. </w:t>
+        <w:t>Poria, N., Arbelle, S., Cypin, N., Friedman, A., &amp; Landau, R. (2008). Temperament at 7, 12, and 25 months in children at familial risk for ADHD. </w:t>
       </w:r>
       <w:r>
         <w:rPr>
@@ -9036,174 +8498,32 @@
         <w:rPr>
           <w:iCs/>
         </w:rPr>
-        <w:t xml:space="preserve">Camerer, C. F., </w:t>
-      </w:r>
-      <w:proofErr w:type="spellStart"/>
+        <w:t>Camerer, C. F., Dreber, A., Holzmeister, F., Ho, T.-H., Huber, J., Johannesson, M.</w:t>
+      </w:r>
       <w:r>
         <w:rPr>
           <w:iCs/>
         </w:rPr>
-        <w:t>Dreber</w:t>
-      </w:r>
-      <w:proofErr w:type="spellEnd"/>
+        <w:t xml:space="preserve">, Kirchler, M., Nave, G., Nosek, B. A., Pfeiffer, T., Altmejd, A., </w:t>
+      </w:r>
       <w:r>
         <w:rPr>
           <w:iCs/>
         </w:rPr>
-        <w:t xml:space="preserve">, A., </w:t>
-      </w:r>
-      <w:proofErr w:type="spellStart"/>
+        <w:t>Buttrick, N., Chan, T., Chen, Y., Forsell, E., Gampa, A., Heikensten, E., Hummer, L., Imai, T., …,</w:t>
+      </w:r>
       <w:r>
         <w:rPr>
           <w:iCs/>
         </w:rPr>
-        <w:t>Holzmeister</w:t>
-      </w:r>
-      <w:proofErr w:type="spellEnd"/>
-      <w:r>
-        <w:rPr>
-          <w:iCs/>
-        </w:rPr>
-        <w:t xml:space="preserve">, F., Ho, T.-H., Huber, J., </w:t>
-      </w:r>
-      <w:proofErr w:type="spellStart"/>
-      <w:r>
-        <w:rPr>
-          <w:iCs/>
-        </w:rPr>
-        <w:t>Johannesson</w:t>
-      </w:r>
-      <w:proofErr w:type="spellEnd"/>
-      <w:r>
-        <w:rPr>
-          <w:iCs/>
-        </w:rPr>
-        <w:t>, M.</w:t>
-      </w:r>
-      <w:r>
-        <w:rPr>
-          <w:iCs/>
-        </w:rPr>
-        <w:t xml:space="preserve">, </w:t>
-      </w:r>
-      <w:proofErr w:type="spellStart"/>
-      <w:r>
-        <w:rPr>
-          <w:iCs/>
-        </w:rPr>
-        <w:t>Kirchler</w:t>
-      </w:r>
-      <w:proofErr w:type="spellEnd"/>
-      <w:r>
-        <w:rPr>
-          <w:iCs/>
-        </w:rPr>
-        <w:t xml:space="preserve">, M., Nave, G., </w:t>
-      </w:r>
-      <w:proofErr w:type="spellStart"/>
-      <w:r>
-        <w:rPr>
-          <w:iCs/>
-        </w:rPr>
-        <w:t>Nosek</w:t>
-      </w:r>
-      <w:proofErr w:type="spellEnd"/>
-      <w:r>
-        <w:rPr>
-          <w:iCs/>
-        </w:rPr>
-        <w:t xml:space="preserve">, B. A., Pfeiffer, T., </w:t>
-      </w:r>
-      <w:proofErr w:type="spellStart"/>
-      <w:r>
-        <w:rPr>
-          <w:iCs/>
-        </w:rPr>
-        <w:t>Altmejd</w:t>
-      </w:r>
-      <w:proofErr w:type="spellEnd"/>
-      <w:r>
-        <w:rPr>
-          <w:iCs/>
-        </w:rPr>
-        <w:t xml:space="preserve">, A., </w:t>
-      </w:r>
-      <w:proofErr w:type="spellStart"/>
-      <w:r>
-        <w:rPr>
-          <w:iCs/>
-        </w:rPr>
-        <w:t>Buttrick</w:t>
-      </w:r>
-      <w:proofErr w:type="spellEnd"/>
-      <w:r>
-        <w:rPr>
-          <w:iCs/>
-        </w:rPr>
-        <w:t xml:space="preserve">, N., Chan, T., Chen, Y., </w:t>
-      </w:r>
-      <w:proofErr w:type="spellStart"/>
-      <w:r>
-        <w:rPr>
-          <w:iCs/>
-        </w:rPr>
-        <w:t>Forsell</w:t>
-      </w:r>
-      <w:proofErr w:type="spellEnd"/>
-      <w:r>
-        <w:rPr>
-          <w:iCs/>
-        </w:rPr>
-        <w:t xml:space="preserve">, E., </w:t>
-      </w:r>
-      <w:proofErr w:type="spellStart"/>
-      <w:r>
-        <w:rPr>
-          <w:iCs/>
-        </w:rPr>
-        <w:t>Gampa</w:t>
-      </w:r>
-      <w:proofErr w:type="spellEnd"/>
-      <w:r>
-        <w:rPr>
-          <w:iCs/>
-        </w:rPr>
-        <w:t xml:space="preserve">, A., </w:t>
-      </w:r>
-      <w:proofErr w:type="spellStart"/>
-      <w:r>
-        <w:rPr>
-          <w:iCs/>
-        </w:rPr>
-        <w:t>Heikensten</w:t>
-      </w:r>
-      <w:proofErr w:type="spellEnd"/>
-      <w:r>
-        <w:rPr>
-          <w:iCs/>
-        </w:rPr>
-        <w:t>, E., Hummer, L., Imai, T., …,</w:t>
-      </w:r>
-      <w:r>
-        <w:rPr>
-          <w:iCs/>
-        </w:rPr>
         <w:t xml:space="preserve"> Wu, H. (2018). Evaluating the replicability of social science experiments in Nature and Science between 2010 and 2015. </w:t>
       </w:r>
       <w:r>
         <w:rPr>
           <w:i/>
         </w:rPr>
-        <w:t xml:space="preserve">Nature Human </w:t>
-      </w:r>
-      <w:proofErr w:type="spellStart"/>
-      <w:r>
-        <w:rPr>
-          <w:i/>
-        </w:rPr>
-        <w:t>Behaviour</w:t>
-      </w:r>
-      <w:proofErr w:type="spellEnd"/>
+        <w:t>Nature Human Behaviour</w:t>
+      </w:r>
       <w:r>
         <w:rPr>
           <w:iCs/>
@@ -9235,15 +8555,7 @@
         <w:ind w:left="720" w:hanging="720"/>
       </w:pPr>
       <w:r>
-        <w:t xml:space="preserve">Christakis, D. A., Zimmerman, F. J., </w:t>
-      </w:r>
-      <w:proofErr w:type="spellStart"/>
-      <w:r>
-        <w:t>DiGiuseppe</w:t>
-      </w:r>
-      <w:proofErr w:type="spellEnd"/>
-      <w:r>
-        <w:t xml:space="preserve">, D. L, &amp; McCarty, C. A. (2004). Early television exposure and subsequent attentional problems in children. </w:t>
+        <w:t xml:space="preserve">Christakis, D. A., Zimmerman, F. J., DiGiuseppe, D. L, &amp; McCarty, C. A. (2004). Early television exposure and subsequent attentional problems in children. </w:t>
       </w:r>
       <w:r>
         <w:rPr>
@@ -9283,17 +8595,9 @@
         <w:t>Media and children</w:t>
       </w:r>
       <w:r>
-        <w:t xml:space="preserve"> [Video]. </w:t>
-      </w:r>
-      <w:proofErr w:type="spellStart"/>
-      <w:r>
-        <w:t>TEDxRainier</w:t>
-      </w:r>
-      <w:proofErr w:type="spellEnd"/>
-      <w:r>
-        <w:t xml:space="preserve">. </w:t>
-      </w:r>
-      <w:hyperlink r:id="rId10" w:history="1">
+        <w:t xml:space="preserve"> [Video]. TEDxRainier. </w:t>
+      </w:r>
+      <w:hyperlink r:id="rId11" w:history="1">
         <w:r>
           <w:rPr>
             <w:rStyle w:val="Hyperlink"/>
@@ -9452,23 +8756,7 @@
           <w:shd w:val="clear" w:color="auto" w:fill="FFFFFF"/>
         </w:rPr>
         <w:lastRenderedPageBreak/>
-        <w:t xml:space="preserve">Gelman, A., &amp; </w:t>
-      </w:r>
-      <w:proofErr w:type="spellStart"/>
-      <w:r>
-        <w:rPr>
-          <w:color w:val="222222"/>
-          <w:shd w:val="clear" w:color="auto" w:fill="FFFFFF"/>
-        </w:rPr>
-        <w:t>Loken</w:t>
-      </w:r>
-      <w:proofErr w:type="spellEnd"/>
-      <w:r>
-        <w:rPr>
-          <w:color w:val="222222"/>
-          <w:shd w:val="clear" w:color="auto" w:fill="FFFFFF"/>
-        </w:rPr>
-        <w:t xml:space="preserve">, E. (2013). The garden of forking paths: Why multiple comparisons can be </w:t>
+        <w:t xml:space="preserve">Gelman, A., &amp; Loken, E. (2013). The garden of forking paths: Why multiple comparisons can be </w:t>
       </w:r>
     </w:p>
     <w:p>
@@ -9582,7 +8870,7 @@
         </w:rPr>
         <w:t xml:space="preserve">Retrieved from </w:t>
       </w:r>
-      <w:hyperlink r:id="rId11" w:history="1">
+      <w:hyperlink r:id="rId12" w:history="1">
         <w:r>
           <w:rPr>
             <w:rStyle w:val="Hyperlink"/>
@@ -9660,29 +8948,8 @@
         <w:spacing w:line="480" w:lineRule="auto"/>
         <w:ind w:left="720" w:hanging="720"/>
       </w:pPr>
-      <w:proofErr w:type="spellStart"/>
-      <w:r>
-        <w:t>Helmreich</w:t>
-      </w:r>
-      <w:proofErr w:type="spellEnd"/>
-      <w:r>
-        <w:t xml:space="preserve">, J. E. &amp; </w:t>
-      </w:r>
-      <w:proofErr w:type="spellStart"/>
-      <w:r>
-        <w:t>Pruzek</w:t>
-      </w:r>
-      <w:proofErr w:type="spellEnd"/>
-      <w:r>
-        <w:t xml:space="preserve">, R. M. (2009). </w:t>
-      </w:r>
-      <w:proofErr w:type="spellStart"/>
-      <w:r>
-        <w:t>PSAgraphics</w:t>
-      </w:r>
-      <w:proofErr w:type="spellEnd"/>
-      <w:r>
-        <w:t xml:space="preserve">: An R Package to support propensity score analysis. </w:t>
+      <w:r>
+        <w:t xml:space="preserve">Helmreich, J. E. &amp; Pruzek, R. M. (2009). PSAgraphics: An R Package to support propensity score analysis. </w:t>
       </w:r>
       <w:r>
         <w:rPr>
@@ -9711,13 +8978,8 @@
         <w:spacing w:line="480" w:lineRule="auto"/>
         <w:ind w:left="720" w:hanging="720"/>
       </w:pPr>
-      <w:proofErr w:type="spellStart"/>
-      <w:r>
-        <w:t>Hlavac</w:t>
-      </w:r>
-      <w:proofErr w:type="spellEnd"/>
-      <w:r>
-        <w:t xml:space="preserve">, M. (2015). </w:t>
+      <w:r>
+        <w:t xml:space="preserve">Hlavac, M. (2015). </w:t>
       </w:r>
       <w:r>
         <w:rPr>
@@ -9740,7 +9002,7 @@
       <w:r>
         <w:t xml:space="preserve">. </w:t>
       </w:r>
-      <w:hyperlink r:id="rId12" w:history="1">
+      <w:hyperlink r:id="rId13" w:history="1">
         <w:r>
           <w:rPr>
             <w:rStyle w:val="Hyperlink"/>
@@ -9755,23 +9017,7 @@
         <w:ind w:left="720" w:hanging="720"/>
       </w:pPr>
       <w:r>
-        <w:t xml:space="preserve">Huber, B., </w:t>
-      </w:r>
-      <w:proofErr w:type="spellStart"/>
-      <w:r>
-        <w:t>Yeates</w:t>
-      </w:r>
-      <w:proofErr w:type="spellEnd"/>
-      <w:r>
-        <w:t xml:space="preserve">, M., Meyer, D., </w:t>
-      </w:r>
-      <w:proofErr w:type="spellStart"/>
-      <w:r>
-        <w:t>Fleckhammer</w:t>
-      </w:r>
-      <w:proofErr w:type="spellEnd"/>
-      <w:r>
-        <w:t>, L., &amp; Kaufman, J. (2018). The effects of screen media content on young children’s executive functioning. </w:t>
+        <w:t>Huber, B., Yeates, M., Meyer, D., Fleckhammer, L., &amp; Kaufman, J. (2018). The effects of screen media content on young children’s executive functioning. </w:t>
       </w:r>
       <w:r>
         <w:rPr>
@@ -9847,13 +9093,8 @@
         <w:spacing w:line="480" w:lineRule="auto"/>
         <w:ind w:left="720" w:hanging="720"/>
       </w:pPr>
-      <w:proofErr w:type="spellStart"/>
-      <w:r>
-        <w:t>Imbens</w:t>
-      </w:r>
-      <w:proofErr w:type="spellEnd"/>
-      <w:r>
-        <w:t xml:space="preserve">, G. W. &amp; Wooldridge, J. M. (2009). Recent developments in the econometrics of program evaluation. </w:t>
+      <w:r>
+        <w:t xml:space="preserve">Imbens, G. W. &amp; Wooldridge, J. M. (2009). Recent developments in the econometrics of program evaluation. </w:t>
       </w:r>
       <w:r>
         <w:rPr>
@@ -9920,7 +9161,6 @@
           <w:shd w:val="clear" w:color="auto" w:fill="FFFFFF"/>
         </w:rPr>
       </w:pPr>
-      <w:proofErr w:type="spellStart"/>
       <w:r>
         <w:rPr>
           <w:color w:val="222222"/>
@@ -9933,15 +9173,7 @@
           <w:color w:val="222222"/>
           <w:shd w:val="clear" w:color="auto" w:fill="FFFFFF"/>
         </w:rPr>
-        <w:t>tyrka-Allchorne</w:t>
-      </w:r>
-      <w:proofErr w:type="spellEnd"/>
-      <w:r>
-        <w:rPr>
-          <w:color w:val="222222"/>
-          <w:shd w:val="clear" w:color="auto" w:fill="FFFFFF"/>
-        </w:rPr>
-        <w:t>, K., Cooper, N.</w:t>
+        <w:t>tyrka-Allchorne, K., Cooper, N.</w:t>
       </w:r>
       <w:r>
         <w:rPr>
@@ -9980,7 +9212,6 @@
         </w:rPr>
         <w:pgNum/>
       </w:r>
-      <w:proofErr w:type="spellStart"/>
       <w:r>
         <w:rPr>
           <w:color w:val="222222"/>
@@ -9988,7 +9219,6 @@
         </w:rPr>
         <w:t>ehavior</w:t>
       </w:r>
-      <w:proofErr w:type="spellEnd"/>
       <w:r>
         <w:rPr>
           <w:color w:val="222222"/>
@@ -10055,7 +9285,7 @@
         </w:rPr>
         <w:t xml:space="preserve"> </w:t>
       </w:r>
-      <w:hyperlink r:id="rId13" w:tgtFrame="_blank" w:tooltip="Persistent link using digital object identifier" w:history="1">
+      <w:hyperlink r:id="rId14" w:tgtFrame="_blank" w:tooltip="Persistent link using digital object identifier" w:history="1">
         <w:r>
           <w:rPr>
             <w:color w:val="007398"/>
@@ -10307,18 +9537,12 @@
       <w:r>
         <w:t xml:space="preserve">(1), 19-40. </w:t>
       </w:r>
-      <w:hyperlink r:id="rId14" w:history="1">
+      <w:hyperlink r:id="rId15" w:history="1">
         <w:r>
           <w:rPr>
             <w:rStyle w:val="Hyperlink"/>
           </w:rPr>
-          <w:t>https://doi.org/</w:t>
-        </w:r>
-        <w:r>
-          <w:rPr>
-            <w:rStyle w:val="Hyperlink"/>
-          </w:rPr>
-          <w:t>10.1037//1082-989X.7.1.19</w:t>
+          <w:t>https://doi.org/10.1037//1082-989X.7.1.19</w:t>
         </w:r>
       </w:hyperlink>
       <w:r>
@@ -10334,15 +9558,7 @@
         </w:rPr>
       </w:pPr>
       <w:r>
-        <w:t xml:space="preserve">Montgomery, J. M., </w:t>
-      </w:r>
-      <w:proofErr w:type="spellStart"/>
-      <w:r>
-        <w:t>Nyhan</w:t>
-      </w:r>
-      <w:proofErr w:type="spellEnd"/>
-      <w:r>
-        <w:t>,</w:t>
+        <w:t>Montgomery, J. M., Nyhan,</w:t>
       </w:r>
       <w:r>
         <w:t xml:space="preserve"> B. </w:t>
@@ -10388,23 +9604,7 @@
           <w:color w:val="222222"/>
           <w:shd w:val="clear" w:color="auto" w:fill="FFFFFF"/>
         </w:rPr>
-        <w:t xml:space="preserve">Nabi, R. L., &amp; </w:t>
-      </w:r>
-      <w:proofErr w:type="spellStart"/>
-      <w:r>
-        <w:rPr>
-          <w:color w:val="222222"/>
-          <w:shd w:val="clear" w:color="auto" w:fill="FFFFFF"/>
-        </w:rPr>
-        <w:t>Krcmar</w:t>
-      </w:r>
-      <w:proofErr w:type="spellEnd"/>
-      <w:r>
-        <w:rPr>
-          <w:color w:val="222222"/>
-          <w:shd w:val="clear" w:color="auto" w:fill="FFFFFF"/>
-        </w:rPr>
-        <w:t>, M. (2016). It takes two: the effect of child characteristics on US parents’ motivations for allowing electronic media use. </w:t>
+        <w:t>Nabi, R. L., &amp; Krcmar, M. (2016). It takes two: the effect of child characteristics on US parents’ motivations for allowing electronic media use. </w:t>
       </w:r>
       <w:r>
         <w:rPr>
@@ -10500,7 +9700,7 @@
       <w:r>
         <w:t xml:space="preserve">Retrieved from </w:t>
       </w:r>
-      <w:hyperlink r:id="rId15" w:history="1">
+      <w:hyperlink r:id="rId16" w:history="1">
         <w:r>
           <w:rPr>
             <w:rStyle w:val="Hyperlink"/>
@@ -10570,7 +9770,7 @@
         </w:rPr>
         <w:t xml:space="preserve">). Retrieved from </w:t>
       </w:r>
-      <w:hyperlink r:id="rId16" w:history="1">
+      <w:hyperlink r:id="rId17" w:history="1">
         <w:r>
           <w:rPr>
             <w:rStyle w:val="Hyperlink"/>
@@ -10628,22 +9828,13 @@
           <w:shd w:val="clear" w:color="auto" w:fill="FFFFFF"/>
         </w:rPr>
       </w:pPr>
-      <w:proofErr w:type="spellStart"/>
       <w:r>
         <w:rPr>
           <w:color w:val="222222"/>
           <w:shd w:val="clear" w:color="auto" w:fill="FFFFFF"/>
         </w:rPr>
         <w:lastRenderedPageBreak/>
-        <w:t>Nikkelen</w:t>
-      </w:r>
-      <w:proofErr w:type="spellEnd"/>
-      <w:r>
-        <w:rPr>
-          <w:color w:val="222222"/>
-          <w:shd w:val="clear" w:color="auto" w:fill="FFFFFF"/>
-        </w:rPr>
-        <w:t xml:space="preserve">, S. W., Valkenburg, P. M., Huizinga, M., &amp; Bushman, B. J. (2014). Media use and </w:t>
+        <w:t xml:space="preserve">Nikkelen, S. W., Valkenburg, P. M., Huizinga, M., &amp; Bushman, B. J. (2014). Media use and </w:t>
       </w:r>
     </w:p>
     <w:p>
@@ -10746,7 +9937,7 @@
         </w:rPr>
         <w:t xml:space="preserve"> </w:t>
       </w:r>
-      <w:hyperlink r:id="rId17" w:history="1">
+      <w:hyperlink r:id="rId18" w:history="1">
         <w:r>
           <w:rPr>
             <w:rStyle w:val="Hyperlink"/>
@@ -10839,37 +10030,12 @@
           <w:shd w:val="clear" w:color="auto" w:fill="FFFFFF"/>
         </w:rPr>
       </w:pPr>
-      <w:proofErr w:type="spellStart"/>
       <w:r>
         <w:rPr>
           <w:color w:val="222222"/>
           <w:shd w:val="clear" w:color="auto" w:fill="FFFFFF"/>
         </w:rPr>
-        <w:t>Orben</w:t>
-      </w:r>
-      <w:proofErr w:type="spellEnd"/>
-      <w:r>
-        <w:rPr>
-          <w:color w:val="222222"/>
-          <w:shd w:val="clear" w:color="auto" w:fill="FFFFFF"/>
-        </w:rPr>
-        <w:t xml:space="preserve">, A., </w:t>
-      </w:r>
-      <w:proofErr w:type="spellStart"/>
-      <w:r>
-        <w:rPr>
-          <w:color w:val="222222"/>
-          <w:shd w:val="clear" w:color="auto" w:fill="FFFFFF"/>
-        </w:rPr>
-        <w:t>Dienlin</w:t>
-      </w:r>
-      <w:proofErr w:type="spellEnd"/>
-      <w:r>
-        <w:rPr>
-          <w:color w:val="222222"/>
-          <w:shd w:val="clear" w:color="auto" w:fill="FFFFFF"/>
-        </w:rPr>
-        <w:t xml:space="preserve">, T., &amp; Przybylski, A. K. (2019). Social media’s enduring effect on adolescent life satisfaction. </w:t>
+        <w:t xml:space="preserve">Orben, A., Dienlin, T., &amp; Przybylski, A. K. (2019). Social media’s enduring effect on adolescent life satisfaction. </w:t>
       </w:r>
       <w:r>
         <w:rPr>
@@ -11056,7 +10222,7 @@
         </w:rPr>
         <w:tab/>
       </w:r>
-      <w:hyperlink r:id="rId18" w:history="1">
+      <w:hyperlink r:id="rId19" w:history="1">
         <w:r>
           <w:rPr>
             <w:rStyle w:val="Hyperlink"/>
@@ -11089,21 +10255,12 @@
         <w:ind w:left="720" w:hanging="720"/>
         <w:outlineLvl w:val="0"/>
       </w:pPr>
-      <w:proofErr w:type="spellStart"/>
       <w:r>
         <w:rPr>
           <w:color w:val="222222"/>
           <w:shd w:val="clear" w:color="auto" w:fill="FFFFFF"/>
         </w:rPr>
-        <w:t>Radesky</w:t>
-      </w:r>
-      <w:proofErr w:type="spellEnd"/>
-      <w:r>
-        <w:rPr>
-          <w:color w:val="222222"/>
-          <w:shd w:val="clear" w:color="auto" w:fill="FFFFFF"/>
-        </w:rPr>
-        <w:t>, J. S., Silverstein, M., Zuckerman, B., &amp; Christakis, D. A. (2014). Infant self-regulation and early childhood media exposure. </w:t>
+        <w:t>Radesky, J. S., Silverstein, M., Zuckerman, B., &amp; Christakis, D. A. (2014). Infant self-regulation and early childhood media exposure. </w:t>
       </w:r>
       <w:r>
         <w:rPr>
@@ -11179,23 +10336,7 @@
         <w:ind w:left="720" w:hanging="720"/>
       </w:pPr>
       <w:r>
-        <w:t xml:space="preserve">Ridgeway, G., McCaffrey, D., </w:t>
-      </w:r>
-      <w:proofErr w:type="spellStart"/>
-      <w:r>
-        <w:t>Morral</w:t>
-      </w:r>
-      <w:proofErr w:type="spellEnd"/>
-      <w:r>
-        <w:t xml:space="preserve">, A. Griffin, B., &amp; </w:t>
-      </w:r>
-      <w:proofErr w:type="spellStart"/>
-      <w:r>
-        <w:t>Burgettey</w:t>
-      </w:r>
-      <w:proofErr w:type="spellEnd"/>
-      <w:r>
-        <w:t xml:space="preserve">, L. </w:t>
+        <w:t xml:space="preserve">Ridgeway, G., McCaffrey, D., Morral, A. Griffin, B., &amp; Burgettey, L. </w:t>
       </w:r>
       <w:r>
         <w:t xml:space="preserve">(2017). </w:t>
@@ -11243,7 +10384,7 @@
       <w:r>
         <w:t xml:space="preserve"> (1), 27-42. </w:t>
       </w:r>
-      <w:hyperlink r:id="rId19" w:history="1">
+      <w:hyperlink r:id="rId20" w:history="1">
         <w:r>
           <w:rPr>
             <w:rStyle w:val="Hyperlink"/>
@@ -11291,7 +10432,6 @@
         </w:rPr>
         <w:t>observational studies for causal effects. </w:t>
       </w:r>
-      <w:proofErr w:type="spellStart"/>
       <w:r>
         <w:rPr>
           <w:i/>
@@ -11301,7 +10441,6 @@
         </w:rPr>
         <w:t>Biometrika</w:t>
       </w:r>
-      <w:proofErr w:type="spellEnd"/>
       <w:r>
         <w:rPr>
           <w:color w:val="222222"/>
@@ -11346,7 +10485,7 @@
         </w:rPr>
         <w:t xml:space="preserve"> </w:t>
       </w:r>
-      <w:hyperlink r:id="rId20" w:history="1">
+      <w:hyperlink r:id="rId21" w:history="1">
         <w:r>
           <w:rPr>
             <w:rStyle w:val="Hyperlink"/>
@@ -11361,19 +10500,11 @@
           </w:rPr>
           <w:t xml:space="preserve"> </w:t>
         </w:r>
-        <w:proofErr w:type="spellStart"/>
         <w:r>
           <w:rPr>
             <w:rStyle w:val="Hyperlink"/>
           </w:rPr>
-          <w:t>biomet</w:t>
-        </w:r>
-        <w:proofErr w:type="spellEnd"/>
-        <w:r>
-          <w:rPr>
-            <w:rStyle w:val="Hyperlink"/>
-          </w:rPr>
-          <w:t>/70.1.41</w:t>
+          <w:t>biomet/70.1.41</w:t>
         </w:r>
       </w:hyperlink>
     </w:p>
@@ -11460,33 +10591,18 @@
         <w:spacing w:line="480" w:lineRule="auto"/>
         <w:ind w:left="720" w:hanging="720"/>
       </w:pPr>
-      <w:proofErr w:type="spellStart"/>
-      <w:r>
-        <w:t>Silberzahn</w:t>
-      </w:r>
-      <w:proofErr w:type="spellEnd"/>
-      <w:r>
-        <w:t xml:space="preserve">, R., Uhlmann, E. L., Martin, D. P., </w:t>
-      </w:r>
-      <w:proofErr w:type="spellStart"/>
-      <w:r>
-        <w:t>Anselmi</w:t>
-      </w:r>
-      <w:proofErr w:type="spellEnd"/>
-      <w:r>
-        <w:t>, P., Aust, F.,</w:t>
+      <w:r>
+        <w:t>Silberzahn, R., Uhlmann, E. L., Martin, D. P., Anselmi, P., Aust, F.,</w:t>
       </w:r>
       <w:r>
         <w:t xml:space="preserve"> Awtrey E., </w:t>
       </w:r>
-      <w:proofErr w:type="spellStart"/>
       <w:r>
         <w:t>Bahní</w:t>
       </w:r>
       <w:r>
         <w:t>k</w:t>
       </w:r>
-      <w:proofErr w:type="spellEnd"/>
       <w:r>
         <w:t xml:space="preserve">, </w:t>
       </w:r>
@@ -11494,15 +10610,7 @@
         <w:t>Š.</w:t>
       </w:r>
       <w:r>
-        <w:t xml:space="preserve">, Bai, F., </w:t>
-      </w:r>
-      <w:proofErr w:type="spellStart"/>
-      <w:r>
-        <w:t>Bannard</w:t>
-      </w:r>
-      <w:proofErr w:type="spellEnd"/>
-      <w:r>
-        <w:t>, C., Bonnier, E., Carlsson, R., Cheung, F., Christensen, G., Clay, R., Craig, M. A., Dall Rosa, A., Dam, L</w:t>
+        <w:t>, Bai, F., Bannard, C., Bonnier, E., Carlsson, R., Cheung, F., Christensen, G., Clay, R., Craig, M. A., Dall Rosa, A., Dam, L</w:t>
       </w:r>
       <w:r>
         <w:t xml:space="preserve">., Evans, M. H., Flores Cervantes, I., </w:t>
@@ -11511,15 +10619,7 @@
         <w:t>…</w:t>
       </w:r>
       <w:r>
-        <w:t xml:space="preserve"> </w:t>
-      </w:r>
-      <w:proofErr w:type="spellStart"/>
-      <w:r>
-        <w:t>Nosek</w:t>
-      </w:r>
-      <w:proofErr w:type="spellEnd"/>
-      <w:r>
-        <w:t>, B. A. (201</w:t>
+        <w:t xml:space="preserve"> Nosek, B. A. (201</w:t>
       </w:r>
       <w:r>
         <w:t>8</w:t>
@@ -11566,23 +10666,7 @@
           <w:color w:val="000000" w:themeColor="text1"/>
           <w:shd w:val="clear" w:color="auto" w:fill="FFFFFF"/>
         </w:rPr>
-        <w:t xml:space="preserve">Simmons, J. P., Nelson, L. D., &amp; </w:t>
-      </w:r>
-      <w:proofErr w:type="spellStart"/>
-      <w:r>
-        <w:rPr>
-          <w:color w:val="000000" w:themeColor="text1"/>
-          <w:shd w:val="clear" w:color="auto" w:fill="FFFFFF"/>
-        </w:rPr>
-        <w:t>Simonsohn</w:t>
-      </w:r>
-      <w:proofErr w:type="spellEnd"/>
-      <w:r>
-        <w:rPr>
-          <w:color w:val="000000" w:themeColor="text1"/>
-          <w:shd w:val="clear" w:color="auto" w:fill="FFFFFF"/>
-        </w:rPr>
-        <w:t>, U. (2011). False-positive psychology: Undisclosed flexibility in data collection and analysis allows presenting anything as significant. </w:t>
+        <w:t>Simmons, J. P., Nelson, L. D., &amp; Simonsohn, U. (2011). False-positive psychology: Undisclosed flexibility in data collection and analysis allows presenting anything as significant. </w:t>
       </w:r>
       <w:r>
         <w:rPr>
@@ -11675,21 +10759,7 @@
         <w:rPr>
           <w:shd w:val="clear" w:color="auto" w:fill="FFFFFF"/>
         </w:rPr>
-        <w:t xml:space="preserve">Smith, P. H., Dixon Jr, W. E., Jankowski, J. J., </w:t>
-      </w:r>
-      <w:proofErr w:type="spellStart"/>
-      <w:r>
-        <w:rPr>
-          <w:shd w:val="clear" w:color="auto" w:fill="FFFFFF"/>
-        </w:rPr>
-        <w:t>Sanscrainte</w:t>
-      </w:r>
-      <w:proofErr w:type="spellEnd"/>
-      <w:r>
-        <w:rPr>
-          <w:shd w:val="clear" w:color="auto" w:fill="FFFFFF"/>
-        </w:rPr>
-        <w:t>, M. M., Davidson, B. K., &amp;</w:t>
+        <w:t>Smith, P. H., Dixon Jr, W. E., Jankowski, J. J., Sanscrainte, M. M., Davidson, B. K., &amp;</w:t>
       </w:r>
       <w:r>
         <w:rPr>
@@ -11706,7 +10776,6 @@
           <w:shd w:val="clear" w:color="auto" w:fill="FFFFFF"/>
         </w:rPr>
       </w:pPr>
-      <w:proofErr w:type="spellStart"/>
       <w:r>
         <w:rPr>
           <w:shd w:val="clear" w:color="auto" w:fill="FFFFFF"/>
@@ -11717,14 +10786,7 @@
         <w:rPr>
           <w:shd w:val="clear" w:color="auto" w:fill="FFFFFF"/>
         </w:rPr>
-        <w:t>oboschefski</w:t>
-      </w:r>
-      <w:proofErr w:type="spellEnd"/>
-      <w:r>
-        <w:rPr>
-          <w:shd w:val="clear" w:color="auto" w:fill="FFFFFF"/>
-        </w:rPr>
-        <w:t>, T. (1997). Longitudinal</w:t>
+        <w:t>oboschefski, T. (1997). Longitudinal</w:t>
       </w:r>
       <w:r>
         <w:rPr>
@@ -11807,30 +10869,9 @@
           <w:rStyle w:val="Hyperlink"/>
         </w:rPr>
       </w:pPr>
-      <w:proofErr w:type="spellStart"/>
       <w:r>
         <w:lastRenderedPageBreak/>
-        <w:t>Steegen</w:t>
-      </w:r>
-      <w:proofErr w:type="spellEnd"/>
-      <w:r>
-        <w:t xml:space="preserve">, S., </w:t>
-      </w:r>
-      <w:proofErr w:type="spellStart"/>
-      <w:r>
-        <w:t>Tuerlinckx</w:t>
-      </w:r>
-      <w:proofErr w:type="spellEnd"/>
-      <w:r>
-        <w:t xml:space="preserve">, F., Gelman, A., &amp; </w:t>
-      </w:r>
-      <w:proofErr w:type="spellStart"/>
-      <w:r>
-        <w:t>Vanpaemel</w:t>
-      </w:r>
-      <w:proofErr w:type="spellEnd"/>
-      <w:r>
-        <w:t xml:space="preserve">, W. (2016). Increasing transparency through a multiverse analysis. </w:t>
+        <w:t xml:space="preserve">Steegen, S., Tuerlinckx, F., Gelman, A., &amp; Vanpaemel, W. (2016). Increasing transparency through a multiverse analysis. </w:t>
       </w:r>
       <w:r>
         <w:rPr>
@@ -11841,7 +10882,7 @@
       <w:r>
         <w:t xml:space="preserve">(5), 702-712. </w:t>
       </w:r>
-      <w:hyperlink r:id="rId21" w:history="1">
+      <w:hyperlink r:id="rId22" w:history="1">
         <w:r>
           <w:rPr>
             <w:rStyle w:val="Hyperlink"/>
@@ -11857,23 +10898,7 @@
         <w:contextualSpacing/>
       </w:pPr>
       <w:r>
-        <w:t xml:space="preserve">Sullivan, E. L., Holton, K. F., </w:t>
-      </w:r>
-      <w:proofErr w:type="spellStart"/>
-      <w:r>
-        <w:t>Nousen</w:t>
-      </w:r>
-      <w:proofErr w:type="spellEnd"/>
-      <w:r>
-        <w:t xml:space="preserve">, E. K., Barling, A. N., Sullivan, C. A., Propper, C. B., &amp; </w:t>
-      </w:r>
-      <w:proofErr w:type="spellStart"/>
-      <w:r>
-        <w:t>Nigg</w:t>
-      </w:r>
-      <w:proofErr w:type="spellEnd"/>
-      <w:r>
-        <w:t>, J. T. (2015). Early identification of ADHD risk via infant temperament and emotion regulation: a pilot study. </w:t>
+        <w:t>Sullivan, E. L., Holton, K. F., Nousen, E. K., Barling, A. N., Sullivan, C. A., Propper, C. B., &amp; Nigg, J. T. (2015). Early identification of ADHD risk via infant temperament and emotion regulation: a pilot study. </w:t>
       </w:r>
       <w:r>
         <w:rPr>
@@ -12018,23 +11043,7 @@
           <w:color w:val="222222"/>
           <w:shd w:val="clear" w:color="auto" w:fill="FFFFFF"/>
         </w:rPr>
-        <w:t xml:space="preserve"> </w:t>
-      </w:r>
-      <w:proofErr w:type="spellStart"/>
-      <w:r>
-        <w:rPr>
-          <w:color w:val="222222"/>
-          <w:shd w:val="clear" w:color="auto" w:fill="FFFFFF"/>
-        </w:rPr>
-        <w:t>doi</w:t>
-      </w:r>
-      <w:proofErr w:type="spellEnd"/>
-      <w:r>
-        <w:rPr>
-          <w:color w:val="222222"/>
-          <w:shd w:val="clear" w:color="auto" w:fill="FFFFFF"/>
-        </w:rPr>
-        <w:t xml:space="preserve"> </w:t>
+        <w:t xml:space="preserve"> doi </w:t>
       </w:r>
       <w:r>
         <w:rPr>
@@ -12049,21 +11058,12 @@
         <w:spacing w:line="480" w:lineRule="auto"/>
         <w:ind w:left="720" w:hanging="720"/>
       </w:pPr>
-      <w:proofErr w:type="spellStart"/>
       <w:r>
         <w:rPr>
           <w:color w:val="222222"/>
           <w:shd w:val="clear" w:color="auto" w:fill="FFFFFF"/>
         </w:rPr>
-        <w:t>Trzesniewski</w:t>
-      </w:r>
-      <w:proofErr w:type="spellEnd"/>
-      <w:r>
-        <w:rPr>
-          <w:color w:val="222222"/>
-          <w:shd w:val="clear" w:color="auto" w:fill="FFFFFF"/>
-        </w:rPr>
-        <w:t>, K. H., Donnellan, M. B., &amp; Robins, R. W. (2003). Stability of self-esteem across the life span. </w:t>
+        <w:t>Trzesniewski, K. H., Donnellan, M. B., &amp; Robins, R. W. (2003). Stability of self-esteem across the life span. </w:t>
       </w:r>
       <w:r>
         <w:rPr>
@@ -12209,23 +11209,7 @@
         <w:ind w:left="720" w:hanging="720"/>
       </w:pPr>
       <w:r>
-        <w:t xml:space="preserve">van </w:t>
-      </w:r>
-      <w:proofErr w:type="spellStart"/>
-      <w:r>
-        <w:t>Buuren</w:t>
-      </w:r>
-      <w:proofErr w:type="spellEnd"/>
-      <w:r>
-        <w:t xml:space="preserve">, S., &amp; </w:t>
-      </w:r>
-      <w:proofErr w:type="spellStart"/>
-      <w:r>
-        <w:t>Groothuis-Oudshoorn</w:t>
-      </w:r>
-      <w:proofErr w:type="spellEnd"/>
-      <w:r>
-        <w:t xml:space="preserve">, K. (2011). mice: Multivariate Imputation by Chained Equations in R. </w:t>
+        <w:t xml:space="preserve">van Buuren, S., &amp; Groothuis-Oudshoorn, K. (2011). mice: Multivariate Imputation by Chained Equations in R. </w:t>
       </w:r>
       <w:r>
         <w:rPr>
@@ -12273,23 +11257,7 @@
           <w:color w:val="222222"/>
           <w:shd w:val="clear" w:color="auto" w:fill="FFFFFF"/>
         </w:rPr>
-        <w:t xml:space="preserve">ny, A., Linnell, J., </w:t>
-      </w:r>
-      <w:proofErr w:type="spellStart"/>
-      <w:r>
-        <w:rPr>
-          <w:color w:val="222222"/>
-          <w:shd w:val="clear" w:color="auto" w:fill="FFFFFF"/>
-        </w:rPr>
-        <w:t>Casson</w:t>
-      </w:r>
-      <w:proofErr w:type="spellEnd"/>
-      <w:r>
-        <w:rPr>
-          <w:color w:val="222222"/>
-          <w:shd w:val="clear" w:color="auto" w:fill="FFFFFF"/>
-        </w:rPr>
-        <w:t>, D.</w:t>
+        <w:t>ny, A., Linnell, J., Casson, D.</w:t>
       </w:r>
       <w:r>
         <w:rPr>
@@ -12377,15 +11345,7 @@
         <w:ind w:left="720" w:hanging="720"/>
       </w:pPr>
       <w:r>
-        <w:t xml:space="preserve">Westfall, J., &amp; </w:t>
-      </w:r>
-      <w:proofErr w:type="spellStart"/>
-      <w:r>
-        <w:t>Yarkoni</w:t>
-      </w:r>
-      <w:proofErr w:type="spellEnd"/>
-      <w:r>
-        <w:t xml:space="preserve">, T. (2016). Statistically Controlling for Confounding Constructs Is Harder than You Think. PLOS ONE, </w:t>
+        <w:t xml:space="preserve">Westfall, J., &amp; Yarkoni, T. (2016). Statistically Controlling for Confounding Constructs Is Harder than You Think. PLOS ONE, </w:t>
       </w:r>
       <w:r>
         <w:rPr>
@@ -12810,18 +11770,8 @@
                 <w:sz w:val="22"/>
                 <w:szCs w:val="22"/>
               </w:rPr>
-              <w:t xml:space="preserve">Attention </w:t>
-            </w:r>
-            <w:proofErr w:type="spellStart"/>
-            <w:r>
-              <w:rPr>
-                <w:color w:val="000000"/>
-                <w:sz w:val="22"/>
-                <w:szCs w:val="22"/>
-              </w:rPr>
-              <w:t>cutpoint</w:t>
-            </w:r>
-            <w:proofErr w:type="spellEnd"/>
+              <w:t>Attention cutpoint</w:t>
+            </w:r>
           </w:p>
         </w:tc>
         <w:tc>
@@ -14183,18 +13133,8 @@
                 <w:sz w:val="22"/>
                 <w:szCs w:val="22"/>
               </w:rPr>
-              <w:t xml:space="preserve">TV </w:t>
-            </w:r>
-            <w:proofErr w:type="spellStart"/>
-            <w:r>
-              <w:rPr>
-                <w:color w:val="000000"/>
-                <w:sz w:val="22"/>
-                <w:szCs w:val="22"/>
-              </w:rPr>
-              <w:t>cutpoint</w:t>
-            </w:r>
-            <w:proofErr w:type="spellEnd"/>
+              <w:t>TV cutpoint</w:t>
+            </w:r>
           </w:p>
         </w:tc>
         <w:tc>
@@ -14562,23 +13502,13 @@
                 <w:szCs w:val="22"/>
               </w:rPr>
             </w:pPr>
-            <w:proofErr w:type="gramStart"/>
-            <w:r>
-              <w:rPr>
-                <w:color w:val="000000"/>
-                <w:sz w:val="22"/>
-                <w:szCs w:val="22"/>
-              </w:rPr>
-              <w:t>Doubly-robust</w:t>
-            </w:r>
-            <w:proofErr w:type="gramEnd"/>
-            <w:r>
-              <w:rPr>
-                <w:color w:val="000000"/>
-                <w:sz w:val="22"/>
-                <w:szCs w:val="22"/>
-              </w:rPr>
-              <w:t xml:space="preserve"> estimation</w:t>
+            <w:r>
+              <w:rPr>
+                <w:color w:val="000000"/>
+                <w:sz w:val="22"/>
+                <w:szCs w:val="22"/>
+              </w:rPr>
+              <w:t>Doubly-robust estimation</w:t>
             </w:r>
           </w:p>
         </w:tc>
@@ -14929,18 +13859,8 @@
                 <w:sz w:val="22"/>
                 <w:szCs w:val="22"/>
               </w:rPr>
-              <w:t xml:space="preserve">TV </w:t>
-            </w:r>
-            <w:proofErr w:type="spellStart"/>
-            <w:r>
-              <w:rPr>
-                <w:color w:val="000000"/>
-                <w:sz w:val="22"/>
-                <w:szCs w:val="22"/>
-              </w:rPr>
-              <w:t>cutpoint</w:t>
-            </w:r>
-            <w:proofErr w:type="spellEnd"/>
+              <w:t>TV cutpoint</w:t>
+            </w:r>
           </w:p>
         </w:tc>
         <w:tc>
@@ -15389,15 +14309,7 @@
           <w:sz w:val="22"/>
           <w:szCs w:val="22"/>
         </w:rPr>
-        <w:t>as informative by the boosted classification trees method used to estimate the propensity score</w:t>
-      </w:r>
-      <w:r>
-        <w:rPr>
-          <w:color w:val="000000"/>
-          <w:sz w:val="22"/>
-          <w:szCs w:val="22"/>
-        </w:rPr>
-        <w:t>s.</w:t>
+        <w:t>as informative by the boosted classification trees method used to estimate the propensity scores.</w:t>
       </w:r>
     </w:p>
     <w:p>
@@ -15874,25 +14786,7 @@
                 <w:sz w:val="22"/>
                 <w:szCs w:val="22"/>
               </w:rPr>
-              <w:t>Age (</w:t>
-            </w:r>
-            <w:proofErr w:type="spellStart"/>
-            <w:r>
-              <w:rPr>
-                <w:color w:val="000000"/>
-                <w:sz w:val="22"/>
-                <w:szCs w:val="22"/>
-              </w:rPr>
-              <w:t>yrs</w:t>
-            </w:r>
-            <w:proofErr w:type="spellEnd"/>
-            <w:r>
-              <w:rPr>
-                <w:color w:val="000000"/>
-                <w:sz w:val="22"/>
-                <w:szCs w:val="22"/>
-              </w:rPr>
-              <w:t>) when attention was measured</w:t>
+              <w:t>Age (yrs) when attention was measured</w:t>
             </w:r>
           </w:p>
         </w:tc>
@@ -16516,7 +15410,6 @@
                 <w:szCs w:val="22"/>
               </w:rPr>
             </w:pPr>
-            <w:proofErr w:type="gramStart"/>
             <w:r>
               <w:rPr>
                 <w:color w:val="000000"/>
@@ -16531,16 +15424,7 @@
                 <w:sz w:val="22"/>
                 <w:szCs w:val="22"/>
               </w:rPr>
-              <w:t>Attention</w:t>
-            </w:r>
-            <w:proofErr w:type="gramEnd"/>
-            <w:r>
-              <w:rPr>
-                <w:color w:val="000000"/>
-                <w:sz w:val="22"/>
-                <w:szCs w:val="22"/>
-              </w:rPr>
-              <w:t xml:space="preserve"> within-sex SS</w:t>
+              <w:t>Attention within-sex SS</w:t>
             </w:r>
           </w:p>
         </w:tc>
@@ -24229,25 +23113,7 @@
                 <w:szCs w:val="22"/>
               </w:rPr>
               <w:lastRenderedPageBreak/>
-              <w:t>Standard metropolitan statistical area (</w:t>
-            </w:r>
-            <w:proofErr w:type="spellStart"/>
-            <w:r>
-              <w:rPr>
-                <w:color w:val="000000"/>
-                <w:sz w:val="22"/>
-                <w:szCs w:val="22"/>
-              </w:rPr>
-              <w:t>urbanicty</w:t>
-            </w:r>
-            <w:proofErr w:type="spellEnd"/>
-            <w:r>
-              <w:rPr>
-                <w:color w:val="000000"/>
-                <w:sz w:val="22"/>
-                <w:szCs w:val="22"/>
-              </w:rPr>
-              <w:t>)</w:t>
+              <w:t>Standard metropolitan statistical area (urbanicty)</w:t>
             </w:r>
           </w:p>
         </w:tc>
@@ -25028,13 +23894,8 @@
         <w:t>Inverse probability of treatment weighted (IPTW)</w:t>
       </w:r>
       <w:r>
-        <w:t xml:space="preserve"> propensity score model results by TV </w:t>
-      </w:r>
-      <w:proofErr w:type="spellStart"/>
-      <w:r>
-        <w:t>cutpoint</w:t>
-      </w:r>
-      <w:proofErr w:type="spellEnd"/>
+        <w:t xml:space="preserve"> propensity score model results by TV cutpoint</w:t>
+      </w:r>
     </w:p>
     <w:p/>
     <w:tbl>
@@ -25127,21 +23988,7 @@
               <w:rPr>
                 <w:color w:val="000000"/>
               </w:rPr>
-              <w:t xml:space="preserve">TV </w:t>
-            </w:r>
-            <w:proofErr w:type="spellStart"/>
-            <w:r>
-              <w:rPr>
-                <w:color w:val="000000"/>
-              </w:rPr>
-              <w:t>cutpoint</w:t>
-            </w:r>
-            <w:proofErr w:type="spellEnd"/>
-            <w:r>
-              <w:rPr>
-                <w:color w:val="000000"/>
-              </w:rPr>
-              <w:t xml:space="preserve"> percentiles</w:t>
+              <w:t>TV cutpoint percentiles</w:t>
             </w:r>
           </w:p>
         </w:tc>
@@ -25809,23 +24656,7 @@
         <w:t xml:space="preserve">Table included only models measuring TV use at age ~3. </w:t>
       </w:r>
       <w:r>
-        <w:t xml:space="preserve">When two numbers are given for the </w:t>
-      </w:r>
-      <w:proofErr w:type="spellStart"/>
-      <w:r>
-        <w:t>cutpoint</w:t>
-      </w:r>
-      <w:proofErr w:type="spellEnd"/>
-      <w:r>
-        <w:t xml:space="preserve"> percentile, this implies that TV use between those percentiles were dropped. </w:t>
-      </w:r>
-      <w:proofErr w:type="gramStart"/>
-      <w:r>
-        <w:t>So</w:t>
-      </w:r>
-      <w:proofErr w:type="gramEnd"/>
-      <w:r>
-        <w:t xml:space="preserve"> 20/80 means that the low-TV group was defined as the 20</w:t>
+        <w:t>When two numbers are given for the cutpoint percentile, this implies that TV use between those percentiles were dropped. So 20/80 means that the low-TV group was defined as the 20</w:t>
       </w:r>
       <w:r>
         <w:rPr>
@@ -25853,15 +24684,7 @@
         <w:t>Non-sig</w:t>
       </w:r>
       <w:r>
-        <w:t xml:space="preserve">: the number of models using the specified attention </w:t>
-      </w:r>
-      <w:proofErr w:type="spellStart"/>
-      <w:r>
-        <w:t>cutpoint</w:t>
-      </w:r>
-      <w:proofErr w:type="spellEnd"/>
-      <w:r>
-        <w:t xml:space="preserve">. </w:t>
+        <w:t xml:space="preserve">: the number of models using the specified attention cutpoint. </w:t>
       </w:r>
       <w:r>
         <w:rPr>
@@ -25898,13 +24721,8 @@
       <w:r>
         <w:t xml:space="preserve">attention </w:t>
       </w:r>
-      <w:proofErr w:type="spellStart"/>
-      <w:r>
-        <w:t>cutpoint</w:t>
-      </w:r>
-      <w:proofErr w:type="spellEnd"/>
-      <w:r>
-        <w:t xml:space="preserve"> and missing data treatment</w:t>
+      <w:r>
+        <w:t>cutpoint and missing data treatment</w:t>
       </w:r>
     </w:p>
     <w:p/>
@@ -25976,16 +24794,8 @@
               <w:rPr>
                 <w:color w:val="000000"/>
               </w:rPr>
-              <w:t xml:space="preserve">Attention </w:t>
-            </w:r>
-            <w:proofErr w:type="spellStart"/>
-            <w:r>
-              <w:rPr>
-                <w:color w:val="000000"/>
-              </w:rPr>
-              <w:t>cutpoint</w:t>
-            </w:r>
-            <w:proofErr w:type="spellEnd"/>
+              <w:t>Attention cutpoint</w:t>
+            </w:r>
           </w:p>
         </w:tc>
         <w:tc>
@@ -30000,15 +28810,7 @@
         <w:t>Non-sig</w:t>
       </w:r>
       <w:r>
-        <w:t xml:space="preserve">: the number of models using the specified attention </w:t>
-      </w:r>
-      <w:proofErr w:type="spellStart"/>
-      <w:r>
-        <w:t>cutpoint</w:t>
-      </w:r>
-      <w:proofErr w:type="spellEnd"/>
-      <w:r>
-        <w:t xml:space="preserve"> and missing data treatment that did not yield statistical significance. </w:t>
+        <w:t xml:space="preserve">: the number of models using the specified attention cutpoint and missing data treatment that did not yield statistical significance. </w:t>
       </w:r>
       <w:r>
         <w:rPr>
@@ -30091,7 +28893,7 @@
                     </pic:cNvPicPr>
                   </pic:nvPicPr>
                   <pic:blipFill>
-                    <a:blip r:embed="rId22">
+                    <a:blip r:embed="rId23">
                       <a:extLst>
                         <a:ext uri="{28A0092B-C50C-407E-A947-70E740481C1C}">
                           <a14:useLocalDpi xmlns:a14="http://schemas.microsoft.com/office/drawing/2010/main" val="0"/>
@@ -30164,31 +28966,18 @@
         <w:t>Bottom row</w:t>
       </w:r>
       <w:r>
-        <w:t>: adjusted (</w:t>
-      </w:r>
-      <w:proofErr w:type="spellStart"/>
-      <w:r>
-        <w:t>residualized</w:t>
-      </w:r>
-      <w:proofErr w:type="spellEnd"/>
-      <w:r>
-        <w:t>) attention score with effect of covariates removed. Bottom panel: red ‘x’ points are adjusted based on imputed covariate values. Solid blue smoothing line fits to non-missing data only; red dashed smoothing line fit all data (including imputed values). P</w:t>
-      </w:r>
-      <w:r>
-        <w:t xml:space="preserve">oint locations are slightly jittered to reduce </w:t>
-      </w:r>
-      <w:proofErr w:type="spellStart"/>
-      <w:r>
-        <w:t>overplotting</w:t>
-      </w:r>
-      <w:proofErr w:type="spellEnd"/>
+        <w:t>: adjusted (residualized) attention score with effect of covariates removed. Bottom panel: red ‘x’ points are adjusted based on imputed covariate values. Solid blue smoothing line fits to non-missing data only; red dashed smoothing line fit all data (including imputed values). P</w:t>
+      </w:r>
+      <w:r>
+        <w:t>oint locations are slightly jittered to reduce overplotting</w:t>
+      </w:r>
     </w:p>
     <w:p>
       <w:pPr>
         <w:sectPr>
-          <w:headerReference w:type="default" r:id="rId23"/>
-          <w:footerReference w:type="even" r:id="rId24"/>
-          <w:footerReference w:type="default" r:id="rId25"/>
+          <w:headerReference w:type="default" r:id="rId24"/>
+          <w:footerReference w:type="even" r:id="rId25"/>
+          <w:footerReference w:type="default" r:id="rId26"/>
           <w:pgSz w:w="12240" w:h="15840"/>
           <w:pgMar w:top="1440" w:right="1440" w:bottom="1440" w:left="1440" w:header="720" w:footer="720" w:gutter="0"/>
           <w:cols w:space="720"/>
@@ -30237,7 +29026,7 @@
                     </pic:cNvPicPr>
                   </pic:nvPicPr>
                   <pic:blipFill>
-                    <a:blip r:embed="rId26">
+                    <a:blip r:embed="rId27">
                       <a:extLst>
                         <a:ext uri="{28A0092B-C50C-407E-A947-70E740481C1C}">
                           <a14:useLocalDpi xmlns:a14="http://schemas.microsoft.com/office/drawing/2010/main" val="0"/>
@@ -30276,8 +29065,8 @@
           <w:szCs w:val="22"/>
         </w:rPr>
         <w:sectPr>
-          <w:headerReference w:type="even" r:id="rId27"/>
-          <w:headerReference w:type="default" r:id="rId28"/>
+          <w:headerReference w:type="even" r:id="rId28"/>
+          <w:headerReference w:type="default" r:id="rId29"/>
           <w:pgSz w:w="15840" w:h="12240" w:orient="landscape"/>
           <w:pgMar w:top="1440" w:right="1440" w:bottom="1440" w:left="1440" w:header="720" w:footer="720" w:gutter="0"/>
           <w:cols w:space="720"/>
@@ -30410,23 +29199,7 @@
           <w:sz w:val="22"/>
           <w:szCs w:val="22"/>
         </w:rPr>
-        <w:t xml:space="preserve"> Y-axis of each panel shows the </w:t>
-      </w:r>
-      <w:proofErr w:type="spellStart"/>
-      <w:r>
-        <w:rPr>
-          <w:sz w:val="22"/>
-          <w:szCs w:val="22"/>
-        </w:rPr>
-        <w:t>cutpoint</w:t>
-      </w:r>
-      <w:proofErr w:type="spellEnd"/>
-      <w:r>
-        <w:rPr>
-          <w:sz w:val="22"/>
-          <w:szCs w:val="22"/>
-        </w:rPr>
-        <w:t xml:space="preserve"> defining problematic attention. The dashed vertical reference line represents no association</w:t>
+        <w:t xml:space="preserve"> Y-axis of each panel shows the cutpoint defining problematic attention. The dashed vertical reference line represents no association</w:t>
       </w:r>
       <w:r>
         <w:rPr>
@@ -30490,7 +29263,7 @@
                     </pic:cNvPicPr>
                   </pic:nvPicPr>
                   <pic:blipFill>
-                    <a:blip r:embed="rId29">
+                    <a:blip r:embed="rId30">
                       <a:extLst>
                         <a:ext uri="{28A0092B-C50C-407E-A947-70E740481C1C}">
                           <a14:useLocalDpi xmlns:a14="http://schemas.microsoft.com/office/drawing/2010/main" val="0"/>
@@ -30754,7 +29527,7 @@
                     </pic:cNvPicPr>
                   </pic:nvPicPr>
                   <pic:blipFill>
-                    <a:blip r:embed="rId30">
+                    <a:blip r:embed="rId31">
                       <a:extLst>
                         <a:ext uri="{28A0092B-C50C-407E-A947-70E740481C1C}">
                           <a14:useLocalDpi xmlns:a14="http://schemas.microsoft.com/office/drawing/2010/main" val="0"/>
@@ -30992,23 +29765,7 @@
           <w:sz w:val="22"/>
           <w:szCs w:val="22"/>
         </w:rPr>
-        <w:t xml:space="preserve"> Y-axis of each panel shows the percentile </w:t>
-      </w:r>
-      <w:proofErr w:type="spellStart"/>
-      <w:r>
-        <w:rPr>
-          <w:sz w:val="22"/>
-          <w:szCs w:val="22"/>
-        </w:rPr>
-        <w:t>cutpoint</w:t>
-      </w:r>
-      <w:proofErr w:type="spellEnd"/>
-      <w:r>
-        <w:rPr>
-          <w:sz w:val="22"/>
-          <w:szCs w:val="22"/>
-        </w:rPr>
-        <w:t>(s) defining the high- and low-TV groups. Other model features are listed in the header to each pane. ATE = average treatment effect. ATT = average treatment effect for the treated. The outcomes are scaled such that higher scores indicate worse attention.</w:t>
+        <w:t xml:space="preserve"> Y-axis of each panel shows the percentile cutpoint(s) defining the high- and low-TV groups. Other model features are listed in the header to each pane. ATE = average treatment effect. ATT = average treatment effect for the treated. The outcomes are scaled such that higher scores indicate worse attention.</w:t>
       </w:r>
       <w:r>
         <w:rPr>
@@ -31071,7 +29828,7 @@
                     </pic:cNvPicPr>
                   </pic:nvPicPr>
                   <pic:blipFill>
-                    <a:blip r:embed="rId31">
+                    <a:blip r:embed="rId32">
                       <a:extLst>
                         <a:ext uri="{28A0092B-C50C-407E-A947-70E740481C1C}">
                           <a14:useLocalDpi xmlns:a14="http://schemas.microsoft.com/office/drawing/2010/main" val="0"/>
@@ -31310,23 +30067,7 @@
           <w:sz w:val="22"/>
           <w:szCs w:val="22"/>
         </w:rPr>
-        <w:t xml:space="preserve"> Y-axis of each panel shows the percentile </w:t>
-      </w:r>
-      <w:proofErr w:type="spellStart"/>
-      <w:r>
-        <w:rPr>
-          <w:sz w:val="22"/>
-          <w:szCs w:val="22"/>
-        </w:rPr>
-        <w:t>cutpoint</w:t>
-      </w:r>
-      <w:proofErr w:type="spellEnd"/>
-      <w:r>
-        <w:rPr>
-          <w:sz w:val="22"/>
-          <w:szCs w:val="22"/>
-        </w:rPr>
-        <w:t>(s) defining the high- and low-TV groups. Other model features are listed in the header to each pane. The outcomes are scaled such that higher scores indicate worse attention.</w:t>
+        <w:t xml:space="preserve"> Y-axis of each panel shows the percentile cutpoint(s) defining the high- and low-TV groups. Other model features are listed in the header to each pane. The outcomes are scaled such that higher scores indicate worse attention.</w:t>
       </w:r>
       <w:r>
         <w:rPr>
@@ -31390,7 +30131,7 @@
                     </pic:cNvPicPr>
                   </pic:nvPicPr>
                   <pic:blipFill>
-                    <a:blip r:embed="rId32">
+                    <a:blip r:embed="rId33">
                       <a:extLst>
                         <a:ext uri="{28A0092B-C50C-407E-A947-70E740481C1C}">
                           <a14:useLocalDpi xmlns:a14="http://schemas.microsoft.com/office/drawing/2010/main" val="0"/>
@@ -31444,53 +30185,21 @@
           <w:sz w:val="22"/>
           <w:szCs w:val="22"/>
         </w:rPr>
-        <w:t xml:space="preserve">: Panels display the zoomed-in </w:t>
-      </w:r>
-      <w:proofErr w:type="spellStart"/>
+        <w:t>: Panels display the zoomed-in residualized attention outcome (e.g., controlling for covariates</w:t>
+      </w:r>
       <w:r>
         <w:rPr>
           <w:sz w:val="22"/>
           <w:szCs w:val="22"/>
         </w:rPr>
-        <w:t>residualized</w:t>
-      </w:r>
-      <w:proofErr w:type="spellEnd"/>
+        <w:t>)</w:t>
+      </w:r>
       <w:r>
         <w:rPr>
           <w:sz w:val="22"/>
           <w:szCs w:val="22"/>
         </w:rPr>
-        <w:t xml:space="preserve"> attention outcome (e.g., controlling for covariates</w:t>
-      </w:r>
-      <w:r>
-        <w:rPr>
-          <w:sz w:val="22"/>
-          <w:szCs w:val="22"/>
-        </w:rPr>
-        <w:t>)</w:t>
-      </w:r>
-      <w:r>
-        <w:rPr>
-          <w:sz w:val="22"/>
-          <w:szCs w:val="22"/>
-        </w:rPr>
-        <w:t xml:space="preserve"> versus TV measured at age ~3. Each panel depicts a different set of TV percentile </w:t>
-      </w:r>
-      <w:proofErr w:type="spellStart"/>
-      <w:r>
-        <w:rPr>
-          <w:sz w:val="22"/>
-          <w:szCs w:val="22"/>
-        </w:rPr>
-        <w:t>cutpoints</w:t>
-      </w:r>
-      <w:proofErr w:type="spellEnd"/>
-      <w:r>
-        <w:rPr>
-          <w:sz w:val="22"/>
-          <w:szCs w:val="22"/>
-        </w:rPr>
-        <w:t xml:space="preserve"> for defining the low- and high-TV groups; which are displayed as dark vertical lines</w:t>
+        <w:t xml:space="preserve"> versus TV measured at age ~3. Each panel depicts a different set of TV percentile cutpoints for defining the low- and high-TV groups; which are displayed as dark vertical lines</w:t>
       </w:r>
       <w:r>
         <w:rPr>
@@ -31551,7 +30260,7 @@
                     </pic:cNvPicPr>
                   </pic:nvPicPr>
                   <pic:blipFill>
-                    <a:blip r:embed="rId33">
+                    <a:blip r:embed="rId34">
                       <a:extLst>
                         <a:ext uri="{28A0092B-C50C-407E-A947-70E740481C1C}">
                           <a14:useLocalDpi xmlns:a14="http://schemas.microsoft.com/office/drawing/2010/main" val="0"/>
@@ -31621,23 +30330,7 @@
           <w:sz w:val="22"/>
           <w:szCs w:val="22"/>
         </w:rPr>
-        <w:t xml:space="preserve">-axis), as defined by the attention </w:t>
-      </w:r>
-      <w:proofErr w:type="spellStart"/>
-      <w:r>
-        <w:rPr>
-          <w:sz w:val="22"/>
-          <w:szCs w:val="22"/>
-        </w:rPr>
-        <w:t>cutpoint</w:t>
-      </w:r>
-      <w:proofErr w:type="spellEnd"/>
-      <w:r>
-        <w:rPr>
-          <w:sz w:val="22"/>
-          <w:szCs w:val="22"/>
-        </w:rPr>
-        <w:t xml:space="preserve"> displayed on each panel, versus TV measured at age ~3 (</w:t>
+        <w:t>-axis), as defined by the attention cutpoint displayed on each panel, versus TV measured at age ~3 (</w:t>
       </w:r>
       <w:r>
         <w:rPr>
@@ -31794,7 +30487,7 @@
         </w:rPr>
         <w:t xml:space="preserve"> at </w:t>
       </w:r>
-      <w:hyperlink r:id="rId34" w:history="1">
+      <w:hyperlink r:id="rId35" w:history="1">
         <w:r>
           <w:rPr>
             <w:rStyle w:val="Hyperlink"/>
@@ -32037,50 +30730,8 @@
           <w:szCs w:val="18"/>
           <w:highlight w:val="lightGray"/>
         </w:rPr>
-        <w:t xml:space="preserve">docker run --rm -e PASSWORD=TV -p 8787:8787 </w:t>
-      </w:r>
-      <w:proofErr w:type="spellStart"/>
-      <w:r>
-        <w:rPr>
-          <w:rFonts w:ascii="Consolas" w:hAnsi="Consolas"/>
-          <w:sz w:val="18"/>
-          <w:szCs w:val="18"/>
-          <w:highlight w:val="lightGray"/>
-        </w:rPr>
-        <w:t>mmcbee</w:t>
-      </w:r>
-      <w:proofErr w:type="spellEnd"/>
-      <w:r>
-        <w:rPr>
-          <w:rFonts w:ascii="Consolas" w:hAnsi="Consolas"/>
-          <w:sz w:val="18"/>
-          <w:szCs w:val="18"/>
-          <w:highlight w:val="lightGray"/>
-        </w:rPr>
-        <w:t>/</w:t>
-      </w:r>
-      <w:proofErr w:type="spellStart"/>
-      <w:r>
-        <w:rPr>
-          <w:rFonts w:ascii="Consolas" w:hAnsi="Consolas"/>
-          <w:sz w:val="18"/>
-          <w:szCs w:val="18"/>
-          <w:highlight w:val="lightGray"/>
-        </w:rPr>
-        <w:t>rstudio_</w:t>
-      </w:r>
-      <w:proofErr w:type="gramStart"/>
-      <w:r>
-        <w:rPr>
-          <w:rFonts w:ascii="Consolas" w:hAnsi="Consolas"/>
-          <w:sz w:val="18"/>
-          <w:szCs w:val="18"/>
-          <w:highlight w:val="lightGray"/>
-        </w:rPr>
-        <w:t>tvattention:psychscience</w:t>
-      </w:r>
-      <w:proofErr w:type="spellEnd"/>
-      <w:proofErr w:type="gramEnd"/>
+        <w:t>docker run --rm -e PASSWORD=TV -p 8787:8787 mmcbee/rstudio_tvattention:psychscience</w:t>
+      </w:r>
     </w:p>
     <w:p>
       <w:pPr>
@@ -32169,7 +30820,7 @@
         </w:rPr>
         <w:t xml:space="preserve"> </w:t>
       </w:r>
-      <w:hyperlink r:id="rId35" w:history="1">
+      <w:hyperlink r:id="rId36" w:history="1">
         <w:r>
           <w:rPr>
             <w:rStyle w:val="Hyperlink"/>
@@ -32243,7 +30894,6 @@
         </w:rPr>
         <w:t xml:space="preserve">with username </w:t>
       </w:r>
-      <w:proofErr w:type="spellStart"/>
       <w:r>
         <w:rPr>
           <w:rFonts w:ascii="Consolas" w:hAnsi="Consolas"/>
@@ -32252,7 +30902,6 @@
         </w:rPr>
         <w:t>rstudio</w:t>
       </w:r>
-      <w:proofErr w:type="spellEnd"/>
       <w:r>
         <w:rPr>
           <w:sz w:val="22"/>
@@ -32304,20 +30953,8 @@
           <w:sz w:val="18"/>
           <w:szCs w:val="18"/>
         </w:rPr>
-        <w:t xml:space="preserve"> /Code/</w:t>
-      </w:r>
-      <w:proofErr w:type="spellStart"/>
-      <w:proofErr w:type="gramStart"/>
-      <w:r>
-        <w:rPr>
-          <w:rFonts w:ascii="Consolas" w:hAnsi="Consolas"/>
-          <w:sz w:val="18"/>
-          <w:szCs w:val="18"/>
-        </w:rPr>
-        <w:t>analysis.r</w:t>
-      </w:r>
-      <w:proofErr w:type="spellEnd"/>
-      <w:proofErr w:type="gramEnd"/>
+        <w:t xml:space="preserve"> /Code/analysis.r</w:t>
+      </w:r>
       <w:r>
         <w:rPr>
           <w:sz w:val="22"/>
@@ -32354,46 +30991,14 @@
           <w:sz w:val="22"/>
           <w:szCs w:val="22"/>
         </w:rPr>
-        <w:t xml:space="preserve"> by highlighting it all (Ctrl-A or </w:t>
-      </w:r>
-      <w:proofErr w:type="spellStart"/>
+        <w:t xml:space="preserve"> by highlighting it all (Ctrl-A or Cmd-A) and then </w:t>
+      </w:r>
       <w:r>
         <w:rPr>
           <w:sz w:val="22"/>
           <w:szCs w:val="22"/>
         </w:rPr>
-        <w:t>Cmd</w:t>
-      </w:r>
-      <w:proofErr w:type="spellEnd"/>
-      <w:r>
-        <w:rPr>
-          <w:sz w:val="22"/>
-          <w:szCs w:val="22"/>
-        </w:rPr>
-        <w:t xml:space="preserve">-A) and then </w:t>
-      </w:r>
-      <w:r>
-        <w:rPr>
-          <w:sz w:val="22"/>
-          <w:szCs w:val="22"/>
-        </w:rPr>
-        <w:t xml:space="preserve">Ctrl-Enter or </w:t>
-      </w:r>
-      <w:proofErr w:type="spellStart"/>
-      <w:r>
-        <w:rPr>
-          <w:sz w:val="22"/>
-          <w:szCs w:val="22"/>
-        </w:rPr>
-        <w:t>Cmd</w:t>
-      </w:r>
-      <w:proofErr w:type="spellEnd"/>
-      <w:r>
-        <w:rPr>
-          <w:sz w:val="22"/>
-          <w:szCs w:val="22"/>
-        </w:rPr>
-        <w:t>-Enter</w:t>
+        <w:t>Ctrl-Enter or Cmd-Enter</w:t>
       </w:r>
       <w:r>
         <w:rPr>
@@ -32622,19 +31227,8 @@
           <w:szCs w:val="18"/>
           <w:highlight w:val="lightGray"/>
         </w:rPr>
-        <w:t xml:space="preserve">docker </w:t>
-      </w:r>
-      <w:proofErr w:type="spellStart"/>
-      <w:r>
-        <w:rPr>
-          <w:rFonts w:ascii="Consolas" w:hAnsi="Consolas" w:cstheme="majorHAnsi"/>
-          <w:sz w:val="18"/>
-          <w:szCs w:val="18"/>
-          <w:highlight w:val="lightGray"/>
-        </w:rPr>
-        <w:t>ps</w:t>
-      </w:r>
-      <w:proofErr w:type="spellEnd"/>
+        <w:t>docker ps</w:t>
+      </w:r>
     </w:p>
     <w:p>
       <w:pPr>
@@ -32843,7 +31437,6 @@
         </w:rPr>
         <w:t xml:space="preserve">a combination of random words such as </w:t>
       </w:r>
-      <w:proofErr w:type="spellStart"/>
       <w:r>
         <w:rPr>
           <w:rFonts w:ascii="Consolas" w:hAnsi="Consolas"/>
@@ -32852,7 +31445,6 @@
         </w:rPr>
         <w:t>priceless_galois</w:t>
       </w:r>
-      <w:proofErr w:type="spellEnd"/>
       <w:r>
         <w:rPr>
           <w:sz w:val="22"/>
@@ -32860,7 +31452,6 @@
         </w:rPr>
         <w:t xml:space="preserve"> or </w:t>
       </w:r>
-      <w:proofErr w:type="spellStart"/>
       <w:r>
         <w:rPr>
           <w:rFonts w:ascii="Consolas" w:hAnsi="Consolas"/>
@@ -32869,7 +31460,6 @@
         </w:rPr>
         <w:t>competent_ellis</w:t>
       </w:r>
-      <w:proofErr w:type="spellEnd"/>
       <w:r>
         <w:rPr>
           <w:sz w:val="22"/>
@@ -32905,19 +31495,8 @@
           <w:szCs w:val="18"/>
           <w:highlight w:val="lightGray"/>
         </w:rPr>
-        <w:t xml:space="preserve">docker </w:t>
-      </w:r>
-      <w:proofErr w:type="spellStart"/>
-      <w:r>
-        <w:rPr>
-          <w:rFonts w:ascii="Consolas" w:hAnsi="Consolas" w:cstheme="majorHAnsi"/>
-          <w:sz w:val="18"/>
-          <w:szCs w:val="18"/>
-          <w:highlight w:val="lightGray"/>
-        </w:rPr>
-        <w:t>ps</w:t>
-      </w:r>
-      <w:proofErr w:type="spellEnd"/>
+        <w:t>docker ps</w:t>
+      </w:r>
       <w:r>
         <w:rPr>
           <w:sz w:val="22"/>
@@ -33087,27 +31666,7 @@
           <w:szCs w:val="18"/>
           <w:highlight w:val="lightGray"/>
         </w:rPr>
-        <w:t>cd “c:\Users\Matt\Documents\</w:t>
-      </w:r>
-      <w:proofErr w:type="spellStart"/>
-      <w:r>
-        <w:rPr>
-          <w:rFonts w:ascii="Consolas" w:hAnsi="Consolas" w:cs="Times New Roman"/>
-          <w:sz w:val="18"/>
-          <w:szCs w:val="18"/>
-          <w:highlight w:val="lightGray"/>
-        </w:rPr>
-        <w:t>TVAttention</w:t>
-      </w:r>
-      <w:proofErr w:type="spellEnd"/>
-      <w:r>
-        <w:rPr>
-          <w:rFonts w:ascii="Consolas" w:hAnsi="Consolas" w:cs="Times New Roman"/>
-          <w:sz w:val="18"/>
-          <w:szCs w:val="18"/>
-          <w:highlight w:val="lightGray"/>
-        </w:rPr>
-        <w:t>”</w:t>
+        <w:t>cd “c:\Users\Matt\Documents\TVAttention”</w:t>
       </w:r>
       <w:r>
         <w:rPr>
@@ -33254,10 +31813,20 @@
           <w:szCs w:val="18"/>
           <w:highlight w:val="lightGray"/>
         </w:rPr>
-        <w:t xml:space="preserve">docker cp </w:t>
-      </w:r>
-      <w:proofErr w:type="spellStart"/>
-      <w:proofErr w:type="gramStart"/>
+        <w:t>docker cp CONTAINERID:home/rstudio .</w:t>
+      </w:r>
+      <w:r>
+        <w:rPr>
+          <w:rFonts w:ascii="Times New Roman" w:hAnsi="Times New Roman" w:cs="Times New Roman"/>
+        </w:rPr>
+        <w:t xml:space="preserve"> </w:t>
+      </w:r>
+      <w:r>
+        <w:rPr>
+          <w:rFonts w:ascii="Times New Roman" w:hAnsi="Times New Roman" w:cs="Times New Roman"/>
+        </w:rPr>
+        <w:t xml:space="preserve">For example, </w:t>
+      </w:r>
       <w:r>
         <w:rPr>
           <w:rFonts w:ascii="Consolas" w:hAnsi="Consolas"/>
@@ -33265,91 +31834,8 @@
           <w:szCs w:val="18"/>
           <w:highlight w:val="lightGray"/>
         </w:rPr>
-        <w:t>CONTAINERID:home</w:t>
-      </w:r>
-      <w:proofErr w:type="spellEnd"/>
-      <w:proofErr w:type="gramEnd"/>
-      <w:r>
-        <w:rPr>
-          <w:rFonts w:ascii="Consolas" w:hAnsi="Consolas"/>
-          <w:sz w:val="18"/>
-          <w:szCs w:val="18"/>
-          <w:highlight w:val="lightGray"/>
-        </w:rPr>
-        <w:t>/</w:t>
-      </w:r>
-      <w:proofErr w:type="spellStart"/>
-      <w:r>
-        <w:rPr>
-          <w:rFonts w:ascii="Consolas" w:hAnsi="Consolas"/>
-          <w:sz w:val="18"/>
-          <w:szCs w:val="18"/>
-          <w:highlight w:val="lightGray"/>
-        </w:rPr>
-        <w:t>rstudio</w:t>
-      </w:r>
-      <w:proofErr w:type="spellEnd"/>
-      <w:r>
-        <w:rPr>
-          <w:rFonts w:ascii="Consolas" w:hAnsi="Consolas"/>
-          <w:sz w:val="18"/>
-          <w:szCs w:val="18"/>
-          <w:highlight w:val="lightGray"/>
-        </w:rPr>
-        <w:t xml:space="preserve"> .</w:t>
-      </w:r>
-      <w:r>
-        <w:rPr>
-          <w:rFonts w:ascii="Times New Roman" w:hAnsi="Times New Roman" w:cs="Times New Roman"/>
-        </w:rPr>
-        <w:t xml:space="preserve"> </w:t>
-      </w:r>
-      <w:r>
-        <w:rPr>
-          <w:rFonts w:ascii="Times New Roman" w:hAnsi="Times New Roman" w:cs="Times New Roman"/>
-        </w:rPr>
-        <w:t xml:space="preserve">For example, </w:t>
-      </w:r>
-      <w:r>
-        <w:rPr>
-          <w:rFonts w:ascii="Consolas" w:hAnsi="Consolas"/>
-          <w:sz w:val="18"/>
-          <w:szCs w:val="18"/>
-          <w:highlight w:val="lightGray"/>
-        </w:rPr>
-        <w:t>docker cp b1971e3eea</w:t>
-      </w:r>
-      <w:proofErr w:type="gramStart"/>
-      <w:r>
-        <w:rPr>
-          <w:rFonts w:ascii="Consolas" w:hAnsi="Consolas"/>
-          <w:sz w:val="18"/>
-          <w:szCs w:val="18"/>
-          <w:highlight w:val="lightGray"/>
-        </w:rPr>
-        <w:t>21:home</w:t>
-      </w:r>
-      <w:proofErr w:type="gramEnd"/>
-      <w:r>
-        <w:rPr>
-          <w:rFonts w:ascii="Consolas" w:hAnsi="Consolas"/>
-          <w:sz w:val="18"/>
-          <w:szCs w:val="18"/>
-          <w:highlight w:val="lightGray"/>
-        </w:rPr>
-        <w:t>/</w:t>
-      </w:r>
-      <w:proofErr w:type="spellStart"/>
-      <w:r>
-        <w:rPr>
-          <w:rFonts w:ascii="Consolas" w:hAnsi="Consolas"/>
-          <w:sz w:val="18"/>
-          <w:szCs w:val="18"/>
-          <w:highlight w:val="lightGray"/>
-        </w:rPr>
-        <w:t>rstudio</w:t>
-      </w:r>
-      <w:proofErr w:type="spellEnd"/>
+        <w:t>docker cp b1971e3eea21:home/rstudio</w:t>
+      </w:r>
       <w:r>
         <w:rPr>
           <w:rFonts w:ascii="Consolas" w:hAnsi="Consolas"/>
@@ -33468,6 +31954,11 @@
         <w:docPartUnique/>
       </w:docPartObj>
     </w:sdtPr>
+    <w:sdtEndPr>
+      <w:rPr>
+        <w:rStyle w:val="PageNumber"/>
+      </w:rPr>
+    </w:sdtEndPr>
     <w:sdtContent>
       <w:p>
         <w:pPr>
@@ -33519,6 +32010,11 @@
         <w:docPartUnique/>
       </w:docPartObj>
     </w:sdtPr>
+    <w:sdtEndPr>
+      <w:rPr>
+        <w:rStyle w:val="PageNumber"/>
+      </w:rPr>
+    </w:sdtEndPr>
     <w:sdtContent>
       <w:p>
         <w:pPr>
@@ -33604,23 +32100,7 @@
           <w:sz w:val="22"/>
           <w:szCs w:val="22"/>
         </w:rPr>
-        <w:t xml:space="preserve"> While Christakis et al. (2004) describes this </w:t>
-      </w:r>
-      <w:proofErr w:type="spellStart"/>
-      <w:r>
-        <w:rPr>
-          <w:sz w:val="22"/>
-          <w:szCs w:val="22"/>
-        </w:rPr>
-        <w:t>cutpoint</w:t>
-      </w:r>
-      <w:proofErr w:type="spellEnd"/>
-      <w:r>
-        <w:rPr>
-          <w:sz w:val="22"/>
-          <w:szCs w:val="22"/>
-        </w:rPr>
-        <w:t xml:space="preserve"> of 120 as “</w:t>
+        <w:t xml:space="preserve"> While Christakis et al. (2004) describes this cutpoint of 120 as “</w:t>
       </w:r>
       <w:r>
         <w:rPr>
@@ -33730,23 +32210,7 @@
           <w:sz w:val="22"/>
           <w:szCs w:val="22"/>
         </w:rPr>
-        <w:t xml:space="preserve"> We did not adjust for all the covariates in the </w:t>
-      </w:r>
-      <w:proofErr w:type="gramStart"/>
-      <w:r>
-        <w:rPr>
-          <w:sz w:val="22"/>
-          <w:szCs w:val="22"/>
-        </w:rPr>
-        <w:t>doubly-robust</w:t>
-      </w:r>
-      <w:proofErr w:type="gramEnd"/>
-      <w:r>
-        <w:rPr>
-          <w:sz w:val="22"/>
-          <w:szCs w:val="22"/>
-        </w:rPr>
-        <w:t xml:space="preserve"> model</w:t>
+        <w:t xml:space="preserve"> We did not adjust for all the covariates in the doubly-robust model</w:t>
       </w:r>
       <w:r>
         <w:rPr>
@@ -35395,6 +33859,7 @@
     <w:lsdException w:name="HTML Sample" w:semiHidden="1" w:unhideWhenUsed="1"/>
     <w:lsdException w:name="HTML Typewriter" w:semiHidden="1" w:unhideWhenUsed="1"/>
     <w:lsdException w:name="HTML Variable" w:semiHidden="1" w:unhideWhenUsed="1"/>
+    <w:lsdException w:name="Normal Table" w:semiHidden="1" w:unhideWhenUsed="1"/>
     <w:lsdException w:name="annotation subject" w:semiHidden="1" w:unhideWhenUsed="1"/>
     <w:lsdException w:name="No List" w:semiHidden="1" w:unhideWhenUsed="1"/>
     <w:lsdException w:name="Outline List 1" w:semiHidden="1" w:unhideWhenUsed="1"/>
@@ -35441,8 +33906,10 @@
     <w:lsdException w:name="Table Subtle 2" w:semiHidden="1" w:unhideWhenUsed="1"/>
     <w:lsdException w:name="Table Web 1" w:semiHidden="1" w:unhideWhenUsed="1"/>
     <w:lsdException w:name="Table Web 2" w:semiHidden="1" w:unhideWhenUsed="1"/>
+    <w:lsdException w:name="Table Web 3" w:semiHidden="1" w:unhideWhenUsed="1"/>
     <w:lsdException w:name="Balloon Text" w:semiHidden="1" w:unhideWhenUsed="1"/>
     <w:lsdException w:name="Table Grid" w:uiPriority="59"/>
+    <w:lsdException w:name="Table Theme" w:semiHidden="1" w:unhideWhenUsed="1"/>
     <w:lsdException w:name="Placeholder Text" w:semiHidden="1"/>
     <w:lsdException w:name="No Spacing" w:uiPriority="1" w:qFormat="1"/>
     <w:lsdException w:name="Light Shading" w:uiPriority="60"/>
@@ -36385,7 +34852,7 @@
 </file>
 
 <file path=customXml/itemProps1.xml><?xml version="1.0" encoding="utf-8"?>
-<ds:datastoreItem xmlns:ds="http://schemas.openxmlformats.org/officeDocument/2006/customXml" ds:itemID="{911EE76B-9D85-43EE-AE49-E8CBBFB763F3}">
+<ds:datastoreItem xmlns:ds="http://schemas.openxmlformats.org/officeDocument/2006/customXml" ds:itemID="{6462C373-8FFA-4D51-8A4D-A4E63EF1C243}">
   <ds:schemaRefs>
     <ds:schemaRef ds:uri="http://schemas.openxmlformats.org/officeDocument/2006/bibliography"/>
   </ds:schemaRefs>

</xml_diff>

<commit_message>
fix table numbering error
Also prepare version with figs / tables in text for submission
</commit_message>
<xml_diff>
--- a/Manuscript/Challenging the Link Between Early Childhood Television Exposure and Later Attention Problems.docx
+++ b/Manuscript/Challenging the Link Between Early Childhood Television Exposure and Later Attention Problems.docx
@@ -218,7 +218,15 @@
         <w:t>attention problems (</w:t>
       </w:r>
       <w:r>
-        <w:t>Christakis, Zimmerman, DiGiuseppe, &amp; McCarty, 2004)</w:t>
+        <w:t xml:space="preserve">Christakis, Zimmerman, </w:t>
+      </w:r>
+      <w:proofErr w:type="spellStart"/>
+      <w:r>
+        <w:t>DiGiuseppe</w:t>
+      </w:r>
+      <w:proofErr w:type="spellEnd"/>
+      <w:r>
+        <w:t>, &amp; McCarty, 2004)</w:t>
       </w:r>
       <w:r>
         <w:t>, which continues to be frequently promoted</w:t>
@@ -407,9 +415,11 @@
       <w:r>
         <w:t xml:space="preserve"> necessary to reproduce our analysis is available online via </w:t>
       </w:r>
+      <w:proofErr w:type="spellStart"/>
       <w:r>
         <w:t>Github</w:t>
       </w:r>
+      <w:proofErr w:type="spellEnd"/>
       <w:r>
         <w:t xml:space="preserve"> </w:t>
       </w:r>
@@ -540,7 +550,15 @@
         <w:t>can have</w:t>
       </w:r>
       <w:r>
-        <w:t xml:space="preserve"> a broad and deep impact on human lives. In developmental psychology in particular, there is a sense of relevance, indeed urgency, to many of its questions: </w:t>
+        <w:t xml:space="preserve"> a broad and deep impact on human lives. In developmental </w:t>
+      </w:r>
+      <w:proofErr w:type="gramStart"/>
+      <w:r>
+        <w:t>psychology in particular, there</w:t>
+      </w:r>
+      <w:proofErr w:type="gramEnd"/>
+      <w:r>
+        <w:t xml:space="preserve"> is a sense of relevance, indeed urgency, to many of its questions: </w:t>
       </w:r>
       <w:r>
         <w:t>What are the</w:t>
@@ -669,7 +687,15 @@
         <w:t>Christakis, Zi</w:t>
       </w:r>
       <w:r>
-        <w:t>mmerman, DiGiuseppe, and McCarty (2004</w:t>
+        <w:t xml:space="preserve">mmerman, </w:t>
+      </w:r>
+      <w:proofErr w:type="spellStart"/>
+      <w:r>
+        <w:t>DiGiuseppe</w:t>
+      </w:r>
+      <w:proofErr w:type="spellEnd"/>
+      <w:r>
+        <w:t>, and McCarty (2004</w:t>
       </w:r>
       <w:r>
         <w:t>)</w:t>
@@ -785,7 +811,23 @@
         <w:t xml:space="preserve"> </w:t>
       </w:r>
       <w:r>
-        <w:t>tested this some years ago, and what we found was that for the more television children watched before age three, the more likely they were to actually have attentional problems at school age. Specifically, for each hour that they watched before the age of three, their chances of having attentional problems was increased by about ten percent. So a child who watched two hours of TV a day before age three would be twenty percent more likely to have attention problems compared to a child who watched none (</w:t>
+        <w:t xml:space="preserve">tested this some years ago, and what we found was that for the more television children watched before age three, the more likely they were to </w:t>
+      </w:r>
+      <w:proofErr w:type="gramStart"/>
+      <w:r>
+        <w:t>actually have</w:t>
+      </w:r>
+      <w:proofErr w:type="gramEnd"/>
+      <w:r>
+        <w:t xml:space="preserve"> attentional problems at school age. Specifically, for each hour that they watched before the age of three, their chances of having attentional problems was increased by about ten percent. </w:t>
+      </w:r>
+      <w:proofErr w:type="gramStart"/>
+      <w:r>
+        <w:t>So</w:t>
+      </w:r>
+      <w:proofErr w:type="gramEnd"/>
+      <w:r>
+        <w:t xml:space="preserve"> a child who watched two hours of TV a day before age three would be twenty percent more likely to have attention problems compared to a child who watched none (</w:t>
       </w:r>
       <w:r>
         <w:t xml:space="preserve">Christakis, 2011, </w:t>
@@ -886,7 +928,15 @@
         <w:t>the claim,</w:t>
       </w:r>
       <w:r>
-        <w:t xml:space="preserve"> we think it is important to confirm: Is it really true?</w:t>
+        <w:t xml:space="preserve"> we think it is important to confirm: Is it </w:t>
+      </w:r>
+      <w:proofErr w:type="gramStart"/>
+      <w:r>
+        <w:t>really true</w:t>
+      </w:r>
+      <w:proofErr w:type="gramEnd"/>
+      <w:r>
+        <w:t>?</w:t>
       </w:r>
       <w:r>
         <w:t xml:space="preserve"> </w:t>
@@ -911,13 +961,21 @@
         <w:t>justifies</w:t>
       </w:r>
       <w:r>
-        <w:t xml:space="preserve"> skepticism</w:t>
+        <w:t xml:space="preserve"> </w:t>
+      </w:r>
+      <w:proofErr w:type="gramStart"/>
+      <w:r>
+        <w:t>skepticism</w:t>
       </w:r>
       <w:r>
         <w:t>.</w:t>
       </w:r>
       <w:r>
-        <w:t xml:space="preserve">. A re-analysis of the data set used by Christakis et al. (2004) indicated that the finding was not robust </w:t>
+        <w:t>.</w:t>
+      </w:r>
+      <w:proofErr w:type="gramEnd"/>
+      <w:r>
+        <w:t xml:space="preserve"> A re-analysis of the data set used by Christakis et al. (2004) indicated that the finding was not robust </w:t>
       </w:r>
       <w:r>
         <w:t>to</w:t>
@@ -959,11 +1017,32 @@
       <w:r>
         <w:t>the direction of effect was unclear (</w:t>
       </w:r>
-      <w:r>
-        <w:t>Nikkelen, Valkenberg, Huizinga, &amp; Bushman, 2014</w:t>
-      </w:r>
-      <w:r>
-        <w:t xml:space="preserve">; see also Kostyrka-Allchorne, Cooper, &amp; Simpson, 2017). </w:t>
+      <w:proofErr w:type="spellStart"/>
+      <w:r>
+        <w:t>Nikkelen</w:t>
+      </w:r>
+      <w:proofErr w:type="spellEnd"/>
+      <w:r>
+        <w:t xml:space="preserve">, </w:t>
+      </w:r>
+      <w:proofErr w:type="spellStart"/>
+      <w:r>
+        <w:t>Valkenberg</w:t>
+      </w:r>
+      <w:proofErr w:type="spellEnd"/>
+      <w:r>
+        <w:t>, Huizinga, &amp; Bushman, 2014</w:t>
+      </w:r>
+      <w:r>
+        <w:t xml:space="preserve">; see also </w:t>
+      </w:r>
+      <w:proofErr w:type="spellStart"/>
+      <w:r>
+        <w:t>Kostyrka-Allchorne</w:t>
+      </w:r>
+      <w:proofErr w:type="spellEnd"/>
+      <w:r>
+        <w:t xml:space="preserve">, Cooper, &amp; Simpson, 2017). </w:t>
       </w:r>
     </w:p>
     <w:p>
@@ -982,10 +1061,18 @@
         <w:t>-year-old claim is worth further examination. However, it is undeniable that the meme</w:t>
       </w:r>
       <w:r>
-        <w:t xml:space="preserve"> regarding the harmfulness of screen time in general, and TV watching in particular,</w:t>
-      </w:r>
-      <w:r>
-        <w:t xml:space="preserve"> is still deeply embedded in popular understanding. Using Google search in </w:t>
+        <w:t xml:space="preserve"> regarding the harmfulness of screen time in general, and TV </w:t>
+      </w:r>
+      <w:proofErr w:type="gramStart"/>
+      <w:r>
+        <w:t>watching in particular,</w:t>
+      </w:r>
+      <w:r>
+        <w:t xml:space="preserve"> is</w:t>
+      </w:r>
+      <w:proofErr w:type="gramEnd"/>
+      <w:r>
+        <w:t xml:space="preserve"> still deeply embedded in popular understanding. Using Google search in </w:t>
       </w:r>
       <w:r>
         <w:t xml:space="preserve">April </w:t>
@@ -1063,7 +1150,15 @@
         <w:t>)</w:t>
       </w:r>
       <w:r>
-        <w:t xml:space="preserve"> during the same time frame the more methodologically sound critique (Foster &amp; Watkins, 2010) had 18 citations and the meta-analysis (Nikkelen et al., 2014) had only 38.</w:t>
+        <w:t xml:space="preserve"> during the same time frame the more methodologically sound critique (Foster &amp; Watkins, 2010) had 18 citations and the meta-analysis (</w:t>
+      </w:r>
+      <w:proofErr w:type="spellStart"/>
+      <w:r>
+        <w:t>Nikkelen</w:t>
+      </w:r>
+      <w:proofErr w:type="spellEnd"/>
+      <w:r>
+        <w:t xml:space="preserve"> et al., 2014) had only 38.</w:t>
       </w:r>
     </w:p>
     <w:p>
@@ -1080,14 +1175,53 @@
       <w:r>
         <w:t>through use of a “multiverse analysis” (</w:t>
       </w:r>
+      <w:proofErr w:type="spellStart"/>
       <w:r>
         <w:t>Silberzahn</w:t>
       </w:r>
-      <w:r>
-        <w:t xml:space="preserve"> et al. 2017; Steegen, Tuerlinckx, Gelman, &amp; Vanpaemel, 2016; see also </w:t>
-      </w:r>
-      <w:r>
-        <w:t>Orben, Dienlin, &amp; Przybylski, 2019</w:t>
+      <w:proofErr w:type="spellEnd"/>
+      <w:r>
+        <w:t xml:space="preserve"> et al. 2017; </w:t>
+      </w:r>
+      <w:proofErr w:type="spellStart"/>
+      <w:r>
+        <w:t>Steegen</w:t>
+      </w:r>
+      <w:proofErr w:type="spellEnd"/>
+      <w:r>
+        <w:t xml:space="preserve">, </w:t>
+      </w:r>
+      <w:proofErr w:type="spellStart"/>
+      <w:r>
+        <w:t>Tuerlinckx</w:t>
+      </w:r>
+      <w:proofErr w:type="spellEnd"/>
+      <w:r>
+        <w:t xml:space="preserve">, Gelman, &amp; </w:t>
+      </w:r>
+      <w:proofErr w:type="spellStart"/>
+      <w:r>
+        <w:t>Vanpaemel</w:t>
+      </w:r>
+      <w:proofErr w:type="spellEnd"/>
+      <w:r>
+        <w:t xml:space="preserve">, 2016; see also </w:t>
+      </w:r>
+      <w:proofErr w:type="spellStart"/>
+      <w:r>
+        <w:t>Orben</w:t>
+      </w:r>
+      <w:proofErr w:type="spellEnd"/>
+      <w:r>
+        <w:t xml:space="preserve">, </w:t>
+      </w:r>
+      <w:proofErr w:type="spellStart"/>
+      <w:r>
+        <w:t>Dienlin</w:t>
+      </w:r>
+      <w:proofErr w:type="spellEnd"/>
+      <w:r>
+        <w:t>, &amp; Przybylski, 2019</w:t>
       </w:r>
       <w:r>
         <w:t>). In any research endeavor, a series of analytic decisions must be made, some of them arbitrary or nearly so</w:t>
@@ -1096,7 +1230,15 @@
         <w:t xml:space="preserve"> </w:t>
       </w:r>
       <w:r>
-        <w:t xml:space="preserve">(King &amp; Zeng, 2007). This series of decisions has been called the “garden of forking paths” (Gelman &amp; Loken, 2013). </w:t>
+        <w:t xml:space="preserve">(King &amp; Zeng, 2007). This series of decisions has been called the “garden of forking paths” (Gelman &amp; </w:t>
+      </w:r>
+      <w:proofErr w:type="spellStart"/>
+      <w:r>
+        <w:t>Loken</w:t>
+      </w:r>
+      <w:proofErr w:type="spellEnd"/>
+      <w:r>
+        <w:t xml:space="preserve">, 2013). </w:t>
       </w:r>
       <w:r>
         <w:t xml:space="preserve">If different paths through the garden lead to </w:t>
@@ -1440,7 +1582,15 @@
         <w:t>a priori</w:t>
       </w:r>
       <w:r>
-        <w:t xml:space="preserve"> method in the literature for determining the appropriate cutpoint, Christakis et al. (2004) chose a </w:t>
+        <w:t xml:space="preserve"> method in the literature for determining the appropriate </w:t>
+      </w:r>
+      <w:proofErr w:type="spellStart"/>
+      <w:r>
+        <w:t>cutpoint</w:t>
+      </w:r>
+      <w:proofErr w:type="spellEnd"/>
+      <w:r>
+        <w:t xml:space="preserve">, Christakis et al. (2004) chose a </w:t>
       </w:r>
       <w:r>
         <w:t xml:space="preserve">score </w:t>
@@ -1497,7 +1647,15 @@
         <w:t xml:space="preserve">the sensitivity of the findings to </w:t>
       </w:r>
       <w:r>
-        <w:t>this choice, we systematically varied the cutpoint from</w:t>
+        <w:t xml:space="preserve">this choice, we systematically varied the </w:t>
+      </w:r>
+      <w:proofErr w:type="spellStart"/>
+      <w:r>
+        <w:t>cutpoint</w:t>
+      </w:r>
+      <w:proofErr w:type="spellEnd"/>
+      <w:r>
+        <w:t xml:space="preserve"> from</w:t>
       </w:r>
       <w:r>
         <w:t xml:space="preserve"> </w:t>
@@ -1509,7 +1667,15 @@
         <w:t>to 130</w:t>
       </w:r>
       <w:r>
-        <w:t xml:space="preserve"> on the standardized outcome and used percentile-equivalent cutpoints on the raw outcome. </w:t>
+        <w:t xml:space="preserve"> on the standardized outcome and used percentile-equivalent </w:t>
+      </w:r>
+      <w:proofErr w:type="spellStart"/>
+      <w:r>
+        <w:t>cutpoints</w:t>
+      </w:r>
+      <w:proofErr w:type="spellEnd"/>
+      <w:r>
+        <w:t xml:space="preserve"> on the raw outcome. </w:t>
       </w:r>
     </w:p>
     <w:p>
@@ -1575,7 +1741,15 @@
         <w:t xml:space="preserve"> variable to be dichotomized</w:t>
       </w:r>
       <w:r>
-        <w:t xml:space="preserve"> and thus eliminate the need to choose a cutpoint. This allows us to test directly the claim that for each unit change in TV use we would see a change in </w:t>
+        <w:t xml:space="preserve"> and thus eliminate the need to choose a </w:t>
+      </w:r>
+      <w:proofErr w:type="spellStart"/>
+      <w:r>
+        <w:t>cutpoint</w:t>
+      </w:r>
+      <w:proofErr w:type="spellEnd"/>
+      <w:r>
+        <w:t xml:space="preserve">. This allows us to test directly the claim that for each unit change in TV use we would see a change in </w:t>
       </w:r>
       <w:r>
         <w:lastRenderedPageBreak/>
@@ -1862,7 +2036,15 @@
         <w:t xml:space="preserve"> </w:t>
       </w:r>
       <w:r>
-        <w:t xml:space="preserve">Choosing cutpoints at the extremes </w:t>
+        <w:t xml:space="preserve">Choosing </w:t>
+      </w:r>
+      <w:proofErr w:type="spellStart"/>
+      <w:r>
+        <w:t>cutpoints</w:t>
+      </w:r>
+      <w:proofErr w:type="spellEnd"/>
+      <w:r>
+        <w:t xml:space="preserve"> at the extremes </w:t>
       </w:r>
       <w:r>
         <w:t>(</w:t>
@@ -1946,8 +2128,13 @@
         <w:t>r</w:t>
       </w:r>
       <w:r>
-        <w:t>an analyses using six different cutpoints</w:t>
-      </w:r>
+        <w:t xml:space="preserve">an analyses using six different </w:t>
+      </w:r>
+      <w:proofErr w:type="spellStart"/>
+      <w:r>
+        <w:t>cutpoints</w:t>
+      </w:r>
+      <w:proofErr w:type="spellEnd"/>
       <w:r>
         <w:t xml:space="preserve"> (see Table 1)</w:t>
       </w:r>
@@ -1983,7 +2170,15 @@
         <w:t xml:space="preserve"> regardless of </w:t>
       </w:r>
       <w:r>
-        <w:t xml:space="preserve">where the cutpoint </w:t>
+        <w:t xml:space="preserve">where the </w:t>
+      </w:r>
+      <w:proofErr w:type="spellStart"/>
+      <w:r>
+        <w:t>cutpoint</w:t>
+      </w:r>
+      <w:proofErr w:type="spellEnd"/>
+      <w:r>
+        <w:t xml:space="preserve"> </w:t>
       </w:r>
       <w:r>
         <w:t>is situated.</w:t>
@@ -2060,8 +2255,13 @@
       <w:r>
         <w:t xml:space="preserve"> (</w:t>
       </w:r>
-      <w:r>
-        <w:t xml:space="preserve">Imbens </w:t>
+      <w:proofErr w:type="spellStart"/>
+      <w:r>
+        <w:t>Imbens</w:t>
+      </w:r>
+      <w:proofErr w:type="spellEnd"/>
+      <w:r>
+        <w:t xml:space="preserve"> </w:t>
       </w:r>
       <w:r>
         <w:t xml:space="preserve">&amp; </w:t>
@@ -2198,9 +2398,11 @@
       <w:r>
         <w:t xml:space="preserve">We ran analyses both with and without this </w:t>
       </w:r>
+      <w:proofErr w:type="gramStart"/>
       <w:r>
         <w:t>doubly-robust</w:t>
       </w:r>
+      <w:proofErr w:type="gramEnd"/>
       <w:r>
         <w:t xml:space="preserve"> strategy.</w:t>
       </w:r>
@@ -2235,8 +2437,13 @@
       <w:r>
         <w:t xml:space="preserve">generally </w:t>
       </w:r>
-      <w:r>
-        <w:t xml:space="preserve">sufficient for removing 90% of the confounding bias. Generally, </w:t>
+      <w:proofErr w:type="gramStart"/>
+      <w:r>
+        <w:t>sufficient</w:t>
+      </w:r>
+      <w:proofErr w:type="gramEnd"/>
+      <w:r>
+        <w:t xml:space="preserve"> for removing 90% of the confounding bias. Generally, </w:t>
       </w:r>
       <w:r>
         <w:t xml:space="preserve">adding </w:t>
@@ -2767,11 +2974,19 @@
         </w:rPr>
         <w:t xml:space="preserve">ur project’s </w:t>
       </w:r>
+      <w:proofErr w:type="spellStart"/>
       <w:r>
         <w:rPr>
           <w:color w:val="000000" w:themeColor="text1"/>
         </w:rPr>
-        <w:t>Github page</w:t>
+        <w:t>Github</w:t>
+      </w:r>
+      <w:proofErr w:type="spellEnd"/>
+      <w:r>
+        <w:rPr>
+          <w:color w:val="000000" w:themeColor="text1"/>
+        </w:rPr>
+        <w:t xml:space="preserve"> page</w:t>
       </w:r>
       <w:r>
         <w:rPr>
@@ -3298,9 +3513,11 @@
       <w:r>
         <w:t xml:space="preserve">project </w:t>
       </w:r>
+      <w:proofErr w:type="spellStart"/>
       <w:r>
         <w:t>Github</w:t>
       </w:r>
+      <w:proofErr w:type="spellEnd"/>
       <w:r>
         <w:t xml:space="preserve"> page (under “Documentation”) provides a crosswalk from our substantive, conceptual variable names to NLSY alphanumeric variable names. The analysis code is the canonical description of how the variables were constructed and should resolve any vagueness or ambiguity in the preceding description. </w:t>
       </w:r>
@@ -3467,7 +3684,15 @@
         <w:t xml:space="preserve"> Where applicable, all of these were extracted from the first wave of data availability to avoid conditioning on post-treatment variables, since they could have potentially biased our estimates if they were mediators or colliders (</w:t>
       </w:r>
       <w:r>
-        <w:t>Montgomery, Nyhan,</w:t>
+        <w:t xml:space="preserve">Montgomery, </w:t>
+      </w:r>
+      <w:proofErr w:type="spellStart"/>
+      <w:r>
+        <w:t>Nyhan</w:t>
+      </w:r>
+      <w:proofErr w:type="spellEnd"/>
+      <w:r>
+        <w:t>,</w:t>
       </w:r>
       <w:r>
         <w:t xml:space="preserve"> &amp; Torres, 2018; Rohrer, 2018).</w:t>
@@ -3512,7 +3737,15 @@
         <w:t>be</w:t>
       </w:r>
       <w:r>
-        <w:t xml:space="preserve"> confounders for TV use and childhood attention. We added family income, the partner or spouse’s highest level of educational attainment, an indicator variable for low birth weight (less than 2500 grams or 5 lbs 8 oz), </w:t>
+        <w:t xml:space="preserve"> confounders for TV use and childhood attention. We added family income, the partner or spouse’s highest level of educational attainment, an indicator variable for low birth weight (less than 2500 grams or 5 </w:t>
+      </w:r>
+      <w:proofErr w:type="spellStart"/>
+      <w:r>
+        <w:t>lbs</w:t>
+      </w:r>
+      <w:proofErr w:type="spellEnd"/>
+      <w:r>
+        <w:t xml:space="preserve"> 8 oz), </w:t>
       </w:r>
       <w:r>
         <w:t xml:space="preserve">child temperament, </w:t>
@@ -3582,7 +3815,15 @@
         <w:t>But we also</w:t>
       </w:r>
       <w:r>
-        <w:t xml:space="preserve"> expected a moderate degree of stability over time in these constructs (Lovibond, 1998; Trzesniewski, Donnellan, &amp; Robins, 2003), which may ameliorate some concern about the timing of their measurement. We hope that including these covariates reduced</w:t>
+        <w:t xml:space="preserve"> expected a moderate degree of stability over time in these constructs (Lovibond, 1998; </w:t>
+      </w:r>
+      <w:proofErr w:type="spellStart"/>
+      <w:r>
+        <w:t>Trzesniewski</w:t>
+      </w:r>
+      <w:proofErr w:type="spellEnd"/>
+      <w:r>
+        <w:t>, Donnellan, &amp; Robins, 2003), which may ameliorate some concern about the timing of their measurement. We hope that including these covariates reduced</w:t>
       </w:r>
       <w:r>
         <w:t xml:space="preserve"> the</w:t>
@@ -3609,7 +3850,15 @@
         <w:t>(</w:t>
       </w:r>
       <w:r>
-        <w:t>Westfall &amp; Yarkoni, 2016</w:t>
+        <w:t xml:space="preserve">Westfall &amp; </w:t>
+      </w:r>
+      <w:proofErr w:type="spellStart"/>
+      <w:r>
+        <w:t>Yarkoni</w:t>
+      </w:r>
+      <w:proofErr w:type="spellEnd"/>
+      <w:r>
+        <w:t>, 2016</w:t>
       </w:r>
       <w:r>
         <w:t>).</w:t>
@@ -3646,7 +3895,23 @@
         <w:t xml:space="preserve">Sullivan et al. 2015). In addition, </w:t>
       </w:r>
       <w:r>
-        <w:t>parents’ perception of infants’ energy level (Nabi &amp; Krcmar, 2016), poor self-regulation (Radesky et al., 2014), and fussiness (Thompson et al., 2013) all predict TV use, suggesting that parents may be showing TV to infants as a way to manage their difficult temperaments. In short, we suspected that relations between early television and later attention problems, to the extent that they exist, might be driven by their shared connection to early attention problems (as reflected in temperament).</w:t>
+        <w:t xml:space="preserve">parents’ perception of infants’ energy level (Nabi &amp; </w:t>
+      </w:r>
+      <w:proofErr w:type="spellStart"/>
+      <w:r>
+        <w:t>Krcmar</w:t>
+      </w:r>
+      <w:proofErr w:type="spellEnd"/>
+      <w:r>
+        <w:t>, 2016), poor self-regulation (</w:t>
+      </w:r>
+      <w:proofErr w:type="spellStart"/>
+      <w:r>
+        <w:t>Radesky</w:t>
+      </w:r>
+      <w:proofErr w:type="spellEnd"/>
+      <w:r>
+        <w:t xml:space="preserve"> et al., 2014), and fussiness (Thompson et al., 2013) all predict TV use, suggesting that parents may be showing TV to infants as a way to manage their difficult temperaments. In short, we suspected that relations between early television and later attention problems, to the extent that they exist, might be driven by their shared connection to early attention problems (as reflected in temperament).</w:t>
       </w:r>
       <w:r>
         <w:t xml:space="preserve"> </w:t>
@@ -3786,6 +4051,7 @@
       <w:r>
         <w:t xml:space="preserve"> and three years of </w:t>
       </w:r>
+      <w:proofErr w:type="gramStart"/>
       <w:r>
         <w:t>age</w:t>
       </w:r>
@@ -3795,6 +4061,7 @@
       <w:r>
         <w:t xml:space="preserve"> and</w:t>
       </w:r>
+      <w:proofErr w:type="gramEnd"/>
       <w:r>
         <w:t xml:space="preserve"> incorporated the two different sets of covariates designated above. Additional features specific to each model are described in the </w:t>
       </w:r>
@@ -3864,9 +4131,11 @@
       <w:r>
         <w:t xml:space="preserve"> </w:t>
       </w:r>
+      <w:proofErr w:type="spellStart"/>
       <w:r>
         <w:t>cutpoint</w:t>
       </w:r>
+      <w:proofErr w:type="spellEnd"/>
       <w:r>
         <w:t xml:space="preserve"> </w:t>
       </w:r>
@@ -3885,14 +4154,32 @@
       <w:r>
         <w:t xml:space="preserve"> were to this </w:t>
       </w:r>
+      <w:proofErr w:type="gramStart"/>
       <w:r>
         <w:t>particular</w:t>
       </w:r>
       <w:r>
-        <w:t xml:space="preserve"> cutpoint, w</w:t>
-      </w:r>
-      <w:r>
-        <w:t xml:space="preserve">e defined multiple dichotomous outcome variables by varying the standardized attention cutpoint from </w:t>
+        <w:t xml:space="preserve"> </w:t>
+      </w:r>
+      <w:proofErr w:type="spellStart"/>
+      <w:r>
+        <w:t>cutpoint</w:t>
+      </w:r>
+      <w:proofErr w:type="spellEnd"/>
+      <w:proofErr w:type="gramEnd"/>
+      <w:r>
+        <w:t>, w</w:t>
+      </w:r>
+      <w:r>
+        <w:t xml:space="preserve">e defined multiple dichotomous outcome variables by varying the standardized attention </w:t>
+      </w:r>
+      <w:proofErr w:type="spellStart"/>
+      <w:r>
+        <w:t>cutpoint</w:t>
+      </w:r>
+      <w:proofErr w:type="spellEnd"/>
+      <w:r>
+        <w:t xml:space="preserve"> from </w:t>
       </w:r>
       <w:r>
         <w:t xml:space="preserve">110 </w:t>
@@ -3941,7 +4228,15 @@
         <w:t>used</w:t>
       </w:r>
       <w:r>
-        <w:t xml:space="preserve"> cutpoints on the raw attention </w:t>
+        <w:t xml:space="preserve"> </w:t>
+      </w:r>
+      <w:proofErr w:type="spellStart"/>
+      <w:r>
+        <w:t>cutpoints</w:t>
+      </w:r>
+      <w:proofErr w:type="spellEnd"/>
+      <w:r>
+        <w:t xml:space="preserve"> on the raw attention </w:t>
       </w:r>
       <w:r>
         <w:t>measure</w:t>
@@ -4018,8 +4313,21 @@
         <w:t xml:space="preserve"> (</w:t>
       </w:r>
       <w:r>
-        <w:t>van Buuren &amp; Groothuis-Oudshoorn</w:t>
-      </w:r>
+        <w:t xml:space="preserve">van </w:t>
+      </w:r>
+      <w:proofErr w:type="spellStart"/>
+      <w:r>
+        <w:t>Buuren</w:t>
+      </w:r>
+      <w:proofErr w:type="spellEnd"/>
+      <w:r>
+        <w:t xml:space="preserve"> &amp; </w:t>
+      </w:r>
+      <w:proofErr w:type="spellStart"/>
+      <w:r>
+        <w:t>Groothuis-Oudshoorn</w:t>
+      </w:r>
+      <w:proofErr w:type="spellEnd"/>
       <w:r>
         <w:t xml:space="preserve">, 2011) </w:t>
       </w:r>
@@ -4051,8 +4359,13 @@
         <w:t>336 models [</w:t>
       </w:r>
       <w:r>
-        <w:t>21 (attention cutpoints</w:t>
-      </w:r>
+        <w:t xml:space="preserve">21 (attention </w:t>
+      </w:r>
+      <w:proofErr w:type="spellStart"/>
+      <w:r>
+        <w:t>cutpoints</w:t>
+      </w:r>
+      <w:proofErr w:type="spellEnd"/>
       <w:r>
         <w:t>) x 2 (outcomes) x 2 (TV ages) x 2 (covariate sets) x 2 (sample weights)</w:t>
       </w:r>
@@ -4072,7 +4385,15 @@
         <w:t>168 models [</w:t>
       </w:r>
       <w:r>
-        <w:t>21 (attention cutpoints) x 2 (outcomes) x 2 (TV ages) x 2 (covariate sets)</w:t>
+        <w:t xml:space="preserve">21 (attention </w:t>
+      </w:r>
+      <w:proofErr w:type="spellStart"/>
+      <w:r>
+        <w:t>cutpoints</w:t>
+      </w:r>
+      <w:proofErr w:type="spellEnd"/>
+      <w:r>
+        <w:t>) x 2 (outcomes) x 2 (TV ages) x 2 (covariate sets)</w:t>
       </w:r>
       <w:r>
         <w:t>],</w:t>
@@ -4090,7 +4411,15 @@
         <w:t xml:space="preserve"> models</w:t>
       </w:r>
       <w:r>
-        <w:t xml:space="preserve">. However, because of sparseness on the attention outcome (particularly the raw version), frequently the imposition of two adjacent cutoffs (e.g, 121 and 122) would produce identical categorizations of the outcome and therefore redundant results. After purging these redundancies, we were left with </w:t>
+        <w:t>. However, because of sparseness on the attention outcome (particularly the raw version), frequently the imposition of two adjacent cutoffs (</w:t>
+      </w:r>
+      <w:proofErr w:type="spellStart"/>
+      <w:r>
+        <w:t>e.g</w:t>
+      </w:r>
+      <w:proofErr w:type="spellEnd"/>
+      <w:r>
+        <w:t xml:space="preserve">, 121 and 122) would produce identical categorizations of the outcome and therefore redundant results. After purging these redundancies, we were left with </w:t>
       </w:r>
       <w:r>
         <w:t>200</w:t>
@@ -4121,7 +4450,7 @@
         <w:spacing w:line="480" w:lineRule="auto"/>
         <w:ind w:firstLine="720"/>
       </w:pPr>
-      <w:bookmarkStart w:id="2" w:name="_Hlk28963891"/>
+      <w:bookmarkStart w:id="1" w:name="_Hlk28963891"/>
       <w:r>
         <w:rPr>
           <w:b/>
@@ -4248,7 +4577,7 @@
         <w:t xml:space="preserve"> </w:t>
       </w:r>
     </w:p>
-    <w:bookmarkEnd w:id="2"/>
+    <w:bookmarkEnd w:id="1"/>
     <w:p>
       <w:pPr>
         <w:spacing w:line="480" w:lineRule="auto"/>
@@ -4316,11 +4645,16 @@
       <w:r>
         <w:t xml:space="preserve"> </w:t>
       </w:r>
+      <w:proofErr w:type="spellStart"/>
       <w:r>
         <w:t>cutpoint</w:t>
       </w:r>
       <w:r>
-        <w:t xml:space="preserve">s </w:t>
+        <w:t>s</w:t>
+      </w:r>
+      <w:proofErr w:type="spellEnd"/>
+      <w:r>
+        <w:t xml:space="preserve"> </w:t>
       </w:r>
       <w:r>
         <w:t>to define</w:t>
@@ -4731,7 +5065,15 @@
         <w:ind w:firstLine="720"/>
       </w:pPr>
       <w:r>
-        <w:t>Where possible, we ran analyses with and without a doubly-robust strategy, with and without sampling weights, and for both the ATT and the ATE.</w:t>
+        <w:t xml:space="preserve">Where possible, we ran analyses with and without a </w:t>
+      </w:r>
+      <w:proofErr w:type="gramStart"/>
+      <w:r>
+        <w:t>doubly-robust</w:t>
+      </w:r>
+      <w:proofErr w:type="gramEnd"/>
+      <w:r>
+        <w:t xml:space="preserve"> strategy, with and without sampling weights, and for both the ATT and the ATE.</w:t>
       </w:r>
       <w:r>
         <w:t xml:space="preserve"> </w:t>
@@ -4759,13 +5101,29 @@
         <w:t>6</w:t>
       </w:r>
       <w:r>
-        <w:t xml:space="preserve">, Ridgeway, McCaffrey, Morral, Griffin, </w:t>
+        <w:t xml:space="preserve">, Ridgeway, McCaffrey, </w:t>
+      </w:r>
+      <w:proofErr w:type="spellStart"/>
+      <w:r>
+        <w:t>Morral</w:t>
+      </w:r>
+      <w:proofErr w:type="spellEnd"/>
+      <w:r>
+        <w:t xml:space="preserve">, Griffin, </w:t>
       </w:r>
       <w:r>
         <w:t>&amp;</w:t>
       </w:r>
       <w:r>
-        <w:t xml:space="preserve"> Burgette, 2017) to estimate the propensity scores, using bagging and cross-validation to prevent overfitting. Missing data on covariates is handled automatically by the classification tree approach</w:t>
+        <w:t xml:space="preserve"> </w:t>
+      </w:r>
+      <w:proofErr w:type="spellStart"/>
+      <w:r>
+        <w:t>Burgette</w:t>
+      </w:r>
+      <w:proofErr w:type="spellEnd"/>
+      <w:r>
+        <w:t>, 2017) to estimate the propensity scores, using bagging and cross-validation to prevent overfitting. Missing data on covariates is handled automatically by the classification tree approach</w:t>
       </w:r>
       <w:r>
         <w:t>, in that the missingness is treated as informative and propensity scores can be estimated for cases with missing covariate values.</w:t>
@@ -4807,7 +5165,15 @@
         <w:t>[</w:t>
       </w:r>
       <w:r>
-        <w:t>6 (TV cutpoints) x 2 (outcomes</w:t>
+        <w:t xml:space="preserve">6 (TV </w:t>
+      </w:r>
+      <w:proofErr w:type="spellStart"/>
+      <w:r>
+        <w:t>cutpoints</w:t>
+      </w:r>
+      <w:proofErr w:type="spellEnd"/>
+      <w:r>
+        <w:t>) x 2 (outcomes</w:t>
       </w:r>
       <w:r>
         <w:t xml:space="preserve">: raw vs. </w:t>
@@ -4909,13 +5275,29 @@
         <w:t>[</w:t>
       </w:r>
       <w:r>
-        <w:t>five different numbers of strata (4, 5, 6, 7, or 8), which were fully crossed with 6 (TV cutpoints) x 2 (outcomes) x 2 (TV ages) x 2 (covariate sets)</w:t>
+        <w:t xml:space="preserve">five different numbers of strata (4, 5, 6, 7, or 8), which were fully crossed with 6 (TV </w:t>
+      </w:r>
+      <w:proofErr w:type="spellStart"/>
+      <w:r>
+        <w:t>cutpoints</w:t>
+      </w:r>
+      <w:proofErr w:type="spellEnd"/>
+      <w:r>
+        <w:t>) x 2 (outcomes) x 2 (TV ages) x 2 (covariate sets)</w:t>
       </w:r>
       <w:r>
         <w:t>]</w:t>
       </w:r>
       <w:r>
-        <w:t xml:space="preserve">. Neither sample weights nor the doubly-robust approach could be implemented in the stratification models, nor could </w:t>
+        <w:t xml:space="preserve">. Neither sample weights nor the </w:t>
+      </w:r>
+      <w:proofErr w:type="gramStart"/>
+      <w:r>
+        <w:t>doubly-robust</w:t>
+      </w:r>
+      <w:proofErr w:type="gramEnd"/>
+      <w:r>
+        <w:t xml:space="preserve"> approach could be implemented in the stratification models, nor could </w:t>
       </w:r>
       <w:r>
         <w:t>these models estimate the average treatment effect for the treated</w:t>
@@ -4929,6 +5311,7 @@
       <w:r>
         <w:t xml:space="preserve">We used the </w:t>
       </w:r>
+      <w:proofErr w:type="spellStart"/>
       <w:r>
         <w:rPr>
           <w:i/>
@@ -4936,8 +5319,25 @@
         </w:rPr>
         <w:t>PSAgraphics</w:t>
       </w:r>
-      <w:r>
-        <w:t xml:space="preserve"> package (v 2.1.1; Helmreich &amp; Pruzek, 2009) to perform the stratified analysis</w:t>
+      <w:proofErr w:type="spellEnd"/>
+      <w:r>
+        <w:t xml:space="preserve"> package (v 2.1.1; </w:t>
+      </w:r>
+      <w:proofErr w:type="spellStart"/>
+      <w:r>
+        <w:t>Helmreich</w:t>
+      </w:r>
+      <w:proofErr w:type="spellEnd"/>
+      <w:r>
+        <w:t xml:space="preserve"> &amp; </w:t>
+      </w:r>
+      <w:proofErr w:type="spellStart"/>
+      <w:r>
+        <w:t>Pruzek</w:t>
+      </w:r>
+      <w:proofErr w:type="spellEnd"/>
+      <w:r>
+        <w:t>, 2009) to perform the stratified analysis</w:t>
       </w:r>
       <w:r>
         <w:t>,</w:t>
@@ -5063,9 +5463,11 @@
       <w:r>
         <w:t xml:space="preserve"> in this paper. However, the </w:t>
       </w:r>
+      <w:proofErr w:type="spellStart"/>
       <w:r>
         <w:t>Github</w:t>
       </w:r>
+      <w:proofErr w:type="spellEnd"/>
       <w:r>
         <w:t xml:space="preserve"> repository “Results” directory contains a </w:t>
       </w:r>
@@ -5092,7 +5494,15 @@
         <w:t>2</w:t>
       </w:r>
       <w:r>
-        <w:t>; Hlavac, 2015).</w:t>
+        <w:t xml:space="preserve">; </w:t>
+      </w:r>
+      <w:proofErr w:type="spellStart"/>
+      <w:r>
+        <w:t>Hlavac</w:t>
+      </w:r>
+      <w:proofErr w:type="spellEnd"/>
+      <w:r>
+        <w:t>, 2015).</w:t>
       </w:r>
       <w:r>
         <w:t xml:space="preserve"> </w:t>
@@ -5141,9 +5551,11 @@
       <w:r>
         <w:t xml:space="preserve">The </w:t>
       </w:r>
+      <w:proofErr w:type="spellStart"/>
       <w:r>
         <w:t>Github</w:t>
       </w:r>
+      <w:proofErr w:type="spellEnd"/>
       <w:r>
         <w:t xml:space="preserve"> site contains descriptive statistics specific to each of the </w:t>
       </w:r>
@@ -5711,9 +6123,11 @@
       <w:r>
         <w:t xml:space="preserve">attention </w:t>
       </w:r>
+      <w:proofErr w:type="spellStart"/>
       <w:r>
         <w:t>cutpoint</w:t>
       </w:r>
+      <w:proofErr w:type="spellEnd"/>
       <w:r>
         <w:t xml:space="preserve"> and other features of the analysis</w:t>
       </w:r>
@@ -5744,8 +6158,13 @@
       <w:r>
         <w:t xml:space="preserve">standardized attention </w:t>
       </w:r>
-      <w:r>
-        <w:t xml:space="preserve">cutpoints of </w:t>
+      <w:proofErr w:type="spellStart"/>
+      <w:r>
+        <w:t>cutpoints</w:t>
+      </w:r>
+      <w:proofErr w:type="spellEnd"/>
+      <w:r>
+        <w:t xml:space="preserve"> of </w:t>
       </w:r>
       <w:r>
         <w:t>11</w:t>
@@ -5969,7 +6388,15 @@
         <w:t xml:space="preserve">. </w:t>
       </w:r>
       <w:r>
-        <w:t xml:space="preserve">Further, we note that we were not able to exactly replicate the values reported by Chrisakis at al. (2004) under putatively identical models. </w:t>
+        <w:t xml:space="preserve">Further, we note that we were not able to exactly replicate the values reported by </w:t>
+      </w:r>
+      <w:proofErr w:type="spellStart"/>
+      <w:r>
+        <w:t>Chrisakis</w:t>
+      </w:r>
+      <w:proofErr w:type="spellEnd"/>
+      <w:r>
+        <w:t xml:space="preserve"> at al. (2004) under putatively identical models. </w:t>
       </w:r>
       <w:r>
         <w:t xml:space="preserve">Using the standardized attention outcome with a 120 cutoff, the original covariate set, listwise deletion, and sample weights, we estimated </w:t>
@@ -6350,7 +6777,15 @@
         <w:t>,</w:t>
       </w:r>
       <w:r>
-        <w:t xml:space="preserve"> all their estimates were in the ‘wrong’ direction (e.g, TV helps attention). </w:t>
+        <w:t xml:space="preserve"> all their estimates were in the ‘wrong’ direction (</w:t>
+      </w:r>
+      <w:proofErr w:type="spellStart"/>
+      <w:r>
+        <w:t>e.g</w:t>
+      </w:r>
+      <w:proofErr w:type="spellEnd"/>
+      <w:r>
+        <w:t xml:space="preserve">, TV helps attention). </w:t>
       </w:r>
     </w:p>
     <w:p>
@@ -6390,7 +6825,15 @@
         <w:t xml:space="preserve"> </w:t>
       </w:r>
       <w:r>
-        <w:t xml:space="preserve">Note that the effect sizes for models using different TV cutpoints to define the </w:t>
+        <w:t xml:space="preserve">Note that the effect sizes for models using different TV </w:t>
+      </w:r>
+      <w:proofErr w:type="spellStart"/>
+      <w:r>
+        <w:t>cutpoints</w:t>
+      </w:r>
+      <w:proofErr w:type="spellEnd"/>
+      <w:r>
+        <w:t xml:space="preserve"> to define the </w:t>
       </w:r>
       <w:r>
         <w:t xml:space="preserve">virtual ‘treatment’ and ‘control’ groups are not </w:t>
@@ -6597,13 +7040,24 @@
         <w:t>Table</w:t>
       </w:r>
       <w:r>
-        <w:t xml:space="preserve"> 3 describes how the significance of these models varied across </w:t>
+        <w:t xml:space="preserve"> </w:t>
+      </w:r>
+      <w:r>
+        <w:t>4</w:t>
+      </w:r>
+      <w:r>
+        <w:t xml:space="preserve"> describes how the significance of these models varied across </w:t>
       </w:r>
       <w:r>
         <w:t xml:space="preserve">these </w:t>
       </w:r>
-      <w:r>
-        <w:t>cutpoints. The highest rate</w:t>
+      <w:proofErr w:type="spellStart"/>
+      <w:r>
+        <w:t>cutpoints</w:t>
+      </w:r>
+      <w:proofErr w:type="spellEnd"/>
+      <w:r>
+        <w:t>. The highest rate</w:t>
       </w:r>
       <w:r>
         <w:t>s</w:t>
@@ -6662,7 +7116,13 @@
         </w:rPr>
       </w:pPr>
       <w:r>
-        <w:t>--- Insert Table 3 about here ---</w:t>
+        <w:t xml:space="preserve">--- Insert Table </w:t>
+      </w:r>
+      <w:r>
+        <w:t>4</w:t>
+      </w:r>
+      <w:r>
+        <w:t xml:space="preserve"> about here ---</w:t>
       </w:r>
     </w:p>
     <w:p>
@@ -6911,7 +7371,15 @@
         <w:t xml:space="preserve">results varied </w:t>
       </w:r>
       <w:r>
-        <w:t xml:space="preserve">over the TV cutpoint used to define the ‘treatment’ and ‘control’ groups. </w:t>
+        <w:t xml:space="preserve">over the TV </w:t>
+      </w:r>
+      <w:proofErr w:type="spellStart"/>
+      <w:r>
+        <w:t>cutpoint</w:t>
+      </w:r>
+      <w:proofErr w:type="spellEnd"/>
+      <w:r>
+        <w:t xml:space="preserve"> used to define the ‘treatment’ and ‘control’ groups. </w:t>
       </w:r>
       <w:r>
         <w:t xml:space="preserve">Only 2/324 (0.6%) of the models measuring TV exposure at age ~1.5 produced significant results, whereas </w:t>
@@ -7098,8 +7566,13 @@
       <w:r>
         <w:t xml:space="preserve">. </w:t>
       </w:r>
-      <w:r>
-        <w:t xml:space="preserve">Thus our conclusion is that </w:t>
+      <w:proofErr w:type="gramStart"/>
+      <w:r>
+        <w:t>Thus</w:t>
+      </w:r>
+      <w:proofErr w:type="gramEnd"/>
+      <w:r>
+        <w:t xml:space="preserve"> our conclusion is that </w:t>
       </w:r>
       <w:r>
         <w:t>the</w:t>
@@ -7335,7 +7808,18 @@
         <w:t xml:space="preserve">revealed that the likelihood of significance </w:t>
       </w:r>
       <w:r>
-        <w:t>varied across TV cutpoints, as shown by Table 3</w:t>
+        <w:t xml:space="preserve">varied across TV </w:t>
+      </w:r>
+      <w:proofErr w:type="spellStart"/>
+      <w:r>
+        <w:t>cutpoints</w:t>
+      </w:r>
+      <w:proofErr w:type="spellEnd"/>
+      <w:r>
+        <w:t xml:space="preserve">, as shown by Table </w:t>
+      </w:r>
+      <w:r>
+        <w:t>4</w:t>
       </w:r>
       <w:r>
         <w:t>. The</w:t>
@@ -7368,10 +7852,18 @@
         <w:t>th</w:t>
       </w:r>
       <w:r>
-        <w:t xml:space="preserve"> percentile cutpoint</w:t>
-      </w:r>
-      <w:r>
-        <w:t>s (2.86 and 3.43 hours of TV per day, respectively)</w:t>
+        <w:t xml:space="preserve"> percentile </w:t>
+      </w:r>
+      <w:proofErr w:type="spellStart"/>
+      <w:r>
+        <w:t>cutpoint</w:t>
+      </w:r>
+      <w:r>
+        <w:t>s</w:t>
+      </w:r>
+      <w:proofErr w:type="spellEnd"/>
+      <w:r>
+        <w:t xml:space="preserve"> (2.86 and 3.43 hours of TV per day, respectively)</w:t>
       </w:r>
       <w:r>
         <w:t xml:space="preserve"> for the models </w:t>
@@ -7392,7 +7884,15 @@
         <w:t>Figure 4 displays a magnified view of the nonlinear ‘wiggle’ and</w:t>
       </w:r>
       <w:r>
-        <w:t xml:space="preserve"> indicates how the various TV percentile cutpoints for these models </w:t>
+        <w:t xml:space="preserve"> indicates how the various TV percentile </w:t>
+      </w:r>
+      <w:proofErr w:type="spellStart"/>
+      <w:r>
+        <w:t>cutpoints</w:t>
+      </w:r>
+      <w:proofErr w:type="spellEnd"/>
+      <w:r>
+        <w:t xml:space="preserve"> for these models </w:t>
       </w:r>
       <w:r>
         <w:t xml:space="preserve">aligned with </w:t>
@@ -7419,8 +7919,13 @@
         <w:t>th</w:t>
       </w:r>
       <w:r>
-        <w:t xml:space="preserve"> percentile cutpoints</w:t>
-      </w:r>
+        <w:t xml:space="preserve"> percentile </w:t>
+      </w:r>
+      <w:proofErr w:type="spellStart"/>
+      <w:r>
+        <w:t>cutpoints</w:t>
+      </w:r>
+      <w:proofErr w:type="spellEnd"/>
       <w:r>
         <w:t>, which had the highest significance rate</w:t>
       </w:r>
@@ -7497,7 +8002,23 @@
         <w:t>2</w:t>
       </w:r>
       <w:r>
-        <w:t xml:space="preserve"> and Table 4, the significance of these models was strongly related to the attention cutpoint </w:t>
+        <w:t xml:space="preserve"> and </w:t>
+      </w:r>
+      <w:bookmarkStart w:id="2" w:name="_GoBack"/>
+      <w:r>
+        <w:t>Table 4</w:t>
+      </w:r>
+      <w:bookmarkEnd w:id="2"/>
+      <w:r>
+        <w:t xml:space="preserve">, the significance of these models was strongly related to the attention </w:t>
+      </w:r>
+      <w:proofErr w:type="spellStart"/>
+      <w:r>
+        <w:t>cutpoint</w:t>
+      </w:r>
+      <w:proofErr w:type="spellEnd"/>
+      <w:r>
+        <w:t xml:space="preserve"> </w:t>
       </w:r>
       <w:r>
         <w:t>defin</w:t>
@@ -7512,7 +8033,15 @@
         <w:t xml:space="preserve"> the ‘normal’ and ‘problematic’ attention groups. </w:t>
       </w:r>
       <w:r>
-        <w:t xml:space="preserve">We believe that higher cutpoints in these models </w:t>
+        <w:t xml:space="preserve">We believe that higher </w:t>
+      </w:r>
+      <w:proofErr w:type="spellStart"/>
+      <w:r>
+        <w:t>cutpoints</w:t>
+      </w:r>
+      <w:proofErr w:type="spellEnd"/>
+      <w:r>
+        <w:t xml:space="preserve"> in these models </w:t>
       </w:r>
       <w:r>
         <w:t xml:space="preserve">magnify </w:t>
@@ -7551,7 +8080,15 @@
         <w:t xml:space="preserve">) </w:t>
       </w:r>
       <w:r>
-        <w:t>for twelve different attention cutpoints.</w:t>
+        <w:t xml:space="preserve">for twelve different attention </w:t>
+      </w:r>
+      <w:proofErr w:type="spellStart"/>
+      <w:r>
+        <w:t>cutpoints</w:t>
+      </w:r>
+      <w:proofErr w:type="spellEnd"/>
+      <w:r>
+        <w:t>.</w:t>
       </w:r>
       <w:r>
         <w:t xml:space="preserve"> The nonlinearity can be easily observed in the pattern of dots</w:t>
@@ -7582,8 +8119,13 @@
         <w:t>of a logistic regression model</w:t>
       </w:r>
       <w:r>
-        <w:t xml:space="preserve"> using that cutpoint</w:t>
-      </w:r>
+        <w:t xml:space="preserve"> using that </w:t>
+      </w:r>
+      <w:proofErr w:type="spellStart"/>
+      <w:r>
+        <w:t>cutpoint</w:t>
+      </w:r>
+      <w:proofErr w:type="spellEnd"/>
       <w:r>
         <w:t xml:space="preserve">. The </w:t>
       </w:r>
@@ -7641,7 +8183,15 @@
         <w:t xml:space="preserve">, making them more consistent with a linear trend. </w:t>
       </w:r>
       <w:r>
-        <w:t xml:space="preserve">As the cutpoint surpasses 120, the </w:t>
+        <w:t xml:space="preserve">As the </w:t>
+      </w:r>
+      <w:proofErr w:type="spellStart"/>
+      <w:r>
+        <w:t>cutpoint</w:t>
+      </w:r>
+      <w:proofErr w:type="spellEnd"/>
+      <w:r>
+        <w:t xml:space="preserve"> surpasses 120, the </w:t>
       </w:r>
       <w:r>
         <w:rPr>
@@ -7654,7 +8204,15 @@
         <w:t>-value for</w:t>
       </w:r>
       <w:r>
-        <w:t xml:space="preserve"> the slope becomes significant and remains so through the highest cutpoint examined. This pattern is </w:t>
+        <w:t xml:space="preserve"> the slope becomes significant and remains so through the highest </w:t>
+      </w:r>
+      <w:proofErr w:type="spellStart"/>
+      <w:r>
+        <w:t>cutpoint</w:t>
+      </w:r>
+      <w:proofErr w:type="spellEnd"/>
+      <w:r>
+        <w:t xml:space="preserve"> examined. This pattern is </w:t>
       </w:r>
       <w:r>
         <w:t>consistent with the results of the logistic models.</w:t>
@@ -7855,8 +8413,13 @@
         <w:t>th</w:t>
       </w:r>
       <w:r>
-        <w:t xml:space="preserve"> percentile TV cutpoints</w:t>
-      </w:r>
+        <w:t xml:space="preserve"> percentile TV </w:t>
+      </w:r>
+      <w:proofErr w:type="spellStart"/>
+      <w:r>
+        <w:t>cutpoints</w:t>
+      </w:r>
+      <w:proofErr w:type="spellEnd"/>
       <w:r>
         <w:t xml:space="preserve">, </w:t>
       </w:r>
@@ -7879,7 +8442,15 @@
         <w:t xml:space="preserve">. </w:t>
       </w:r>
       <w:r>
-        <w:t>An effect size this small would be difficult to notice</w:t>
+        <w:t xml:space="preserve">An effect </w:t>
+      </w:r>
+      <w:proofErr w:type="gramStart"/>
+      <w:r>
+        <w:t>size</w:t>
+      </w:r>
+      <w:proofErr w:type="gramEnd"/>
+      <w:r>
+        <w:t xml:space="preserve"> this small would be difficult to notice</w:t>
       </w:r>
       <w:r>
         <w:t xml:space="preserve">, as two distributions differing by this amount exhibit a </w:t>
@@ -8297,7 +8868,11 @@
         <w:contextualSpacing/>
       </w:pPr>
       <w:r>
-        <w:t>Auerbach, J. G., Berger, A., Atzaba</w:t>
+        <w:t xml:space="preserve">Auerbach, J. G., Berger, A., </w:t>
+      </w:r>
+      <w:proofErr w:type="spellStart"/>
+      <w:r>
+        <w:t>Atzaba</w:t>
       </w:r>
       <w:r>
         <w:rPr>
@@ -8306,7 +8881,19 @@
         <w:t>‐</w:t>
       </w:r>
       <w:r>
-        <w:t>Poria, N., Arbelle, S., Cypin, N., Friedman, A., &amp; Landau, R. (2008). Temperament at 7, 12, and 25 months in children at familial risk for ADHD. </w:t>
+        <w:t>Poria</w:t>
+      </w:r>
+      <w:proofErr w:type="spellEnd"/>
+      <w:r>
+        <w:t xml:space="preserve">, N., </w:t>
+      </w:r>
+      <w:proofErr w:type="spellStart"/>
+      <w:r>
+        <w:t>Arbelle</w:t>
+      </w:r>
+      <w:proofErr w:type="spellEnd"/>
+      <w:r>
+        <w:t>, S., Cypin, N., Friedman, A., &amp; Landau, R. (2008). Temperament at 7, 12, and 25 months in children at familial risk for ADHD. </w:t>
       </w:r>
       <w:r>
         <w:rPr>
@@ -8496,32 +9083,174 @@
         <w:rPr>
           <w:iCs/>
         </w:rPr>
-        <w:t>Camerer, C. F., Dreber, A., Holzmeister, F., Ho, T.-H., Huber, J., Johannesson, M.</w:t>
-      </w:r>
+        <w:t xml:space="preserve">Camerer, C. F., </w:t>
+      </w:r>
+      <w:proofErr w:type="spellStart"/>
       <w:r>
         <w:rPr>
           <w:iCs/>
         </w:rPr>
-        <w:t xml:space="preserve">, Kirchler, M., Nave, G., Nosek, B. A., Pfeiffer, T., Altmejd, A., </w:t>
-      </w:r>
+        <w:t>Dreber</w:t>
+      </w:r>
+      <w:proofErr w:type="spellEnd"/>
       <w:r>
         <w:rPr>
           <w:iCs/>
         </w:rPr>
-        <w:t>Buttrick, N., Chan, T., Chen, Y., Forsell, E., Gampa, A., Heikensten, E., Hummer, L., Imai, T., …,</w:t>
-      </w:r>
+        <w:t xml:space="preserve">, A., </w:t>
+      </w:r>
+      <w:proofErr w:type="spellStart"/>
       <w:r>
         <w:rPr>
           <w:iCs/>
         </w:rPr>
+        <w:t>Holzmeister</w:t>
+      </w:r>
+      <w:proofErr w:type="spellEnd"/>
+      <w:r>
+        <w:rPr>
+          <w:iCs/>
+        </w:rPr>
+        <w:t xml:space="preserve">, F., Ho, T.-H., Huber, J., </w:t>
+      </w:r>
+      <w:proofErr w:type="spellStart"/>
+      <w:r>
+        <w:rPr>
+          <w:iCs/>
+        </w:rPr>
+        <w:t>Johannesson</w:t>
+      </w:r>
+      <w:proofErr w:type="spellEnd"/>
+      <w:r>
+        <w:rPr>
+          <w:iCs/>
+        </w:rPr>
+        <w:t>, M.</w:t>
+      </w:r>
+      <w:r>
+        <w:rPr>
+          <w:iCs/>
+        </w:rPr>
+        <w:t xml:space="preserve">, </w:t>
+      </w:r>
+      <w:proofErr w:type="spellStart"/>
+      <w:r>
+        <w:rPr>
+          <w:iCs/>
+        </w:rPr>
+        <w:t>Kirchler</w:t>
+      </w:r>
+      <w:proofErr w:type="spellEnd"/>
+      <w:r>
+        <w:rPr>
+          <w:iCs/>
+        </w:rPr>
+        <w:t xml:space="preserve">, M., Nave, G., </w:t>
+      </w:r>
+      <w:proofErr w:type="spellStart"/>
+      <w:r>
+        <w:rPr>
+          <w:iCs/>
+        </w:rPr>
+        <w:t>Nosek</w:t>
+      </w:r>
+      <w:proofErr w:type="spellEnd"/>
+      <w:r>
+        <w:rPr>
+          <w:iCs/>
+        </w:rPr>
+        <w:t xml:space="preserve">, B. A., Pfeiffer, T., </w:t>
+      </w:r>
+      <w:proofErr w:type="spellStart"/>
+      <w:r>
+        <w:rPr>
+          <w:iCs/>
+        </w:rPr>
+        <w:t>Altmejd</w:t>
+      </w:r>
+      <w:proofErr w:type="spellEnd"/>
+      <w:r>
+        <w:rPr>
+          <w:iCs/>
+        </w:rPr>
+        <w:t xml:space="preserve">, A., </w:t>
+      </w:r>
+      <w:proofErr w:type="spellStart"/>
+      <w:r>
+        <w:rPr>
+          <w:iCs/>
+        </w:rPr>
+        <w:t>Buttrick</w:t>
+      </w:r>
+      <w:proofErr w:type="spellEnd"/>
+      <w:r>
+        <w:rPr>
+          <w:iCs/>
+        </w:rPr>
+        <w:t xml:space="preserve">, N., Chan, T., Chen, Y., </w:t>
+      </w:r>
+      <w:proofErr w:type="spellStart"/>
+      <w:r>
+        <w:rPr>
+          <w:iCs/>
+        </w:rPr>
+        <w:t>Forsell</w:t>
+      </w:r>
+      <w:proofErr w:type="spellEnd"/>
+      <w:r>
+        <w:rPr>
+          <w:iCs/>
+        </w:rPr>
+        <w:t xml:space="preserve">, E., </w:t>
+      </w:r>
+      <w:proofErr w:type="spellStart"/>
+      <w:r>
+        <w:rPr>
+          <w:iCs/>
+        </w:rPr>
+        <w:t>Gampa</w:t>
+      </w:r>
+      <w:proofErr w:type="spellEnd"/>
+      <w:r>
+        <w:rPr>
+          <w:iCs/>
+        </w:rPr>
+        <w:t xml:space="preserve">, A., </w:t>
+      </w:r>
+      <w:proofErr w:type="spellStart"/>
+      <w:r>
+        <w:rPr>
+          <w:iCs/>
+        </w:rPr>
+        <w:t>Heikensten</w:t>
+      </w:r>
+      <w:proofErr w:type="spellEnd"/>
+      <w:r>
+        <w:rPr>
+          <w:iCs/>
+        </w:rPr>
+        <w:t>, E., Hummer, L., Imai, T., …,</w:t>
+      </w:r>
+      <w:r>
+        <w:rPr>
+          <w:iCs/>
+        </w:rPr>
         <w:t xml:space="preserve"> Wu, H. (2018). Evaluating the replicability of social science experiments in Nature and Science between 2010 and 2015. </w:t>
       </w:r>
       <w:r>
         <w:rPr>
           <w:i/>
         </w:rPr>
-        <w:t>Nature Human Behaviour</w:t>
-      </w:r>
+        <w:t xml:space="preserve">Nature Human </w:t>
+      </w:r>
+      <w:proofErr w:type="spellStart"/>
+      <w:r>
+        <w:rPr>
+          <w:i/>
+        </w:rPr>
+        <w:t>Behaviour</w:t>
+      </w:r>
+      <w:proofErr w:type="spellEnd"/>
       <w:r>
         <w:rPr>
           <w:iCs/>
@@ -8553,7 +9282,15 @@
         <w:ind w:left="720" w:hanging="720"/>
       </w:pPr>
       <w:r>
-        <w:t xml:space="preserve">Christakis, D. A., Zimmerman, F. J., DiGiuseppe, D. L, &amp; McCarty, C. A. (2004). Early television exposure and subsequent attentional problems in children. </w:t>
+        <w:t xml:space="preserve">Christakis, D. A., Zimmerman, F. J., </w:t>
+      </w:r>
+      <w:proofErr w:type="spellStart"/>
+      <w:r>
+        <w:t>DiGiuseppe</w:t>
+      </w:r>
+      <w:proofErr w:type="spellEnd"/>
+      <w:r>
+        <w:t xml:space="preserve">, D. L, &amp; McCarty, C. A. (2004). Early television exposure and subsequent attentional problems in children. </w:t>
       </w:r>
       <w:r>
         <w:rPr>
@@ -8593,7 +9330,15 @@
         <w:t>Media and children</w:t>
       </w:r>
       <w:r>
-        <w:t xml:space="preserve"> [Video]. TEDxRainier. </w:t>
+        <w:t xml:space="preserve"> [Video]. </w:t>
+      </w:r>
+      <w:proofErr w:type="spellStart"/>
+      <w:r>
+        <w:t>TEDxRainier</w:t>
+      </w:r>
+      <w:proofErr w:type="spellEnd"/>
+      <w:r>
+        <w:t xml:space="preserve">. </w:t>
       </w:r>
       <w:hyperlink r:id="rId11" w:history="1">
         <w:r>
@@ -8754,7 +9499,23 @@
           <w:shd w:val="clear" w:color="auto" w:fill="FFFFFF"/>
         </w:rPr>
         <w:lastRenderedPageBreak/>
-        <w:t xml:space="preserve">Gelman, A., &amp; Loken, E. (2013). The garden of forking paths: Why multiple comparisons can be </w:t>
+        <w:t xml:space="preserve">Gelman, A., &amp; </w:t>
+      </w:r>
+      <w:proofErr w:type="spellStart"/>
+      <w:r>
+        <w:rPr>
+          <w:color w:val="222222"/>
+          <w:shd w:val="clear" w:color="auto" w:fill="FFFFFF"/>
+        </w:rPr>
+        <w:t>Loken</w:t>
+      </w:r>
+      <w:proofErr w:type="spellEnd"/>
+      <w:r>
+        <w:rPr>
+          <w:color w:val="222222"/>
+          <w:shd w:val="clear" w:color="auto" w:fill="FFFFFF"/>
+        </w:rPr>
+        <w:t xml:space="preserve">, E. (2013). The garden of forking paths: Why multiple comparisons can be </w:t>
       </w:r>
     </w:p>
     <w:p>
@@ -8946,8 +9707,29 @@
         <w:spacing w:line="480" w:lineRule="auto"/>
         <w:ind w:left="720" w:hanging="720"/>
       </w:pPr>
-      <w:r>
-        <w:t xml:space="preserve">Helmreich, J. E. &amp; Pruzek, R. M. (2009). PSAgraphics: An R Package to support propensity score analysis. </w:t>
+      <w:proofErr w:type="spellStart"/>
+      <w:r>
+        <w:t>Helmreich</w:t>
+      </w:r>
+      <w:proofErr w:type="spellEnd"/>
+      <w:r>
+        <w:t xml:space="preserve">, J. E. &amp; </w:t>
+      </w:r>
+      <w:proofErr w:type="spellStart"/>
+      <w:r>
+        <w:t>Pruzek</w:t>
+      </w:r>
+      <w:proofErr w:type="spellEnd"/>
+      <w:r>
+        <w:t xml:space="preserve">, R. M. (2009). </w:t>
+      </w:r>
+      <w:proofErr w:type="spellStart"/>
+      <w:r>
+        <w:t>PSAgraphics</w:t>
+      </w:r>
+      <w:proofErr w:type="spellEnd"/>
+      <w:r>
+        <w:t xml:space="preserve">: An R Package to support propensity score analysis. </w:t>
       </w:r>
       <w:r>
         <w:rPr>
@@ -8976,8 +9758,13 @@
         <w:spacing w:line="480" w:lineRule="auto"/>
         <w:ind w:left="720" w:hanging="720"/>
       </w:pPr>
-      <w:r>
-        <w:t xml:space="preserve">Hlavac, M. (2015). </w:t>
+      <w:proofErr w:type="spellStart"/>
+      <w:r>
+        <w:t>Hlavac</w:t>
+      </w:r>
+      <w:proofErr w:type="spellEnd"/>
+      <w:r>
+        <w:t xml:space="preserve">, M. (2015). </w:t>
       </w:r>
       <w:r>
         <w:rPr>
@@ -9015,7 +9802,23 @@
         <w:ind w:left="720" w:hanging="720"/>
       </w:pPr>
       <w:r>
-        <w:t>Huber, B., Yeates, M., Meyer, D., Fleckhammer, L., &amp; Kaufman, J. (2018). The effects of screen media content on young children’s executive functioning. </w:t>
+        <w:t xml:space="preserve">Huber, B., </w:t>
+      </w:r>
+      <w:proofErr w:type="spellStart"/>
+      <w:r>
+        <w:t>Yeates</w:t>
+      </w:r>
+      <w:proofErr w:type="spellEnd"/>
+      <w:r>
+        <w:t xml:space="preserve">, M., Meyer, D., </w:t>
+      </w:r>
+      <w:proofErr w:type="spellStart"/>
+      <w:r>
+        <w:t>Fleckhammer</w:t>
+      </w:r>
+      <w:proofErr w:type="spellEnd"/>
+      <w:r>
+        <w:t>, L., &amp; Kaufman, J. (2018). The effects of screen media content on young children’s executive functioning. </w:t>
       </w:r>
       <w:r>
         <w:rPr>
@@ -9091,8 +9894,13 @@
         <w:spacing w:line="480" w:lineRule="auto"/>
         <w:ind w:left="720" w:hanging="720"/>
       </w:pPr>
-      <w:r>
-        <w:t xml:space="preserve">Imbens, G. W. &amp; Wooldridge, J. M. (2009). Recent developments in the econometrics of program evaluation. </w:t>
+      <w:proofErr w:type="spellStart"/>
+      <w:r>
+        <w:t>Imbens</w:t>
+      </w:r>
+      <w:proofErr w:type="spellEnd"/>
+      <w:r>
+        <w:t xml:space="preserve">, G. W. &amp; Wooldridge, J. M. (2009). Recent developments in the econometrics of program evaluation. </w:t>
       </w:r>
       <w:r>
         <w:rPr>
@@ -9159,6 +9967,7 @@
           <w:shd w:val="clear" w:color="auto" w:fill="FFFFFF"/>
         </w:rPr>
       </w:pPr>
+      <w:proofErr w:type="spellStart"/>
       <w:r>
         <w:rPr>
           <w:color w:val="222222"/>
@@ -9171,7 +9980,15 @@
           <w:color w:val="222222"/>
           <w:shd w:val="clear" w:color="auto" w:fill="FFFFFF"/>
         </w:rPr>
-        <w:t>tyrka-Allchorne, K., Cooper, N.</w:t>
+        <w:t>tyrka-Allchorne</w:t>
+      </w:r>
+      <w:proofErr w:type="spellEnd"/>
+      <w:r>
+        <w:rPr>
+          <w:color w:val="222222"/>
+          <w:shd w:val="clear" w:color="auto" w:fill="FFFFFF"/>
+        </w:rPr>
+        <w:t>, K., Cooper, N.</w:t>
       </w:r>
       <w:r>
         <w:rPr>
@@ -9210,6 +10027,7 @@
         </w:rPr>
         <w:pgNum/>
       </w:r>
+      <w:proofErr w:type="spellStart"/>
       <w:r>
         <w:rPr>
           <w:color w:val="222222"/>
@@ -9217,6 +10035,7 @@
         </w:rPr>
         <w:t>ehavior</w:t>
       </w:r>
+      <w:proofErr w:type="spellEnd"/>
       <w:r>
         <w:rPr>
           <w:color w:val="222222"/>
@@ -9556,7 +10375,15 @@
         </w:rPr>
       </w:pPr>
       <w:r>
-        <w:t>Montgomery, J. M., Nyhan,</w:t>
+        <w:t xml:space="preserve">Montgomery, J. M., </w:t>
+      </w:r>
+      <w:proofErr w:type="spellStart"/>
+      <w:r>
+        <w:t>Nyhan</w:t>
+      </w:r>
+      <w:proofErr w:type="spellEnd"/>
+      <w:r>
+        <w:t>,</w:t>
       </w:r>
       <w:r>
         <w:t xml:space="preserve"> B. </w:t>
@@ -9602,7 +10429,23 @@
           <w:color w:val="222222"/>
           <w:shd w:val="clear" w:color="auto" w:fill="FFFFFF"/>
         </w:rPr>
-        <w:t>Nabi, R. L., &amp; Krcmar, M. (2016). It takes two: the effect of child characteristics on US parents’ motivations for allowing electronic media use. </w:t>
+        <w:t xml:space="preserve">Nabi, R. L., &amp; </w:t>
+      </w:r>
+      <w:proofErr w:type="spellStart"/>
+      <w:r>
+        <w:rPr>
+          <w:color w:val="222222"/>
+          <w:shd w:val="clear" w:color="auto" w:fill="FFFFFF"/>
+        </w:rPr>
+        <w:t>Krcmar</w:t>
+      </w:r>
+      <w:proofErr w:type="spellEnd"/>
+      <w:r>
+        <w:rPr>
+          <w:color w:val="222222"/>
+          <w:shd w:val="clear" w:color="auto" w:fill="FFFFFF"/>
+        </w:rPr>
+        <w:t>, M. (2016). It takes two: the effect of child characteristics on US parents’ motivations for allowing electronic media use. </w:t>
       </w:r>
       <w:r>
         <w:rPr>
@@ -9826,13 +10669,22 @@
           <w:shd w:val="clear" w:color="auto" w:fill="FFFFFF"/>
         </w:rPr>
       </w:pPr>
+      <w:proofErr w:type="spellStart"/>
       <w:r>
         <w:rPr>
           <w:color w:val="222222"/>
           <w:shd w:val="clear" w:color="auto" w:fill="FFFFFF"/>
         </w:rPr>
         <w:lastRenderedPageBreak/>
-        <w:t xml:space="preserve">Nikkelen, S. W., Valkenburg, P. M., Huizinga, M., &amp; Bushman, B. J. (2014). Media use and </w:t>
+        <w:t>Nikkelen</w:t>
+      </w:r>
+      <w:proofErr w:type="spellEnd"/>
+      <w:r>
+        <w:rPr>
+          <w:color w:val="222222"/>
+          <w:shd w:val="clear" w:color="auto" w:fill="FFFFFF"/>
+        </w:rPr>
+        <w:t xml:space="preserve">, S. W., Valkenburg, P. M., Huizinga, M., &amp; Bushman, B. J. (2014). Media use and </w:t>
       </w:r>
     </w:p>
     <w:p>
@@ -10028,12 +10880,37 @@
           <w:shd w:val="clear" w:color="auto" w:fill="FFFFFF"/>
         </w:rPr>
       </w:pPr>
+      <w:proofErr w:type="spellStart"/>
       <w:r>
         <w:rPr>
           <w:color w:val="222222"/>
           <w:shd w:val="clear" w:color="auto" w:fill="FFFFFF"/>
         </w:rPr>
-        <w:t xml:space="preserve">Orben, A., Dienlin, T., &amp; Przybylski, A. K. (2019). Social media’s enduring effect on adolescent life satisfaction. </w:t>
+        <w:t>Orben</w:t>
+      </w:r>
+      <w:proofErr w:type="spellEnd"/>
+      <w:r>
+        <w:rPr>
+          <w:color w:val="222222"/>
+          <w:shd w:val="clear" w:color="auto" w:fill="FFFFFF"/>
+        </w:rPr>
+        <w:t xml:space="preserve">, A., </w:t>
+      </w:r>
+      <w:proofErr w:type="spellStart"/>
+      <w:r>
+        <w:rPr>
+          <w:color w:val="222222"/>
+          <w:shd w:val="clear" w:color="auto" w:fill="FFFFFF"/>
+        </w:rPr>
+        <w:t>Dienlin</w:t>
+      </w:r>
+      <w:proofErr w:type="spellEnd"/>
+      <w:r>
+        <w:rPr>
+          <w:color w:val="222222"/>
+          <w:shd w:val="clear" w:color="auto" w:fill="FFFFFF"/>
+        </w:rPr>
+        <w:t xml:space="preserve">, T., &amp; Przybylski, A. K. (2019). Social media’s enduring effect on adolescent life satisfaction. </w:t>
       </w:r>
       <w:r>
         <w:rPr>
@@ -10253,12 +11130,21 @@
         <w:ind w:left="720" w:hanging="720"/>
         <w:outlineLvl w:val="0"/>
       </w:pPr>
+      <w:proofErr w:type="spellStart"/>
       <w:r>
         <w:rPr>
           <w:color w:val="222222"/>
           <w:shd w:val="clear" w:color="auto" w:fill="FFFFFF"/>
         </w:rPr>
-        <w:t>Radesky, J. S., Silverstein, M., Zuckerman, B., &amp; Christakis, D. A. (2014). Infant self-regulation and early childhood media exposure. </w:t>
+        <w:t>Radesky</w:t>
+      </w:r>
+      <w:proofErr w:type="spellEnd"/>
+      <w:r>
+        <w:rPr>
+          <w:color w:val="222222"/>
+          <w:shd w:val="clear" w:color="auto" w:fill="FFFFFF"/>
+        </w:rPr>
+        <w:t>, J. S., Silverstein, M., Zuckerman, B., &amp; Christakis, D. A. (2014). Infant self-regulation and early childhood media exposure. </w:t>
       </w:r>
       <w:r>
         <w:rPr>
@@ -10334,7 +11220,23 @@
         <w:ind w:left="720" w:hanging="720"/>
       </w:pPr>
       <w:r>
-        <w:t xml:space="preserve">Ridgeway, G., McCaffrey, D., Morral, A. Griffin, B., &amp; Burgettey, L. </w:t>
+        <w:t xml:space="preserve">Ridgeway, G., McCaffrey, D., </w:t>
+      </w:r>
+      <w:proofErr w:type="spellStart"/>
+      <w:r>
+        <w:t>Morral</w:t>
+      </w:r>
+      <w:proofErr w:type="spellEnd"/>
+      <w:r>
+        <w:t xml:space="preserve">, A. Griffin, B., &amp; </w:t>
+      </w:r>
+      <w:proofErr w:type="spellStart"/>
+      <w:r>
+        <w:t>Burgettey</w:t>
+      </w:r>
+      <w:proofErr w:type="spellEnd"/>
+      <w:r>
+        <w:t xml:space="preserve">, L. </w:t>
       </w:r>
       <w:r>
         <w:t xml:space="preserve">(2017). </w:t>
@@ -10430,6 +11332,7 @@
         </w:rPr>
         <w:t>observational studies for causal effects. </w:t>
       </w:r>
+      <w:proofErr w:type="spellStart"/>
       <w:r>
         <w:rPr>
           <w:i/>
@@ -10439,6 +11342,7 @@
         </w:rPr>
         <w:t>Biometrika</w:t>
       </w:r>
+      <w:proofErr w:type="spellEnd"/>
       <w:r>
         <w:rPr>
           <w:color w:val="222222"/>
@@ -10498,11 +11402,19 @@
           </w:rPr>
           <w:t xml:space="preserve"> </w:t>
         </w:r>
+        <w:proofErr w:type="spellStart"/>
         <w:r>
           <w:rPr>
             <w:rStyle w:val="Hyperlink"/>
           </w:rPr>
-          <w:t>biomet/70.1.41</w:t>
+          <w:t>biomet</w:t>
+        </w:r>
+        <w:proofErr w:type="spellEnd"/>
+        <w:r>
+          <w:rPr>
+            <w:rStyle w:val="Hyperlink"/>
+          </w:rPr>
+          <w:t>/70.1.41</w:t>
         </w:r>
       </w:hyperlink>
     </w:p>
@@ -10589,18 +11501,33 @@
         <w:spacing w:line="480" w:lineRule="auto"/>
         <w:ind w:left="720" w:hanging="720"/>
       </w:pPr>
-      <w:r>
-        <w:t>Silberzahn, R., Uhlmann, E. L., Martin, D. P., Anselmi, P., Aust, F.,</w:t>
+      <w:proofErr w:type="spellStart"/>
+      <w:r>
+        <w:t>Silberzahn</w:t>
+      </w:r>
+      <w:proofErr w:type="spellEnd"/>
+      <w:r>
+        <w:t xml:space="preserve">, R., Uhlmann, E. L., Martin, D. P., </w:t>
+      </w:r>
+      <w:proofErr w:type="spellStart"/>
+      <w:r>
+        <w:t>Anselmi</w:t>
+      </w:r>
+      <w:proofErr w:type="spellEnd"/>
+      <w:r>
+        <w:t>, P., Aust, F.,</w:t>
       </w:r>
       <w:r>
         <w:t xml:space="preserve"> Awtrey E., </w:t>
       </w:r>
+      <w:proofErr w:type="spellStart"/>
       <w:r>
         <w:t>Bahní</w:t>
       </w:r>
       <w:r>
         <w:t>k</w:t>
       </w:r>
+      <w:proofErr w:type="spellEnd"/>
       <w:r>
         <w:t xml:space="preserve">, </w:t>
       </w:r>
@@ -10608,7 +11535,15 @@
         <w:t>Š.</w:t>
       </w:r>
       <w:r>
-        <w:t>, Bai, F., Bannard, C., Bonnier, E., Carlsson, R., Cheung, F., Christensen, G., Clay, R., Craig, M. A., Dall Rosa, A., Dam, L</w:t>
+        <w:t xml:space="preserve">, Bai, F., </w:t>
+      </w:r>
+      <w:proofErr w:type="spellStart"/>
+      <w:r>
+        <w:t>Bannard</w:t>
+      </w:r>
+      <w:proofErr w:type="spellEnd"/>
+      <w:r>
+        <w:t>, C., Bonnier, E., Carlsson, R., Cheung, F., Christensen, G., Clay, R., Craig, M. A., Dall Rosa, A., Dam, L</w:t>
       </w:r>
       <w:r>
         <w:t xml:space="preserve">., Evans, M. H., Flores Cervantes, I., </w:t>
@@ -10617,7 +11552,15 @@
         <w:t>…</w:t>
       </w:r>
       <w:r>
-        <w:t xml:space="preserve"> Nosek, B. A. (201</w:t>
+        <w:t xml:space="preserve"> </w:t>
+      </w:r>
+      <w:proofErr w:type="spellStart"/>
+      <w:r>
+        <w:t>Nosek</w:t>
+      </w:r>
+      <w:proofErr w:type="spellEnd"/>
+      <w:r>
+        <w:t>, B. A. (201</w:t>
       </w:r>
       <w:r>
         <w:t>8</w:t>
@@ -10664,7 +11607,23 @@
           <w:color w:val="000000" w:themeColor="text1"/>
           <w:shd w:val="clear" w:color="auto" w:fill="FFFFFF"/>
         </w:rPr>
-        <w:t>Simmons, J. P., Nelson, L. D., &amp; Simonsohn, U. (2011). False-positive psychology: Undisclosed flexibility in data collection and analysis allows presenting anything as significant. </w:t>
+        <w:t xml:space="preserve">Simmons, J. P., Nelson, L. D., &amp; </w:t>
+      </w:r>
+      <w:proofErr w:type="spellStart"/>
+      <w:r>
+        <w:rPr>
+          <w:color w:val="000000" w:themeColor="text1"/>
+          <w:shd w:val="clear" w:color="auto" w:fill="FFFFFF"/>
+        </w:rPr>
+        <w:t>Simonsohn</w:t>
+      </w:r>
+      <w:proofErr w:type="spellEnd"/>
+      <w:r>
+        <w:rPr>
+          <w:color w:val="000000" w:themeColor="text1"/>
+          <w:shd w:val="clear" w:color="auto" w:fill="FFFFFF"/>
+        </w:rPr>
+        <w:t>, U. (2011). False-positive psychology: Undisclosed flexibility in data collection and analysis allows presenting anything as significant. </w:t>
       </w:r>
       <w:r>
         <w:rPr>
@@ -10757,7 +11716,21 @@
         <w:rPr>
           <w:shd w:val="clear" w:color="auto" w:fill="FFFFFF"/>
         </w:rPr>
-        <w:t>Smith, P. H., Dixon Jr, W. E., Jankowski, J. J., Sanscrainte, M. M., Davidson, B. K., &amp;</w:t>
+        <w:t xml:space="preserve">Smith, P. H., Dixon Jr, W. E., Jankowski, J. J., </w:t>
+      </w:r>
+      <w:proofErr w:type="spellStart"/>
+      <w:r>
+        <w:rPr>
+          <w:shd w:val="clear" w:color="auto" w:fill="FFFFFF"/>
+        </w:rPr>
+        <w:t>Sanscrainte</w:t>
+      </w:r>
+      <w:proofErr w:type="spellEnd"/>
+      <w:r>
+        <w:rPr>
+          <w:shd w:val="clear" w:color="auto" w:fill="FFFFFF"/>
+        </w:rPr>
+        <w:t>, M. M., Davidson, B. K., &amp;</w:t>
       </w:r>
       <w:r>
         <w:rPr>
@@ -10774,6 +11747,7 @@
           <w:shd w:val="clear" w:color="auto" w:fill="FFFFFF"/>
         </w:rPr>
       </w:pPr>
+      <w:proofErr w:type="spellStart"/>
       <w:r>
         <w:rPr>
           <w:shd w:val="clear" w:color="auto" w:fill="FFFFFF"/>
@@ -10784,7 +11758,14 @@
         <w:rPr>
           <w:shd w:val="clear" w:color="auto" w:fill="FFFFFF"/>
         </w:rPr>
-        <w:t>oboschefski, T. (1997). Longitudinal</w:t>
+        <w:t>oboschefski</w:t>
+      </w:r>
+      <w:proofErr w:type="spellEnd"/>
+      <w:r>
+        <w:rPr>
+          <w:shd w:val="clear" w:color="auto" w:fill="FFFFFF"/>
+        </w:rPr>
+        <w:t>, T. (1997). Longitudinal</w:t>
       </w:r>
       <w:r>
         <w:rPr>
@@ -10867,9 +11848,30 @@
           <w:rStyle w:val="Hyperlink"/>
         </w:rPr>
       </w:pPr>
+      <w:proofErr w:type="spellStart"/>
       <w:r>
         <w:lastRenderedPageBreak/>
-        <w:t xml:space="preserve">Steegen, S., Tuerlinckx, F., Gelman, A., &amp; Vanpaemel, W. (2016). Increasing transparency through a multiverse analysis. </w:t>
+        <w:t>Steegen</w:t>
+      </w:r>
+      <w:proofErr w:type="spellEnd"/>
+      <w:r>
+        <w:t xml:space="preserve">, S., </w:t>
+      </w:r>
+      <w:proofErr w:type="spellStart"/>
+      <w:r>
+        <w:t>Tuerlinckx</w:t>
+      </w:r>
+      <w:proofErr w:type="spellEnd"/>
+      <w:r>
+        <w:t xml:space="preserve">, F., Gelman, A., &amp; </w:t>
+      </w:r>
+      <w:proofErr w:type="spellStart"/>
+      <w:r>
+        <w:t>Vanpaemel</w:t>
+      </w:r>
+      <w:proofErr w:type="spellEnd"/>
+      <w:r>
+        <w:t xml:space="preserve">, W. (2016). Increasing transparency through a multiverse analysis. </w:t>
       </w:r>
       <w:r>
         <w:rPr>
@@ -10896,7 +11898,23 @@
         <w:contextualSpacing/>
       </w:pPr>
       <w:r>
-        <w:t>Sullivan, E. L., Holton, K. F., Nousen, E. K., Barling, A. N., Sullivan, C. A., Propper, C. B., &amp; Nigg, J. T. (2015). Early identification of ADHD risk via infant temperament and emotion regulation: a pilot study. </w:t>
+        <w:t xml:space="preserve">Sullivan, E. L., Holton, K. F., </w:t>
+      </w:r>
+      <w:proofErr w:type="spellStart"/>
+      <w:r>
+        <w:t>Nousen</w:t>
+      </w:r>
+      <w:proofErr w:type="spellEnd"/>
+      <w:r>
+        <w:t xml:space="preserve">, E. K., Barling, A. N., Sullivan, C. A., Propper, C. B., &amp; </w:t>
+      </w:r>
+      <w:proofErr w:type="spellStart"/>
+      <w:r>
+        <w:t>Nigg</w:t>
+      </w:r>
+      <w:proofErr w:type="spellEnd"/>
+      <w:r>
+        <w:t>, J. T. (2015). Early identification of ADHD risk via infant temperament and emotion regulation: a pilot study. </w:t>
       </w:r>
       <w:r>
         <w:rPr>
@@ -11041,7 +12059,23 @@
           <w:color w:val="222222"/>
           <w:shd w:val="clear" w:color="auto" w:fill="FFFFFF"/>
         </w:rPr>
-        <w:t xml:space="preserve"> doi </w:t>
+        <w:t xml:space="preserve"> </w:t>
+      </w:r>
+      <w:proofErr w:type="spellStart"/>
+      <w:r>
+        <w:rPr>
+          <w:color w:val="222222"/>
+          <w:shd w:val="clear" w:color="auto" w:fill="FFFFFF"/>
+        </w:rPr>
+        <w:t>doi</w:t>
+      </w:r>
+      <w:proofErr w:type="spellEnd"/>
+      <w:r>
+        <w:rPr>
+          <w:color w:val="222222"/>
+          <w:shd w:val="clear" w:color="auto" w:fill="FFFFFF"/>
+        </w:rPr>
+        <w:t xml:space="preserve"> </w:t>
       </w:r>
       <w:r>
         <w:rPr>
@@ -11056,12 +12090,21 @@
         <w:spacing w:line="480" w:lineRule="auto"/>
         <w:ind w:left="720" w:hanging="720"/>
       </w:pPr>
+      <w:proofErr w:type="spellStart"/>
       <w:r>
         <w:rPr>
           <w:color w:val="222222"/>
           <w:shd w:val="clear" w:color="auto" w:fill="FFFFFF"/>
         </w:rPr>
-        <w:t>Trzesniewski, K. H., Donnellan, M. B., &amp; Robins, R. W. (2003). Stability of self-esteem across the life span. </w:t>
+        <w:t>Trzesniewski</w:t>
+      </w:r>
+      <w:proofErr w:type="spellEnd"/>
+      <w:r>
+        <w:rPr>
+          <w:color w:val="222222"/>
+          <w:shd w:val="clear" w:color="auto" w:fill="FFFFFF"/>
+        </w:rPr>
+        <w:t>, K. H., Donnellan, M. B., &amp; Robins, R. W. (2003). Stability of self-esteem across the life span. </w:t>
       </w:r>
       <w:r>
         <w:rPr>
@@ -11207,7 +12250,23 @@
         <w:ind w:left="720" w:hanging="720"/>
       </w:pPr>
       <w:r>
-        <w:t xml:space="preserve">van Buuren, S., &amp; Groothuis-Oudshoorn, K. (2011). mice: Multivariate Imputation by Chained Equations in R. </w:t>
+        <w:t xml:space="preserve">van </w:t>
+      </w:r>
+      <w:proofErr w:type="spellStart"/>
+      <w:r>
+        <w:t>Buuren</w:t>
+      </w:r>
+      <w:proofErr w:type="spellEnd"/>
+      <w:r>
+        <w:t xml:space="preserve">, S., &amp; </w:t>
+      </w:r>
+      <w:proofErr w:type="spellStart"/>
+      <w:r>
+        <w:t>Groothuis-Oudshoorn</w:t>
+      </w:r>
+      <w:proofErr w:type="spellEnd"/>
+      <w:r>
+        <w:t xml:space="preserve">, K. (2011). mice: Multivariate Imputation by Chained Equations in R. </w:t>
       </w:r>
       <w:r>
         <w:rPr>
@@ -11255,7 +12314,23 @@
           <w:color w:val="222222"/>
           <w:shd w:val="clear" w:color="auto" w:fill="FFFFFF"/>
         </w:rPr>
-        <w:t>ny, A., Linnell, J., Casson, D.</w:t>
+        <w:t xml:space="preserve">ny, A., Linnell, J., </w:t>
+      </w:r>
+      <w:proofErr w:type="spellStart"/>
+      <w:r>
+        <w:rPr>
+          <w:color w:val="222222"/>
+          <w:shd w:val="clear" w:color="auto" w:fill="FFFFFF"/>
+        </w:rPr>
+        <w:t>Casson</w:t>
+      </w:r>
+      <w:proofErr w:type="spellEnd"/>
+      <w:r>
+        <w:rPr>
+          <w:color w:val="222222"/>
+          <w:shd w:val="clear" w:color="auto" w:fill="FFFFFF"/>
+        </w:rPr>
+        <w:t>, D.</w:t>
       </w:r>
       <w:r>
         <w:rPr>
@@ -11343,7 +12418,15 @@
         <w:ind w:left="720" w:hanging="720"/>
       </w:pPr>
       <w:r>
-        <w:t xml:space="preserve">Westfall, J., &amp; Yarkoni, T. (2016). Statistically Controlling for Confounding Constructs Is Harder than You Think. PLOS ONE, </w:t>
+        <w:t xml:space="preserve">Westfall, J., &amp; </w:t>
+      </w:r>
+      <w:proofErr w:type="spellStart"/>
+      <w:r>
+        <w:t>Yarkoni</w:t>
+      </w:r>
+      <w:proofErr w:type="spellEnd"/>
+      <w:r>
+        <w:t xml:space="preserve">, T. (2016). Statistically Controlling for Confounding Constructs Is Harder than You Think. PLOS ONE, </w:t>
       </w:r>
       <w:r>
         <w:rPr>
@@ -11768,8 +12851,18 @@
                 <w:sz w:val="22"/>
                 <w:szCs w:val="22"/>
               </w:rPr>
-              <w:t>Attention cutpoint</w:t>
-            </w:r>
+              <w:t xml:space="preserve">Attention </w:t>
+            </w:r>
+            <w:proofErr w:type="spellStart"/>
+            <w:r>
+              <w:rPr>
+                <w:color w:val="000000"/>
+                <w:sz w:val="22"/>
+                <w:szCs w:val="22"/>
+              </w:rPr>
+              <w:t>cutpoint</w:t>
+            </w:r>
+            <w:proofErr w:type="spellEnd"/>
           </w:p>
         </w:tc>
         <w:tc>
@@ -13131,8 +14224,18 @@
                 <w:sz w:val="22"/>
                 <w:szCs w:val="22"/>
               </w:rPr>
-              <w:t>TV cutpoint</w:t>
-            </w:r>
+              <w:t xml:space="preserve">TV </w:t>
+            </w:r>
+            <w:proofErr w:type="spellStart"/>
+            <w:r>
+              <w:rPr>
+                <w:color w:val="000000"/>
+                <w:sz w:val="22"/>
+                <w:szCs w:val="22"/>
+              </w:rPr>
+              <w:t>cutpoint</w:t>
+            </w:r>
+            <w:proofErr w:type="spellEnd"/>
           </w:p>
         </w:tc>
         <w:tc>
@@ -13500,13 +14603,23 @@
                 <w:szCs w:val="22"/>
               </w:rPr>
             </w:pPr>
-            <w:r>
-              <w:rPr>
-                <w:color w:val="000000"/>
-                <w:sz w:val="22"/>
-                <w:szCs w:val="22"/>
-              </w:rPr>
-              <w:t>Doubly-robust estimation</w:t>
+            <w:proofErr w:type="gramStart"/>
+            <w:r>
+              <w:rPr>
+                <w:color w:val="000000"/>
+                <w:sz w:val="22"/>
+                <w:szCs w:val="22"/>
+              </w:rPr>
+              <w:t>Doubly-robust</w:t>
+            </w:r>
+            <w:proofErr w:type="gramEnd"/>
+            <w:r>
+              <w:rPr>
+                <w:color w:val="000000"/>
+                <w:sz w:val="22"/>
+                <w:szCs w:val="22"/>
+              </w:rPr>
+              <w:t xml:space="preserve"> estimation</w:t>
             </w:r>
           </w:p>
         </w:tc>
@@ -13857,8 +14970,18 @@
                 <w:sz w:val="22"/>
                 <w:szCs w:val="22"/>
               </w:rPr>
-              <w:t>TV cutpoint</w:t>
-            </w:r>
+              <w:t xml:space="preserve">TV </w:t>
+            </w:r>
+            <w:proofErr w:type="spellStart"/>
+            <w:r>
+              <w:rPr>
+                <w:color w:val="000000"/>
+                <w:sz w:val="22"/>
+                <w:szCs w:val="22"/>
+              </w:rPr>
+              <w:t>cutpoint</w:t>
+            </w:r>
+            <w:proofErr w:type="spellEnd"/>
           </w:p>
         </w:tc>
         <w:tc>
@@ -14293,6 +15416,7 @@
           <w:i/>
           <w:iCs/>
         </w:rPr>
+        <w:lastRenderedPageBreak/>
         <w:t>Note</w:t>
       </w:r>
       <w:r>
@@ -14784,7 +15908,25 @@
                 <w:sz w:val="22"/>
                 <w:szCs w:val="22"/>
               </w:rPr>
-              <w:t>Age (yrs) when attention was measured</w:t>
+              <w:t>Age (</w:t>
+            </w:r>
+            <w:proofErr w:type="spellStart"/>
+            <w:r>
+              <w:rPr>
+                <w:color w:val="000000"/>
+                <w:sz w:val="22"/>
+                <w:szCs w:val="22"/>
+              </w:rPr>
+              <w:t>yrs</w:t>
+            </w:r>
+            <w:proofErr w:type="spellEnd"/>
+            <w:r>
+              <w:rPr>
+                <w:color w:val="000000"/>
+                <w:sz w:val="22"/>
+                <w:szCs w:val="22"/>
+              </w:rPr>
+              <w:t>) when attention was measured</w:t>
             </w:r>
           </w:p>
         </w:tc>
@@ -15408,6 +16550,7 @@
                 <w:szCs w:val="22"/>
               </w:rPr>
             </w:pPr>
+            <w:proofErr w:type="gramStart"/>
             <w:r>
               <w:rPr>
                 <w:color w:val="000000"/>
@@ -15422,7 +16565,16 @@
                 <w:sz w:val="22"/>
                 <w:szCs w:val="22"/>
               </w:rPr>
-              <w:t>Attention within-sex SS</w:t>
+              <w:t>Attention</w:t>
+            </w:r>
+            <w:proofErr w:type="gramEnd"/>
+            <w:r>
+              <w:rPr>
+                <w:color w:val="000000"/>
+                <w:sz w:val="22"/>
+                <w:szCs w:val="22"/>
+              </w:rPr>
+              <w:t xml:space="preserve"> within-sex SS</w:t>
             </w:r>
           </w:p>
         </w:tc>
@@ -23111,7 +24263,25 @@
                 <w:szCs w:val="22"/>
               </w:rPr>
               <w:lastRenderedPageBreak/>
-              <w:t>Standard metropolitan statistical area (urbanicty)</w:t>
+              <w:t>Standard metropolitan statistical area (</w:t>
+            </w:r>
+            <w:proofErr w:type="spellStart"/>
+            <w:r>
+              <w:rPr>
+                <w:color w:val="000000"/>
+                <w:sz w:val="22"/>
+                <w:szCs w:val="22"/>
+              </w:rPr>
+              <w:t>urbanicty</w:t>
+            </w:r>
+            <w:proofErr w:type="spellEnd"/>
+            <w:r>
+              <w:rPr>
+                <w:color w:val="000000"/>
+                <w:sz w:val="22"/>
+                <w:szCs w:val="22"/>
+              </w:rPr>
+              <w:t>)</w:t>
             </w:r>
           </w:p>
         </w:tc>
@@ -23892,8 +25062,13 @@
         <w:t>Inverse probability of treatment weighted (IPTW)</w:t>
       </w:r>
       <w:r>
-        <w:t xml:space="preserve"> propensity score model results by TV cutpoint</w:t>
-      </w:r>
+        <w:t xml:space="preserve"> propensity score model results by TV </w:t>
+      </w:r>
+      <w:proofErr w:type="spellStart"/>
+      <w:r>
+        <w:t>cutpoint</w:t>
+      </w:r>
+      <w:proofErr w:type="spellEnd"/>
     </w:p>
     <w:p/>
     <w:tbl>
@@ -23986,7 +25161,21 @@
               <w:rPr>
                 <w:color w:val="000000"/>
               </w:rPr>
-              <w:t>TV cutpoint percentiles</w:t>
+              <w:t xml:space="preserve">TV </w:t>
+            </w:r>
+            <w:proofErr w:type="spellStart"/>
+            <w:r>
+              <w:rPr>
+                <w:color w:val="000000"/>
+              </w:rPr>
+              <w:t>cutpoint</w:t>
+            </w:r>
+            <w:proofErr w:type="spellEnd"/>
+            <w:r>
+              <w:rPr>
+                <w:color w:val="000000"/>
+              </w:rPr>
+              <w:t xml:space="preserve"> percentiles</w:t>
             </w:r>
           </w:p>
         </w:tc>
@@ -24654,7 +25843,23 @@
         <w:t xml:space="preserve">Table included only models measuring TV use at age ~3. </w:t>
       </w:r>
       <w:r>
-        <w:t>When two numbers are given for the cutpoint percentile, this implies that TV use between those percentiles were dropped. So 20/80 means that the low-TV group was defined as the 20</w:t>
+        <w:t xml:space="preserve">When two numbers are given for the </w:t>
+      </w:r>
+      <w:proofErr w:type="spellStart"/>
+      <w:r>
+        <w:t>cutpoint</w:t>
+      </w:r>
+      <w:proofErr w:type="spellEnd"/>
+      <w:r>
+        <w:t xml:space="preserve"> percentile, this implies that TV use between those percentiles were dropped. </w:t>
+      </w:r>
+      <w:proofErr w:type="gramStart"/>
+      <w:r>
+        <w:t>So</w:t>
+      </w:r>
+      <w:proofErr w:type="gramEnd"/>
+      <w:r>
+        <w:t xml:space="preserve"> 20/80 means that the low-TV group was defined as the 20</w:t>
       </w:r>
       <w:r>
         <w:rPr>
@@ -24682,7 +25887,15 @@
         <w:t>Non-sig</w:t>
       </w:r>
       <w:r>
-        <w:t xml:space="preserve">: the number of models using the specified attention cutpoint. </w:t>
+        <w:t xml:space="preserve">: the number of models using the specified attention </w:t>
+      </w:r>
+      <w:proofErr w:type="spellStart"/>
+      <w:r>
+        <w:t>cutpoint</w:t>
+      </w:r>
+      <w:proofErr w:type="spellEnd"/>
+      <w:r>
+        <w:t xml:space="preserve">. </w:t>
       </w:r>
       <w:r>
         <w:rPr>
@@ -24719,8 +25932,13 @@
       <w:r>
         <w:t xml:space="preserve">attention </w:t>
       </w:r>
-      <w:r>
-        <w:t>cutpoint and missing data treatment</w:t>
+      <w:proofErr w:type="spellStart"/>
+      <w:r>
+        <w:t>cutpoint</w:t>
+      </w:r>
+      <w:proofErr w:type="spellEnd"/>
+      <w:r>
+        <w:t xml:space="preserve"> and missing data treatment</w:t>
       </w:r>
     </w:p>
     <w:p/>
@@ -24792,8 +26010,16 @@
               <w:rPr>
                 <w:color w:val="000000"/>
               </w:rPr>
-              <w:t>Attention cutpoint</w:t>
-            </w:r>
+              <w:t xml:space="preserve">Attention </w:t>
+            </w:r>
+            <w:proofErr w:type="spellStart"/>
+            <w:r>
+              <w:rPr>
+                <w:color w:val="000000"/>
+              </w:rPr>
+              <w:t>cutpoint</w:t>
+            </w:r>
+            <w:proofErr w:type="spellEnd"/>
           </w:p>
         </w:tc>
         <w:tc>
@@ -28808,7 +30034,15 @@
         <w:t>Non-sig</w:t>
       </w:r>
       <w:r>
-        <w:t xml:space="preserve">: the number of models using the specified attention cutpoint and missing data treatment that did not yield statistical significance. </w:t>
+        <w:t xml:space="preserve">: the number of models using the specified attention </w:t>
+      </w:r>
+      <w:proofErr w:type="spellStart"/>
+      <w:r>
+        <w:t>cutpoint</w:t>
+      </w:r>
+      <w:proofErr w:type="spellEnd"/>
+      <w:r>
+        <w:t xml:space="preserve"> and missing data treatment that did not yield statistical significance. </w:t>
       </w:r>
       <w:r>
         <w:rPr>
@@ -28964,11 +30198,24 @@
         <w:t>Bottom row</w:t>
       </w:r>
       <w:r>
-        <w:t>: adjusted (residualized) attention score with effect of covariates removed. Bottom panel: red ‘x’ points are adjusted based on imputed covariate values. Solid blue smoothing line fits to non-missing data only; red dashed smoothing line fit all data (including imputed values). P</w:t>
-      </w:r>
-      <w:r>
-        <w:t>oint locations are slightly jittered to reduce overplotting</w:t>
-      </w:r>
+        <w:t>: adjusted (</w:t>
+      </w:r>
+      <w:proofErr w:type="spellStart"/>
+      <w:r>
+        <w:t>residualized</w:t>
+      </w:r>
+      <w:proofErr w:type="spellEnd"/>
+      <w:r>
+        <w:t>) attention score with effect of covariates removed. Bottom panel: red ‘x’ points are adjusted based on imputed covariate values. Solid blue smoothing line fits to non-missing data only; red dashed smoothing line fit all data (including imputed values). P</w:t>
+      </w:r>
+      <w:r>
+        <w:t xml:space="preserve">oint locations are slightly jittered to reduce </w:t>
+      </w:r>
+      <w:proofErr w:type="spellStart"/>
+      <w:r>
+        <w:t>overplotting</w:t>
+      </w:r>
+      <w:proofErr w:type="spellEnd"/>
     </w:p>
     <w:p>
       <w:pPr>
@@ -29197,7 +30444,23 @@
           <w:sz w:val="22"/>
           <w:szCs w:val="22"/>
         </w:rPr>
-        <w:t xml:space="preserve"> Y-axis of each panel shows the cutpoint defining problematic attention. The dashed vertical reference line represents no association</w:t>
+        <w:t xml:space="preserve"> Y-axis of each panel shows the </w:t>
+      </w:r>
+      <w:proofErr w:type="spellStart"/>
+      <w:r>
+        <w:rPr>
+          <w:sz w:val="22"/>
+          <w:szCs w:val="22"/>
+        </w:rPr>
+        <w:t>cutpoint</w:t>
+      </w:r>
+      <w:proofErr w:type="spellEnd"/>
+      <w:r>
+        <w:rPr>
+          <w:sz w:val="22"/>
+          <w:szCs w:val="22"/>
+        </w:rPr>
+        <w:t xml:space="preserve"> defining problematic attention. The dashed vertical reference line represents no association</w:t>
       </w:r>
       <w:r>
         <w:rPr>
@@ -29763,7 +31026,23 @@
           <w:sz w:val="22"/>
           <w:szCs w:val="22"/>
         </w:rPr>
-        <w:t xml:space="preserve"> Y-axis of each panel shows the percentile cutpoint(s) defining the high- and low-TV groups. Other model features are listed in the header to each pane. ATE = average treatment effect. ATT = average treatment effect for the treated. The outcomes are scaled such that higher scores indicate worse attention.</w:t>
+        <w:t xml:space="preserve"> Y-axis of each panel shows the percentile </w:t>
+      </w:r>
+      <w:proofErr w:type="spellStart"/>
+      <w:r>
+        <w:rPr>
+          <w:sz w:val="22"/>
+          <w:szCs w:val="22"/>
+        </w:rPr>
+        <w:t>cutpoint</w:t>
+      </w:r>
+      <w:proofErr w:type="spellEnd"/>
+      <w:r>
+        <w:rPr>
+          <w:sz w:val="22"/>
+          <w:szCs w:val="22"/>
+        </w:rPr>
+        <w:t>(s) defining the high- and low-TV groups. Other model features are listed in the header to each pane. ATE = average treatment effect. ATT = average treatment effect for the treated. The outcomes are scaled such that higher scores indicate worse attention.</w:t>
       </w:r>
       <w:r>
         <w:rPr>
@@ -30065,7 +31344,23 @@
           <w:sz w:val="22"/>
           <w:szCs w:val="22"/>
         </w:rPr>
-        <w:t xml:space="preserve"> Y-axis of each panel shows the percentile cutpoint(s) defining the high- and low-TV groups. Other model features are listed in the header to each pane. The outcomes are scaled such that higher scores indicate worse attention.</w:t>
+        <w:t xml:space="preserve"> Y-axis of each panel shows the percentile </w:t>
+      </w:r>
+      <w:proofErr w:type="spellStart"/>
+      <w:r>
+        <w:rPr>
+          <w:sz w:val="22"/>
+          <w:szCs w:val="22"/>
+        </w:rPr>
+        <w:t>cutpoint</w:t>
+      </w:r>
+      <w:proofErr w:type="spellEnd"/>
+      <w:r>
+        <w:rPr>
+          <w:sz w:val="22"/>
+          <w:szCs w:val="22"/>
+        </w:rPr>
+        <w:t>(s) defining the high- and low-TV groups. Other model features are listed in the header to each pane. The outcomes are scaled such that higher scores indicate worse attention.</w:t>
       </w:r>
       <w:r>
         <w:rPr>
@@ -30183,21 +31478,53 @@
           <w:sz w:val="22"/>
           <w:szCs w:val="22"/>
         </w:rPr>
-        <w:t>: Panels display the zoomed-in residualized attention outcome (e.g., controlling for covariates</w:t>
-      </w:r>
+        <w:t xml:space="preserve">: Panels display the zoomed-in </w:t>
+      </w:r>
+      <w:proofErr w:type="spellStart"/>
       <w:r>
         <w:rPr>
           <w:sz w:val="22"/>
           <w:szCs w:val="22"/>
         </w:rPr>
-        <w:t>)</w:t>
-      </w:r>
+        <w:t>residualized</w:t>
+      </w:r>
+      <w:proofErr w:type="spellEnd"/>
       <w:r>
         <w:rPr>
           <w:sz w:val="22"/>
           <w:szCs w:val="22"/>
         </w:rPr>
-        <w:t xml:space="preserve"> versus TV measured at age ~3. Each panel depicts a different set of TV percentile cutpoints for defining the low- and high-TV groups; which are displayed as dark vertical lines</w:t>
+        <w:t xml:space="preserve"> attention outcome (e.g., controlling for covariates</w:t>
+      </w:r>
+      <w:r>
+        <w:rPr>
+          <w:sz w:val="22"/>
+          <w:szCs w:val="22"/>
+        </w:rPr>
+        <w:t>)</w:t>
+      </w:r>
+      <w:r>
+        <w:rPr>
+          <w:sz w:val="22"/>
+          <w:szCs w:val="22"/>
+        </w:rPr>
+        <w:t xml:space="preserve"> versus TV measured at age ~3. Each panel depicts a different set of TV percentile </w:t>
+      </w:r>
+      <w:proofErr w:type="spellStart"/>
+      <w:r>
+        <w:rPr>
+          <w:sz w:val="22"/>
+          <w:szCs w:val="22"/>
+        </w:rPr>
+        <w:t>cutpoints</w:t>
+      </w:r>
+      <w:proofErr w:type="spellEnd"/>
+      <w:r>
+        <w:rPr>
+          <w:sz w:val="22"/>
+          <w:szCs w:val="22"/>
+        </w:rPr>
+        <w:t xml:space="preserve"> for defining the low- and high-TV groups; which are displayed as dark vertical lines</w:t>
       </w:r>
       <w:r>
         <w:rPr>
@@ -30328,7 +31655,23 @@
           <w:sz w:val="22"/>
           <w:szCs w:val="22"/>
         </w:rPr>
-        <w:t>-axis), as defined by the attention cutpoint displayed on each panel, versus TV measured at age ~3 (</w:t>
+        <w:t xml:space="preserve">-axis), as defined by the attention </w:t>
+      </w:r>
+      <w:proofErr w:type="spellStart"/>
+      <w:r>
+        <w:rPr>
+          <w:sz w:val="22"/>
+          <w:szCs w:val="22"/>
+        </w:rPr>
+        <w:t>cutpoint</w:t>
+      </w:r>
+      <w:proofErr w:type="spellEnd"/>
+      <w:r>
+        <w:rPr>
+          <w:sz w:val="22"/>
+          <w:szCs w:val="22"/>
+        </w:rPr>
+        <w:t xml:space="preserve"> displayed on each panel, versus TV measured at age ~3 (</w:t>
       </w:r>
       <w:r>
         <w:rPr>
@@ -30728,8 +32071,50 @@
           <w:szCs w:val="18"/>
           <w:highlight w:val="lightGray"/>
         </w:rPr>
-        <w:t>docker run --rm -e PASSWORD=TV -p 8787:8787 mmcbee/rstudio_tvattention:psychscience</w:t>
-      </w:r>
+        <w:t xml:space="preserve">docker run --rm -e PASSWORD=TV -p 8787:8787 </w:t>
+      </w:r>
+      <w:proofErr w:type="spellStart"/>
+      <w:r>
+        <w:rPr>
+          <w:rFonts w:ascii="Consolas" w:hAnsi="Consolas"/>
+          <w:sz w:val="18"/>
+          <w:szCs w:val="18"/>
+          <w:highlight w:val="lightGray"/>
+        </w:rPr>
+        <w:t>mmcbee</w:t>
+      </w:r>
+      <w:proofErr w:type="spellEnd"/>
+      <w:r>
+        <w:rPr>
+          <w:rFonts w:ascii="Consolas" w:hAnsi="Consolas"/>
+          <w:sz w:val="18"/>
+          <w:szCs w:val="18"/>
+          <w:highlight w:val="lightGray"/>
+        </w:rPr>
+        <w:t>/</w:t>
+      </w:r>
+      <w:proofErr w:type="spellStart"/>
+      <w:r>
+        <w:rPr>
+          <w:rFonts w:ascii="Consolas" w:hAnsi="Consolas"/>
+          <w:sz w:val="18"/>
+          <w:szCs w:val="18"/>
+          <w:highlight w:val="lightGray"/>
+        </w:rPr>
+        <w:t>rstudio_</w:t>
+      </w:r>
+      <w:proofErr w:type="gramStart"/>
+      <w:r>
+        <w:rPr>
+          <w:rFonts w:ascii="Consolas" w:hAnsi="Consolas"/>
+          <w:sz w:val="18"/>
+          <w:szCs w:val="18"/>
+          <w:highlight w:val="lightGray"/>
+        </w:rPr>
+        <w:t>tvattention:psychscience</w:t>
+      </w:r>
+      <w:proofErr w:type="spellEnd"/>
+      <w:proofErr w:type="gramEnd"/>
     </w:p>
     <w:p>
       <w:pPr>
@@ -30892,6 +32277,7 @@
         </w:rPr>
         <w:t xml:space="preserve">with username </w:t>
       </w:r>
+      <w:proofErr w:type="spellStart"/>
       <w:r>
         <w:rPr>
           <w:rFonts w:ascii="Consolas" w:hAnsi="Consolas"/>
@@ -30900,6 +32286,7 @@
         </w:rPr>
         <w:t>rstudio</w:t>
       </w:r>
+      <w:proofErr w:type="spellEnd"/>
       <w:r>
         <w:rPr>
           <w:sz w:val="22"/>
@@ -30951,8 +32338,20 @@
           <w:sz w:val="18"/>
           <w:szCs w:val="18"/>
         </w:rPr>
-        <w:t xml:space="preserve"> /Code/analysis.r</w:t>
-      </w:r>
+        <w:t xml:space="preserve"> /Code/</w:t>
+      </w:r>
+      <w:proofErr w:type="spellStart"/>
+      <w:proofErr w:type="gramStart"/>
+      <w:r>
+        <w:rPr>
+          <w:rFonts w:ascii="Consolas" w:hAnsi="Consolas"/>
+          <w:sz w:val="18"/>
+          <w:szCs w:val="18"/>
+        </w:rPr>
+        <w:t>analysis.r</w:t>
+      </w:r>
+      <w:proofErr w:type="spellEnd"/>
+      <w:proofErr w:type="gramEnd"/>
       <w:r>
         <w:rPr>
           <w:sz w:val="22"/>
@@ -30989,14 +32388,46 @@
           <w:sz w:val="22"/>
           <w:szCs w:val="22"/>
         </w:rPr>
-        <w:t xml:space="preserve"> by highlighting it all (Ctrl-A or Cmd-A) and then </w:t>
-      </w:r>
+        <w:t xml:space="preserve"> by highlighting it all (Ctrl-A or </w:t>
+      </w:r>
+      <w:proofErr w:type="spellStart"/>
       <w:r>
         <w:rPr>
           <w:sz w:val="22"/>
           <w:szCs w:val="22"/>
         </w:rPr>
-        <w:t>Ctrl-Enter or Cmd-Enter</w:t>
+        <w:t>Cmd</w:t>
+      </w:r>
+      <w:proofErr w:type="spellEnd"/>
+      <w:r>
+        <w:rPr>
+          <w:sz w:val="22"/>
+          <w:szCs w:val="22"/>
+        </w:rPr>
+        <w:t xml:space="preserve">-A) and then </w:t>
+      </w:r>
+      <w:r>
+        <w:rPr>
+          <w:sz w:val="22"/>
+          <w:szCs w:val="22"/>
+        </w:rPr>
+        <w:t xml:space="preserve">Ctrl-Enter or </w:t>
+      </w:r>
+      <w:proofErr w:type="spellStart"/>
+      <w:r>
+        <w:rPr>
+          <w:sz w:val="22"/>
+          <w:szCs w:val="22"/>
+        </w:rPr>
+        <w:t>Cmd</w:t>
+      </w:r>
+      <w:proofErr w:type="spellEnd"/>
+      <w:r>
+        <w:rPr>
+          <w:sz w:val="22"/>
+          <w:szCs w:val="22"/>
+        </w:rPr>
+        <w:t>-Enter</w:t>
       </w:r>
       <w:r>
         <w:rPr>
@@ -31225,8 +32656,19 @@
           <w:szCs w:val="18"/>
           <w:highlight w:val="lightGray"/>
         </w:rPr>
-        <w:t>docker ps</w:t>
-      </w:r>
+        <w:t xml:space="preserve">docker </w:t>
+      </w:r>
+      <w:proofErr w:type="spellStart"/>
+      <w:r>
+        <w:rPr>
+          <w:rFonts w:ascii="Consolas" w:hAnsi="Consolas" w:cstheme="majorHAnsi"/>
+          <w:sz w:val="18"/>
+          <w:szCs w:val="18"/>
+          <w:highlight w:val="lightGray"/>
+        </w:rPr>
+        <w:t>ps</w:t>
+      </w:r>
+      <w:proofErr w:type="spellEnd"/>
     </w:p>
     <w:p>
       <w:pPr>
@@ -31435,6 +32877,7 @@
         </w:rPr>
         <w:t xml:space="preserve">a combination of random words such as </w:t>
       </w:r>
+      <w:proofErr w:type="spellStart"/>
       <w:r>
         <w:rPr>
           <w:rFonts w:ascii="Consolas" w:hAnsi="Consolas"/>
@@ -31443,6 +32886,7 @@
         </w:rPr>
         <w:t>priceless_galois</w:t>
       </w:r>
+      <w:proofErr w:type="spellEnd"/>
       <w:r>
         <w:rPr>
           <w:sz w:val="22"/>
@@ -31450,6 +32894,7 @@
         </w:rPr>
         <w:t xml:space="preserve"> or </w:t>
       </w:r>
+      <w:proofErr w:type="spellStart"/>
       <w:r>
         <w:rPr>
           <w:rFonts w:ascii="Consolas" w:hAnsi="Consolas"/>
@@ -31458,6 +32903,7 @@
         </w:rPr>
         <w:t>competent_ellis</w:t>
       </w:r>
+      <w:proofErr w:type="spellEnd"/>
       <w:r>
         <w:rPr>
           <w:sz w:val="22"/>
@@ -31493,8 +32939,19 @@
           <w:szCs w:val="18"/>
           <w:highlight w:val="lightGray"/>
         </w:rPr>
-        <w:t>docker ps</w:t>
-      </w:r>
+        <w:t xml:space="preserve">docker </w:t>
+      </w:r>
+      <w:proofErr w:type="spellStart"/>
+      <w:r>
+        <w:rPr>
+          <w:rFonts w:ascii="Consolas" w:hAnsi="Consolas" w:cstheme="majorHAnsi"/>
+          <w:sz w:val="18"/>
+          <w:szCs w:val="18"/>
+          <w:highlight w:val="lightGray"/>
+        </w:rPr>
+        <w:t>ps</w:t>
+      </w:r>
+      <w:proofErr w:type="spellEnd"/>
       <w:r>
         <w:rPr>
           <w:sz w:val="22"/>
@@ -31664,7 +33121,27 @@
           <w:szCs w:val="18"/>
           <w:highlight w:val="lightGray"/>
         </w:rPr>
-        <w:t>cd “c:\Users\Matt\Documents\TVAttention”</w:t>
+        <w:t>cd “c:\Users\Matt\Documents\</w:t>
+      </w:r>
+      <w:proofErr w:type="spellStart"/>
+      <w:r>
+        <w:rPr>
+          <w:rFonts w:ascii="Consolas" w:hAnsi="Consolas" w:cs="Times New Roman"/>
+          <w:sz w:val="18"/>
+          <w:szCs w:val="18"/>
+          <w:highlight w:val="lightGray"/>
+        </w:rPr>
+        <w:t>TVAttention</w:t>
+      </w:r>
+      <w:proofErr w:type="spellEnd"/>
+      <w:r>
+        <w:rPr>
+          <w:rFonts w:ascii="Consolas" w:hAnsi="Consolas" w:cs="Times New Roman"/>
+          <w:sz w:val="18"/>
+          <w:szCs w:val="18"/>
+          <w:highlight w:val="lightGray"/>
+        </w:rPr>
+        <w:t>”</w:t>
       </w:r>
       <w:r>
         <w:rPr>
@@ -31811,20 +33288,10 @@
           <w:szCs w:val="18"/>
           <w:highlight w:val="lightGray"/>
         </w:rPr>
-        <w:t>docker cp CONTAINERID:home/rstudio .</w:t>
-      </w:r>
-      <w:r>
-        <w:rPr>
-          <w:rFonts w:ascii="Times New Roman" w:hAnsi="Times New Roman" w:cs="Times New Roman"/>
-        </w:rPr>
-        <w:t xml:space="preserve"> </w:t>
-      </w:r>
-      <w:r>
-        <w:rPr>
-          <w:rFonts w:ascii="Times New Roman" w:hAnsi="Times New Roman" w:cs="Times New Roman"/>
-        </w:rPr>
-        <w:t xml:space="preserve">For example, </w:t>
-      </w:r>
+        <w:t xml:space="preserve">docker cp </w:t>
+      </w:r>
+      <w:proofErr w:type="spellStart"/>
+      <w:proofErr w:type="gramStart"/>
       <w:r>
         <w:rPr>
           <w:rFonts w:ascii="Consolas" w:hAnsi="Consolas"/>
@@ -31832,8 +33299,91 @@
           <w:szCs w:val="18"/>
           <w:highlight w:val="lightGray"/>
         </w:rPr>
-        <w:t>docker cp b1971e3eea21:home/rstudio</w:t>
-      </w:r>
+        <w:t>CONTAINERID:home</w:t>
+      </w:r>
+      <w:proofErr w:type="spellEnd"/>
+      <w:proofErr w:type="gramEnd"/>
+      <w:r>
+        <w:rPr>
+          <w:rFonts w:ascii="Consolas" w:hAnsi="Consolas"/>
+          <w:sz w:val="18"/>
+          <w:szCs w:val="18"/>
+          <w:highlight w:val="lightGray"/>
+        </w:rPr>
+        <w:t>/</w:t>
+      </w:r>
+      <w:proofErr w:type="spellStart"/>
+      <w:r>
+        <w:rPr>
+          <w:rFonts w:ascii="Consolas" w:hAnsi="Consolas"/>
+          <w:sz w:val="18"/>
+          <w:szCs w:val="18"/>
+          <w:highlight w:val="lightGray"/>
+        </w:rPr>
+        <w:t>rstudio</w:t>
+      </w:r>
+      <w:proofErr w:type="spellEnd"/>
+      <w:r>
+        <w:rPr>
+          <w:rFonts w:ascii="Consolas" w:hAnsi="Consolas"/>
+          <w:sz w:val="18"/>
+          <w:szCs w:val="18"/>
+          <w:highlight w:val="lightGray"/>
+        </w:rPr>
+        <w:t xml:space="preserve"> .</w:t>
+      </w:r>
+      <w:r>
+        <w:rPr>
+          <w:rFonts w:ascii="Times New Roman" w:hAnsi="Times New Roman" w:cs="Times New Roman"/>
+        </w:rPr>
+        <w:t xml:space="preserve"> </w:t>
+      </w:r>
+      <w:r>
+        <w:rPr>
+          <w:rFonts w:ascii="Times New Roman" w:hAnsi="Times New Roman" w:cs="Times New Roman"/>
+        </w:rPr>
+        <w:t xml:space="preserve">For example, </w:t>
+      </w:r>
+      <w:r>
+        <w:rPr>
+          <w:rFonts w:ascii="Consolas" w:hAnsi="Consolas"/>
+          <w:sz w:val="18"/>
+          <w:szCs w:val="18"/>
+          <w:highlight w:val="lightGray"/>
+        </w:rPr>
+        <w:t>docker cp b1971e3eea</w:t>
+      </w:r>
+      <w:proofErr w:type="gramStart"/>
+      <w:r>
+        <w:rPr>
+          <w:rFonts w:ascii="Consolas" w:hAnsi="Consolas"/>
+          <w:sz w:val="18"/>
+          <w:szCs w:val="18"/>
+          <w:highlight w:val="lightGray"/>
+        </w:rPr>
+        <w:t>21:home</w:t>
+      </w:r>
+      <w:proofErr w:type="gramEnd"/>
+      <w:r>
+        <w:rPr>
+          <w:rFonts w:ascii="Consolas" w:hAnsi="Consolas"/>
+          <w:sz w:val="18"/>
+          <w:szCs w:val="18"/>
+          <w:highlight w:val="lightGray"/>
+        </w:rPr>
+        <w:t>/</w:t>
+      </w:r>
+      <w:proofErr w:type="spellStart"/>
+      <w:r>
+        <w:rPr>
+          <w:rFonts w:ascii="Consolas" w:hAnsi="Consolas"/>
+          <w:sz w:val="18"/>
+          <w:szCs w:val="18"/>
+          <w:highlight w:val="lightGray"/>
+        </w:rPr>
+        <w:t>rstudio</w:t>
+      </w:r>
+      <w:proofErr w:type="spellEnd"/>
       <w:r>
         <w:rPr>
           <w:rFonts w:ascii="Consolas" w:hAnsi="Consolas"/>
@@ -32098,7 +33648,23 @@
           <w:sz w:val="22"/>
           <w:szCs w:val="22"/>
         </w:rPr>
-        <w:t xml:space="preserve"> While Christakis et al. (2004) describes this cutpoint of 120 as “</w:t>
+        <w:t xml:space="preserve"> While Christakis et al. (2004) describes this </w:t>
+      </w:r>
+      <w:proofErr w:type="spellStart"/>
+      <w:r>
+        <w:rPr>
+          <w:sz w:val="22"/>
+          <w:szCs w:val="22"/>
+        </w:rPr>
+        <w:t>cutpoint</w:t>
+      </w:r>
+      <w:proofErr w:type="spellEnd"/>
+      <w:r>
+        <w:rPr>
+          <w:sz w:val="22"/>
+          <w:szCs w:val="22"/>
+        </w:rPr>
+        <w:t xml:space="preserve"> of 120 as “</w:t>
       </w:r>
       <w:r>
         <w:rPr>
@@ -32116,8 +33682,9 @@
           <w:sz w:val="22"/>
           <w:szCs w:val="22"/>
         </w:rPr>
-        <w:t>” (p. 709), it is actually</w:t>
-      </w:r>
+        <w:t xml:space="preserve">” (p. 709), it is </w:t>
+      </w:r>
+      <w:proofErr w:type="gramStart"/>
       <w:r>
         <w:rPr>
           <w:rStyle w:val="fontstyle11"/>
@@ -32125,7 +33692,7 @@
           <w:sz w:val="22"/>
           <w:szCs w:val="22"/>
         </w:rPr>
-        <w:t xml:space="preserve"> </w:t>
+        <w:t>actually</w:t>
       </w:r>
       <w:r>
         <w:rPr>
@@ -32134,7 +33701,26 @@
           <w:sz w:val="22"/>
           <w:szCs w:val="22"/>
         </w:rPr>
-        <w:t>1.33 SDs above the mean given that the standardized attention scores were constructed to have a standard deviation of 15.</w:t>
+        <w:t xml:space="preserve"> </w:t>
+      </w:r>
+      <w:r>
+        <w:rPr>
+          <w:rStyle w:val="fontstyle11"/>
+          <w:rFonts w:ascii="Times New Roman" w:hAnsi="Times New Roman"/>
+          <w:sz w:val="22"/>
+          <w:szCs w:val="22"/>
+        </w:rPr>
+        <w:t>1.33</w:t>
+      </w:r>
+      <w:proofErr w:type="gramEnd"/>
+      <w:r>
+        <w:rPr>
+          <w:rStyle w:val="fontstyle11"/>
+          <w:rFonts w:ascii="Times New Roman" w:hAnsi="Times New Roman"/>
+          <w:sz w:val="22"/>
+          <w:szCs w:val="22"/>
+        </w:rPr>
+        <w:t xml:space="preserve"> SDs above the mean given that the standardized attention scores were constructed to have a standard deviation of 15.</w:t>
       </w:r>
     </w:p>
   </w:footnote>
@@ -32188,16 +33774,7 @@
           <w:sz w:val="22"/>
           <w:szCs w:val="22"/>
         </w:rPr>
-        <w:t xml:space="preserve"> Dichotomizing the response variable also wastes information, but we perceive no advantage to doing so in this case because logisti</w:t>
-      </w:r>
-      <w:bookmarkStart w:id="1" w:name="_GoBack"/>
-      <w:bookmarkEnd w:id="1"/>
-      <w:r>
-        <w:rPr>
-          <w:sz w:val="22"/>
-          <w:szCs w:val="22"/>
-        </w:rPr>
-        <w:t xml:space="preserve">c regression is no more robust, efficient, or interpretable than linear regression. </w:t>
+        <w:t xml:space="preserve"> Dichotomizing the response variable also wastes information, but we perceive no advantage to doing so in this case because logistic regression is no more robust, efficient, or interpretable than linear regression. </w:t>
       </w:r>
     </w:p>
   </w:footnote>
@@ -32223,7 +33800,23 @@
           <w:sz w:val="22"/>
           <w:szCs w:val="22"/>
         </w:rPr>
-        <w:t xml:space="preserve"> We did not adjust for all the covariates in the doubly-robust model</w:t>
+        <w:t xml:space="preserve"> We did not adjust for all the covariates in the </w:t>
+      </w:r>
+      <w:proofErr w:type="gramStart"/>
+      <w:r>
+        <w:rPr>
+          <w:sz w:val="22"/>
+          <w:szCs w:val="22"/>
+        </w:rPr>
+        <w:t>doubly-robust</w:t>
+      </w:r>
+      <w:proofErr w:type="gramEnd"/>
+      <w:r>
+        <w:rPr>
+          <w:sz w:val="22"/>
+          <w:szCs w:val="22"/>
+        </w:rPr>
+        <w:t xml:space="preserve"> model</w:t>
       </w:r>
       <w:r>
         <w:rPr>
@@ -34865,7 +36458,7 @@
 </file>
 
 <file path=customXml/itemProps1.xml><?xml version="1.0" encoding="utf-8"?>
-<ds:datastoreItem xmlns:ds="http://schemas.openxmlformats.org/officeDocument/2006/customXml" ds:itemID="{84D57F15-0489-4276-B839-4F6C51964370}">
+<ds:datastoreItem xmlns:ds="http://schemas.openxmlformats.org/officeDocument/2006/customXml" ds:itemID="{1473F9E7-DDD5-4965-A393-31E4EA63DC99}">
   <ds:schemaRefs>
     <ds:schemaRef ds:uri="http://schemas.openxmlformats.org/officeDocument/2006/bibliography"/>
   </ds:schemaRefs>

</xml_diff>